<commit_message>
Final Released Version of CRYS document Signed-off-by: MostafaNader96 <mnader96@gmail.com>
</commit_message>
<xml_diff>
--- a/Input documents/CYRS.docx
+++ b/Input documents/CYRS.docx
@@ -29,18 +29,98 @@
             <w:jc w:val="center"/>
             <w:rPr>
               <w:color w:val="5B9BD5" w:themeColor="accent1"/>
+              <w:sz w:val="56"/>
+              <w:szCs w:val="56"/>
+            </w:rPr>
+          </w:pPr>
+        </w:p>
+        <w:p>
+          <w:pPr>
+            <w:rPr>
+              <w:rFonts w:ascii="Century Gothic" w:eastAsia="Calibri" w:hAnsi="Century Gothic" w:cs="Arial"/>
+              <w:sz w:val="24"/>
+              <w:szCs w:val="24"/>
+            </w:rPr>
+          </w:pPr>
+        </w:p>
+        <w:p>
+          <w:pPr>
+            <w:rPr>
+              <w:rFonts w:ascii="Century Gothic" w:eastAsia="Calibri" w:hAnsi="Century Gothic" w:cs="Arial"/>
+              <w:sz w:val="24"/>
+              <w:szCs w:val="24"/>
+            </w:rPr>
+          </w:pPr>
+        </w:p>
+        <w:p>
+          <w:pPr>
+            <w:rPr>
+              <w:rFonts w:ascii="Century Gothic" w:eastAsia="Calibri" w:hAnsi="Century Gothic" w:cs="Arial"/>
+              <w:sz w:val="24"/>
+              <w:szCs w:val="24"/>
+            </w:rPr>
+          </w:pPr>
+        </w:p>
+        <w:p>
+          <w:pPr>
+            <w:rPr>
+              <w:rFonts w:ascii="Century Gothic" w:eastAsia="Calibri" w:hAnsi="Century Gothic" w:cs="Arial"/>
+              <w:sz w:val="24"/>
+              <w:szCs w:val="24"/>
+            </w:rPr>
+          </w:pPr>
+        </w:p>
+        <w:p>
+          <w:pPr>
+            <w:jc w:val="center"/>
+            <w:rPr>
+              <w:rFonts w:ascii="Century Gothic" w:eastAsia="Calibri" w:hAnsi="Century Gothic" w:cs="Arial"/>
+              <w:sz w:val="24"/>
+              <w:szCs w:val="24"/>
+            </w:rPr>
+          </w:pPr>
+        </w:p>
+        <w:p>
+          <w:pPr>
+            <w:jc w:val="center"/>
+            <w:rPr>
+              <w:rFonts w:ascii="Century Gothic" w:eastAsia="Calibri" w:hAnsi="Century Gothic" w:cs="Arial"/>
+              <w:sz w:val="24"/>
+              <w:szCs w:val="24"/>
+            </w:rPr>
+          </w:pPr>
+        </w:p>
+        <w:p>
+          <w:pPr>
+            <w:jc w:val="center"/>
+            <w:rPr>
+              <w:rFonts w:ascii="Century Gothic" w:eastAsia="Calibri" w:hAnsi="Century Gothic" w:cs="Arial"/>
+              <w:sz w:val="24"/>
+              <w:szCs w:val="24"/>
             </w:rPr>
           </w:pPr>
           <w:r>
             <w:rPr>
+              <w:rFonts w:ascii="Century Gothic" w:eastAsia="Calibri" w:hAnsi="Century Gothic" w:cs="Arial"/>
+              <w:b/>
               <w:noProof/>
-              <w:color w:val="5B9BD5" w:themeColor="accent1"/>
+              <w:color w:val="FFFFFF"/>
+              <w:sz w:val="44"/>
+              <w:szCs w:val="24"/>
             </w:rPr>
             <w:drawing>
-              <wp:inline distT="0" distB="0" distL="0" distR="0" wp14:anchorId="689BEE22" wp14:editId="410B76E0">
-                <wp:extent cx="1417320" cy="750898"/>
-                <wp:effectExtent l="0" t="0" r="0" b="0"/>
-                <wp:docPr id="143" name="Picture 143"/>
+              <wp:anchor distT="0" distB="0" distL="114300" distR="114300" simplePos="0" relativeHeight="251665408" behindDoc="0" locked="0" layoutInCell="1" allowOverlap="1" wp14:anchorId="1B707BB4" wp14:editId="45465B91">
+                <wp:simplePos x="0" y="0"/>
+                <wp:positionH relativeFrom="margin">
+                  <wp:posOffset>2126002</wp:posOffset>
+                </wp:positionH>
+                <wp:positionV relativeFrom="paragraph">
+                  <wp:posOffset>26123</wp:posOffset>
+                </wp:positionV>
+                <wp:extent cx="1586865" cy="1365250"/>
+                <wp:effectExtent l="0" t="0" r="0" b="6350"/>
+                <wp:wrapSquare wrapText="bothSides"/>
+                <wp:docPr id="3" name="Picture 3"/>
                 <wp:cNvGraphicFramePr>
                   <a:graphicFrameLocks xmlns:a="http://schemas.openxmlformats.org/drawingml/2006/main" noChangeAspect="1"/>
                 </wp:cNvGraphicFramePr>
@@ -48,194 +128,347 @@
                   <a:graphicData uri="http://schemas.openxmlformats.org/drawingml/2006/picture">
                     <pic:pic xmlns:pic="http://schemas.openxmlformats.org/drawingml/2006/picture">
                       <pic:nvPicPr>
-                        <pic:cNvPr id="3" name="t55.png"/>
-                        <pic:cNvPicPr/>
+                        <pic:cNvPr id="0" name="Picture 2"/>
+                        <pic:cNvPicPr>
+                          <a:picLocks noChangeAspect="1" noChangeArrowheads="1"/>
+                        </pic:cNvPicPr>
                       </pic:nvPicPr>
                       <pic:blipFill>
-                        <a:blip r:embed="rId6" cstate="print">
-                          <a:duotone>
-                            <a:schemeClr val="accent1">
-                              <a:shade val="45000"/>
-                              <a:satMod val="135000"/>
-                            </a:schemeClr>
-                            <a:prstClr val="white"/>
-                          </a:duotone>
+                        <a:blip r:embed="rId6">
                           <a:extLst>
                             <a:ext uri="{28A0092B-C50C-407E-A947-70E740481C1C}">
                               <a14:useLocalDpi xmlns:a14="http://schemas.microsoft.com/office/drawing/2010/main" val="0"/>
                             </a:ext>
                           </a:extLst>
                         </a:blip>
+                        <a:srcRect/>
                         <a:stretch>
                           <a:fillRect/>
                         </a:stretch>
                       </pic:blipFill>
-                      <pic:spPr>
+                      <pic:spPr bwMode="auto">
                         <a:xfrm>
                           <a:off x="0" y="0"/>
-                          <a:ext cx="1417320" cy="750898"/>
+                          <a:ext cx="1586865" cy="1365250"/>
                         </a:xfrm>
                         <a:prstGeom prst="rect">
                           <a:avLst/>
                         </a:prstGeom>
                         <a:noFill/>
-                        <a:ln>
-                          <a:noFill/>
-                        </a:ln>
                       </pic:spPr>
                     </pic:pic>
                   </a:graphicData>
                 </a:graphic>
-              </wp:inline>
+                <wp14:sizeRelH relativeFrom="margin">
+                  <wp14:pctWidth>0</wp14:pctWidth>
+                </wp14:sizeRelH>
+                <wp14:sizeRelV relativeFrom="margin">
+                  <wp14:pctHeight>0</wp14:pctHeight>
+                </wp14:sizeRelV>
+              </wp:anchor>
             </w:drawing>
           </w:r>
         </w:p>
-        <w:sdt>
-          <w:sdtPr>
-            <w:rPr>
-              <w:b/>
-              <w:color w:val="5B9BD5" w:themeColor="accent1"/>
-              <w:sz w:val="72"/>
-              <w:szCs w:val="72"/>
-            </w:rPr>
-            <w:alias w:val="Title"/>
-            <w:tag w:val=""/>
-            <w:id w:val="1735040861"/>
-            <w:placeholder>
-              <w:docPart w:val="80DA5AE3583741B5975C999DB6DF2E0A"/>
-            </w:placeholder>
-            <w:dataBinding w:prefixMappings="xmlns:ns0='http://purl.org/dc/elements/1.1/' xmlns:ns1='http://schemas.openxmlformats.org/package/2006/metadata/core-properties' " w:xpath="/ns1:coreProperties[1]/ns0:title[1]" w:storeItemID="{6C3C8BC8-F283-45AE-878A-BAB7291924A1}"/>
-            <w:text/>
-          </w:sdtPr>
-          <w:sdtEndPr/>
-          <w:sdtContent>
-            <w:p>
-              <w:pPr>
-                <w:pStyle w:val="NoSpacing"/>
-                <w:pBdr>
-                  <w:top w:val="single" w:sz="6" w:space="6" w:color="5B9BD5" w:themeColor="accent1"/>
-                  <w:bottom w:val="single" w:sz="6" w:space="6" w:color="5B9BD5" w:themeColor="accent1"/>
-                </w:pBdr>
-                <w:spacing w:after="240"/>
-                <w:jc w:val="center"/>
-                <w:rPr>
-                  <w:rFonts w:asciiTheme="majorHAnsi" w:eastAsiaTheme="majorEastAsia" w:hAnsiTheme="majorHAnsi" w:cstheme="majorBidi"/>
-                  <w:caps/>
-                  <w:color w:val="5B9BD5" w:themeColor="accent1"/>
-                  <w:sz w:val="260"/>
-                  <w:szCs w:val="260"/>
-                </w:rPr>
-              </w:pPr>
-              <w:r>
-                <w:rPr>
-                  <w:b/>
-                  <w:color w:val="5B9BD5" w:themeColor="accent1"/>
-                  <w:sz w:val="72"/>
-                  <w:szCs w:val="72"/>
-                </w:rPr>
-                <w:t>PO3_DGW_ Digital Watch</w:t>
-              </w:r>
-            </w:p>
-          </w:sdtContent>
-        </w:sdt>
         <w:p>
           <w:pPr>
-            <w:pStyle w:val="NoSpacing"/>
             <w:jc w:val="center"/>
             <w:rPr>
-              <w:color w:val="5B9BD5" w:themeColor="accent1"/>
-              <w:sz w:val="56"/>
-              <w:szCs w:val="56"/>
+              <w:rFonts w:ascii="Century Gothic" w:eastAsia="Calibri" w:hAnsi="Century Gothic" w:cs="Arial"/>
+              <w:sz w:val="24"/>
+              <w:szCs w:val="24"/>
+            </w:rPr>
+          </w:pPr>
+        </w:p>
+        <w:p>
+          <w:pPr>
+            <w:jc w:val="center"/>
+            <w:rPr>
+              <w:rFonts w:ascii="Century Gothic" w:eastAsia="Calibri" w:hAnsi="Century Gothic" w:cs="Arial"/>
+              <w:sz w:val="24"/>
+              <w:szCs w:val="24"/>
+            </w:rPr>
+          </w:pPr>
+        </w:p>
+        <w:p>
+          <w:pPr>
+            <w:jc w:val="center"/>
+            <w:rPr>
+              <w:rFonts w:ascii="Century Gothic" w:eastAsia="Calibri" w:hAnsi="Century Gothic" w:cs="Arial"/>
+              <w:sz w:val="24"/>
+              <w:szCs w:val="24"/>
+            </w:rPr>
+          </w:pPr>
+        </w:p>
+        <w:p>
+          <w:pPr>
+            <w:jc w:val="center"/>
+            <w:rPr>
+              <w:rFonts w:ascii="Century Gothic" w:eastAsia="Calibri" w:hAnsi="Century Gothic" w:cs="Arial"/>
+              <w:sz w:val="24"/>
+              <w:szCs w:val="24"/>
+            </w:rPr>
+          </w:pPr>
+        </w:p>
+        <w:p>
+          <w:pPr>
+            <w:jc w:val="center"/>
+            <w:rPr>
+              <w:rFonts w:ascii="Century Gothic" w:eastAsia="Calibri" w:hAnsi="Century Gothic" w:cs="Arial"/>
+              <w:sz w:val="24"/>
+              <w:szCs w:val="24"/>
+            </w:rPr>
+          </w:pPr>
+        </w:p>
+        <w:p>
+          <w:pPr>
+            <w:jc w:val="center"/>
+            <w:rPr>
+              <w:rFonts w:ascii="Century Gothic" w:eastAsia="Calibri" w:hAnsi="Century Gothic" w:cs="Arial"/>
+              <w:sz w:val="24"/>
+              <w:szCs w:val="24"/>
+            </w:rPr>
+          </w:pPr>
+        </w:p>
+        <w:p>
+          <w:pPr>
+            <w:jc w:val="center"/>
+            <w:rPr>
+              <w:rFonts w:ascii="Century Gothic" w:eastAsia="Calibri" w:hAnsi="Century Gothic" w:cs="Arial"/>
+              <w:sz w:val="24"/>
+              <w:szCs w:val="24"/>
+            </w:rPr>
+          </w:pPr>
+        </w:p>
+        <w:p>
+          <w:pPr>
+            <w:rPr>
+              <w:rFonts w:ascii="Century Gothic" w:eastAsia="Calibri" w:hAnsi="Century Gothic" w:cs="Arial"/>
+              <w:b/>
+              <w:sz w:val="32"/>
+              <w:szCs w:val="24"/>
+            </w:rPr>
+          </w:pPr>
+        </w:p>
+        <w:p>
+          <w:pPr>
+            <w:jc w:val="center"/>
+            <w:rPr>
+              <w:rFonts w:ascii="Century Gothic" w:eastAsia="Calibri" w:hAnsi="Century Gothic" w:cs="Arial"/>
+              <w:b/>
+              <w:color w:val="568278"/>
+              <w:sz w:val="40"/>
+              <w:szCs w:val="32"/>
             </w:rPr>
           </w:pPr>
           <w:r>
             <w:rPr>
-              <w:color w:val="5B9BD5" w:themeColor="accent1"/>
-              <w:sz w:val="56"/>
-              <w:szCs w:val="56"/>
+              <w:rFonts w:ascii="Century Gothic" w:eastAsia="Calibri" w:hAnsi="Century Gothic" w:cs="Arial"/>
+              <w:b/>
+              <w:color w:val="568278"/>
+              <w:sz w:val="40"/>
+              <w:szCs w:val="32"/>
             </w:rPr>
-            <w:t>“</w:t>
-          </w:r>
-          <w:r>
-            <w:rPr>
-              <w:color w:val="5B9BD5" w:themeColor="accent1"/>
-              <w:sz w:val="56"/>
-              <w:szCs w:val="56"/>
-            </w:rPr>
-            <w:t>CYRS DOCUMENT</w:t>
-          </w:r>
-          <w:r>
-            <w:rPr>
-              <w:color w:val="5B9BD5" w:themeColor="accent1"/>
-              <w:sz w:val="56"/>
-              <w:szCs w:val="56"/>
-            </w:rPr>
-            <w:t>”</w:t>
+            <w:t>PO3_DGW_Digital watch</w:t>
           </w:r>
         </w:p>
         <w:p>
           <w:pPr>
-            <w:pStyle w:val="NoSpacing"/>
-            <w:spacing w:before="480"/>
-            <w:jc w:val="center"/>
             <w:rPr>
-              <w:color w:val="5B9BD5" w:themeColor="accent1"/>
+              <w:rFonts w:ascii="Century Gothic" w:eastAsia="Calibri" w:hAnsi="Century Gothic" w:cs="Arial"/>
+              <w:b/>
+              <w:color w:val="568278"/>
+              <w:sz w:val="40"/>
+              <w:szCs w:val="32"/>
             </w:rPr>
           </w:pPr>
           <w:r>
             <w:rPr>
-              <w:noProof/>
-              <w:color w:val="5B9BD5" w:themeColor="accent1"/>
+              <w:rFonts w:ascii="Century Gothic" w:eastAsia="Calibri" w:hAnsi="Century Gothic" w:cs="Arial"/>
+              <w:b/>
+              <w:color w:val="568278"/>
+              <w:sz w:val="40"/>
+              <w:szCs w:val="32"/>
             </w:rPr>
-            <w:drawing>
-              <wp:inline distT="0" distB="0" distL="0" distR="0" wp14:anchorId="6FDC581F" wp14:editId="732D9AEA">
-                <wp:extent cx="758952" cy="478932"/>
-                <wp:effectExtent l="0" t="0" r="3175" b="0"/>
-                <wp:docPr id="144" name="Picture 144"/>
-                <wp:cNvGraphicFramePr>
-                  <a:graphicFrameLocks xmlns:a="http://schemas.openxmlformats.org/drawingml/2006/main" noChangeAspect="1"/>
-                </wp:cNvGraphicFramePr>
-                <a:graphic xmlns:a="http://schemas.openxmlformats.org/drawingml/2006/main">
-                  <a:graphicData uri="http://schemas.openxmlformats.org/drawingml/2006/picture">
-                    <pic:pic xmlns:pic="http://schemas.openxmlformats.org/drawingml/2006/picture">
-                      <pic:nvPicPr>
-                        <pic:cNvPr id="9" name="roco bottom.png"/>
-                        <pic:cNvPicPr/>
-                      </pic:nvPicPr>
-                      <pic:blipFill>
-                        <a:blip r:embed="rId7" cstate="print">
-                          <a:duotone>
-                            <a:schemeClr val="accent1">
-                              <a:shade val="45000"/>
-                              <a:satMod val="135000"/>
-                            </a:schemeClr>
-                            <a:prstClr val="white"/>
-                          </a:duotone>
-                          <a:extLst>
-                            <a:ext uri="{28A0092B-C50C-407E-A947-70E740481C1C}">
-                              <a14:useLocalDpi xmlns:a14="http://schemas.microsoft.com/office/drawing/2010/main" val="0"/>
-                            </a:ext>
-                          </a:extLst>
-                        </a:blip>
-                        <a:stretch>
-                          <a:fillRect/>
-                        </a:stretch>
-                      </pic:blipFill>
-                      <pic:spPr>
-                        <a:xfrm>
-                          <a:off x="0" y="0"/>
-                          <a:ext cx="758952" cy="478932"/>
-                        </a:xfrm>
-                        <a:prstGeom prst="rect">
-                          <a:avLst/>
-                        </a:prstGeom>
-                      </pic:spPr>
-                    </pic:pic>
-                  </a:graphicData>
-                </a:graphic>
-              </wp:inline>
-            </w:drawing>
+            <w:t xml:space="preserve">                                            </w:t>
           </w:r>
+        </w:p>
+        <w:p>
+          <w:pPr>
+            <w:rPr>
+              <w:rFonts w:ascii="Century Gothic" w:eastAsia="Calibri" w:hAnsi="Century Gothic" w:cs="Arial"/>
+              <w:b/>
+              <w:color w:val="568278"/>
+              <w:sz w:val="40"/>
+              <w:szCs w:val="32"/>
+            </w:rPr>
+          </w:pPr>
+          <w:r>
+            <w:rPr>
+              <w:rFonts w:ascii="Century Gothic" w:eastAsia="Calibri" w:hAnsi="Century Gothic" w:cs="Arial"/>
+              <w:b/>
+              <w:color w:val="568278"/>
+              <w:sz w:val="40"/>
+              <w:szCs w:val="32"/>
+            </w:rPr>
+            <w:t xml:space="preserve">                                     </w:t>
+          </w:r>
+          <w:r>
+            <w:rPr>
+              <w:rFonts w:ascii="Century Gothic" w:eastAsia="Calibri" w:hAnsi="Century Gothic" w:cs="Arial"/>
+              <w:b/>
+              <w:color w:val="568278"/>
+              <w:sz w:val="40"/>
+              <w:szCs w:val="32"/>
+            </w:rPr>
+            <w:t>(</w:t>
+          </w:r>
+          <w:r>
+            <w:rPr>
+              <w:rFonts w:ascii="Century Gothic" w:eastAsia="Calibri" w:hAnsi="Century Gothic" w:cs="Arial"/>
+              <w:b/>
+              <w:color w:val="568278"/>
+              <w:sz w:val="40"/>
+              <w:szCs w:val="32"/>
+            </w:rPr>
+            <w:t>CYRS</w:t>
+          </w:r>
+          <w:r>
+            <w:rPr>
+              <w:rFonts w:ascii="Century Gothic" w:eastAsia="Calibri" w:hAnsi="Century Gothic" w:cs="Arial"/>
+              <w:b/>
+              <w:color w:val="568278"/>
+              <w:sz w:val="40"/>
+              <w:szCs w:val="32"/>
+            </w:rPr>
+            <w:t>)</w:t>
+          </w:r>
+        </w:p>
+        <w:p>
+          <w:pPr>
+            <w:jc w:val="center"/>
+            <w:rPr>
+              <w:rFonts w:ascii="Century Gothic" w:eastAsia="Calibri" w:hAnsi="Century Gothic" w:cs="Arial"/>
+              <w:b/>
+              <w:color w:val="568278"/>
+              <w:sz w:val="32"/>
+              <w:szCs w:val="24"/>
+            </w:rPr>
+          </w:pPr>
+        </w:p>
+        <w:p>
+          <w:pPr>
+            <w:jc w:val="center"/>
+            <w:outlineLvl w:val="0"/>
+            <w:rPr>
+              <w:rFonts w:ascii="Century Gothic" w:eastAsia="Calibri" w:hAnsi="Century Gothic" w:cs="Arial"/>
+              <w:b/>
+              <w:color w:val="568278"/>
+              <w:sz w:val="32"/>
+              <w:szCs w:val="24"/>
+            </w:rPr>
+          </w:pPr>
+        </w:p>
+        <w:p>
+          <w:pPr>
+            <w:jc w:val="center"/>
+            <w:outlineLvl w:val="0"/>
+            <w:rPr>
+              <w:rFonts w:ascii="Century Gothic" w:eastAsia="Calibri" w:hAnsi="Century Gothic" w:cs="Arial"/>
+              <w:b/>
+              <w:color w:val="568278"/>
+              <w:sz w:val="32"/>
+              <w:szCs w:val="24"/>
+            </w:rPr>
+          </w:pPr>
+          <w:r>
+            <w:rPr>
+              <w:rFonts w:ascii="Century Gothic" w:eastAsia="Calibri" w:hAnsi="Century Gothic" w:cs="Arial"/>
+              <w:b/>
+              <w:color w:val="568278"/>
+              <w:sz w:val="32"/>
+              <w:szCs w:val="24"/>
+            </w:rPr>
+            <w:t xml:space="preserve">Document status: </w:t>
+          </w:r>
+          <w:r>
+            <w:rPr>
+              <w:rFonts w:ascii="Century Gothic" w:eastAsia="Calibri" w:hAnsi="Century Gothic" w:cs="Arial"/>
+              <w:b/>
+              <w:color w:val="568278"/>
+              <w:sz w:val="32"/>
+              <w:szCs w:val="24"/>
+            </w:rPr>
+            <w:t>Released</w:t>
+          </w:r>
+          <w:r>
+            <w:rPr>
+              <w:rFonts w:ascii="Century Gothic" w:eastAsia="Calibri" w:hAnsi="Century Gothic" w:cs="Arial"/>
+              <w:b/>
+              <w:color w:val="568278"/>
+              <w:sz w:val="32"/>
+              <w:szCs w:val="24"/>
+            </w:rPr>
+            <w:t>.</w:t>
+          </w:r>
+        </w:p>
+        <w:p>
+          <w:pPr>
+            <w:jc w:val="center"/>
+            <w:outlineLvl w:val="0"/>
+            <w:rPr>
+              <w:rFonts w:ascii="Century Gothic" w:eastAsia="Calibri" w:hAnsi="Century Gothic" w:cs="Arial"/>
+              <w:b/>
+              <w:color w:val="568278"/>
+              <w:sz w:val="32"/>
+              <w:szCs w:val="24"/>
+            </w:rPr>
+          </w:pPr>
+        </w:p>
+        <w:p>
+          <w:pPr>
+            <w:jc w:val="center"/>
+            <w:outlineLvl w:val="0"/>
+            <w:rPr>
+              <w:rFonts w:ascii="Century Gothic" w:eastAsia="Calibri" w:hAnsi="Century Gothic" w:cs="Arial"/>
+              <w:b/>
+              <w:color w:val="568278"/>
+              <w:sz w:val="32"/>
+              <w:szCs w:val="24"/>
+            </w:rPr>
+          </w:pPr>
+        </w:p>
+        <w:p>
+          <w:pPr>
+            <w:jc w:val="center"/>
+            <w:outlineLvl w:val="0"/>
+            <w:rPr>
+              <w:rFonts w:ascii="Century Gothic" w:eastAsia="Calibri" w:hAnsi="Century Gothic" w:cs="Arial"/>
+              <w:b/>
+              <w:color w:val="568278"/>
+              <w:sz w:val="32"/>
+              <w:szCs w:val="24"/>
+            </w:rPr>
+          </w:pPr>
+        </w:p>
+        <w:p>
+          <w:pPr>
+            <w:jc w:val="center"/>
+            <w:outlineLvl w:val="0"/>
+            <w:rPr>
+              <w:rFonts w:ascii="Century Gothic" w:eastAsia="Calibri" w:hAnsi="Century Gothic" w:cs="Arial"/>
+              <w:b/>
+              <w:color w:val="568278"/>
+              <w:sz w:val="32"/>
+              <w:szCs w:val="24"/>
+            </w:rPr>
+          </w:pPr>
+        </w:p>
+        <w:p/>
+        <w:p/>
+        <w:p/>
+        <w:p>
+          <w:bookmarkStart w:id="0" w:name="_GoBack"/>
+          <w:bookmarkEnd w:id="0"/>
         </w:p>
         <w:p>
           <w:pPr>
@@ -244,9 +477,6 @@
               <w:sz w:val="24"/>
             </w:rPr>
           </w:pPr>
-          <w:r>
-            <w:br w:type="page"/>
-          </w:r>
         </w:p>
       </w:sdtContent>
     </w:sdt>
@@ -1808,7 +2038,7 @@
         </w:rPr>
         <w:fldChar w:fldCharType="separate"/>
       </w:r>
-      <w:hyperlink r:id="rId8" w:anchor="_Toc30615733" w:history="1">
+      <w:hyperlink r:id="rId7" w:anchor="_Toc30615733" w:history="1">
         <w:r>
           <w:rPr>
             <w:rStyle w:val="Hyperlink"/>
@@ -2196,9 +2426,7 @@
       <w:pPr>
         <w:pStyle w:val="Heading1"/>
       </w:pPr>
-      <w:bookmarkStart w:id="0" w:name="_Toc30697430"/>
-      <w:bookmarkStart w:id="1" w:name="_GoBack"/>
-      <w:bookmarkEnd w:id="1"/>
+      <w:bookmarkStart w:id="1" w:name="_Toc30697430"/>
       <w:r>
         <w:lastRenderedPageBreak/>
         <w:t>D</w:t>
@@ -2206,7 +2434,7 @@
       <w:r>
         <w:t>OCUMENT HISTORY</w:t>
       </w:r>
-      <w:bookmarkEnd w:id="0"/>
+      <w:bookmarkEnd w:id="1"/>
     </w:p>
     <w:p/>
     <w:p>
@@ -2218,27 +2446,14 @@
       <w:r>
         <w:t xml:space="preserve">Table </w:t>
       </w:r>
-      <w:r>
-        <w:fldChar w:fldCharType="begin"/>
-      </w:r>
-      <w:r>
-        <w:instrText xml:space="preserve"> SEQ Table \* ARABIC </w:instrText>
-      </w:r>
-      <w:r>
-        <w:fldChar w:fldCharType="separate"/>
-      </w:r>
-      <w:r>
-        <w:rPr>
-          <w:noProof/>
-        </w:rPr>
-        <w:t>1</w:t>
-      </w:r>
-      <w:r>
-        <w:rPr>
-          <w:noProof/>
-        </w:rPr>
-        <w:fldChar w:fldCharType="end"/>
-      </w:r>
+      <w:fldSimple w:instr=" SEQ Table \* ARABIC ">
+        <w:r>
+          <w:rPr>
+            <w:noProof/>
+          </w:rPr>
+          <w:t>1</w:t>
+        </w:r>
+      </w:fldSimple>
       <w:r>
         <w:t xml:space="preserve"> Document History including Version, Description, Author, Date and Status</w:t>
       </w:r>
@@ -2585,6 +2800,111 @@
           </w:p>
         </w:tc>
       </w:tr>
+      <w:tr>
+        <w:tc>
+          <w:tcPr>
+            <w:tcW w:w="1080" w:type="dxa"/>
+          </w:tcPr>
+          <w:p>
+            <w:pPr>
+              <w:pStyle w:val="TableText"/>
+              <w:jc w:val="center"/>
+            </w:pPr>
+            <w:r>
+              <w:t>1.2</w:t>
+            </w:r>
+          </w:p>
+        </w:tc>
+        <w:tc>
+          <w:tcPr>
+            <w:tcW w:w="3685" w:type="dxa"/>
+          </w:tcPr>
+          <w:p>
+            <w:pPr>
+              <w:pStyle w:val="TableText"/>
+              <w:jc w:val="center"/>
+            </w:pPr>
+            <w:r>
+              <w:t>Updated cover page by adding a logo</w:t>
+            </w:r>
+          </w:p>
+          <w:p>
+            <w:pPr>
+              <w:pStyle w:val="TableText"/>
+              <w:jc w:val="center"/>
+            </w:pPr>
+            <w:r>
+              <w:t>Added #SW and #HW</w:t>
+            </w:r>
+          </w:p>
+        </w:tc>
+        <w:tc>
+          <w:tcPr>
+            <w:tcW w:w="1985" w:type="dxa"/>
+          </w:tcPr>
+          <w:p>
+            <w:pPr>
+              <w:pStyle w:val="TableText"/>
+              <w:jc w:val="center"/>
+            </w:pPr>
+            <w:proofErr w:type="spellStart"/>
+            <w:r>
+              <w:t>Mostafa</w:t>
+            </w:r>
+            <w:proofErr w:type="spellEnd"/>
+            <w:r>
+              <w:t xml:space="preserve"> Nader</w:t>
+            </w:r>
+          </w:p>
+          <w:p>
+            <w:pPr>
+              <w:pStyle w:val="TableText"/>
+              <w:jc w:val="center"/>
+            </w:pPr>
+            <w:proofErr w:type="spellStart"/>
+            <w:r>
+              <w:t>Hammam</w:t>
+            </w:r>
+            <w:proofErr w:type="spellEnd"/>
+            <w:r>
+              <w:t xml:space="preserve"> </w:t>
+            </w:r>
+            <w:proofErr w:type="spellStart"/>
+            <w:r>
+              <w:t>Mazen</w:t>
+            </w:r>
+            <w:proofErr w:type="spellEnd"/>
+          </w:p>
+        </w:tc>
+        <w:tc>
+          <w:tcPr>
+            <w:tcW w:w="1440" w:type="dxa"/>
+          </w:tcPr>
+          <w:p>
+            <w:pPr>
+              <w:pStyle w:val="TableText"/>
+              <w:jc w:val="center"/>
+            </w:pPr>
+            <w:r>
+              <w:t>23/12020</w:t>
+            </w:r>
+          </w:p>
+        </w:tc>
+        <w:tc>
+          <w:tcPr>
+            <w:tcW w:w="1440" w:type="dxa"/>
+          </w:tcPr>
+          <w:p>
+            <w:pPr>
+              <w:pStyle w:val="TableText"/>
+              <w:jc w:val="center"/>
+            </w:pPr>
+            <w:r>
+              <w:t>Released</w:t>
+            </w:r>
+          </w:p>
+        </w:tc>
+      </w:tr>
     </w:tbl>
     <w:p/>
     <w:p/>
@@ -2689,7 +3009,7 @@
         </w:rPr>
         <w:t>. The digits are usually shown as a </w:t>
       </w:r>
-      <w:hyperlink r:id="rId9" w:tooltip="Seven-segment display" w:history="1">
+      <w:hyperlink r:id="rId8" w:tooltip="Seven-segment display" w:history="1">
         <w:r>
           <w:rPr>
             <w:noProof w:val="0"/>
@@ -2853,7 +3173,7 @@
                     <pic:cNvPicPr/>
                   </pic:nvPicPr>
                   <pic:blipFill>
-                    <a:blip r:embed="rId10">
+                    <a:blip r:embed="rId9">
                       <a:extLst>
                         <a:ext uri="{28A0092B-C50C-407E-A947-70E740481C1C}">
                           <a14:useLocalDpi xmlns:a14="http://schemas.microsoft.com/office/drawing/2010/main" val="0"/>
@@ -2945,14 +3265,27 @@
                             <w:r>
                               <w:t xml:space="preserve">Figure </w:t>
                             </w:r>
-                            <w:fldSimple w:instr=" SEQ Figure \* ARABIC ">
-                              <w:r>
-                                <w:rPr>
-                                  <w:noProof/>
-                                </w:rPr>
-                                <w:t>1</w:t>
-                              </w:r>
-                            </w:fldSimple>
+                            <w:r>
+                              <w:fldChar w:fldCharType="begin"/>
+                            </w:r>
+                            <w:r>
+                              <w:instrText xml:space="preserve"> SEQ Figure \* ARABIC </w:instrText>
+                            </w:r>
+                            <w:r>
+                              <w:fldChar w:fldCharType="separate"/>
+                            </w:r>
+                            <w:r>
+                              <w:rPr>
+                                <w:noProof/>
+                              </w:rPr>
+                              <w:t>1</w:t>
+                            </w:r>
+                            <w:r>
+                              <w:rPr>
+                                <w:noProof/>
+                              </w:rPr>
+                              <w:fldChar w:fldCharType="end"/>
+                            </w:r>
                             <w:r>
                               <w:t xml:space="preserve"> Digital-Watch High Level Block Diagram</w:t>
                             </w:r>
@@ -3100,7 +3433,22 @@
           <w:sz w:val="24"/>
           <w:szCs w:val="24"/>
         </w:rPr>
-        <w:t xml:space="preserve"> if the displaying time mode is chosen </w:t>
+        <w:t xml:space="preserve"> if the</w:t>
+      </w:r>
+      <w:r>
+        <w:rPr>
+          <w:sz w:val="24"/>
+          <w:szCs w:val="24"/>
+        </w:rPr>
+        <w:t xml:space="preserve"> displaying time mode is chosen</w:t>
+      </w:r>
+      <w:r>
+        <w:rPr>
+          <w:sz w:val="24"/>
+          <w:szCs w:val="24"/>
+        </w:rPr>
+        <w:tab/>
+        <w:t>#SW</w:t>
       </w:r>
     </w:p>
     <w:p>
@@ -3171,7 +3519,29 @@
           <w:sz w:val="24"/>
           <w:szCs w:val="24"/>
         </w:rPr>
-        <w:t xml:space="preserve">Hardware shall include a displayer to be able to display the chosen mode interface according to the user’s choice </w:t>
+        <w:t>Hardware shall include a displayer to be able to display the chosen mode interface</w:t>
+      </w:r>
+      <w:r>
+        <w:rPr>
+          <w:sz w:val="24"/>
+          <w:szCs w:val="24"/>
+        </w:rPr>
+        <w:t xml:space="preserve"> according to the user’s choice</w:t>
+      </w:r>
+      <w:r>
+        <w:rPr>
+          <w:sz w:val="24"/>
+          <w:szCs w:val="24"/>
+        </w:rPr>
+        <w:tab/>
+        <w:t>#H</w:t>
+      </w:r>
+      <w:r>
+        <w:rPr>
+          <w:sz w:val="24"/>
+          <w:szCs w:val="24"/>
+        </w:rPr>
+        <w:t>W</w:t>
       </w:r>
     </w:p>
     <w:p>
@@ -3258,6 +3628,21 @@
         </w:rPr>
         <w:t>include a buzzer to notify the user when the alarm’s time hit</w:t>
       </w:r>
+      <w:r>
+        <w:rPr>
+          <w:sz w:val="24"/>
+          <w:szCs w:val="24"/>
+        </w:rPr>
+        <w:tab/>
+        <w:t>#H</w:t>
+      </w:r>
+      <w:r>
+        <w:rPr>
+          <w:sz w:val="24"/>
+          <w:szCs w:val="24"/>
+        </w:rPr>
+        <w:t>W</w:t>
+      </w:r>
     </w:p>
     <w:p>
       <w:pPr>
@@ -3322,6 +3707,21 @@
         </w:rPr>
         <w:t>The software shall take an input time from the user and notifies the user with a buzzer when the set alarm time arrives</w:t>
       </w:r>
+      <w:r>
+        <w:rPr>
+          <w:sz w:val="24"/>
+          <w:szCs w:val="24"/>
+        </w:rPr>
+        <w:tab/>
+        <w:t xml:space="preserve">   </w:t>
+      </w:r>
+      <w:r>
+        <w:rPr>
+          <w:sz w:val="24"/>
+          <w:szCs w:val="24"/>
+        </w:rPr>
+        <w:t>#SW</w:t>
+      </w:r>
     </w:p>
     <w:p>
       <w:pPr>
@@ -3399,6 +3799,20 @@
         </w:rPr>
         <w:t xml:space="preserve"> if the Stopwatch mode is chosen</w:t>
       </w:r>
+      <w:r>
+        <w:rPr>
+          <w:sz w:val="24"/>
+          <w:szCs w:val="24"/>
+        </w:rPr>
+        <w:tab/>
+      </w:r>
+      <w:r>
+        <w:rPr>
+          <w:sz w:val="24"/>
+          <w:szCs w:val="24"/>
+        </w:rPr>
+        <w:t>#SW</w:t>
+      </w:r>
     </w:p>
     <w:p>
       <w:pPr>
@@ -3473,6 +3887,21 @@
         </w:rPr>
         <w:t xml:space="preserve"> if the Stopwatch mode is chosen</w:t>
       </w:r>
+      <w:r>
+        <w:rPr>
+          <w:sz w:val="24"/>
+          <w:szCs w:val="24"/>
+        </w:rPr>
+        <w:tab/>
+        <w:t xml:space="preserve">   </w:t>
+      </w:r>
+      <w:r>
+        <w:rPr>
+          <w:sz w:val="24"/>
+          <w:szCs w:val="24"/>
+        </w:rPr>
+        <w:t>#SW</w:t>
+      </w:r>
     </w:p>
     <w:p>
       <w:pPr>
@@ -3554,6 +3983,21 @@
         </w:rPr>
         <w:t xml:space="preserve"> if the Stopwatch mode is chosen</w:t>
       </w:r>
+      <w:r>
+        <w:rPr>
+          <w:sz w:val="24"/>
+          <w:szCs w:val="24"/>
+        </w:rPr>
+        <w:tab/>
+        <w:t xml:space="preserve">    </w:t>
+      </w:r>
+      <w:r>
+        <w:rPr>
+          <w:sz w:val="24"/>
+          <w:szCs w:val="24"/>
+        </w:rPr>
+        <w:t>#SW</w:t>
+      </w:r>
     </w:p>
     <w:p>
       <w:pPr>
@@ -3652,6 +4096,20 @@
         </w:rPr>
         <w:t>of the digital watch</w:t>
       </w:r>
+      <w:r>
+        <w:rPr>
+          <w:sz w:val="24"/>
+          <w:szCs w:val="24"/>
+        </w:rPr>
+        <w:t xml:space="preserve">    #H</w:t>
+      </w:r>
+      <w:r>
+        <w:rPr>
+          <w:sz w:val="24"/>
+          <w:szCs w:val="24"/>
+        </w:rPr>
+        <w:t>W</w:t>
+      </w:r>
     </w:p>
     <w:p>
       <w:pPr>
@@ -3731,27 +4189,14 @@
       <w:r>
         <w:t xml:space="preserve">Table </w:t>
       </w:r>
-      <w:r>
-        <w:fldChar w:fldCharType="begin"/>
-      </w:r>
-      <w:r>
-        <w:instrText xml:space="preserve"> SEQ Table \* ARABIC </w:instrText>
-      </w:r>
-      <w:r>
-        <w:fldChar w:fldCharType="separate"/>
-      </w:r>
-      <w:r>
-        <w:rPr>
-          <w:noProof/>
-        </w:rPr>
-        <w:t>2</w:t>
-      </w:r>
-      <w:r>
-        <w:rPr>
-          <w:noProof/>
-        </w:rPr>
-        <w:fldChar w:fldCharType="end"/>
-      </w:r>
+      <w:fldSimple w:instr=" SEQ Table \* ARABIC ">
+        <w:r>
+          <w:rPr>
+            <w:noProof/>
+          </w:rPr>
+          <w:t>2</w:t>
+        </w:r>
+      </w:fldSimple>
       <w:r>
         <w:rPr>
           <w:noProof/>
@@ -6107,43 +6552,7 @@
 </file>
 
 <file path=word/glossary/document.xml><?xml version="1.0" encoding="utf-8"?>
-<w:glossaryDocument xmlns:wpc="http://schemas.microsoft.com/office/word/2010/wordprocessingCanvas" xmlns:mc="http://schemas.openxmlformats.org/markup-compatibility/2006" xmlns:o="urn:schemas-microsoft-com:office:office" xmlns:r="http://schemas.openxmlformats.org/officeDocument/2006/relationships" xmlns:m="http://schemas.openxmlformats.org/officeDocument/2006/math" xmlns:v="urn:schemas-microsoft-com:vml" xmlns:wp14="http://schemas.microsoft.com/office/word/2010/wordprocessingDrawing" xmlns:wp="http://schemas.openxmlformats.org/drawingml/2006/wordprocessingDrawing" xmlns:w10="urn:schemas-microsoft-com:office:word" xmlns:w="http://schemas.openxmlformats.org/wordprocessingml/2006/main" xmlns:w14="http://schemas.microsoft.com/office/word/2010/wordml" xmlns:w15="http://schemas.microsoft.com/office/word/2012/wordml" xmlns:wpg="http://schemas.microsoft.com/office/word/2010/wordprocessingGroup" xmlns:wpi="http://schemas.microsoft.com/office/word/2010/wordprocessingInk" xmlns:wne="http://schemas.microsoft.com/office/word/2006/wordml" xmlns:wps="http://schemas.microsoft.com/office/word/2010/wordprocessingShape" mc:Ignorable="w14 w15 wp14">
-  <w:docParts>
-    <w:docPart>
-      <w:docPartPr>
-        <w:name w:val="80DA5AE3583741B5975C999DB6DF2E0A"/>
-        <w:category>
-          <w:name w:val="General"/>
-          <w:gallery w:val="placeholder"/>
-        </w:category>
-        <w:types>
-          <w:type w:val="bbPlcHdr"/>
-        </w:types>
-        <w:behaviors>
-          <w:behavior w:val="content"/>
-        </w:behaviors>
-        <w:guid w:val="{FD9BF11B-B242-4383-B56E-7F1783ED36DC}"/>
-      </w:docPartPr>
-      <w:docPartBody>
-        <w:p>
-          <w:pPr>
-            <w:pStyle w:val="80DA5AE3583741B5975C999DB6DF2E0A"/>
-          </w:pPr>
-          <w:r>
-            <w:rPr>
-              <w:rFonts w:asciiTheme="majorHAnsi" w:eastAsiaTheme="majorEastAsia" w:hAnsiTheme="majorHAnsi" w:cstheme="majorBidi"/>
-              <w:caps/>
-              <w:color w:val="5B9BD5" w:themeColor="accent1"/>
-              <w:sz w:val="80"/>
-              <w:szCs w:val="80"/>
-            </w:rPr>
-            <w:t>[Document title]</w:t>
-          </w:r>
-        </w:p>
-      </w:docPartBody>
-    </w:docPart>
-  </w:docParts>
-</w:glossaryDocument>
+<w:glossaryDocument xmlns:wpc="http://schemas.microsoft.com/office/word/2010/wordprocessingCanvas" xmlns:mc="http://schemas.openxmlformats.org/markup-compatibility/2006" xmlns:o="urn:schemas-microsoft-com:office:office" xmlns:r="http://schemas.openxmlformats.org/officeDocument/2006/relationships" xmlns:m="http://schemas.openxmlformats.org/officeDocument/2006/math" xmlns:v="urn:schemas-microsoft-com:vml" xmlns:wp14="http://schemas.microsoft.com/office/word/2010/wordprocessingDrawing" xmlns:wp="http://schemas.openxmlformats.org/drawingml/2006/wordprocessingDrawing" xmlns:w10="urn:schemas-microsoft-com:office:word" xmlns:w="http://schemas.openxmlformats.org/wordprocessingml/2006/main" xmlns:w14="http://schemas.microsoft.com/office/word/2010/wordml" xmlns:w15="http://schemas.microsoft.com/office/word/2012/wordml" xmlns:wpg="http://schemas.microsoft.com/office/word/2010/wordprocessingGroup" xmlns:wpi="http://schemas.microsoft.com/office/word/2010/wordprocessingInk" xmlns:wne="http://schemas.microsoft.com/office/word/2006/wordml" xmlns:wps="http://schemas.microsoft.com/office/word/2010/wordprocessingShape" mc:Ignorable="w14 w15 wp14"/>
 </file>
 
 <file path=word/glossary/fontTable.xml><?xml version="1.0" encoding="utf-8"?>
@@ -6184,6 +6593,13 @@
     <w:pitch w:val="variable"/>
     <w:sig w:usb0="00000003" w:usb1="00000000" w:usb2="00000000" w:usb3="00000000" w:csb0="00000001" w:csb1="00000000"/>
   </w:font>
+  <w:font w:name="Century Gothic">
+    <w:panose1 w:val="020B0502020202020204"/>
+    <w:charset w:val="00"/>
+    <w:family w:val="swiss"/>
+    <w:pitch w:val="variable"/>
+    <w:sig w:usb0="00000287" w:usb1="00000000" w:usb2="00000000" w:usb3="00000000" w:csb0="0000009F" w:csb1="00000000"/>
+  </w:font>
 </w:fonts>
 </file>
 
@@ -6203,6 +6619,7 @@
   <w:rsids>
     <w:rsidRoot w:val="00BA069B"/>
     <w:rsid w:val="00267D3F"/>
+    <w:rsid w:val="004B0298"/>
     <w:rsid w:val="00756912"/>
     <w:rsid w:val="008D5995"/>
     <w:rsid w:val="00BA069B"/>
@@ -6929,7 +7346,7 @@
 </file>
 
 <file path=customXml/itemProps1.xml><?xml version="1.0" encoding="utf-8"?>
-<ds:datastoreItem xmlns:ds="http://schemas.openxmlformats.org/officeDocument/2006/customXml" ds:itemID="{CB80E96D-6B72-44E5-ACE4-080E2BD5F1B7}">
+<ds:datastoreItem xmlns:ds="http://schemas.openxmlformats.org/officeDocument/2006/customXml" ds:itemID="{BA7196A6-73AC-42F8-B128-1C09FD41EE4C}">
   <ds:schemaRefs>
     <ds:schemaRef ds:uri="http://schemas.openxmlformats.org/officeDocument/2006/bibliography"/>
   </ds:schemaRefs>

</xml_diff>

<commit_message>
Updated the CRYS_Review and uploaded CYRS proposed Document 1.3 Signed-off-by: MostafaNader96 <mnader96@gmail.com>
</commit_message>
<xml_diff>
--- a/Input documents/CYRS.docx
+++ b/Input documents/CYRS.docx
@@ -513,27 +513,14 @@
           <w:r>
             <w:t xml:space="preserve">Table </w:t>
           </w:r>
-          <w:r>
-            <w:fldChar w:fldCharType="begin"/>
-          </w:r>
-          <w:r>
-            <w:instrText xml:space="preserve"> SEQ Table \* ARABIC </w:instrText>
-          </w:r>
-          <w:r>
-            <w:fldChar w:fldCharType="separate"/>
-          </w:r>
-          <w:r>
-            <w:rPr>
-              <w:noProof/>
-            </w:rPr>
-            <w:t>1</w:t>
-          </w:r>
-          <w:r>
-            <w:rPr>
-              <w:noProof/>
-            </w:rPr>
-            <w:fldChar w:fldCharType="end"/>
-          </w:r>
+          <w:fldSimple w:instr=" SEQ Table \* ARABIC ">
+            <w:r>
+              <w:rPr>
+                <w:noProof/>
+              </w:rPr>
+              <w:t>1</w:t>
+            </w:r>
+          </w:fldSimple>
           <w:r>
             <w:t xml:space="preserve"> Document History including Version, Description, Author, Date and Status</w:t>
           </w:r>
@@ -751,8 +738,13 @@
                   <w:pStyle w:val="TableText"/>
                   <w:jc w:val="center"/>
                 </w:pPr>
+                <w:proofErr w:type="spellStart"/>
                 <w:r>
-                  <w:t>Mostafa Nader</w:t>
+                  <w:t>Mostafa</w:t>
+                </w:r>
+                <w:proofErr w:type="spellEnd"/>
+                <w:r>
+                  <w:t xml:space="preserve"> Nader</w:t>
                 </w:r>
               </w:p>
               <w:p>
@@ -766,9 +758,19 @@
                   <w:pStyle w:val="TableText"/>
                   <w:jc w:val="center"/>
                 </w:pPr>
+                <w:proofErr w:type="spellStart"/>
                 <w:r>
-                  <w:t>Hammam Mazen</w:t>
+                  <w:t>Hammam</w:t>
                 </w:r>
+                <w:proofErr w:type="spellEnd"/>
+                <w:r>
+                  <w:t xml:space="preserve"> </w:t>
+                </w:r>
+                <w:proofErr w:type="spellStart"/>
+                <w:r>
+                  <w:t>Mazen</w:t>
+                </w:r>
+                <w:proofErr w:type="spellEnd"/>
               </w:p>
             </w:tc>
             <w:tc>
@@ -868,8 +870,13 @@
                   <w:pStyle w:val="TableText"/>
                   <w:jc w:val="center"/>
                 </w:pPr>
+                <w:proofErr w:type="spellStart"/>
                 <w:r>
-                  <w:t>Mostafa Nader</w:t>
+                  <w:t>Mostafa</w:t>
+                </w:r>
+                <w:proofErr w:type="spellEnd"/>
+                <w:r>
+                  <w:t xml:space="preserve"> Nader</w:t>
                 </w:r>
               </w:p>
               <w:p>
@@ -883,9 +890,19 @@
                   <w:pStyle w:val="TableText"/>
                   <w:jc w:val="center"/>
                 </w:pPr>
+                <w:proofErr w:type="spellStart"/>
                 <w:r>
-                  <w:t>Hammam Mazen</w:t>
+                  <w:t>Hammam</w:t>
                 </w:r>
+                <w:proofErr w:type="spellEnd"/>
+                <w:r>
+                  <w:t xml:space="preserve"> </w:t>
+                </w:r>
+                <w:proofErr w:type="spellStart"/>
+                <w:r>
+                  <w:t>Mazen</w:t>
+                </w:r>
+                <w:proofErr w:type="spellEnd"/>
               </w:p>
             </w:tc>
             <w:tc>
@@ -989,8 +1006,13 @@
                   <w:pStyle w:val="TableText"/>
                   <w:jc w:val="center"/>
                 </w:pPr>
+                <w:proofErr w:type="spellStart"/>
                 <w:r>
-                  <w:t>Mostafa Nader</w:t>
+                  <w:t>Mostafa</w:t>
+                </w:r>
+                <w:proofErr w:type="spellEnd"/>
+                <w:r>
+                  <w:t xml:space="preserve"> Nader</w:t>
                 </w:r>
               </w:p>
               <w:p>
@@ -1004,9 +1026,19 @@
                   <w:pStyle w:val="TableText"/>
                   <w:jc w:val="center"/>
                 </w:pPr>
+                <w:proofErr w:type="spellStart"/>
                 <w:r>
-                  <w:t>Hammam Mazen</w:t>
+                  <w:t>Hammam</w:t>
                 </w:r>
+                <w:proofErr w:type="spellEnd"/>
+                <w:r>
+                  <w:t xml:space="preserve"> </w:t>
+                </w:r>
+                <w:proofErr w:type="spellStart"/>
+                <w:r>
+                  <w:t>Mazen</w:t>
+                </w:r>
+                <w:proofErr w:type="spellEnd"/>
               </w:p>
             </w:tc>
             <w:tc>
@@ -1097,13 +1129,29 @@
                   <w:pStyle w:val="TableText"/>
                 </w:pPr>
                 <w:r>
-                  <w:t>- Req_ PO3_DGW_CYRS_04</w:t>
+                  <w:t xml:space="preserve">- </w:t>
+                </w:r>
+                <w:proofErr w:type="spellStart"/>
+                <w:r>
+                  <w:t>Req</w:t>
+                </w:r>
+                <w:proofErr w:type="spellEnd"/>
+                <w:r>
+                  <w:t>_ PO3_DGW_CYRS_04</w:t>
                 </w:r>
                 <w:r>
                   <w:t>_V01</w:t>
                 </w:r>
                 <w:r>
-                  <w:t xml:space="preserve"> &amp; Req_ PO3_DGW_CYRS_08</w:t>
+                  <w:t xml:space="preserve"> &amp; </w:t>
+                </w:r>
+                <w:proofErr w:type="spellStart"/>
+                <w:r>
+                  <w:t>Req</w:t>
+                </w:r>
+                <w:proofErr w:type="spellEnd"/>
+                <w:r>
+                  <w:t>_ PO3_DGW_CYRS_08</w:t>
                 </w:r>
                 <w:r>
                   <w:t>_V01</w:t>
@@ -1136,8 +1184,13 @@
                   <w:pStyle w:val="TableText"/>
                   <w:jc w:val="center"/>
                 </w:pPr>
+                <w:proofErr w:type="spellStart"/>
                 <w:r>
-                  <w:t>Mostafa Nader</w:t>
+                  <w:t>Mostafa</w:t>
+                </w:r>
+                <w:proofErr w:type="spellEnd"/>
+                <w:r>
+                  <w:t xml:space="preserve"> Nader</w:t>
                 </w:r>
               </w:p>
               <w:p>
@@ -1151,9 +1204,19 @@
                   <w:pStyle w:val="TableText"/>
                   <w:jc w:val="center"/>
                 </w:pPr>
+                <w:proofErr w:type="spellStart"/>
                 <w:r>
-                  <w:t>Hammam Mazen</w:t>
+                  <w:t>Hammam</w:t>
                 </w:r>
+                <w:proofErr w:type="spellEnd"/>
+                <w:r>
+                  <w:t xml:space="preserve"> </w:t>
+                </w:r>
+                <w:proofErr w:type="spellStart"/>
+                <w:r>
+                  <w:t>Mazen</w:t>
+                </w:r>
+                <w:proofErr w:type="spellEnd"/>
               </w:p>
             </w:tc>
             <w:tc>
@@ -3570,8 +3633,13 @@
         <w:pStyle w:val="Heading2"/>
       </w:pPr>
       <w:bookmarkStart w:id="8" w:name="_Toc30846284"/>
-      <w:r>
-        <w:t>Req_ PO3_DGW_CYRS_01_V01</w:t>
+      <w:proofErr w:type="spellStart"/>
+      <w:r>
+        <w:t>Req</w:t>
+      </w:r>
+      <w:proofErr w:type="spellEnd"/>
+      <w:r>
+        <w:t>_ PO3_DGW_CYRS_01_V01</w:t>
       </w:r>
       <w:r>
         <w:tab/>
@@ -3692,8 +3760,13 @@
         <w:pStyle w:val="Heading2"/>
       </w:pPr>
       <w:bookmarkStart w:id="9" w:name="_Toc30846285"/>
-      <w:r>
-        <w:t>Req_ PO3_DGW_CYRS_02</w:t>
+      <w:proofErr w:type="spellStart"/>
+      <w:r>
+        <w:t>Req</w:t>
+      </w:r>
+      <w:proofErr w:type="spellEnd"/>
+      <w:r>
+        <w:t>_ PO3_DGW_CYRS_02</w:t>
       </w:r>
       <w:r>
         <w:t>_V01</w:t>
@@ -3789,8 +3862,13 @@
         <w:pStyle w:val="Heading2"/>
       </w:pPr>
       <w:bookmarkStart w:id="10" w:name="_Toc30846286"/>
-      <w:r>
-        <w:t>Req_ PO3_DGW_CYRS_03</w:t>
+      <w:proofErr w:type="spellStart"/>
+      <w:r>
+        <w:t>Req</w:t>
+      </w:r>
+      <w:proofErr w:type="spellEnd"/>
+      <w:r>
+        <w:t>_ PO3_DGW_CYRS_03</w:t>
       </w:r>
       <w:r>
         <w:t>_V01</w:t>
@@ -3886,8 +3964,13 @@
         <w:pStyle w:val="Heading2"/>
       </w:pPr>
       <w:bookmarkStart w:id="11" w:name="_Toc30846287"/>
-      <w:r>
-        <w:t>Req_ PO3_DGW_CYRS_04</w:t>
+      <w:proofErr w:type="spellStart"/>
+      <w:r>
+        <w:t>Req</w:t>
+      </w:r>
+      <w:proofErr w:type="spellEnd"/>
+      <w:r>
+        <w:t>_ PO3_DGW_CYRS_04</w:t>
       </w:r>
       <w:r>
         <w:t>_V01</w:t>
@@ -3993,8 +4076,13 @@
         <w:pStyle w:val="Heading2"/>
       </w:pPr>
       <w:bookmarkStart w:id="12" w:name="_Toc30846288"/>
-      <w:r>
-        <w:t>Req_ PO3_DGW_</w:t>
+      <w:proofErr w:type="spellStart"/>
+      <w:r>
+        <w:t>Req</w:t>
+      </w:r>
+      <w:proofErr w:type="spellEnd"/>
+      <w:r>
+        <w:t>_ PO3_DGW_</w:t>
       </w:r>
       <w:r>
         <w:t>CYRS</w:t>
@@ -4096,8 +4184,13 @@
         <w:pStyle w:val="Heading2"/>
       </w:pPr>
       <w:bookmarkStart w:id="13" w:name="_Toc30846289"/>
-      <w:r>
-        <w:t>Req_ PO3_DGW_CYRS_06</w:t>
+      <w:proofErr w:type="spellStart"/>
+      <w:r>
+        <w:t>Req</w:t>
+      </w:r>
+      <w:proofErr w:type="spellEnd"/>
+      <w:r>
+        <w:t>_ PO3_DGW_CYRS_06</w:t>
       </w:r>
       <w:r>
         <w:t>_</w:t>
@@ -4206,9 +4299,14 @@
         <w:pStyle w:val="Heading2"/>
       </w:pPr>
       <w:bookmarkStart w:id="14" w:name="_Toc30846290"/>
+      <w:proofErr w:type="spellStart"/>
       <w:r>
         <w:lastRenderedPageBreak/>
-        <w:t>Req_ PO3_DGW_CYRS_07</w:t>
+        <w:t>Req</w:t>
+      </w:r>
+      <w:proofErr w:type="spellEnd"/>
+      <w:r>
+        <w:t>_ PO3_DGW_CYRS_07</w:t>
       </w:r>
       <w:r>
         <w:t>_V0</w:t>
@@ -4315,8 +4413,13 @@
         <w:pStyle w:val="Heading2"/>
       </w:pPr>
       <w:bookmarkStart w:id="15" w:name="_Toc30846291"/>
-      <w:r>
-        <w:t>Req_ PO3_DGW_</w:t>
+      <w:proofErr w:type="spellStart"/>
+      <w:r>
+        <w:t>Req</w:t>
+      </w:r>
+      <w:proofErr w:type="spellEnd"/>
+      <w:r>
+        <w:t>_ PO3_DGW_</w:t>
       </w:r>
       <w:r>
         <w:t>CYRS</w:t>
@@ -4574,27 +4677,14 @@
       <w:r>
         <w:t xml:space="preserve">Table </w:t>
       </w:r>
-      <w:r>
-        <w:fldChar w:fldCharType="begin"/>
-      </w:r>
-      <w:r>
-        <w:instrText xml:space="preserve"> SEQ Table \* ARABIC </w:instrText>
-      </w:r>
-      <w:r>
-        <w:fldChar w:fldCharType="separate"/>
-      </w:r>
-      <w:r>
-        <w:rPr>
-          <w:noProof/>
-        </w:rPr>
-        <w:t>2</w:t>
-      </w:r>
-      <w:r>
-        <w:rPr>
-          <w:noProof/>
-        </w:rPr>
-        <w:fldChar w:fldCharType="end"/>
-      </w:r>
+      <w:fldSimple w:instr=" SEQ Table \* ARABIC ">
+        <w:r>
+          <w:rPr>
+            <w:noProof/>
+          </w:rPr>
+          <w:t>2</w:t>
+        </w:r>
+      </w:fldSimple>
       <w:r>
         <w:t xml:space="preserve"> </w:t>
       </w:r>
@@ -4710,12 +4800,21 @@
                 <w:szCs w:val="24"/>
               </w:rPr>
             </w:pPr>
+            <w:proofErr w:type="spellStart"/>
             <w:r>
               <w:rPr>
                 <w:sz w:val="24"/>
                 <w:szCs w:val="24"/>
               </w:rPr>
-              <w:t>Req_ PO3_DGW_CYRS_01</w:t>
+              <w:t>Req</w:t>
+            </w:r>
+            <w:proofErr w:type="spellEnd"/>
+            <w:r>
+              <w:rPr>
+                <w:sz w:val="24"/>
+                <w:szCs w:val="24"/>
+              </w:rPr>
+              <w:t>_ PO3_DGW_CYRS_01</w:t>
             </w:r>
             <w:r>
               <w:rPr>
@@ -4744,16 +4843,28 @@
             <w:pPr>
               <w:jc w:val="center"/>
               <w:rPr>
-                <w:sz w:val="24"/>
-                <w:szCs w:val="24"/>
+                <w:color w:val="000000"/>
+                <w:sz w:val="22"/>
+                <w:szCs w:val="22"/>
               </w:rPr>
             </w:pPr>
-            <w:r>
-              <w:rPr>
-                <w:sz w:val="24"/>
-                <w:szCs w:val="24"/>
-              </w:rPr>
-              <w:t>Display the time with 12 AM/PM format</w:t>
+            <w:proofErr w:type="spellStart"/>
+            <w:r>
+              <w:rPr>
+                <w:color w:val="000000"/>
+                <w:sz w:val="22"/>
+                <w:szCs w:val="22"/>
+              </w:rPr>
+              <w:t>Req</w:t>
+            </w:r>
+            <w:proofErr w:type="spellEnd"/>
+            <w:r>
+              <w:rPr>
+                <w:color w:val="000000"/>
+                <w:sz w:val="22"/>
+                <w:szCs w:val="22"/>
+              </w:rPr>
+              <w:t>_ PO3_DGW_CRS_01_V01</w:t>
             </w:r>
           </w:p>
           <w:p>
@@ -4780,12 +4891,21 @@
                 <w:szCs w:val="24"/>
               </w:rPr>
             </w:pPr>
+            <w:proofErr w:type="spellStart"/>
             <w:r>
               <w:rPr>
                 <w:sz w:val="24"/>
                 <w:szCs w:val="24"/>
               </w:rPr>
-              <w:t>Req_ PO3_DGW_CYRS_02_V01</w:t>
+              <w:t>Req</w:t>
+            </w:r>
+            <w:proofErr w:type="spellEnd"/>
+            <w:r>
+              <w:rPr>
+                <w:sz w:val="24"/>
+                <w:szCs w:val="24"/>
+              </w:rPr>
+              <w:t>_ PO3_DGW_CYRS_02_V01</w:t>
             </w:r>
           </w:p>
           <w:p>
@@ -4807,16 +4927,28 @@
             <w:pPr>
               <w:jc w:val="center"/>
               <w:rPr>
-                <w:sz w:val="24"/>
-                <w:szCs w:val="24"/>
+                <w:color w:val="000000"/>
+                <w:sz w:val="22"/>
+                <w:szCs w:val="22"/>
               </w:rPr>
             </w:pPr>
-            <w:r>
-              <w:rPr>
-                <w:sz w:val="24"/>
-                <w:szCs w:val="24"/>
-              </w:rPr>
-              <w:t>Display the time with 12 AM/PM format</w:t>
+            <w:proofErr w:type="spellStart"/>
+            <w:r>
+              <w:rPr>
+                <w:color w:val="000000"/>
+                <w:sz w:val="22"/>
+                <w:szCs w:val="22"/>
+              </w:rPr>
+              <w:t>Req</w:t>
+            </w:r>
+            <w:proofErr w:type="spellEnd"/>
+            <w:r>
+              <w:rPr>
+                <w:color w:val="000000"/>
+                <w:sz w:val="22"/>
+                <w:szCs w:val="22"/>
+              </w:rPr>
+              <w:t>_ PO3_DGW_CRS_01_V01</w:t>
             </w:r>
           </w:p>
           <w:p>
@@ -4843,12 +4975,21 @@
                 <w:szCs w:val="24"/>
               </w:rPr>
             </w:pPr>
+            <w:proofErr w:type="spellStart"/>
             <w:r>
               <w:rPr>
                 <w:sz w:val="24"/>
                 <w:szCs w:val="24"/>
               </w:rPr>
-              <w:t>Req_ PO3_DGW_CYRS_03_V01</w:t>
+              <w:t>Req</w:t>
+            </w:r>
+            <w:proofErr w:type="spellEnd"/>
+            <w:r>
+              <w:rPr>
+                <w:sz w:val="24"/>
+                <w:szCs w:val="24"/>
+              </w:rPr>
+              <w:t>_ PO3_DGW_CYRS_03_V01</w:t>
             </w:r>
           </w:p>
           <w:p>
@@ -4870,16 +5011,36 @@
             <w:pPr>
               <w:jc w:val="center"/>
               <w:rPr>
-                <w:sz w:val="24"/>
-                <w:szCs w:val="24"/>
+                <w:color w:val="000000"/>
+                <w:sz w:val="22"/>
+                <w:szCs w:val="22"/>
               </w:rPr>
             </w:pPr>
-            <w:r>
-              <w:rPr>
-                <w:sz w:val="24"/>
-                <w:szCs w:val="24"/>
-              </w:rPr>
-              <w:t>Alarm to be set as per the input</w:t>
+            <w:proofErr w:type="spellStart"/>
+            <w:r>
+              <w:rPr>
+                <w:color w:val="000000"/>
+                <w:sz w:val="22"/>
+                <w:szCs w:val="22"/>
+              </w:rPr>
+              <w:t>Req</w:t>
+            </w:r>
+            <w:proofErr w:type="spellEnd"/>
+            <w:r>
+              <w:rPr>
+                <w:color w:val="000000"/>
+                <w:sz w:val="22"/>
+                <w:szCs w:val="22"/>
+              </w:rPr>
+              <w:t>_ PO3_DGW_CRS_02</w:t>
+            </w:r>
+            <w:r>
+              <w:rPr>
+                <w:color w:val="000000"/>
+                <w:sz w:val="22"/>
+                <w:szCs w:val="22"/>
+              </w:rPr>
+              <w:t>_V01</w:t>
             </w:r>
           </w:p>
           <w:p>
@@ -4906,22 +5067,29 @@
                 <w:szCs w:val="24"/>
               </w:rPr>
             </w:pPr>
+            <w:proofErr w:type="spellStart"/>
             <w:r>
               <w:rPr>
                 <w:sz w:val="24"/>
                 <w:szCs w:val="24"/>
               </w:rPr>
-              <w:t>Req_ PO3_DGW_CYRS_04_V01</w:t>
-            </w:r>
+              <w:t>Req</w:t>
+            </w:r>
+            <w:proofErr w:type="spellEnd"/>
             <w:r>
               <w:rPr>
                 <w:sz w:val="24"/>
                 <w:szCs w:val="24"/>
               </w:rPr>
+              <w:t>_ PO3_DGW_CYRS_04_V01</w:t>
+            </w:r>
+            <w:r>
+              <w:rPr>
+                <w:sz w:val="24"/>
+                <w:szCs w:val="24"/>
+              </w:rPr>
               <w:t>.1</w:t>
             </w:r>
-            <w:bookmarkStart w:id="16" w:name="_GoBack"/>
-            <w:bookmarkEnd w:id="16"/>
           </w:p>
           <w:p>
             <w:pPr>
@@ -4942,16 +5110,36 @@
             <w:pPr>
               <w:jc w:val="center"/>
               <w:rPr>
-                <w:sz w:val="24"/>
-                <w:szCs w:val="24"/>
+                <w:color w:val="000000"/>
+                <w:sz w:val="22"/>
+                <w:szCs w:val="22"/>
               </w:rPr>
             </w:pPr>
-            <w:r>
-              <w:rPr>
-                <w:sz w:val="24"/>
-                <w:szCs w:val="24"/>
-              </w:rPr>
-              <w:t>Alarm to be set as per the input</w:t>
+            <w:proofErr w:type="spellStart"/>
+            <w:r>
+              <w:rPr>
+                <w:color w:val="000000"/>
+                <w:sz w:val="22"/>
+                <w:szCs w:val="22"/>
+              </w:rPr>
+              <w:t>Req</w:t>
+            </w:r>
+            <w:proofErr w:type="spellEnd"/>
+            <w:r>
+              <w:rPr>
+                <w:color w:val="000000"/>
+                <w:sz w:val="22"/>
+                <w:szCs w:val="22"/>
+              </w:rPr>
+              <w:t>_ PO3_DGW_CRS_02</w:t>
+            </w:r>
+            <w:r>
+              <w:rPr>
+                <w:color w:val="000000"/>
+                <w:sz w:val="22"/>
+                <w:szCs w:val="22"/>
+              </w:rPr>
+              <w:t>_V01</w:t>
             </w:r>
           </w:p>
           <w:p>
@@ -4978,12 +5166,21 @@
                 <w:szCs w:val="24"/>
               </w:rPr>
             </w:pPr>
+            <w:proofErr w:type="spellStart"/>
             <w:r>
               <w:rPr>
                 <w:sz w:val="24"/>
                 <w:szCs w:val="24"/>
               </w:rPr>
-              <w:t>Req_ PO3_DGW_CYRS_05_V01</w:t>
+              <w:t>Req</w:t>
+            </w:r>
+            <w:proofErr w:type="spellEnd"/>
+            <w:r>
+              <w:rPr>
+                <w:sz w:val="24"/>
+                <w:szCs w:val="24"/>
+              </w:rPr>
+              <w:t>_ PO3_DGW_CYRS_05_V01</w:t>
             </w:r>
           </w:p>
           <w:p>
@@ -5005,16 +5202,36 @@
             <w:pPr>
               <w:jc w:val="center"/>
               <w:rPr>
-                <w:sz w:val="24"/>
-                <w:szCs w:val="24"/>
+                <w:color w:val="000000"/>
+                <w:sz w:val="22"/>
+                <w:szCs w:val="22"/>
               </w:rPr>
             </w:pPr>
-            <w:r>
-              <w:rPr>
-                <w:sz w:val="24"/>
-                <w:szCs w:val="24"/>
-              </w:rPr>
-              <w:t>Stopwatch with “start, stop, and Reset”</w:t>
+            <w:proofErr w:type="spellStart"/>
+            <w:r>
+              <w:rPr>
+                <w:color w:val="000000"/>
+                <w:sz w:val="22"/>
+                <w:szCs w:val="22"/>
+              </w:rPr>
+              <w:t>Req</w:t>
+            </w:r>
+            <w:proofErr w:type="spellEnd"/>
+            <w:r>
+              <w:rPr>
+                <w:color w:val="000000"/>
+                <w:sz w:val="22"/>
+                <w:szCs w:val="22"/>
+              </w:rPr>
+              <w:t>_ PO3_DGW_CRS_03</w:t>
+            </w:r>
+            <w:r>
+              <w:rPr>
+                <w:color w:val="000000"/>
+                <w:sz w:val="22"/>
+                <w:szCs w:val="22"/>
+              </w:rPr>
+              <w:t>_V01</w:t>
             </w:r>
           </w:p>
           <w:p>
@@ -5041,12 +5258,21 @@
                 <w:szCs w:val="24"/>
               </w:rPr>
             </w:pPr>
+            <w:proofErr w:type="spellStart"/>
             <w:r>
               <w:rPr>
                 <w:sz w:val="24"/>
                 <w:szCs w:val="24"/>
               </w:rPr>
-              <w:t>Req_ PO3_DGW_CYRS_06_V01</w:t>
+              <w:t>Req</w:t>
+            </w:r>
+            <w:proofErr w:type="spellEnd"/>
+            <w:r>
+              <w:rPr>
+                <w:sz w:val="24"/>
+                <w:szCs w:val="24"/>
+              </w:rPr>
+              <w:t>_ PO3_DGW_CYRS_06_V01</w:t>
             </w:r>
           </w:p>
           <w:p>
@@ -5068,16 +5294,36 @@
             <w:pPr>
               <w:jc w:val="center"/>
               <w:rPr>
-                <w:sz w:val="24"/>
-                <w:szCs w:val="24"/>
+                <w:color w:val="000000"/>
+                <w:sz w:val="22"/>
+                <w:szCs w:val="22"/>
               </w:rPr>
             </w:pPr>
-            <w:r>
-              <w:rPr>
-                <w:sz w:val="24"/>
-                <w:szCs w:val="24"/>
-              </w:rPr>
-              <w:t>Stopwatch with “start, stop, and Reset”</w:t>
+            <w:proofErr w:type="spellStart"/>
+            <w:r>
+              <w:rPr>
+                <w:color w:val="000000"/>
+                <w:sz w:val="22"/>
+                <w:szCs w:val="22"/>
+              </w:rPr>
+              <w:t>Req</w:t>
+            </w:r>
+            <w:proofErr w:type="spellEnd"/>
+            <w:r>
+              <w:rPr>
+                <w:color w:val="000000"/>
+                <w:sz w:val="22"/>
+                <w:szCs w:val="22"/>
+              </w:rPr>
+              <w:t>_ PO3_DGW_CRS_03</w:t>
+            </w:r>
+            <w:r>
+              <w:rPr>
+                <w:color w:val="000000"/>
+                <w:sz w:val="22"/>
+                <w:szCs w:val="22"/>
+              </w:rPr>
+              <w:t>_V01</w:t>
             </w:r>
           </w:p>
           <w:p>
@@ -5104,12 +5350,21 @@
                 <w:szCs w:val="24"/>
               </w:rPr>
             </w:pPr>
+            <w:proofErr w:type="spellStart"/>
             <w:r>
               <w:rPr>
                 <w:sz w:val="24"/>
                 <w:szCs w:val="24"/>
               </w:rPr>
-              <w:t>Req_ PO3_DGW_CYRS_07</w:t>
+              <w:t>Req</w:t>
+            </w:r>
+            <w:proofErr w:type="spellEnd"/>
+            <w:r>
+              <w:rPr>
+                <w:sz w:val="24"/>
+                <w:szCs w:val="24"/>
+              </w:rPr>
+              <w:t>_ PO3_DGW_CYRS_07</w:t>
             </w:r>
             <w:r>
               <w:rPr>
@@ -5138,16 +5393,36 @@
             <w:pPr>
               <w:jc w:val="center"/>
               <w:rPr>
-                <w:sz w:val="24"/>
-                <w:szCs w:val="24"/>
+                <w:color w:val="000000"/>
+                <w:sz w:val="22"/>
+                <w:szCs w:val="22"/>
               </w:rPr>
             </w:pPr>
-            <w:r>
-              <w:rPr>
-                <w:sz w:val="24"/>
-                <w:szCs w:val="24"/>
-              </w:rPr>
-              <w:t>Stopwatch with “start, stop, and Reset”</w:t>
+            <w:proofErr w:type="spellStart"/>
+            <w:r>
+              <w:rPr>
+                <w:color w:val="000000"/>
+                <w:sz w:val="22"/>
+                <w:szCs w:val="22"/>
+              </w:rPr>
+              <w:t>Req</w:t>
+            </w:r>
+            <w:proofErr w:type="spellEnd"/>
+            <w:r>
+              <w:rPr>
+                <w:color w:val="000000"/>
+                <w:sz w:val="22"/>
+                <w:szCs w:val="22"/>
+              </w:rPr>
+              <w:t>_ PO3_DGW_CRS_03</w:t>
+            </w:r>
+            <w:r>
+              <w:rPr>
+                <w:color w:val="000000"/>
+                <w:sz w:val="22"/>
+                <w:szCs w:val="22"/>
+              </w:rPr>
+              <w:t>_V01</w:t>
             </w:r>
           </w:p>
           <w:p>
@@ -5177,12 +5452,21 @@
                 <w:szCs w:val="24"/>
               </w:rPr>
             </w:pPr>
+            <w:proofErr w:type="spellStart"/>
             <w:r>
               <w:rPr>
                 <w:sz w:val="24"/>
                 <w:szCs w:val="24"/>
               </w:rPr>
-              <w:t>Req_ PO3_DGW_CYRS_08</w:t>
+              <w:t>Req</w:t>
+            </w:r>
+            <w:proofErr w:type="spellEnd"/>
+            <w:r>
+              <w:rPr>
+                <w:sz w:val="24"/>
+                <w:szCs w:val="24"/>
+              </w:rPr>
+              <w:t>_ PO3_DGW_CYRS_08</w:t>
             </w:r>
             <w:r>
               <w:rPr>
@@ -5218,16 +5502,38 @@
             <w:pPr>
               <w:jc w:val="center"/>
               <w:rPr>
-                <w:sz w:val="24"/>
-                <w:szCs w:val="24"/>
+                <w:color w:val="000000"/>
+                <w:sz w:val="22"/>
+                <w:szCs w:val="22"/>
               </w:rPr>
             </w:pPr>
-            <w:r>
-              <w:rPr>
-                <w:sz w:val="24"/>
-                <w:szCs w:val="24"/>
-              </w:rPr>
-              <w:t>The user can control the Digital watch with only 3 buttons</w:t>
+            <w:proofErr w:type="spellStart"/>
+            <w:r>
+              <w:rPr>
+                <w:color w:val="000000"/>
+                <w:sz w:val="22"/>
+                <w:szCs w:val="22"/>
+              </w:rPr>
+              <w:t>Req</w:t>
+            </w:r>
+            <w:proofErr w:type="spellEnd"/>
+            <w:r>
+              <w:rPr>
+                <w:color w:val="000000"/>
+                <w:sz w:val="22"/>
+                <w:szCs w:val="22"/>
+              </w:rPr>
+              <w:t>_ PO3_DGW_CRS_04</w:t>
+            </w:r>
+            <w:bookmarkStart w:id="16" w:name="_GoBack"/>
+            <w:bookmarkEnd w:id="16"/>
+            <w:r>
+              <w:rPr>
+                <w:color w:val="000000"/>
+                <w:sz w:val="22"/>
+                <w:szCs w:val="22"/>
+              </w:rPr>
+              <w:t>_V01</w:t>
             </w:r>
           </w:p>
           <w:p>
@@ -7657,7 +7963,7 @@
 </file>
 
 <file path=customXml/itemProps1.xml><?xml version="1.0" encoding="utf-8"?>
-<ds:datastoreItem xmlns:ds="http://schemas.openxmlformats.org/officeDocument/2006/customXml" ds:itemID="{0C6017B9-0584-49E7-B0B5-4AC043020C30}">
+<ds:datastoreItem xmlns:ds="http://schemas.openxmlformats.org/officeDocument/2006/customXml" ds:itemID="{C5EC0CBB-048C-4AA5-ADD6-3A928E6A113B}">
   <ds:schemaRefs>
     <ds:schemaRef ds:uri="http://schemas.openxmlformats.org/officeDocument/2006/bibliography"/>
   </ds:schemaRefs>

</xml_diff>

<commit_message>
upload CYRS V1.5 after reviewing Signed-off-by: hammammazen <ahmed.mazen1200@gmail.com>
</commit_message>
<xml_diff>
--- a/Input documents/CYRS.docx
+++ b/Input documents/CYRS.docx
@@ -81,7 +81,7 @@
               <w:szCs w:val="24"/>
             </w:rPr>
             <w:drawing>
-              <wp:anchor distT="0" distB="0" distL="114300" distR="114300" simplePos="0" relativeHeight="251678720" behindDoc="0" locked="0" layoutInCell="1" allowOverlap="1" wp14:anchorId="15B7374B" wp14:editId="30D0E834">
+              <wp:anchor distT="0" distB="0" distL="114300" distR="114300" simplePos="0" relativeHeight="251678720" behindDoc="0" locked="0" layoutInCell="1" allowOverlap="1" wp14:anchorId="5214AE30" wp14:editId="7E6B4C70">
                 <wp:simplePos x="0" y="0"/>
                 <wp:positionH relativeFrom="margin">
                   <wp:posOffset>2126002</wp:posOffset>
@@ -683,7 +683,6 @@
                   </w:rPr>
                 </w:pPr>
                 <w:bookmarkStart w:id="13" w:name="_Toc31844020"/>
-                <w:proofErr w:type="spellStart"/>
                 <w:r>
                   <w:rPr>
                     <w:rFonts w:ascii="Century Gothic" w:eastAsia="Calibri" w:hAnsi="Century Gothic" w:cs="Arial"/>
@@ -692,32 +691,9 @@
                     <w:sz w:val="32"/>
                     <w:szCs w:val="24"/>
                   </w:rPr>
-                  <w:t>Hammam</w:t>
-                </w:r>
-                <w:proofErr w:type="spellEnd"/>
-                <w:r>
-                  <w:rPr>
-                    <w:rFonts w:ascii="Century Gothic" w:eastAsia="Calibri" w:hAnsi="Century Gothic" w:cs="Arial"/>
-                    <w:bCs/>
-                    <w:color w:val="000000" w:themeColor="text1"/>
-                    <w:sz w:val="32"/>
-                    <w:szCs w:val="24"/>
-                  </w:rPr>
-                  <w:t xml:space="preserve"> </w:t>
-                </w:r>
-                <w:proofErr w:type="spellStart"/>
-                <w:r>
-                  <w:rPr>
-                    <w:rFonts w:ascii="Century Gothic" w:eastAsia="Calibri" w:hAnsi="Century Gothic" w:cs="Arial"/>
-                    <w:bCs/>
-                    <w:color w:val="000000" w:themeColor="text1"/>
-                    <w:sz w:val="32"/>
-                    <w:szCs w:val="24"/>
-                  </w:rPr>
-                  <w:t>Mazen</w:t>
+                  <w:t>Hammam Mazen</w:t>
                 </w:r>
                 <w:bookmarkEnd w:id="13"/>
-                <w:proofErr w:type="spellEnd"/>
               </w:p>
               <w:p>
                 <w:pPr>
@@ -1208,13 +1184,8 @@
                   <w:pStyle w:val="TableText"/>
                   <w:jc w:val="center"/>
                 </w:pPr>
-                <w:proofErr w:type="spellStart"/>
                 <w:r>
-                  <w:t>Mostafa</w:t>
-                </w:r>
-                <w:proofErr w:type="spellEnd"/>
-                <w:r>
-                  <w:t xml:space="preserve"> Nader</w:t>
+                  <w:t>Mostafa Nader</w:t>
                 </w:r>
               </w:p>
               <w:p>
@@ -1228,19 +1199,9 @@
                   <w:pStyle w:val="TableText"/>
                   <w:jc w:val="center"/>
                 </w:pPr>
-                <w:proofErr w:type="spellStart"/>
                 <w:r>
-                  <w:t>Hammam</w:t>
+                  <w:t>Hammam Mazen</w:t>
                 </w:r>
-                <w:proofErr w:type="spellEnd"/>
-                <w:r>
-                  <w:t xml:space="preserve"> </w:t>
-                </w:r>
-                <w:proofErr w:type="spellStart"/>
-                <w:r>
-                  <w:t>Mazen</w:t>
-                </w:r>
-                <w:proofErr w:type="spellEnd"/>
               </w:p>
             </w:tc>
             <w:tc>
@@ -1346,13 +1307,8 @@
                   <w:pStyle w:val="TableText"/>
                   <w:jc w:val="center"/>
                 </w:pPr>
-                <w:proofErr w:type="spellStart"/>
                 <w:r>
-                  <w:t>Mostafa</w:t>
-                </w:r>
-                <w:proofErr w:type="spellEnd"/>
-                <w:r>
-                  <w:t xml:space="preserve"> Nader</w:t>
+                  <w:t>Mostafa Nader</w:t>
                 </w:r>
               </w:p>
               <w:p>
@@ -1366,19 +1322,9 @@
                   <w:pStyle w:val="TableText"/>
                   <w:jc w:val="center"/>
                 </w:pPr>
-                <w:proofErr w:type="spellStart"/>
                 <w:r>
-                  <w:t>Hammam</w:t>
+                  <w:t>Hammam Mazen</w:t>
                 </w:r>
-                <w:proofErr w:type="spellEnd"/>
-                <w:r>
-                  <w:t xml:space="preserve"> </w:t>
-                </w:r>
-                <w:proofErr w:type="spellStart"/>
-                <w:r>
-                  <w:t>Mazen</w:t>
-                </w:r>
-                <w:proofErr w:type="spellEnd"/>
               </w:p>
             </w:tc>
             <w:tc>
@@ -1479,13 +1425,8 @@
                   <w:pStyle w:val="TableText"/>
                   <w:jc w:val="center"/>
                 </w:pPr>
-                <w:proofErr w:type="spellStart"/>
                 <w:r>
-                  <w:t>Mostafa</w:t>
-                </w:r>
-                <w:proofErr w:type="spellEnd"/>
-                <w:r>
-                  <w:t xml:space="preserve"> Nader</w:t>
+                  <w:t>Mostafa Nader</w:t>
                 </w:r>
               </w:p>
               <w:p>
@@ -1499,19 +1440,9 @@
                   <w:pStyle w:val="TableText"/>
                   <w:jc w:val="center"/>
                 </w:pPr>
-                <w:proofErr w:type="spellStart"/>
                 <w:r>
-                  <w:t>Hammam</w:t>
+                  <w:t>Hammam Mazen</w:t>
                 </w:r>
-                <w:proofErr w:type="spellEnd"/>
-                <w:r>
-                  <w:t xml:space="preserve"> </w:t>
-                </w:r>
-                <w:proofErr w:type="spellStart"/>
-                <w:r>
-                  <w:t>Mazen</w:t>
-                </w:r>
-                <w:proofErr w:type="spellEnd"/>
               </w:p>
             </w:tc>
             <w:tc>
@@ -1594,29 +1525,13 @@
                   <w:pStyle w:val="TableText"/>
                 </w:pPr>
                 <w:r>
-                  <w:t xml:space="preserve">- </w:t>
-                </w:r>
-                <w:proofErr w:type="spellStart"/>
-                <w:r>
-                  <w:t>Req</w:t>
-                </w:r>
-                <w:proofErr w:type="spellEnd"/>
-                <w:r>
-                  <w:t>_ PO3_DGW_CYRS_03</w:t>
+                  <w:t>- Req_ PO3_DGW_CYRS_03</w:t>
                 </w:r>
                 <w:r>
                   <w:t>_V01</w:t>
                 </w:r>
                 <w:r>
-                  <w:t xml:space="preserve"> &amp; </w:t>
-                </w:r>
-                <w:proofErr w:type="spellStart"/>
-                <w:r>
-                  <w:t>Req</w:t>
-                </w:r>
-                <w:proofErr w:type="spellEnd"/>
-                <w:r>
-                  <w:t>_ PO3_DGW_CYRS_06</w:t>
+                  <w:t xml:space="preserve"> &amp; Req_ PO3_DGW_CYRS_06</w:t>
                 </w:r>
                 <w:r>
                   <w:t>_V01</w:t>
@@ -1649,13 +1564,8 @@
                   <w:pStyle w:val="TableText"/>
                   <w:jc w:val="center"/>
                 </w:pPr>
-                <w:proofErr w:type="spellStart"/>
                 <w:r>
-                  <w:t>Mostafa</w:t>
-                </w:r>
-                <w:proofErr w:type="spellEnd"/>
-                <w:r>
-                  <w:t xml:space="preserve"> Nader</w:t>
+                  <w:t>Mostafa Nader</w:t>
                 </w:r>
               </w:p>
               <w:p>
@@ -1669,19 +1579,9 @@
                   <w:pStyle w:val="TableText"/>
                   <w:jc w:val="center"/>
                 </w:pPr>
-                <w:proofErr w:type="spellStart"/>
                 <w:r>
-                  <w:t>Hammam</w:t>
+                  <w:t>Hammam Mazen</w:t>
                 </w:r>
-                <w:proofErr w:type="spellEnd"/>
-                <w:r>
-                  <w:t xml:space="preserve"> </w:t>
-                </w:r>
-                <w:proofErr w:type="spellStart"/>
-                <w:r>
-                  <w:t>Mazen</w:t>
-                </w:r>
-                <w:proofErr w:type="spellEnd"/>
               </w:p>
             </w:tc>
             <w:tc>
@@ -1799,13 +1699,8 @@
                   <w:pStyle w:val="TableText"/>
                   <w:jc w:val="center"/>
                 </w:pPr>
-                <w:proofErr w:type="spellStart"/>
                 <w:r>
-                  <w:t>Mostafa</w:t>
-                </w:r>
-                <w:proofErr w:type="spellEnd"/>
-                <w:r>
-                  <w:t xml:space="preserve"> Nader</w:t>
+                  <w:t>Mostafa Nader</w:t>
                 </w:r>
               </w:p>
               <w:p>
@@ -1901,15 +1796,7 @@
                   <w:t>equirements section modified with modes</w:t>
                 </w:r>
                 <w:r>
-                  <w:t xml:space="preserve">  instead of  </w:t>
-                </w:r>
-                <w:proofErr w:type="spellStart"/>
-                <w:r>
-                  <w:t>Req</w:t>
-                </w:r>
-                <w:proofErr w:type="spellEnd"/>
-                <w:r>
-                  <w:t xml:space="preserve"> ID</w:t>
+                  <w:t xml:space="preserve">  instead of  Req ID</w:t>
                 </w:r>
                 <w:r>
                   <w:t>s</w:t>
@@ -1931,19 +1818,9 @@
                   <w:pStyle w:val="TableText"/>
                   <w:jc w:val="center"/>
                 </w:pPr>
-                <w:proofErr w:type="spellStart"/>
                 <w:r>
-                  <w:t>Hammam</w:t>
+                  <w:t>Hammam Mazen</w:t>
                 </w:r>
-                <w:proofErr w:type="spellEnd"/>
-                <w:r>
-                  <w:t xml:space="preserve"> </w:t>
-                </w:r>
-                <w:proofErr w:type="spellStart"/>
-                <w:r>
-                  <w:t>Mazen</w:t>
-                </w:r>
-                <w:proofErr w:type="spellEnd"/>
               </w:p>
             </w:tc>
             <w:tc>
@@ -1985,7 +1862,12 @@
                   <w:jc w:val="center"/>
                 </w:pPr>
                 <w:r>
-                  <w:t>Proposed</w:t>
+                  <w:t>Propose</w:t>
+                </w:r>
+                <w:bookmarkStart w:id="22" w:name="_GoBack"/>
+                <w:bookmarkEnd w:id="22"/>
+                <w:r>
+                  <w:t>d</w:t>
                 </w:r>
               </w:p>
             </w:tc>
@@ -3877,11 +3759,11 @@
       <w:pPr>
         <w:pStyle w:val="Heading1"/>
       </w:pPr>
-      <w:bookmarkStart w:id="22" w:name="_Toc31844024"/>
+      <w:bookmarkStart w:id="23" w:name="_Toc31844024"/>
       <w:r>
         <w:t>INTRODUCTION</w:t>
       </w:r>
-      <w:bookmarkEnd w:id="22"/>
+      <w:bookmarkEnd w:id="23"/>
     </w:p>
     <w:p>
       <w:pPr>
@@ -3969,16 +3851,16 @@
       <w:pPr>
         <w:pStyle w:val="Heading2"/>
       </w:pPr>
-      <w:bookmarkStart w:id="23" w:name="_Toc143150772"/>
-      <w:bookmarkStart w:id="24" w:name="_Toc31844025"/>
+      <w:bookmarkStart w:id="24" w:name="_Toc143150772"/>
+      <w:bookmarkStart w:id="25" w:name="_Toc31844025"/>
       <w:r>
         <w:t>P</w:t>
       </w:r>
-      <w:bookmarkEnd w:id="23"/>
+      <w:bookmarkEnd w:id="24"/>
       <w:r>
         <w:t>roject Description</w:t>
       </w:r>
-      <w:bookmarkEnd w:id="24"/>
+      <w:bookmarkEnd w:id="25"/>
     </w:p>
     <w:p>
       <w:pPr>
@@ -4064,14 +3946,14 @@
       <w:pPr>
         <w:pStyle w:val="Heading1"/>
       </w:pPr>
-      <w:bookmarkStart w:id="25" w:name="_Toc31844026"/>
+      <w:bookmarkStart w:id="26" w:name="_Toc31844026"/>
       <w:r>
         <w:t>M</w:t>
       </w:r>
       <w:r>
         <w:t>ETHODOLOGY</w:t>
       </w:r>
-      <w:bookmarkEnd w:id="25"/>
+      <w:bookmarkEnd w:id="26"/>
     </w:p>
     <w:p>
       <w:r>
@@ -4190,7 +4072,7 @@
                                 <w:szCs w:val="20"/>
                               </w:rPr>
                             </w:pPr>
-                            <w:bookmarkStart w:id="26" w:name="_Toc30615733"/>
+                            <w:bookmarkStart w:id="27" w:name="_Toc30615733"/>
                             <w:r>
                               <w:rPr>
                                 <w:color w:val="2E74B5" w:themeColor="accent1" w:themeShade="BF"/>
@@ -4238,7 +4120,7 @@
                             <w:r>
                               <w:t>-Watch High Level Block Diagram</w:t>
                             </w:r>
-                            <w:bookmarkEnd w:id="26"/>
+                            <w:bookmarkEnd w:id="27"/>
                           </w:p>
                         </w:txbxContent>
                       </wps:txbx>
@@ -4273,7 +4155,7 @@
                           <w:szCs w:val="20"/>
                         </w:rPr>
                       </w:pPr>
-                      <w:bookmarkStart w:id="27" w:name="_Toc30615733"/>
+                      <w:bookmarkStart w:id="28" w:name="_Toc30615733"/>
                       <w:r>
                         <w:rPr>
                           <w:color w:val="2E74B5" w:themeColor="accent1" w:themeShade="BF"/>
@@ -4321,7 +4203,7 @@
                       <w:r>
                         <w:t>-Watch High Level Block Diagram</w:t>
                       </w:r>
-                      <w:bookmarkEnd w:id="27"/>
+                      <w:bookmarkEnd w:id="28"/>
                     </w:p>
                   </w:txbxContent>
                 </v:textbox>
@@ -4336,27 +4218,9 @@
       <w:pPr>
         <w:pStyle w:val="Heading1"/>
       </w:pPr>
-      <w:bookmarkStart w:id="28" w:name="_Toc31844027"/>
+      <w:bookmarkStart w:id="29" w:name="_Toc31844027"/>
       <w:r>
         <w:t>REQUIREMENTS</w:t>
-      </w:r>
-      <w:bookmarkEnd w:id="28"/>
-    </w:p>
-    <w:p>
-      <w:pPr>
-        <w:rPr>
-          <w:sz w:val="28"/>
-          <w:szCs w:val="28"/>
-        </w:rPr>
-      </w:pPr>
-    </w:p>
-    <w:p>
-      <w:pPr>
-        <w:pStyle w:val="Heading2"/>
-      </w:pPr>
-      <w:bookmarkStart w:id="29" w:name="_Toc31844028"/>
-      <w:r>
-        <w:t>Time display mode</w:t>
       </w:r>
       <w:bookmarkEnd w:id="29"/>
     </w:p>
@@ -4370,187 +4234,11 @@
     </w:p>
     <w:p>
       <w:pPr>
-        <w:rPr>
-          <w:sz w:val="28"/>
-          <w:szCs w:val="28"/>
-        </w:rPr>
-      </w:pPr>
-      <w:proofErr w:type="spellStart"/>
-      <w:r>
-        <w:rPr>
-          <w:sz w:val="28"/>
-          <w:szCs w:val="28"/>
-        </w:rPr>
-        <w:t>Req</w:t>
-      </w:r>
-      <w:proofErr w:type="spellEnd"/>
-      <w:r>
-        <w:rPr>
-          <w:sz w:val="28"/>
-          <w:szCs w:val="28"/>
-        </w:rPr>
-        <w:t>_ PO3_DGW_CYRS_01_V01</w:t>
-      </w:r>
-      <w:r>
-        <w:rPr>
-          <w:sz w:val="28"/>
-          <w:szCs w:val="28"/>
-        </w:rPr>
-        <w:t>.2</w:t>
-      </w:r>
-      <w:r>
-        <w:rPr>
-          <w:sz w:val="28"/>
-          <w:szCs w:val="28"/>
-        </w:rPr>
-        <w:tab/>
-        <w:t>#SW</w:t>
-      </w:r>
-    </w:p>
-    <w:p>
-      <w:pPr>
-        <w:rPr>
-          <w:sz w:val="28"/>
-          <w:szCs w:val="28"/>
-        </w:rPr>
-      </w:pPr>
-    </w:p>
-    <w:p>
-      <w:pPr>
-        <w:rPr>
-          <w:sz w:val="28"/>
-          <w:szCs w:val="28"/>
-        </w:rPr>
-      </w:pPr>
-      <w:r>
-        <w:rPr>
-          <w:sz w:val="28"/>
-          <w:szCs w:val="28"/>
-        </w:rPr>
-        <w:t>{</w:t>
-      </w:r>
-    </w:p>
-    <w:p>
-      <w:pPr>
-        <w:jc w:val="both"/>
-        <w:rPr>
-          <w:sz w:val="24"/>
-          <w:szCs w:val="24"/>
-        </w:rPr>
-      </w:pPr>
-      <w:r>
-        <w:rPr>
-          <w:sz w:val="24"/>
-          <w:szCs w:val="24"/>
-        </w:rPr>
-        <w:t xml:space="preserve">The </w:t>
-      </w:r>
-      <w:r>
-        <w:rPr>
-          <w:sz w:val="24"/>
-          <w:szCs w:val="24"/>
-        </w:rPr>
-        <w:t>System</w:t>
-      </w:r>
-      <w:r>
-        <w:rPr>
-          <w:sz w:val="24"/>
-          <w:szCs w:val="24"/>
-        </w:rPr>
-        <w:t xml:space="preserve"> shall display the current time in this format (</w:t>
-      </w:r>
-      <w:r>
-        <w:rPr>
-          <w:sz w:val="24"/>
-          <w:szCs w:val="24"/>
-        </w:rPr>
-        <w:t>HH/MM/SS</w:t>
-      </w:r>
-      <w:r>
-        <w:rPr>
-          <w:sz w:val="24"/>
-          <w:szCs w:val="24"/>
-        </w:rPr>
-        <w:t xml:space="preserve"> Am/Pm</w:t>
-      </w:r>
-      <w:r>
-        <w:rPr>
-          <w:sz w:val="24"/>
-          <w:szCs w:val="24"/>
-        </w:rPr>
-        <w:t>) on a displayer</w:t>
-      </w:r>
-      <w:r>
-        <w:rPr>
-          <w:sz w:val="24"/>
-          <w:szCs w:val="24"/>
-        </w:rPr>
-        <w:t xml:space="preserve"> if the</w:t>
-      </w:r>
-      <w:r>
-        <w:rPr>
-          <w:sz w:val="24"/>
-          <w:szCs w:val="24"/>
-        </w:rPr>
-        <w:t xml:space="preserve"> </w:t>
-      </w:r>
-      <w:r>
-        <w:rPr>
-          <w:sz w:val="24"/>
-          <w:szCs w:val="24"/>
-        </w:rPr>
-        <w:t>Time-display</w:t>
-      </w:r>
-      <w:r>
-        <w:rPr>
-          <w:sz w:val="24"/>
-          <w:szCs w:val="24"/>
-        </w:rPr>
-        <w:t xml:space="preserve"> mode is chosen</w:t>
-      </w:r>
-      <w:r>
-        <w:rPr>
-          <w:sz w:val="24"/>
-          <w:szCs w:val="24"/>
-        </w:rPr>
-        <w:tab/>
-      </w:r>
-    </w:p>
-    <w:p>
-      <w:pPr>
-        <w:jc w:val="both"/>
-        <w:rPr>
-          <w:sz w:val="24"/>
-          <w:szCs w:val="24"/>
-        </w:rPr>
-      </w:pPr>
-      <w:r>
-        <w:rPr>
-          <w:sz w:val="24"/>
-          <w:szCs w:val="24"/>
-        </w:rPr>
-        <w:t>}</w:t>
-      </w:r>
-    </w:p>
-    <w:p>
-      <w:pPr>
-        <w:jc w:val="both"/>
-        <w:rPr>
-          <w:sz w:val="24"/>
-          <w:szCs w:val="24"/>
-        </w:rPr>
-      </w:pPr>
-    </w:p>
-    <w:p>
-      <w:pPr>
         <w:pStyle w:val="Heading2"/>
       </w:pPr>
-      <w:bookmarkStart w:id="30" w:name="_Toc31844029"/>
-      <w:r>
-        <w:t>Alarm</w:t>
-      </w:r>
-      <w:r>
-        <w:t xml:space="preserve"> mode</w:t>
+      <w:bookmarkStart w:id="30" w:name="_Toc31844028"/>
+      <w:r>
+        <w:t>Time display mode</w:t>
       </w:r>
       <w:bookmarkEnd w:id="30"/>
     </w:p>
@@ -4569,21 +4257,19 @@
           <w:szCs w:val="28"/>
         </w:rPr>
       </w:pPr>
-      <w:proofErr w:type="spellStart"/>
       <w:r>
         <w:rPr>
           <w:sz w:val="28"/>
           <w:szCs w:val="28"/>
         </w:rPr>
-        <w:t>Req</w:t>
-      </w:r>
-      <w:proofErr w:type="spellEnd"/>
+        <w:t>Req_ PO3_DGW_CYRS_01_V01</w:t>
+      </w:r>
       <w:r>
         <w:rPr>
           <w:sz w:val="28"/>
           <w:szCs w:val="28"/>
         </w:rPr>
-        <w:t>_ PO3_DGW_CYRS_02_V01.1</w:t>
+        <w:t>.2</w:t>
       </w:r>
       <w:r>
         <w:rPr>
@@ -4595,193 +4281,362 @@
       </w:r>
     </w:p>
     <w:p>
-      <w:bookmarkStart w:id="31" w:name="_Toc31844030"/>
+      <w:pPr>
+        <w:rPr>
+          <w:sz w:val="28"/>
+          <w:szCs w:val="28"/>
+        </w:rPr>
+      </w:pPr>
     </w:p>
     <w:p>
-      <w:r>
+      <w:pPr>
+        <w:rPr>
+          <w:sz w:val="28"/>
+          <w:szCs w:val="28"/>
+        </w:rPr>
+      </w:pPr>
+      <w:r>
+        <w:rPr>
+          <w:sz w:val="28"/>
+          <w:szCs w:val="28"/>
+        </w:rPr>
         <w:t>{</w:t>
+      </w:r>
+    </w:p>
+    <w:p>
+      <w:pPr>
+        <w:jc w:val="both"/>
+        <w:rPr>
+          <w:sz w:val="24"/>
+          <w:szCs w:val="24"/>
+        </w:rPr>
+      </w:pPr>
+      <w:r>
+        <w:rPr>
+          <w:sz w:val="24"/>
+          <w:szCs w:val="24"/>
+        </w:rPr>
+        <w:t xml:space="preserve">The </w:t>
+      </w:r>
+      <w:r>
+        <w:rPr>
+          <w:sz w:val="24"/>
+          <w:szCs w:val="24"/>
+        </w:rPr>
+        <w:t>System</w:t>
+      </w:r>
+      <w:r>
+        <w:rPr>
+          <w:sz w:val="24"/>
+          <w:szCs w:val="24"/>
+        </w:rPr>
+        <w:t xml:space="preserve"> shall display the current time in this format (</w:t>
+      </w:r>
+      <w:r>
+        <w:rPr>
+          <w:sz w:val="24"/>
+          <w:szCs w:val="24"/>
+        </w:rPr>
+        <w:t>HH/MM/SS</w:t>
+      </w:r>
+      <w:r>
+        <w:rPr>
+          <w:sz w:val="24"/>
+          <w:szCs w:val="24"/>
+        </w:rPr>
+        <w:t xml:space="preserve"> Am/Pm</w:t>
+      </w:r>
+      <w:r>
+        <w:rPr>
+          <w:sz w:val="24"/>
+          <w:szCs w:val="24"/>
+        </w:rPr>
+        <w:t>) on a displayer</w:t>
+      </w:r>
+      <w:r>
+        <w:rPr>
+          <w:sz w:val="24"/>
+          <w:szCs w:val="24"/>
+        </w:rPr>
+        <w:t xml:space="preserve"> if the</w:t>
+      </w:r>
+      <w:r>
+        <w:rPr>
+          <w:sz w:val="24"/>
+          <w:szCs w:val="24"/>
+        </w:rPr>
+        <w:t xml:space="preserve"> </w:t>
+      </w:r>
+      <w:r>
+        <w:rPr>
+          <w:sz w:val="24"/>
+          <w:szCs w:val="24"/>
+        </w:rPr>
+        <w:t>Time-display</w:t>
+      </w:r>
+      <w:r>
+        <w:rPr>
+          <w:sz w:val="24"/>
+          <w:szCs w:val="24"/>
+        </w:rPr>
+        <w:t xml:space="preserve"> mode is chosen</w:t>
+      </w:r>
+      <w:r>
+        <w:rPr>
+          <w:sz w:val="24"/>
+          <w:szCs w:val="24"/>
+        </w:rPr>
+        <w:tab/>
+      </w:r>
+    </w:p>
+    <w:p>
+      <w:pPr>
+        <w:jc w:val="both"/>
+        <w:rPr>
+          <w:sz w:val="24"/>
+          <w:szCs w:val="24"/>
+        </w:rPr>
+      </w:pPr>
+      <w:r>
+        <w:rPr>
+          <w:sz w:val="24"/>
+          <w:szCs w:val="24"/>
+        </w:rPr>
+        <w:t>}</w:t>
+      </w:r>
+    </w:p>
+    <w:p>
+      <w:pPr>
+        <w:jc w:val="both"/>
+        <w:rPr>
+          <w:sz w:val="24"/>
+          <w:szCs w:val="24"/>
+        </w:rPr>
+      </w:pPr>
+    </w:p>
+    <w:p>
+      <w:pPr>
+        <w:pStyle w:val="Heading2"/>
+      </w:pPr>
+      <w:bookmarkStart w:id="31" w:name="_Toc31844029"/>
+      <w:r>
+        <w:t>Alarm</w:t>
+      </w:r>
+      <w:r>
+        <w:t xml:space="preserve"> mode</w:t>
       </w:r>
       <w:bookmarkEnd w:id="31"/>
     </w:p>
     <w:p>
       <w:pPr>
-        <w:jc w:val="both"/>
-        <w:rPr>
-          <w:sz w:val="24"/>
-          <w:szCs w:val="24"/>
-        </w:rPr>
-      </w:pPr>
-      <w:r>
-        <w:rPr>
-          <w:sz w:val="24"/>
-          <w:szCs w:val="24"/>
-        </w:rPr>
-        <w:t xml:space="preserve">The </w:t>
-      </w:r>
-      <w:r>
-        <w:rPr>
-          <w:sz w:val="24"/>
-          <w:szCs w:val="24"/>
-        </w:rPr>
-        <w:t>System</w:t>
-      </w:r>
-      <w:r>
-        <w:rPr>
-          <w:sz w:val="24"/>
-          <w:szCs w:val="24"/>
-        </w:rPr>
-        <w:t xml:space="preserve"> shall </w:t>
-      </w:r>
-      <w:r>
-        <w:rPr>
-          <w:sz w:val="24"/>
-          <w:szCs w:val="24"/>
-        </w:rPr>
-        <w:t>notify</w:t>
-      </w:r>
-      <w:r>
-        <w:rPr>
-          <w:sz w:val="24"/>
-          <w:szCs w:val="24"/>
-        </w:rPr>
-        <w:t xml:space="preserve"> the user with a buzzer</w:t>
-      </w:r>
-      <w:r>
-        <w:rPr>
-          <w:sz w:val="24"/>
-          <w:szCs w:val="24"/>
-        </w:rPr>
-        <w:t xml:space="preserve"> </w:t>
-      </w:r>
-      <w:r>
-        <w:rPr>
-          <w:sz w:val="24"/>
-          <w:szCs w:val="24"/>
-        </w:rPr>
-        <w:t xml:space="preserve">when the </w:t>
-      </w:r>
-      <w:r>
-        <w:rPr>
-          <w:sz w:val="24"/>
-          <w:szCs w:val="24"/>
-        </w:rPr>
-        <w:t>set</w:t>
-      </w:r>
-      <w:r>
-        <w:rPr>
-          <w:sz w:val="24"/>
-          <w:szCs w:val="24"/>
-        </w:rPr>
-        <w:t>tled</w:t>
-      </w:r>
-      <w:r>
-        <w:rPr>
-          <w:sz w:val="24"/>
-          <w:szCs w:val="24"/>
-        </w:rPr>
-        <w:t xml:space="preserve"> alarm time arrives</w:t>
-      </w:r>
-      <w:r>
-        <w:rPr>
-          <w:sz w:val="24"/>
-          <w:szCs w:val="24"/>
-        </w:rPr>
-        <w:t xml:space="preserve"> if the alarm mode is chosen</w:t>
-      </w:r>
-      <w:r>
-        <w:rPr>
-          <w:sz w:val="24"/>
-          <w:szCs w:val="24"/>
-        </w:rPr>
-        <w:tab/>
-      </w:r>
+        <w:rPr>
+          <w:sz w:val="28"/>
+          <w:szCs w:val="28"/>
+        </w:rPr>
+      </w:pPr>
     </w:p>
     <w:p>
       <w:pPr>
-        <w:jc w:val="both"/>
-        <w:rPr>
-          <w:sz w:val="24"/>
-          <w:szCs w:val="24"/>
-        </w:rPr>
-      </w:pPr>
-      <w:r>
-        <w:rPr>
-          <w:sz w:val="24"/>
-          <w:szCs w:val="24"/>
-        </w:rPr>
-        <w:t>}</w:t>
+        <w:rPr>
+          <w:sz w:val="28"/>
+          <w:szCs w:val="28"/>
+        </w:rPr>
+      </w:pPr>
+      <w:r>
+        <w:rPr>
+          <w:sz w:val="28"/>
+          <w:szCs w:val="28"/>
+        </w:rPr>
+        <w:t>Req_ PO3_DGW_CYRS_02_V01.1</w:t>
+      </w:r>
+      <w:r>
+        <w:rPr>
+          <w:sz w:val="28"/>
+          <w:szCs w:val="28"/>
+        </w:rPr>
+        <w:tab/>
+        <w:t>#SW</w:t>
       </w:r>
     </w:p>
     <w:p>
-      <w:pPr>
-        <w:jc w:val="both"/>
-        <w:rPr>
-          <w:sz w:val="24"/>
-          <w:szCs w:val="24"/>
-        </w:rPr>
-      </w:pPr>
+      <w:bookmarkStart w:id="32" w:name="_Toc31844030"/>
     </w:p>
     <w:p>
-      <w:pPr>
-        <w:pStyle w:val="Heading2"/>
-      </w:pPr>
-      <w:bookmarkStart w:id="32" w:name="_Toc31844031"/>
-      <w:r>
-        <w:t>Stopwatch mode start</w:t>
+      <w:r>
+        <w:t>{</w:t>
       </w:r>
       <w:bookmarkEnd w:id="32"/>
     </w:p>
     <w:p>
       <w:pPr>
-        <w:rPr>
-          <w:sz w:val="28"/>
-          <w:szCs w:val="28"/>
-        </w:rPr>
-      </w:pPr>
+        <w:jc w:val="both"/>
+        <w:rPr>
+          <w:sz w:val="24"/>
+          <w:szCs w:val="24"/>
+        </w:rPr>
+      </w:pPr>
+      <w:r>
+        <w:rPr>
+          <w:sz w:val="24"/>
+          <w:szCs w:val="24"/>
+        </w:rPr>
+        <w:t xml:space="preserve">The </w:t>
+      </w:r>
+      <w:r>
+        <w:rPr>
+          <w:sz w:val="24"/>
+          <w:szCs w:val="24"/>
+        </w:rPr>
+        <w:t>System</w:t>
+      </w:r>
+      <w:r>
+        <w:rPr>
+          <w:sz w:val="24"/>
+          <w:szCs w:val="24"/>
+        </w:rPr>
+        <w:t xml:space="preserve"> shall </w:t>
+      </w:r>
+      <w:r>
+        <w:rPr>
+          <w:sz w:val="24"/>
+          <w:szCs w:val="24"/>
+        </w:rPr>
+        <w:t>notify</w:t>
+      </w:r>
+      <w:r>
+        <w:rPr>
+          <w:sz w:val="24"/>
+          <w:szCs w:val="24"/>
+        </w:rPr>
+        <w:t xml:space="preserve"> the user with a buzzer</w:t>
+      </w:r>
+      <w:r>
+        <w:rPr>
+          <w:sz w:val="24"/>
+          <w:szCs w:val="24"/>
+        </w:rPr>
+        <w:t xml:space="preserve"> </w:t>
+      </w:r>
+      <w:r>
+        <w:rPr>
+          <w:sz w:val="24"/>
+          <w:szCs w:val="24"/>
+        </w:rPr>
+        <w:t xml:space="preserve">when the </w:t>
+      </w:r>
+      <w:r>
+        <w:rPr>
+          <w:sz w:val="24"/>
+          <w:szCs w:val="24"/>
+        </w:rPr>
+        <w:t>set</w:t>
+      </w:r>
+      <w:r>
+        <w:rPr>
+          <w:sz w:val="24"/>
+          <w:szCs w:val="24"/>
+        </w:rPr>
+        <w:t>tled</w:t>
+      </w:r>
+      <w:r>
+        <w:rPr>
+          <w:sz w:val="24"/>
+          <w:szCs w:val="24"/>
+        </w:rPr>
+        <w:t xml:space="preserve"> alarm time arrives</w:t>
+      </w:r>
+      <w:r>
+        <w:rPr>
+          <w:sz w:val="24"/>
+          <w:szCs w:val="24"/>
+        </w:rPr>
+        <w:t xml:space="preserve"> if the alarm mode is chosen</w:t>
+      </w:r>
+      <w:r>
+        <w:rPr>
+          <w:sz w:val="24"/>
+          <w:szCs w:val="24"/>
+        </w:rPr>
+        <w:tab/>
+      </w:r>
     </w:p>
     <w:p>
       <w:pPr>
-        <w:rPr>
-          <w:sz w:val="28"/>
-          <w:szCs w:val="28"/>
-        </w:rPr>
-      </w:pPr>
-      <w:proofErr w:type="spellStart"/>
-      <w:r>
-        <w:rPr>
-          <w:sz w:val="28"/>
-          <w:szCs w:val="28"/>
-        </w:rPr>
-        <w:t>Req</w:t>
-      </w:r>
-      <w:proofErr w:type="spellEnd"/>
-      <w:r>
-        <w:rPr>
-          <w:sz w:val="28"/>
-          <w:szCs w:val="28"/>
-        </w:rPr>
-        <w:t>_ PO3_DGW_CYRS_03_V01.2</w:t>
-      </w:r>
-      <w:r>
-        <w:rPr>
-          <w:sz w:val="28"/>
-          <w:szCs w:val="28"/>
-        </w:rPr>
-        <w:tab/>
-        <w:t>#SW</w:t>
+        <w:jc w:val="both"/>
+        <w:rPr>
+          <w:sz w:val="24"/>
+          <w:szCs w:val="24"/>
+        </w:rPr>
+      </w:pPr>
+      <w:r>
+        <w:rPr>
+          <w:sz w:val="24"/>
+          <w:szCs w:val="24"/>
+        </w:rPr>
+        <w:t>}</w:t>
       </w:r>
     </w:p>
     <w:p>
-      <w:bookmarkStart w:id="33" w:name="_Toc31844032"/>
+      <w:pPr>
+        <w:jc w:val="both"/>
+        <w:rPr>
+          <w:sz w:val="24"/>
+          <w:szCs w:val="24"/>
+        </w:rPr>
+      </w:pPr>
     </w:p>
     <w:p>
-      <w:r>
-        <w:t>{</w:t>
+      <w:pPr>
+        <w:pStyle w:val="Heading2"/>
+      </w:pPr>
+      <w:bookmarkStart w:id="33" w:name="_Toc31844031"/>
+      <w:r>
+        <w:t>Stopwatch mode start</w:t>
       </w:r>
       <w:bookmarkEnd w:id="33"/>
     </w:p>
     <w:p>
       <w:pPr>
+        <w:rPr>
+          <w:sz w:val="28"/>
+          <w:szCs w:val="28"/>
+        </w:rPr>
+      </w:pPr>
+    </w:p>
+    <w:p>
+      <w:pPr>
+        <w:rPr>
+          <w:sz w:val="28"/>
+          <w:szCs w:val="28"/>
+        </w:rPr>
+      </w:pPr>
+      <w:r>
+        <w:rPr>
+          <w:sz w:val="28"/>
+          <w:szCs w:val="28"/>
+        </w:rPr>
+        <w:t>Req_ PO3_DGW_CYRS_03_V01.2</w:t>
+      </w:r>
+      <w:r>
+        <w:rPr>
+          <w:sz w:val="28"/>
+          <w:szCs w:val="28"/>
+        </w:rPr>
+        <w:tab/>
+        <w:t>#SW</w:t>
+      </w:r>
+    </w:p>
+    <w:p>
+      <w:bookmarkStart w:id="34" w:name="_Toc31844032"/>
+    </w:p>
+    <w:p>
+      <w:r>
+        <w:t>{</w:t>
+      </w:r>
+      <w:bookmarkEnd w:id="34"/>
+    </w:p>
+    <w:p>
+      <w:pPr>
         <w:jc w:val="both"/>
         <w:rPr>
           <w:sz w:val="24"/>
@@ -4835,16 +4690,7 @@
           <w:sz w:val="24"/>
           <w:szCs w:val="24"/>
         </w:rPr>
-        <w:t xml:space="preserve"> start i</w:t>
-      </w:r>
-      <w:bookmarkStart w:id="34" w:name="_GoBack"/>
-      <w:bookmarkEnd w:id="34"/>
-      <w:r>
-        <w:rPr>
-          <w:sz w:val="24"/>
-          <w:szCs w:val="24"/>
-        </w:rPr>
-        <w:t>n the</w:t>
+        <w:t xml:space="preserve"> start in the</w:t>
       </w:r>
       <w:r>
         <w:rPr>
@@ -4914,21 +4760,12 @@
           <w:szCs w:val="28"/>
         </w:rPr>
       </w:pPr>
-      <w:proofErr w:type="spellStart"/>
       <w:r>
         <w:rPr>
           <w:sz w:val="28"/>
           <w:szCs w:val="28"/>
         </w:rPr>
-        <w:t>Req</w:t>
-      </w:r>
-      <w:proofErr w:type="spellEnd"/>
-      <w:r>
-        <w:rPr>
-          <w:sz w:val="28"/>
-          <w:szCs w:val="28"/>
-        </w:rPr>
-        <w:t>_ PO3_DGW_CYRS_04_V01.1</w:t>
+        <w:t>Req_ PO3_DGW_CYRS_04_V01.1</w:t>
       </w:r>
       <w:r>
         <w:rPr>
@@ -5076,21 +4913,12 @@
           <w:szCs w:val="28"/>
         </w:rPr>
       </w:pPr>
-      <w:proofErr w:type="spellStart"/>
       <w:r>
         <w:rPr>
           <w:sz w:val="28"/>
           <w:szCs w:val="28"/>
         </w:rPr>
-        <w:t>Req</w:t>
-      </w:r>
-      <w:proofErr w:type="spellEnd"/>
-      <w:r>
-        <w:rPr>
-          <w:sz w:val="28"/>
-          <w:szCs w:val="28"/>
-        </w:rPr>
-        <w:t>_ PO3_DGW_CYRS_05_V01.1</w:t>
+        <w:t>Req_ PO3_DGW_CYRS_05_V01.1</w:t>
       </w:r>
       <w:r>
         <w:rPr>
@@ -5229,21 +5057,12 @@
           <w:szCs w:val="28"/>
         </w:rPr>
       </w:pPr>
-      <w:proofErr w:type="spellStart"/>
       <w:r>
         <w:rPr>
           <w:sz w:val="28"/>
           <w:szCs w:val="28"/>
         </w:rPr>
-        <w:t>Req</w:t>
-      </w:r>
-      <w:proofErr w:type="spellEnd"/>
-      <w:r>
-        <w:rPr>
-          <w:sz w:val="28"/>
-          <w:szCs w:val="28"/>
-        </w:rPr>
-        <w:t>_ PO3_DGW_CYRS_06_V01.2</w:t>
+        <w:t>Req_ PO3_DGW_CYRS_06_V01.2</w:t>
       </w:r>
       <w:r>
         <w:rPr>
@@ -9094,7 +8913,7 @@
 </file>
 
 <file path=customXml/itemProps1.xml><?xml version="1.0" encoding="utf-8"?>
-<ds:datastoreItem xmlns:ds="http://schemas.openxmlformats.org/officeDocument/2006/customXml" ds:itemID="{06F1E1AD-C715-4ED8-B797-C4507103A5F9}">
+<ds:datastoreItem xmlns:ds="http://schemas.openxmlformats.org/officeDocument/2006/customXml" ds:itemID="{B9322163-8996-4230-AA7A-2DA04CF6D1BF}">
   <ds:schemaRefs>
     <ds:schemaRef ds:uri="http://schemas.openxmlformats.org/officeDocument/2006/bibliography"/>
   </ds:schemaRefs>

</xml_diff>

<commit_message>
Reformatting CYRS,HSI,SRS Documents & Updatting RTM
Signed-off-by: NorhanNassar <norhan.nassar96@gmail.com>
</commit_message>
<xml_diff>
--- a/Input documents/CYRS.docx
+++ b/Input documents/CYRS.docx
@@ -1,6 +1,6 @@
 
 <file path=word/document.xml><?xml version="1.0" encoding="utf-8"?>
-<w:document xmlns:wpc="http://schemas.microsoft.com/office/word/2010/wordprocessingCanvas" xmlns:mc="http://schemas.openxmlformats.org/markup-compatibility/2006" xmlns:o="urn:schemas-microsoft-com:office:office" xmlns:r="http://schemas.openxmlformats.org/officeDocument/2006/relationships" xmlns:m="http://schemas.openxmlformats.org/officeDocument/2006/math" xmlns:v="urn:schemas-microsoft-com:vml" xmlns:wp14="http://schemas.microsoft.com/office/word/2010/wordprocessingDrawing" xmlns:wp="http://schemas.openxmlformats.org/drawingml/2006/wordprocessingDrawing" xmlns:w10="urn:schemas-microsoft-com:office:word" xmlns:w="http://schemas.openxmlformats.org/wordprocessingml/2006/main" xmlns:w14="http://schemas.microsoft.com/office/word/2010/wordml" xmlns:wpg="http://schemas.microsoft.com/office/word/2010/wordprocessingGroup" xmlns:wpi="http://schemas.microsoft.com/office/word/2010/wordprocessingInk" xmlns:wne="http://schemas.microsoft.com/office/word/2006/wordml" xmlns:wps="http://schemas.microsoft.com/office/word/2010/wordprocessingShape" mc:Ignorable="w14 wp14">
+<w:document xmlns:wpc="http://schemas.microsoft.com/office/word/2010/wordprocessingCanvas" xmlns:cx="http://schemas.microsoft.com/office/drawing/2014/chartex" xmlns:cx1="http://schemas.microsoft.com/office/drawing/2015/9/8/chartex" xmlns:mc="http://schemas.openxmlformats.org/markup-compatibility/2006" xmlns:o="urn:schemas-microsoft-com:office:office" xmlns:r="http://schemas.openxmlformats.org/officeDocument/2006/relationships" xmlns:m="http://schemas.openxmlformats.org/officeDocument/2006/math" xmlns:v="urn:schemas-microsoft-com:vml" xmlns:wp14="http://schemas.microsoft.com/office/word/2010/wordprocessingDrawing" xmlns:wp="http://schemas.openxmlformats.org/drawingml/2006/wordprocessingDrawing" xmlns:w10="urn:schemas-microsoft-com:office:word" xmlns:w="http://schemas.openxmlformats.org/wordprocessingml/2006/main" xmlns:w14="http://schemas.microsoft.com/office/word/2010/wordml" xmlns:w15="http://schemas.microsoft.com/office/word/2012/wordml" xmlns:w16se="http://schemas.microsoft.com/office/word/2015/wordml/symex" xmlns:wpg="http://schemas.microsoft.com/office/word/2010/wordprocessingGroup" xmlns:wpi="http://schemas.microsoft.com/office/word/2010/wordprocessingInk" xmlns:wne="http://schemas.microsoft.com/office/word/2006/wordml" xmlns:wps="http://schemas.microsoft.com/office/word/2010/wordprocessingShape" mc:Ignorable="w14 w15 w16se wp14">
   <w:body>
     <w:sdt>
       <w:sdtPr>
@@ -106,7 +106,7 @@
                         </pic:cNvPicPr>
                       </pic:nvPicPr>
                       <pic:blipFill>
-                        <a:blip r:embed="rId7">
+                        <a:blip r:embed="rId6">
                           <a:extLst>
                             <a:ext uri="{28A0092B-C50C-407E-A947-70E740481C1C}">
                               <a14:useLocalDpi xmlns:a14="http://schemas.microsoft.com/office/drawing/2010/main" val="0"/>
@@ -227,7 +227,7 @@
             <w:rPr>
               <w:rFonts w:ascii="Century Gothic" w:eastAsia="Calibri" w:hAnsi="Century Gothic" w:cs="Arial"/>
               <w:b/>
-              <w:color w:val="568278"/>
+              <w:color w:val="000000" w:themeColor="text1"/>
               <w:sz w:val="40"/>
               <w:szCs w:val="32"/>
             </w:rPr>
@@ -236,11 +236,73 @@
             <w:rPr>
               <w:rFonts w:ascii="Century Gothic" w:eastAsia="Calibri" w:hAnsi="Century Gothic" w:cs="Arial"/>
               <w:b/>
-              <w:color w:val="568278"/>
+              <w:color w:val="000000" w:themeColor="text1"/>
               <w:sz w:val="40"/>
               <w:szCs w:val="32"/>
             </w:rPr>
             <w:t>PO3_DGW_Digital watch</w:t>
+          </w:r>
+        </w:p>
+        <w:p>
+          <w:pPr>
+            <w:rPr>
+              <w:rFonts w:ascii="Century Gothic" w:eastAsia="Calibri" w:hAnsi="Century Gothic" w:cs="Arial"/>
+              <w:b/>
+              <w:color w:val="000000" w:themeColor="text1"/>
+              <w:sz w:val="40"/>
+              <w:szCs w:val="32"/>
+            </w:rPr>
+          </w:pPr>
+          <w:r>
+            <w:rPr>
+              <w:rFonts w:ascii="Century Gothic" w:eastAsia="Calibri" w:hAnsi="Century Gothic" w:cs="Arial"/>
+              <w:b/>
+              <w:color w:val="000000" w:themeColor="text1"/>
+              <w:sz w:val="40"/>
+              <w:szCs w:val="32"/>
+            </w:rPr>
+            <w:t xml:space="preserve">                                            </w:t>
+          </w:r>
+        </w:p>
+        <w:p>
+          <w:pPr>
+            <w:rPr>
+              <w:rFonts w:ascii="Century Gothic" w:eastAsia="Calibri" w:hAnsi="Century Gothic" w:cs="Arial"/>
+              <w:b/>
+              <w:color w:val="000000" w:themeColor="text1"/>
+              <w:sz w:val="40"/>
+              <w:szCs w:val="32"/>
+            </w:rPr>
+          </w:pPr>
+          <w:r>
+            <w:rPr>
+              <w:rFonts w:ascii="Century Gothic" w:eastAsia="Calibri" w:hAnsi="Century Gothic" w:cs="Arial"/>
+              <w:b/>
+              <w:color w:val="000000" w:themeColor="text1"/>
+              <w:sz w:val="40"/>
+              <w:szCs w:val="32"/>
+            </w:rPr>
+            <w:t xml:space="preserve">     </w:t>
+          </w:r>
+          <w:r>
+            <w:rPr>
+              <w:rFonts w:ascii="Century Gothic" w:eastAsia="Calibri" w:hAnsi="Century Gothic" w:cs="Arial"/>
+              <w:b/>
+              <w:color w:val="000000" w:themeColor="text1"/>
+              <w:sz w:val="40"/>
+              <w:szCs w:val="32"/>
+            </w:rPr>
+            <w:t xml:space="preserve">                              </w:t>
+          </w:r>
+          <w:r>
+            <w:rPr>
+              <w:rFonts w:ascii="Century Gothic" w:eastAsia="Calibri" w:hAnsi="Century Gothic" w:cs="Arial"/>
+              <w:b/>
+              <w:color w:val="000000" w:themeColor="text1"/>
+              <w:sz w:val="40"/>
+              <w:szCs w:val="32"/>
+            </w:rPr>
+            <w:t>(CYRS)</w:t>
           </w:r>
         </w:p>
         <w:p>
@@ -253,16 +315,6 @@
               <w:szCs w:val="32"/>
             </w:rPr>
           </w:pPr>
-          <w:r>
-            <w:rPr>
-              <w:rFonts w:ascii="Century Gothic" w:eastAsia="Calibri" w:hAnsi="Century Gothic" w:cs="Arial"/>
-              <w:b/>
-              <w:color w:val="568278"/>
-              <w:sz w:val="40"/>
-              <w:szCs w:val="32"/>
-            </w:rPr>
-            <w:t xml:space="preserve">                                            </w:t>
-          </w:r>
         </w:p>
         <w:p>
           <w:pPr>
@@ -274,7 +326,9 @@
               <w:szCs w:val="32"/>
             </w:rPr>
           </w:pPr>
-          <w:r>
+        </w:p>
+        <w:p>
+          <w:pPr>
             <w:rPr>
               <w:rFonts w:ascii="Century Gothic" w:eastAsia="Calibri" w:hAnsi="Century Gothic" w:cs="Arial"/>
               <w:b/>
@@ -282,9 +336,10 @@
               <w:sz w:val="40"/>
               <w:szCs w:val="32"/>
             </w:rPr>
-            <w:t xml:space="preserve">                                     </w:t>
-          </w:r>
-          <w:r>
+          </w:pPr>
+        </w:p>
+        <w:p>
+          <w:pPr>
             <w:rPr>
               <w:rFonts w:ascii="Century Gothic" w:eastAsia="Calibri" w:hAnsi="Century Gothic" w:cs="Arial"/>
               <w:b/>
@@ -292,9 +347,10 @@
               <w:sz w:val="40"/>
               <w:szCs w:val="32"/>
             </w:rPr>
-            <w:t>(</w:t>
-          </w:r>
-          <w:r>
+          </w:pPr>
+        </w:p>
+        <w:p>
+          <w:pPr>
             <w:rPr>
               <w:rFonts w:ascii="Century Gothic" w:eastAsia="Calibri" w:hAnsi="Century Gothic" w:cs="Arial"/>
               <w:b/>
@@ -302,9 +358,10 @@
               <w:sz w:val="40"/>
               <w:szCs w:val="32"/>
             </w:rPr>
-            <w:t>CYRS</w:t>
-          </w:r>
-          <w:r>
+          </w:pPr>
+        </w:p>
+        <w:p>
+          <w:pPr>
             <w:rPr>
               <w:rFonts w:ascii="Century Gothic" w:eastAsia="Calibri" w:hAnsi="Century Gothic" w:cs="Arial"/>
               <w:b/>
@@ -312,8 +369,7 @@
               <w:sz w:val="40"/>
               <w:szCs w:val="32"/>
             </w:rPr>
-            <w:t>)</w:t>
-          </w:r>
+          </w:pPr>
         </w:p>
         <w:p>
           <w:pPr>
@@ -377,6 +433,7 @@
               <w:sz w:val="24"/>
               <w:szCs w:val="24"/>
             </w:rPr>
+            <w:lastRenderedPageBreak/>
             <w:t xml:space="preserve">Table </w:t>
           </w:r>
           <w:r>
@@ -427,20 +484,24 @@
         <w:tbl>
           <w:tblPr>
             <w:tblStyle w:val="TableGrid"/>
-            <w:tblW w:w="0" w:type="auto"/>
+            <w:tblW w:w="9819" w:type="dxa"/>
+            <w:tblInd w:w="108" w:type="dxa"/>
             <w:tblLook w:val="04A0" w:firstRow="1" w:lastRow="0" w:firstColumn="1" w:lastColumn="0" w:noHBand="0" w:noVBand="1"/>
           </w:tblPr>
           <w:tblGrid>
-            <w:gridCol w:w="1728"/>
-            <w:gridCol w:w="2788"/>
-            <w:gridCol w:w="1219"/>
-            <w:gridCol w:w="2150"/>
-            <w:gridCol w:w="1691"/>
+            <w:gridCol w:w="1772"/>
+            <w:gridCol w:w="2859"/>
+            <w:gridCol w:w="1250"/>
+            <w:gridCol w:w="2204"/>
+            <w:gridCol w:w="1734"/>
           </w:tblGrid>
           <w:tr>
+            <w:trPr>
+              <w:trHeight w:val="489"/>
+            </w:trPr>
             <w:tc>
               <w:tcPr>
-                <w:tcW w:w="1728" w:type="dxa"/>
+                <w:tcW w:w="1772" w:type="dxa"/>
                 <w:shd w:val="clear" w:color="auto" w:fill="D9D9D9" w:themeFill="background1" w:themeFillShade="D9"/>
               </w:tcPr>
               <w:p>
@@ -473,7 +534,7 @@
             </w:tc>
             <w:tc>
               <w:tcPr>
-                <w:tcW w:w="2788" w:type="dxa"/>
+                <w:tcW w:w="2859" w:type="dxa"/>
                 <w:shd w:val="clear" w:color="auto" w:fill="D9D9D9" w:themeFill="background1" w:themeFillShade="D9"/>
               </w:tcPr>
               <w:p>
@@ -506,7 +567,7 @@
             </w:tc>
             <w:tc>
               <w:tcPr>
-                <w:tcW w:w="1219" w:type="dxa"/>
+                <w:tcW w:w="1250" w:type="dxa"/>
                 <w:shd w:val="clear" w:color="auto" w:fill="D9D9D9" w:themeFill="background1" w:themeFillShade="D9"/>
               </w:tcPr>
               <w:p>
@@ -539,7 +600,7 @@
             </w:tc>
             <w:tc>
               <w:tcPr>
-                <w:tcW w:w="2150" w:type="dxa"/>
+                <w:tcW w:w="2204" w:type="dxa"/>
                 <w:shd w:val="clear" w:color="auto" w:fill="D9D9D9" w:themeFill="background1" w:themeFillShade="D9"/>
               </w:tcPr>
               <w:p>
@@ -572,7 +633,7 @@
             </w:tc>
             <w:tc>
               <w:tcPr>
-                <w:tcW w:w="1691" w:type="dxa"/>
+                <w:tcW w:w="1734" w:type="dxa"/>
                 <w:shd w:val="clear" w:color="auto" w:fill="D9D9D9" w:themeFill="background1" w:themeFillShade="D9"/>
               </w:tcPr>
               <w:p>
@@ -606,11 +667,11 @@
           </w:tr>
           <w:tr>
             <w:trPr>
-              <w:trHeight w:val="1286"/>
+              <w:trHeight w:val="920"/>
             </w:trPr>
             <w:tc>
               <w:tcPr>
-                <w:tcW w:w="1728" w:type="dxa"/>
+                <w:tcW w:w="1772" w:type="dxa"/>
               </w:tcPr>
               <w:p>
                 <w:pPr>
@@ -620,8 +681,8 @@
                     <w:rFonts w:ascii="Century Gothic" w:eastAsia="Calibri" w:hAnsi="Century Gothic" w:cs="Arial"/>
                     <w:bCs/>
                     <w:color w:val="000000" w:themeColor="text1"/>
-                    <w:sz w:val="32"/>
-                    <w:szCs w:val="24"/>
+                    <w:sz w:val="28"/>
+                    <w:szCs w:val="28"/>
                   </w:rPr>
                 </w:pPr>
               </w:p>
@@ -633,8 +694,8 @@
                     <w:rFonts w:ascii="Century Gothic" w:eastAsia="Calibri" w:hAnsi="Century Gothic" w:cs="Arial"/>
                     <w:bCs/>
                     <w:color w:val="000000" w:themeColor="text1"/>
-                    <w:sz w:val="32"/>
-                    <w:szCs w:val="24"/>
+                    <w:sz w:val="28"/>
+                    <w:szCs w:val="28"/>
                   </w:rPr>
                 </w:pPr>
                 <w:bookmarkStart w:id="11" w:name="_Toc31740489"/>
@@ -644,8 +705,8 @@
                     <w:rFonts w:ascii="Century Gothic" w:eastAsia="Calibri" w:hAnsi="Century Gothic" w:cs="Arial"/>
                     <w:bCs/>
                     <w:color w:val="000000" w:themeColor="text1"/>
-                    <w:sz w:val="32"/>
-                    <w:szCs w:val="24"/>
+                    <w:sz w:val="28"/>
+                    <w:szCs w:val="28"/>
                   </w:rPr>
                   <w:t>CYRS</w:t>
                 </w:r>
@@ -655,7 +716,7 @@
             </w:tc>
             <w:tc>
               <w:tcPr>
-                <w:tcW w:w="2788" w:type="dxa"/>
+                <w:tcW w:w="2859" w:type="dxa"/>
               </w:tcPr>
               <w:p>
                 <w:pPr>
@@ -665,8 +726,8 @@
                     <w:rFonts w:ascii="Century Gothic" w:eastAsia="Calibri" w:hAnsi="Century Gothic" w:cs="Arial"/>
                     <w:bCs/>
                     <w:color w:val="000000" w:themeColor="text1"/>
-                    <w:sz w:val="32"/>
-                    <w:szCs w:val="24"/>
+                    <w:sz w:val="28"/>
+                    <w:szCs w:val="28"/>
                   </w:rPr>
                 </w:pPr>
               </w:p>
@@ -678,8 +739,8 @@
                     <w:rFonts w:ascii="Century Gothic" w:eastAsia="Calibri" w:hAnsi="Century Gothic" w:cs="Arial"/>
                     <w:bCs/>
                     <w:color w:val="000000" w:themeColor="text1"/>
-                    <w:sz w:val="32"/>
-                    <w:szCs w:val="24"/>
+                    <w:sz w:val="28"/>
+                    <w:szCs w:val="28"/>
                   </w:rPr>
                 </w:pPr>
                 <w:bookmarkStart w:id="13" w:name="_Toc31844020"/>
@@ -688,8 +749,8 @@
                     <w:rFonts w:ascii="Century Gothic" w:eastAsia="Calibri" w:hAnsi="Century Gothic" w:cs="Arial"/>
                     <w:bCs/>
                     <w:color w:val="000000" w:themeColor="text1"/>
-                    <w:sz w:val="32"/>
-                    <w:szCs w:val="24"/>
+                    <w:sz w:val="28"/>
+                    <w:szCs w:val="28"/>
                   </w:rPr>
                   <w:t>Hammam Mazen</w:t>
                 </w:r>
@@ -703,15 +764,15 @@
                     <w:rFonts w:ascii="Century Gothic" w:eastAsia="Calibri" w:hAnsi="Century Gothic" w:cs="Arial"/>
                     <w:bCs/>
                     <w:color w:val="000000" w:themeColor="text1"/>
-                    <w:sz w:val="32"/>
-                    <w:szCs w:val="24"/>
+                    <w:sz w:val="28"/>
+                    <w:szCs w:val="28"/>
                   </w:rPr>
                 </w:pPr>
               </w:p>
             </w:tc>
             <w:tc>
               <w:tcPr>
-                <w:tcW w:w="1219" w:type="dxa"/>
+                <w:tcW w:w="1250" w:type="dxa"/>
               </w:tcPr>
               <w:p>
                 <w:pPr>
@@ -721,8 +782,8 @@
                     <w:rFonts w:ascii="Century Gothic" w:eastAsia="Calibri" w:hAnsi="Century Gothic" w:cs="Arial"/>
                     <w:bCs/>
                     <w:color w:val="000000" w:themeColor="text1"/>
-                    <w:sz w:val="32"/>
-                    <w:szCs w:val="24"/>
+                    <w:sz w:val="28"/>
+                    <w:szCs w:val="28"/>
                   </w:rPr>
                 </w:pPr>
               </w:p>
@@ -734,8 +795,8 @@
                     <w:rFonts w:ascii="Century Gothic" w:eastAsia="Calibri" w:hAnsi="Century Gothic" w:cs="Arial"/>
                     <w:bCs/>
                     <w:color w:val="000000" w:themeColor="text1"/>
-                    <w:sz w:val="32"/>
-                    <w:szCs w:val="24"/>
+                    <w:sz w:val="28"/>
+                    <w:szCs w:val="28"/>
                   </w:rPr>
                 </w:pPr>
                 <w:bookmarkStart w:id="14" w:name="_Toc31740491"/>
@@ -745,8 +806,8 @@
                     <w:rFonts w:ascii="Century Gothic" w:eastAsia="Calibri" w:hAnsi="Century Gothic" w:cs="Arial"/>
                     <w:bCs/>
                     <w:color w:val="000000" w:themeColor="text1"/>
-                    <w:sz w:val="32"/>
-                    <w:szCs w:val="24"/>
+                    <w:sz w:val="28"/>
+                    <w:szCs w:val="28"/>
                   </w:rPr>
                   <w:t>V</w:t>
                 </w:r>
@@ -755,8 +816,8 @@
                     <w:rFonts w:ascii="Century Gothic" w:eastAsia="Calibri" w:hAnsi="Century Gothic" w:cs="Arial"/>
                     <w:bCs/>
                     <w:color w:val="000000" w:themeColor="text1"/>
-                    <w:sz w:val="32"/>
-                    <w:szCs w:val="24"/>
+                    <w:sz w:val="28"/>
+                    <w:szCs w:val="28"/>
                   </w:rPr>
                   <w:t>1.</w:t>
                 </w:r>
@@ -766,8 +827,8 @@
                     <w:rFonts w:ascii="Century Gothic" w:eastAsia="Calibri" w:hAnsi="Century Gothic" w:cs="Arial"/>
                     <w:bCs/>
                     <w:color w:val="000000" w:themeColor="text1"/>
-                    <w:sz w:val="32"/>
-                    <w:szCs w:val="24"/>
+                    <w:sz w:val="28"/>
+                    <w:szCs w:val="28"/>
                   </w:rPr>
                   <w:t>5</w:t>
                 </w:r>
@@ -776,7 +837,7 @@
             </w:tc>
             <w:tc>
               <w:tcPr>
-                <w:tcW w:w="2150" w:type="dxa"/>
+                <w:tcW w:w="2204" w:type="dxa"/>
               </w:tcPr>
               <w:p>
                 <w:pPr>
@@ -786,8 +847,8 @@
                     <w:rFonts w:ascii="Century Gothic" w:eastAsia="Calibri" w:hAnsi="Century Gothic" w:cs="Arial"/>
                     <w:bCs/>
                     <w:color w:val="000000" w:themeColor="text1"/>
-                    <w:sz w:val="32"/>
-                    <w:szCs w:val="24"/>
+                    <w:sz w:val="28"/>
+                    <w:szCs w:val="28"/>
                   </w:rPr>
                 </w:pPr>
               </w:p>
@@ -799,8 +860,8 @@
                     <w:rFonts w:ascii="Century Gothic" w:eastAsia="Calibri" w:hAnsi="Century Gothic" w:cs="Arial"/>
                     <w:bCs/>
                     <w:color w:val="000000" w:themeColor="text1"/>
-                    <w:sz w:val="32"/>
-                    <w:szCs w:val="24"/>
+                    <w:sz w:val="28"/>
+                    <w:szCs w:val="28"/>
                   </w:rPr>
                 </w:pPr>
                 <w:bookmarkStart w:id="16" w:name="_Toc31740492"/>
@@ -810,8 +871,8 @@
                     <w:rFonts w:ascii="Century Gothic" w:eastAsia="Calibri" w:hAnsi="Century Gothic" w:cs="Arial"/>
                     <w:bCs/>
                     <w:color w:val="000000" w:themeColor="text1"/>
-                    <w:sz w:val="32"/>
-                    <w:szCs w:val="24"/>
+                    <w:sz w:val="28"/>
+                    <w:szCs w:val="28"/>
                   </w:rPr>
                   <w:t>06</w:t>
                 </w:r>
@@ -820,30 +881,10 @@
                     <w:rFonts w:ascii="Century Gothic" w:eastAsia="Calibri" w:hAnsi="Century Gothic" w:cs="Arial"/>
                     <w:bCs/>
                     <w:color w:val="000000" w:themeColor="text1"/>
-                    <w:sz w:val="32"/>
-                    <w:szCs w:val="24"/>
+                    <w:sz w:val="28"/>
+                    <w:szCs w:val="28"/>
                   </w:rPr>
-                  <w:t>/</w:t>
-                </w:r>
-                <w:r>
-                  <w:rPr>
-                    <w:rFonts w:ascii="Century Gothic" w:eastAsia="Calibri" w:hAnsi="Century Gothic" w:cs="Arial"/>
-                    <w:bCs/>
-                    <w:color w:val="000000" w:themeColor="text1"/>
-                    <w:sz w:val="32"/>
-                    <w:szCs w:val="24"/>
-                  </w:rPr>
-                  <w:t>02</w:t>
-                </w:r>
-                <w:r>
-                  <w:rPr>
-                    <w:rFonts w:ascii="Century Gothic" w:eastAsia="Calibri" w:hAnsi="Century Gothic" w:cs="Arial"/>
-                    <w:bCs/>
-                    <w:color w:val="000000" w:themeColor="text1"/>
-                    <w:sz w:val="32"/>
-                    <w:szCs w:val="24"/>
-                  </w:rPr>
-                  <w:t>/2020</w:t>
+                  <w:t>/02/2020</w:t>
                 </w:r>
                 <w:bookmarkEnd w:id="16"/>
                 <w:bookmarkEnd w:id="17"/>
@@ -851,7 +892,7 @@
             </w:tc>
             <w:tc>
               <w:tcPr>
-                <w:tcW w:w="1691" w:type="dxa"/>
+                <w:tcW w:w="1734" w:type="dxa"/>
               </w:tcPr>
               <w:p>
                 <w:pPr>
@@ -861,8 +902,8 @@
                     <w:rFonts w:ascii="Century Gothic" w:eastAsia="Calibri" w:hAnsi="Century Gothic" w:cs="Arial"/>
                     <w:bCs/>
                     <w:color w:val="000000" w:themeColor="text1"/>
-                    <w:sz w:val="32"/>
-                    <w:szCs w:val="24"/>
+                    <w:sz w:val="28"/>
+                    <w:szCs w:val="28"/>
                   </w:rPr>
                 </w:pPr>
               </w:p>
@@ -874,8 +915,8 @@
                     <w:rFonts w:ascii="Century Gothic" w:eastAsia="Calibri" w:hAnsi="Century Gothic" w:cs="Arial"/>
                     <w:bCs/>
                     <w:color w:val="000000" w:themeColor="text1"/>
-                    <w:sz w:val="32"/>
-                    <w:szCs w:val="24"/>
+                    <w:sz w:val="28"/>
+                    <w:szCs w:val="28"/>
                   </w:rPr>
                 </w:pPr>
                 <w:bookmarkStart w:id="18" w:name="_Toc31740493"/>
@@ -885,8 +926,8 @@
                     <w:rFonts w:ascii="Century Gothic" w:eastAsia="Calibri" w:hAnsi="Century Gothic" w:cs="Arial"/>
                     <w:bCs/>
                     <w:color w:val="000000" w:themeColor="text1"/>
-                    <w:sz w:val="32"/>
-                    <w:szCs w:val="24"/>
+                    <w:sz w:val="28"/>
+                    <w:szCs w:val="28"/>
                   </w:rPr>
                   <w:t>Proposed</w:t>
                 </w:r>
@@ -898,14 +939,13 @@
         </w:tbl>
         <w:p>
           <w:pPr>
-            <w:jc w:val="center"/>
             <w:outlineLvl w:val="0"/>
             <w:rPr>
               <w:rFonts w:ascii="Century Gothic" w:eastAsia="Calibri" w:hAnsi="Century Gothic" w:cs="Arial"/>
               <w:b/>
               <w:color w:val="568278"/>
-              <w:sz w:val="40"/>
-              <w:szCs w:val="32"/>
+              <w:sz w:val="32"/>
+              <w:szCs w:val="24"/>
             </w:rPr>
           </w:pPr>
         </w:p>
@@ -1009,7 +1049,6 @@
         <w:tbl>
           <w:tblPr>
             <w:tblW w:w="9810" w:type="dxa"/>
-            <w:tblInd w:w="-432" w:type="dxa"/>
             <w:tblBorders>
               <w:top w:val="single" w:sz="4" w:space="0" w:color="auto"/>
               <w:left w:val="single" w:sz="4" w:space="0" w:color="auto"/>
@@ -1839,10 +1878,7 @@
                   <w:jc w:val="center"/>
                 </w:pPr>
                 <w:r>
-                  <w:t>6</w:t>
-                </w:r>
-                <w:r>
-                  <w:t>/2/2020</w:t>
+                  <w:t>6/2/2020</w:t>
                 </w:r>
               </w:p>
             </w:tc>
@@ -1864,8 +1900,6 @@
                 <w:r>
                   <w:t>Propose</w:t>
                 </w:r>
-                <w:bookmarkStart w:id="22" w:name="_GoBack"/>
-                <w:bookmarkEnd w:id="22"/>
                 <w:r>
                   <w:t>d</w:t>
                 </w:r>
@@ -1873,51 +1907,6 @@
             </w:tc>
           </w:tr>
         </w:tbl>
-        <w:p>
-          <w:pPr>
-            <w:spacing w:after="160" w:line="259" w:lineRule="auto"/>
-          </w:pPr>
-        </w:p>
-        <w:p>
-          <w:pPr>
-            <w:spacing w:after="160" w:line="259" w:lineRule="auto"/>
-          </w:pPr>
-        </w:p>
-        <w:p>
-          <w:pPr>
-            <w:spacing w:after="160" w:line="259" w:lineRule="auto"/>
-          </w:pPr>
-        </w:p>
-        <w:p>
-          <w:pPr>
-            <w:spacing w:after="160" w:line="259" w:lineRule="auto"/>
-          </w:pPr>
-        </w:p>
-        <w:p>
-          <w:pPr>
-            <w:spacing w:after="160" w:line="259" w:lineRule="auto"/>
-          </w:pPr>
-        </w:p>
-        <w:p>
-          <w:pPr>
-            <w:spacing w:after="160" w:line="259" w:lineRule="auto"/>
-          </w:pPr>
-        </w:p>
-        <w:p>
-          <w:pPr>
-            <w:spacing w:after="160" w:line="259" w:lineRule="auto"/>
-          </w:pPr>
-        </w:p>
-        <w:p>
-          <w:pPr>
-            <w:spacing w:after="160" w:line="259" w:lineRule="auto"/>
-          </w:pPr>
-        </w:p>
-        <w:p>
-          <w:pPr>
-            <w:spacing w:after="160" w:line="259" w:lineRule="auto"/>
-          </w:pPr>
-        </w:p>
         <w:p>
           <w:pPr>
             <w:spacing w:after="160" w:line="259" w:lineRule="auto"/>
@@ -3184,38 +3173,6 @@
     <w:p>
       <w:pPr>
         <w:rPr>
-          <w:sz w:val="24"/>
-          <w:szCs w:val="24"/>
-        </w:rPr>
-      </w:pPr>
-    </w:p>
-    <w:p>
-      <w:pPr>
-        <w:rPr>
-          <w:sz w:val="36"/>
-          <w:szCs w:val="36"/>
-        </w:rPr>
-      </w:pPr>
-    </w:p>
-    <w:p>
-      <w:pPr>
-        <w:rPr>
-          <w:sz w:val="36"/>
-          <w:szCs w:val="36"/>
-        </w:rPr>
-      </w:pPr>
-    </w:p>
-    <w:p>
-      <w:pPr>
-        <w:rPr>
-          <w:sz w:val="36"/>
-          <w:szCs w:val="36"/>
-        </w:rPr>
-      </w:pPr>
-    </w:p>
-    <w:p>
-      <w:pPr>
-        <w:rPr>
           <w:sz w:val="36"/>
           <w:szCs w:val="36"/>
         </w:rPr>
@@ -3277,7 +3234,7 @@
         </w:rPr>
         <w:fldChar w:fldCharType="separate"/>
       </w:r>
-      <w:hyperlink r:id="rId8" w:anchor="_Toc30615733" w:history="1">
+      <w:hyperlink r:id="rId7" w:anchor="_Toc30615733" w:history="1">
         <w:r>
           <w:rPr>
             <w:rStyle w:val="Hyperlink"/>
@@ -3755,15 +3712,18 @@
     <w:p/>
     <w:p/>
     <w:p/>
+    <w:p/>
+    <w:p/>
     <w:p>
       <w:pPr>
         <w:pStyle w:val="Heading1"/>
       </w:pPr>
-      <w:bookmarkStart w:id="23" w:name="_Toc31844024"/>
-      <w:r>
+      <w:bookmarkStart w:id="22" w:name="_Toc31844024"/>
+      <w:r>
+        <w:lastRenderedPageBreak/>
         <w:t>INTRODUCTION</w:t>
       </w:r>
-      <w:bookmarkEnd w:id="23"/>
+      <w:bookmarkEnd w:id="22"/>
     </w:p>
     <w:p>
       <w:pPr>
@@ -3776,12 +3736,26 @@
         <w:rPr>
           <w:noProof w:val="0"/>
         </w:rPr>
-        <w:t>Digital watches are common now a days, digital watches show the time as</w:t>
-      </w:r>
+        <w:t xml:space="preserve">Digital watches are common now </w:t>
+      </w:r>
+      <w:proofErr w:type="gramStart"/>
       <w:r>
         <w:rPr>
           <w:noProof w:val="0"/>
         </w:rPr>
+        <w:t>a days</w:t>
+      </w:r>
+      <w:proofErr w:type="gramEnd"/>
+      <w:r>
+        <w:rPr>
+          <w:noProof w:val="0"/>
+        </w:rPr>
+        <w:t>, digital watches show the time as</w:t>
+      </w:r>
+      <w:r>
+        <w:rPr>
+          <w:noProof w:val="0"/>
+        </w:rPr>
         <w:t xml:space="preserve"> number</w:t>
       </w:r>
       <w:r>
@@ -3820,7 +3794,7 @@
         </w:rPr>
         <w:t>. The digits are usually shown as a </w:t>
       </w:r>
-      <w:hyperlink r:id="rId9" w:tooltip="Seven-segment display" w:history="1">
+      <w:hyperlink r:id="rId8" w:tooltip="Seven-segment display" w:history="1">
         <w:r>
           <w:rPr>
             <w:noProof w:val="0"/>
@@ -3851,109 +3825,109 @@
       <w:pPr>
         <w:pStyle w:val="Heading2"/>
       </w:pPr>
-      <w:bookmarkStart w:id="24" w:name="_Toc143150772"/>
-      <w:bookmarkStart w:id="25" w:name="_Toc31844025"/>
+      <w:bookmarkStart w:id="23" w:name="_Toc143150772"/>
+      <w:bookmarkStart w:id="24" w:name="_Toc31844025"/>
       <w:r>
         <w:t>P</w:t>
       </w:r>
+      <w:bookmarkEnd w:id="23"/>
+      <w:r>
+        <w:t>roject Description</w:t>
+      </w:r>
       <w:bookmarkEnd w:id="24"/>
-      <w:r>
-        <w:t>roject Description</w:t>
+    </w:p>
+    <w:p>
+      <w:pPr>
+        <w:rPr>
+          <w:sz w:val="24"/>
+          <w:szCs w:val="24"/>
+        </w:rPr>
+      </w:pPr>
+      <w:r>
+        <w:rPr>
+          <w:sz w:val="24"/>
+          <w:szCs w:val="24"/>
+        </w:rPr>
+        <w:t>This project</w:t>
+      </w:r>
+      <w:r>
+        <w:rPr>
+          <w:sz w:val="24"/>
+          <w:szCs w:val="24"/>
+        </w:rPr>
+        <w:t xml:space="preserve"> will reference a Digital-Watch including several implemented features e.g. </w:t>
+      </w:r>
+      <w:r>
+        <w:rPr>
+          <w:sz w:val="24"/>
+          <w:szCs w:val="24"/>
+        </w:rPr>
+        <w:t xml:space="preserve">displaying a digital format of the current time to the user, </w:t>
+      </w:r>
+      <w:r>
+        <w:rPr>
+          <w:sz w:val="24"/>
+          <w:szCs w:val="24"/>
+        </w:rPr>
+        <w:t>setting alarm times that triggers a buzzer when the time hits the set time, stop watch that helps</w:t>
+      </w:r>
+      <w:r>
+        <w:rPr>
+          <w:sz w:val="24"/>
+          <w:szCs w:val="24"/>
+        </w:rPr>
+        <w:t xml:space="preserve"> the user to count time</w:t>
+      </w:r>
+      <w:r>
+        <w:rPr>
+          <w:sz w:val="24"/>
+          <w:szCs w:val="24"/>
+        </w:rPr>
+        <w:t xml:space="preserve"> according to his requirements</w:t>
+      </w:r>
+      <w:r>
+        <w:rPr>
+          <w:sz w:val="24"/>
+          <w:szCs w:val="24"/>
+        </w:rPr>
+        <w:t xml:space="preserve"> and in this document “Customer Requirement Specifications (CYRS) document” the basic CRS requirements will be specified into software and hardware more detailed requirements</w:t>
+      </w:r>
+      <w:r>
+        <w:rPr>
+          <w:sz w:val="24"/>
+          <w:szCs w:val="24"/>
+        </w:rPr>
+        <w:t>.</w:t>
+      </w:r>
+    </w:p>
+    <w:p>
+      <w:pPr>
+        <w:rPr>
+          <w:sz w:val="24"/>
+          <w:szCs w:val="24"/>
+        </w:rPr>
+      </w:pPr>
+    </w:p>
+    <w:p>
+      <w:pPr>
+        <w:rPr>
+          <w:sz w:val="24"/>
+          <w:szCs w:val="24"/>
+        </w:rPr>
+      </w:pPr>
+    </w:p>
+    <w:p>
+      <w:pPr>
+        <w:pStyle w:val="Heading1"/>
+      </w:pPr>
+      <w:bookmarkStart w:id="25" w:name="_Toc31844026"/>
+      <w:r>
+        <w:t>M</w:t>
+      </w:r>
+      <w:r>
+        <w:t>ETHODOLOGY</w:t>
       </w:r>
       <w:bookmarkEnd w:id="25"/>
-    </w:p>
-    <w:p>
-      <w:pPr>
-        <w:rPr>
-          <w:sz w:val="24"/>
-          <w:szCs w:val="24"/>
-        </w:rPr>
-      </w:pPr>
-      <w:r>
-        <w:rPr>
-          <w:sz w:val="24"/>
-          <w:szCs w:val="24"/>
-        </w:rPr>
-        <w:t>This project</w:t>
-      </w:r>
-      <w:r>
-        <w:rPr>
-          <w:sz w:val="24"/>
-          <w:szCs w:val="24"/>
-        </w:rPr>
-        <w:t xml:space="preserve"> will reference a Digital-Watch including several implemented features e.g. </w:t>
-      </w:r>
-      <w:r>
-        <w:rPr>
-          <w:sz w:val="24"/>
-          <w:szCs w:val="24"/>
-        </w:rPr>
-        <w:t xml:space="preserve">displaying a digital format of the current time to the user, </w:t>
-      </w:r>
-      <w:r>
-        <w:rPr>
-          <w:sz w:val="24"/>
-          <w:szCs w:val="24"/>
-        </w:rPr>
-        <w:t>setting alarm times that triggers a buzzer when the time hits the set time, stop watch that helps</w:t>
-      </w:r>
-      <w:r>
-        <w:rPr>
-          <w:sz w:val="24"/>
-          <w:szCs w:val="24"/>
-        </w:rPr>
-        <w:t xml:space="preserve"> the user to count time</w:t>
-      </w:r>
-      <w:r>
-        <w:rPr>
-          <w:sz w:val="24"/>
-          <w:szCs w:val="24"/>
-        </w:rPr>
-        <w:t xml:space="preserve"> according to his requirements</w:t>
-      </w:r>
-      <w:r>
-        <w:rPr>
-          <w:sz w:val="24"/>
-          <w:szCs w:val="24"/>
-        </w:rPr>
-        <w:t xml:space="preserve"> and in this document “Customer Requirement Specifications (CYRS) document” the basic CRS requirements will be specified into software and hardware more detailed requirements</w:t>
-      </w:r>
-      <w:r>
-        <w:rPr>
-          <w:sz w:val="24"/>
-          <w:szCs w:val="24"/>
-        </w:rPr>
-        <w:t>.</w:t>
-      </w:r>
-    </w:p>
-    <w:p>
-      <w:pPr>
-        <w:rPr>
-          <w:sz w:val="24"/>
-          <w:szCs w:val="24"/>
-        </w:rPr>
-      </w:pPr>
-    </w:p>
-    <w:p>
-      <w:pPr>
-        <w:rPr>
-          <w:sz w:val="24"/>
-          <w:szCs w:val="24"/>
-        </w:rPr>
-      </w:pPr>
-    </w:p>
-    <w:p>
-      <w:pPr>
-        <w:pStyle w:val="Heading1"/>
-      </w:pPr>
-      <w:bookmarkStart w:id="26" w:name="_Toc31844026"/>
-      <w:r>
-        <w:t>M</w:t>
-      </w:r>
-      <w:r>
-        <w:t>ETHODOLOGY</w:t>
-      </w:r>
-      <w:bookmarkEnd w:id="26"/>
     </w:p>
     <w:p>
       <w:r>
@@ -3984,7 +3958,7 @@
                     <pic:cNvPicPr/>
                   </pic:nvPicPr>
                   <pic:blipFill>
-                    <a:blip r:embed="rId10">
+                    <a:blip r:embed="rId9">
                       <a:extLst>
                         <a:ext uri="{28A0092B-C50C-407E-A947-70E740481C1C}">
                           <a14:useLocalDpi xmlns:a14="http://schemas.microsoft.com/office/drawing/2010/main" val="0"/>
@@ -4072,7 +4046,7 @@
                                 <w:szCs w:val="20"/>
                               </w:rPr>
                             </w:pPr>
-                            <w:bookmarkStart w:id="27" w:name="_Toc30615733"/>
+                            <w:bookmarkStart w:id="26" w:name="_Toc30615733"/>
                             <w:r>
                               <w:rPr>
                                 <w:color w:val="2E74B5" w:themeColor="accent1" w:themeShade="BF"/>
@@ -4120,7 +4094,7 @@
                             <w:r>
                               <w:t>-Watch High Level Block Diagram</w:t>
                             </w:r>
-                            <w:bookmarkEnd w:id="27"/>
+                            <w:bookmarkEnd w:id="26"/>
                           </w:p>
                         </w:txbxContent>
                       </wps:txbx>
@@ -4138,7 +4112,7 @@
           </mc:Choice>
           <mc:Fallback>
             <w:pict>
-              <v:shapetype id="_x0000_t202" coordsize="21600,21600" o:spt="202" path="m,l,21600r21600,l21600,xe">
+              <v:shapetype w14:anchorId="18971275" id="_x0000_t202" coordsize="21600,21600" o:spt="202" path="m,l,21600r21600,l21600,xe">
                 <v:stroke joinstyle="miter"/>
                 <v:path gradientshapeok="t" o:connecttype="rect"/>
               </v:shapetype>
@@ -4155,7 +4129,7 @@
                           <w:szCs w:val="20"/>
                         </w:rPr>
                       </w:pPr>
-                      <w:bookmarkStart w:id="28" w:name="_Toc30615733"/>
+                      <w:bookmarkStart w:id="27" w:name="_Toc30615733"/>
                       <w:r>
                         <w:rPr>
                           <w:color w:val="2E74B5" w:themeColor="accent1" w:themeShade="BF"/>
@@ -4203,7 +4177,7 @@
                       <w:r>
                         <w:t>-Watch High Level Block Diagram</w:t>
                       </w:r>
-                      <w:bookmarkEnd w:id="28"/>
+                      <w:bookmarkEnd w:id="27"/>
                     </w:p>
                   </w:txbxContent>
                 </v:textbox>
@@ -4218,11 +4192,12 @@
       <w:pPr>
         <w:pStyle w:val="Heading1"/>
       </w:pPr>
-      <w:bookmarkStart w:id="29" w:name="_Toc31844027"/>
-      <w:r>
+      <w:bookmarkStart w:id="28" w:name="_Toc31844027"/>
+      <w:r>
+        <w:lastRenderedPageBreak/>
         <w:t>REQUIREMENTS</w:t>
       </w:r>
-      <w:bookmarkEnd w:id="29"/>
+      <w:bookmarkEnd w:id="28"/>
     </w:p>
     <w:p>
       <w:pPr>
@@ -4235,12 +4210,18 @@
     <w:p>
       <w:pPr>
         <w:pStyle w:val="Heading2"/>
-      </w:pPr>
-      <w:bookmarkStart w:id="30" w:name="_Toc31844028"/>
-      <w:r>
+        <w:rPr>
+          <w:u w:val="single"/>
+        </w:rPr>
+      </w:pPr>
+      <w:bookmarkStart w:id="29" w:name="_Toc31844028"/>
+      <w:r>
+        <w:rPr>
+          <w:u w:val="single"/>
+        </w:rPr>
         <w:t>Time display mode</w:t>
       </w:r>
-      <w:bookmarkEnd w:id="30"/>
+      <w:bookmarkEnd w:id="29"/>
     </w:p>
     <w:p>
       <w:pPr>
@@ -4417,15 +4398,24 @@
     <w:p>
       <w:pPr>
         <w:pStyle w:val="Heading2"/>
-      </w:pPr>
-      <w:bookmarkStart w:id="31" w:name="_Toc31844029"/>
-      <w:r>
+        <w:rPr>
+          <w:u w:val="single"/>
+        </w:rPr>
+      </w:pPr>
+      <w:bookmarkStart w:id="30" w:name="_Toc31844029"/>
+      <w:r>
+        <w:rPr>
+          <w:u w:val="single"/>
+        </w:rPr>
         <w:t>Alarm</w:t>
       </w:r>
       <w:r>
+        <w:rPr>
+          <w:u w:val="single"/>
+        </w:rPr>
         <w:t xml:space="preserve"> mode</w:t>
       </w:r>
-      <w:bookmarkEnd w:id="31"/>
+      <w:bookmarkEnd w:id="30"/>
     </w:p>
     <w:p>
       <w:pPr>
@@ -4459,141 +4449,147 @@
       </w:r>
     </w:p>
     <w:p>
-      <w:bookmarkStart w:id="32" w:name="_Toc31844030"/>
+      <w:bookmarkStart w:id="31" w:name="_Toc31844030"/>
     </w:p>
     <w:p>
       <w:r>
         <w:t>{</w:t>
       </w:r>
+      <w:bookmarkEnd w:id="31"/>
+    </w:p>
+    <w:p>
+      <w:pPr>
+        <w:jc w:val="both"/>
+        <w:rPr>
+          <w:sz w:val="24"/>
+          <w:szCs w:val="24"/>
+        </w:rPr>
+      </w:pPr>
+      <w:r>
+        <w:rPr>
+          <w:sz w:val="24"/>
+          <w:szCs w:val="24"/>
+        </w:rPr>
+        <w:t xml:space="preserve">The </w:t>
+      </w:r>
+      <w:r>
+        <w:rPr>
+          <w:sz w:val="24"/>
+          <w:szCs w:val="24"/>
+        </w:rPr>
+        <w:t>System</w:t>
+      </w:r>
+      <w:r>
+        <w:rPr>
+          <w:sz w:val="24"/>
+          <w:szCs w:val="24"/>
+        </w:rPr>
+        <w:t xml:space="preserve"> shall </w:t>
+      </w:r>
+      <w:r>
+        <w:rPr>
+          <w:sz w:val="24"/>
+          <w:szCs w:val="24"/>
+        </w:rPr>
+        <w:t>notify</w:t>
+      </w:r>
+      <w:r>
+        <w:rPr>
+          <w:sz w:val="24"/>
+          <w:szCs w:val="24"/>
+        </w:rPr>
+        <w:t xml:space="preserve"> the user with a buzzer</w:t>
+      </w:r>
+      <w:r>
+        <w:rPr>
+          <w:sz w:val="24"/>
+          <w:szCs w:val="24"/>
+        </w:rPr>
+        <w:t xml:space="preserve"> </w:t>
+      </w:r>
+      <w:r>
+        <w:rPr>
+          <w:sz w:val="24"/>
+          <w:szCs w:val="24"/>
+        </w:rPr>
+        <w:t xml:space="preserve">when the </w:t>
+      </w:r>
+      <w:r>
+        <w:rPr>
+          <w:sz w:val="24"/>
+          <w:szCs w:val="24"/>
+        </w:rPr>
+        <w:t>set</w:t>
+      </w:r>
+      <w:r>
+        <w:rPr>
+          <w:sz w:val="24"/>
+          <w:szCs w:val="24"/>
+        </w:rPr>
+        <w:t>tled</w:t>
+      </w:r>
+      <w:r>
+        <w:rPr>
+          <w:sz w:val="24"/>
+          <w:szCs w:val="24"/>
+        </w:rPr>
+        <w:t xml:space="preserve"> alarm time arrives</w:t>
+      </w:r>
+      <w:r>
+        <w:rPr>
+          <w:sz w:val="24"/>
+          <w:szCs w:val="24"/>
+        </w:rPr>
+        <w:t xml:space="preserve"> if the alarm mode is chosen</w:t>
+      </w:r>
+      <w:r>
+        <w:rPr>
+          <w:sz w:val="24"/>
+          <w:szCs w:val="24"/>
+        </w:rPr>
+        <w:tab/>
+      </w:r>
+    </w:p>
+    <w:p>
+      <w:pPr>
+        <w:jc w:val="both"/>
+        <w:rPr>
+          <w:sz w:val="24"/>
+          <w:szCs w:val="24"/>
+        </w:rPr>
+      </w:pPr>
+      <w:r>
+        <w:rPr>
+          <w:sz w:val="24"/>
+          <w:szCs w:val="24"/>
+        </w:rPr>
+        <w:t>}</w:t>
+      </w:r>
+    </w:p>
+    <w:p>
+      <w:pPr>
+        <w:jc w:val="both"/>
+        <w:rPr>
+          <w:sz w:val="24"/>
+          <w:szCs w:val="24"/>
+        </w:rPr>
+      </w:pPr>
+    </w:p>
+    <w:p>
+      <w:pPr>
+        <w:pStyle w:val="Heading2"/>
+        <w:rPr>
+          <w:u w:val="single"/>
+        </w:rPr>
+      </w:pPr>
+      <w:bookmarkStart w:id="32" w:name="_Toc31844031"/>
+      <w:r>
+        <w:rPr>
+          <w:u w:val="single"/>
+        </w:rPr>
+        <w:t>Stopwatch mode start</w:t>
+      </w:r>
       <w:bookmarkEnd w:id="32"/>
-    </w:p>
-    <w:p>
-      <w:pPr>
-        <w:jc w:val="both"/>
-        <w:rPr>
-          <w:sz w:val="24"/>
-          <w:szCs w:val="24"/>
-        </w:rPr>
-      </w:pPr>
-      <w:r>
-        <w:rPr>
-          <w:sz w:val="24"/>
-          <w:szCs w:val="24"/>
-        </w:rPr>
-        <w:t xml:space="preserve">The </w:t>
-      </w:r>
-      <w:r>
-        <w:rPr>
-          <w:sz w:val="24"/>
-          <w:szCs w:val="24"/>
-        </w:rPr>
-        <w:t>System</w:t>
-      </w:r>
-      <w:r>
-        <w:rPr>
-          <w:sz w:val="24"/>
-          <w:szCs w:val="24"/>
-        </w:rPr>
-        <w:t xml:space="preserve"> shall </w:t>
-      </w:r>
-      <w:r>
-        <w:rPr>
-          <w:sz w:val="24"/>
-          <w:szCs w:val="24"/>
-        </w:rPr>
-        <w:t>notify</w:t>
-      </w:r>
-      <w:r>
-        <w:rPr>
-          <w:sz w:val="24"/>
-          <w:szCs w:val="24"/>
-        </w:rPr>
-        <w:t xml:space="preserve"> the user with a buzzer</w:t>
-      </w:r>
-      <w:r>
-        <w:rPr>
-          <w:sz w:val="24"/>
-          <w:szCs w:val="24"/>
-        </w:rPr>
-        <w:t xml:space="preserve"> </w:t>
-      </w:r>
-      <w:r>
-        <w:rPr>
-          <w:sz w:val="24"/>
-          <w:szCs w:val="24"/>
-        </w:rPr>
-        <w:t xml:space="preserve">when the </w:t>
-      </w:r>
-      <w:r>
-        <w:rPr>
-          <w:sz w:val="24"/>
-          <w:szCs w:val="24"/>
-        </w:rPr>
-        <w:t>set</w:t>
-      </w:r>
-      <w:r>
-        <w:rPr>
-          <w:sz w:val="24"/>
-          <w:szCs w:val="24"/>
-        </w:rPr>
-        <w:t>tled</w:t>
-      </w:r>
-      <w:r>
-        <w:rPr>
-          <w:sz w:val="24"/>
-          <w:szCs w:val="24"/>
-        </w:rPr>
-        <w:t xml:space="preserve"> alarm time arrives</w:t>
-      </w:r>
-      <w:r>
-        <w:rPr>
-          <w:sz w:val="24"/>
-          <w:szCs w:val="24"/>
-        </w:rPr>
-        <w:t xml:space="preserve"> if the alarm mode is chosen</w:t>
-      </w:r>
-      <w:r>
-        <w:rPr>
-          <w:sz w:val="24"/>
-          <w:szCs w:val="24"/>
-        </w:rPr>
-        <w:tab/>
-      </w:r>
-    </w:p>
-    <w:p>
-      <w:pPr>
-        <w:jc w:val="both"/>
-        <w:rPr>
-          <w:sz w:val="24"/>
-          <w:szCs w:val="24"/>
-        </w:rPr>
-      </w:pPr>
-      <w:r>
-        <w:rPr>
-          <w:sz w:val="24"/>
-          <w:szCs w:val="24"/>
-        </w:rPr>
-        <w:t>}</w:t>
-      </w:r>
-    </w:p>
-    <w:p>
-      <w:pPr>
-        <w:jc w:val="both"/>
-        <w:rPr>
-          <w:sz w:val="24"/>
-          <w:szCs w:val="24"/>
-        </w:rPr>
-      </w:pPr>
-    </w:p>
-    <w:p>
-      <w:pPr>
-        <w:pStyle w:val="Heading2"/>
-      </w:pPr>
-      <w:bookmarkStart w:id="33" w:name="_Toc31844031"/>
-      <w:r>
-        <w:t>Stopwatch mode start</w:t>
-      </w:r>
-      <w:bookmarkEnd w:id="33"/>
     </w:p>
     <w:p>
       <w:pPr>
@@ -4627,123 +4623,132 @@
       </w:r>
     </w:p>
     <w:p>
-      <w:bookmarkStart w:id="34" w:name="_Toc31844032"/>
+      <w:bookmarkStart w:id="33" w:name="_Toc31844032"/>
     </w:p>
     <w:p>
       <w:r>
         <w:t>{</w:t>
       </w:r>
+      <w:bookmarkEnd w:id="33"/>
+    </w:p>
+    <w:p>
+      <w:pPr>
+        <w:jc w:val="both"/>
+        <w:rPr>
+          <w:sz w:val="24"/>
+          <w:szCs w:val="24"/>
+        </w:rPr>
+      </w:pPr>
+      <w:r>
+        <w:rPr>
+          <w:sz w:val="24"/>
+          <w:szCs w:val="24"/>
+        </w:rPr>
+        <w:t xml:space="preserve">The </w:t>
+      </w:r>
+      <w:r>
+        <w:rPr>
+          <w:sz w:val="24"/>
+          <w:szCs w:val="24"/>
+        </w:rPr>
+        <w:t>System</w:t>
+      </w:r>
+      <w:r>
+        <w:rPr>
+          <w:sz w:val="24"/>
+          <w:szCs w:val="24"/>
+        </w:rPr>
+        <w:t xml:space="preserve"> shall start </w:t>
+      </w:r>
+      <w:r>
+        <w:rPr>
+          <w:sz w:val="24"/>
+          <w:szCs w:val="24"/>
+        </w:rPr>
+        <w:t xml:space="preserve">counting time </w:t>
+      </w:r>
+      <w:r>
+        <w:rPr>
+          <w:sz w:val="24"/>
+          <w:szCs w:val="24"/>
+        </w:rPr>
+        <w:t>referring to real time seconds, minutes and hours</w:t>
+      </w:r>
+      <w:r>
+        <w:rPr>
+          <w:sz w:val="24"/>
+          <w:szCs w:val="24"/>
+        </w:rPr>
+        <w:t xml:space="preserve"> if the</w:t>
+      </w:r>
+      <w:r>
+        <w:rPr>
+          <w:sz w:val="24"/>
+          <w:szCs w:val="24"/>
+        </w:rPr>
+        <w:t xml:space="preserve"> start in the</w:t>
+      </w:r>
+      <w:r>
+        <w:rPr>
+          <w:sz w:val="24"/>
+          <w:szCs w:val="24"/>
+        </w:rPr>
+        <w:t xml:space="preserve"> Stopwatch mode is chosen</w:t>
+      </w:r>
+      <w:r>
+        <w:rPr>
+          <w:sz w:val="24"/>
+          <w:szCs w:val="24"/>
+        </w:rPr>
+        <w:tab/>
+      </w:r>
+    </w:p>
+    <w:p>
+      <w:pPr>
+        <w:jc w:val="both"/>
+        <w:rPr>
+          <w:sz w:val="24"/>
+          <w:szCs w:val="24"/>
+        </w:rPr>
+      </w:pPr>
+      <w:r>
+        <w:rPr>
+          <w:sz w:val="24"/>
+          <w:szCs w:val="24"/>
+        </w:rPr>
+        <w:t>}</w:t>
+      </w:r>
+    </w:p>
+    <w:p>
+      <w:pPr>
+        <w:jc w:val="both"/>
+        <w:rPr>
+          <w:sz w:val="24"/>
+          <w:szCs w:val="24"/>
+        </w:rPr>
+      </w:pPr>
+    </w:p>
+    <w:p>
+      <w:pPr>
+        <w:pStyle w:val="Heading2"/>
+        <w:rPr>
+          <w:u w:val="single"/>
+        </w:rPr>
+      </w:pPr>
+      <w:bookmarkStart w:id="34" w:name="_Toc31844033"/>
+      <w:r>
+        <w:rPr>
+          <w:u w:val="single"/>
+        </w:rPr>
+        <w:t xml:space="preserve">Stopwatch </w:t>
+      </w:r>
+      <w:r>
+        <w:rPr>
+          <w:u w:val="single"/>
+        </w:rPr>
+        <w:t>mode stop</w:t>
+      </w:r>
       <w:bookmarkEnd w:id="34"/>
-    </w:p>
-    <w:p>
-      <w:pPr>
-        <w:jc w:val="both"/>
-        <w:rPr>
-          <w:sz w:val="24"/>
-          <w:szCs w:val="24"/>
-        </w:rPr>
-      </w:pPr>
-      <w:r>
-        <w:rPr>
-          <w:sz w:val="24"/>
-          <w:szCs w:val="24"/>
-        </w:rPr>
-        <w:t xml:space="preserve">The </w:t>
-      </w:r>
-      <w:r>
-        <w:rPr>
-          <w:sz w:val="24"/>
-          <w:szCs w:val="24"/>
-        </w:rPr>
-        <w:t>System</w:t>
-      </w:r>
-      <w:r>
-        <w:rPr>
-          <w:sz w:val="24"/>
-          <w:szCs w:val="24"/>
-        </w:rPr>
-        <w:t xml:space="preserve"> shall start </w:t>
-      </w:r>
-      <w:r>
-        <w:rPr>
-          <w:sz w:val="24"/>
-          <w:szCs w:val="24"/>
-        </w:rPr>
-        <w:t xml:space="preserve">counting time </w:t>
-      </w:r>
-      <w:r>
-        <w:rPr>
-          <w:sz w:val="24"/>
-          <w:szCs w:val="24"/>
-        </w:rPr>
-        <w:t>referring to real time seconds, minutes and hours</w:t>
-      </w:r>
-      <w:r>
-        <w:rPr>
-          <w:sz w:val="24"/>
-          <w:szCs w:val="24"/>
-        </w:rPr>
-        <w:t xml:space="preserve"> if the</w:t>
-      </w:r>
-      <w:r>
-        <w:rPr>
-          <w:sz w:val="24"/>
-          <w:szCs w:val="24"/>
-        </w:rPr>
-        <w:t xml:space="preserve"> start in the</w:t>
-      </w:r>
-      <w:r>
-        <w:rPr>
-          <w:sz w:val="24"/>
-          <w:szCs w:val="24"/>
-        </w:rPr>
-        <w:t xml:space="preserve"> Stopwatch mode is chosen</w:t>
-      </w:r>
-      <w:r>
-        <w:rPr>
-          <w:sz w:val="24"/>
-          <w:szCs w:val="24"/>
-        </w:rPr>
-        <w:tab/>
-      </w:r>
-    </w:p>
-    <w:p>
-      <w:pPr>
-        <w:jc w:val="both"/>
-        <w:rPr>
-          <w:sz w:val="24"/>
-          <w:szCs w:val="24"/>
-        </w:rPr>
-      </w:pPr>
-      <w:r>
-        <w:rPr>
-          <w:sz w:val="24"/>
-          <w:szCs w:val="24"/>
-        </w:rPr>
-        <w:t>}</w:t>
-      </w:r>
-    </w:p>
-    <w:p>
-      <w:pPr>
-        <w:jc w:val="both"/>
-        <w:rPr>
-          <w:sz w:val="24"/>
-          <w:szCs w:val="24"/>
-        </w:rPr>
-      </w:pPr>
-    </w:p>
-    <w:p>
-      <w:pPr>
-        <w:pStyle w:val="Heading2"/>
-      </w:pPr>
-      <w:bookmarkStart w:id="35" w:name="_Toc31844033"/>
-      <w:r>
-        <w:t xml:space="preserve">Stopwatch </w:t>
-      </w:r>
-      <w:r>
-        <w:t>mode stop</w:t>
-      </w:r>
-      <w:bookmarkEnd w:id="35"/>
     </w:p>
     <w:p>
       <w:pPr>
@@ -4777,13 +4782,13 @@
       </w:r>
     </w:p>
     <w:p>
-      <w:bookmarkStart w:id="36" w:name="_Toc31844034"/>
+      <w:bookmarkStart w:id="35" w:name="_Toc31844034"/>
     </w:p>
     <w:p>
       <w:r>
         <w:t>{</w:t>
       </w:r>
-      <w:bookmarkEnd w:id="36"/>
+      <w:bookmarkEnd w:id="35"/>
     </w:p>
     <w:p>
       <w:pPr>
@@ -4894,17 +4899,32 @@
         </w:rPr>
         <w:t>}</w:t>
       </w:r>
-      <w:bookmarkStart w:id="37" w:name="_Toc31844035"/>
+      <w:bookmarkStart w:id="36" w:name="_Toc31844035"/>
+    </w:p>
+    <w:p>
+      <w:pPr>
+        <w:jc w:val="both"/>
+        <w:rPr>
+          <w:sz w:val="24"/>
+          <w:szCs w:val="24"/>
+        </w:rPr>
+      </w:pPr>
     </w:p>
     <w:p>
       <w:pPr>
         <w:pStyle w:val="Heading2"/>
-      </w:pPr>
-      <w:r>
+        <w:rPr>
+          <w:u w:val="single"/>
+        </w:rPr>
+      </w:pPr>
+      <w:r>
+        <w:rPr>
+          <w:u w:val="single"/>
+        </w:rPr>
         <w:lastRenderedPageBreak/>
         <w:t>Stopwatch mode reset</w:t>
       </w:r>
-      <w:bookmarkEnd w:id="37"/>
+      <w:bookmarkEnd w:id="36"/>
     </w:p>
     <w:p>
       <w:pPr>
@@ -5043,12 +5063,18 @@
     <w:p>
       <w:pPr>
         <w:pStyle w:val="Heading2"/>
-      </w:pPr>
-      <w:bookmarkStart w:id="38" w:name="_Toc31844036"/>
-      <w:r>
+        <w:rPr>
+          <w:u w:val="single"/>
+        </w:rPr>
+      </w:pPr>
+      <w:bookmarkStart w:id="37" w:name="_Toc31844036"/>
+      <w:r>
+        <w:rPr>
+          <w:u w:val="single"/>
+        </w:rPr>
         <w:t>System components</w:t>
       </w:r>
-      <w:bookmarkEnd w:id="38"/>
+      <w:bookmarkEnd w:id="37"/>
     </w:p>
     <w:p>
       <w:pPr>
@@ -5242,7 +5268,7 @@
     </w:p>
     <w:tbl>
       <w:tblPr>
-        <w:tblStyle w:val="PlainTable1"/>
+        <w:tblStyle w:val="PlainTable11"/>
         <w:tblW w:w="9588" w:type="dxa"/>
         <w:tblLook w:val="04A0" w:firstRow="1" w:lastRow="0" w:firstColumn="1" w:lastColumn="0" w:noHBand="0" w:noVBand="1"/>
       </w:tblPr>
@@ -5260,6 +5286,7 @@
           <w:tcPr>
             <w:cnfStyle w:val="001000000000" w:firstRow="0" w:lastRow="0" w:firstColumn="1" w:lastColumn="0" w:oddVBand="0" w:evenVBand="0" w:oddHBand="0" w:evenHBand="0" w:firstRowFirstColumn="0" w:firstRowLastColumn="0" w:lastRowFirstColumn="0" w:lastRowLastColumn="0"/>
             <w:tcW w:w="3196" w:type="dxa"/>
+            <w:shd w:val="clear" w:color="auto" w:fill="E7E6E6" w:themeFill="background2"/>
           </w:tcPr>
           <w:p>
             <w:pPr>
@@ -5290,6 +5317,7 @@
         <w:tc>
           <w:tcPr>
             <w:tcW w:w="3196" w:type="dxa"/>
+            <w:shd w:val="clear" w:color="auto" w:fill="E7E6E6" w:themeFill="background2"/>
           </w:tcPr>
           <w:p>
             <w:pPr>
@@ -5322,6 +5350,7 @@
         <w:tc>
           <w:tcPr>
             <w:tcW w:w="3196" w:type="dxa"/>
+            <w:shd w:val="clear" w:color="auto" w:fill="E7E6E6" w:themeFill="background2"/>
           </w:tcPr>
           <w:p>
             <w:pPr>
@@ -5361,6 +5390,7 @@
           <w:tcPr>
             <w:cnfStyle w:val="001000000000" w:firstRow="0" w:lastRow="0" w:firstColumn="1" w:lastColumn="0" w:oddVBand="0" w:evenVBand="0" w:oddHBand="0" w:evenHBand="0" w:firstRowFirstColumn="0" w:firstRowLastColumn="0" w:lastRowFirstColumn="0" w:lastRowLastColumn="0"/>
             <w:tcW w:w="3196" w:type="dxa"/>
+            <w:shd w:val="clear" w:color="auto" w:fill="FFFFFF" w:themeFill="background1"/>
           </w:tcPr>
           <w:p>
             <w:pPr>
@@ -5409,6 +5439,7 @@
         <w:tc>
           <w:tcPr>
             <w:tcW w:w="3196" w:type="dxa"/>
+            <w:shd w:val="clear" w:color="auto" w:fill="FFFFFF" w:themeFill="background1"/>
           </w:tcPr>
           <w:p>
             <w:pPr>
@@ -5434,7 +5465,7 @@
                 <w:sz w:val="24"/>
                 <w:szCs w:val="24"/>
               </w:rPr>
-              <w:t>1</w:t>
+              <w:t>___</w:t>
             </w:r>
           </w:p>
           <w:p>
@@ -5451,6 +5482,7 @@
         <w:tc>
           <w:tcPr>
             <w:tcW w:w="3196" w:type="dxa"/>
+            <w:shd w:val="clear" w:color="auto" w:fill="FFFFFF" w:themeFill="background1"/>
           </w:tcPr>
           <w:p>
             <w:pPr>
@@ -5476,7 +5508,7 @@
                 <w:sz w:val="24"/>
                 <w:szCs w:val="24"/>
               </w:rPr>
-              <w:t>Released</w:t>
+              <w:t>___</w:t>
             </w:r>
           </w:p>
         </w:tc>
@@ -5544,8 +5576,10 @@
                 <w:sz w:val="24"/>
                 <w:szCs w:val="24"/>
               </w:rPr>
-              <w:t>1</w:t>
-            </w:r>
+              <w:t>___</w:t>
+            </w:r>
+            <w:bookmarkStart w:id="38" w:name="_GoBack"/>
+            <w:bookmarkEnd w:id="38"/>
           </w:p>
         </w:tc>
         <w:tc>
@@ -5576,7 +5610,7 @@
                 <w:sz w:val="24"/>
                 <w:szCs w:val="24"/>
               </w:rPr>
-              <w:t>Proposed</w:t>
+              <w:t>___</w:t>
             </w:r>
           </w:p>
         </w:tc>
@@ -5698,8 +5732,8 @@
 </file>
 
 <file path=word/numbering.xml><?xml version="1.0" encoding="utf-8"?>
-<w:numbering xmlns:wpc="http://schemas.microsoft.com/office/word/2010/wordprocessingCanvas" xmlns:mc="http://schemas.openxmlformats.org/markup-compatibility/2006" xmlns:o="urn:schemas-microsoft-com:office:office" xmlns:r="http://schemas.openxmlformats.org/officeDocument/2006/relationships" xmlns:m="http://schemas.openxmlformats.org/officeDocument/2006/math" xmlns:v="urn:schemas-microsoft-com:vml" xmlns:wp14="http://schemas.microsoft.com/office/word/2010/wordprocessingDrawing" xmlns:wp="http://schemas.openxmlformats.org/drawingml/2006/wordprocessingDrawing" xmlns:w10="urn:schemas-microsoft-com:office:word" xmlns:w="http://schemas.openxmlformats.org/wordprocessingml/2006/main" xmlns:w14="http://schemas.microsoft.com/office/word/2010/wordml" xmlns:wpg="http://schemas.microsoft.com/office/word/2010/wordprocessingGroup" xmlns:wpi="http://schemas.microsoft.com/office/word/2010/wordprocessingInk" xmlns:wne="http://schemas.microsoft.com/office/word/2006/wordml" xmlns:wps="http://schemas.microsoft.com/office/word/2010/wordprocessingShape" mc:Ignorable="w14 wp14">
-  <w:abstractNum w:abstractNumId="0">
+<w:numbering xmlns:wpc="http://schemas.microsoft.com/office/word/2010/wordprocessingCanvas" xmlns:cx="http://schemas.microsoft.com/office/drawing/2014/chartex" xmlns:cx1="http://schemas.microsoft.com/office/drawing/2015/9/8/chartex" xmlns:mc="http://schemas.openxmlformats.org/markup-compatibility/2006" xmlns:o="urn:schemas-microsoft-com:office:office" xmlns:r="http://schemas.openxmlformats.org/officeDocument/2006/relationships" xmlns:m="http://schemas.openxmlformats.org/officeDocument/2006/math" xmlns:v="urn:schemas-microsoft-com:vml" xmlns:wp14="http://schemas.microsoft.com/office/word/2010/wordprocessingDrawing" xmlns:wp="http://schemas.openxmlformats.org/drawingml/2006/wordprocessingDrawing" xmlns:w10="urn:schemas-microsoft-com:office:word" xmlns:w="http://schemas.openxmlformats.org/wordprocessingml/2006/main" xmlns:w14="http://schemas.microsoft.com/office/word/2010/wordml" xmlns:w15="http://schemas.microsoft.com/office/word/2012/wordml" xmlns:w16se="http://schemas.microsoft.com/office/word/2015/wordml/symex" xmlns:wpg="http://schemas.microsoft.com/office/word/2010/wordprocessingGroup" xmlns:wpi="http://schemas.microsoft.com/office/word/2010/wordprocessingInk" xmlns:wne="http://schemas.microsoft.com/office/word/2006/wordml" xmlns:wps="http://schemas.microsoft.com/office/word/2010/wordprocessingShape" mc:Ignorable="w14 w15 w16se wp14">
+  <w:abstractNum w:abstractNumId="0" w15:restartNumberingAfterBreak="0">
     <w:nsid w:val="04920A7F"/>
     <w:multiLevelType w:val="multilevel"/>
     <w:tmpl w:val="164A94E8"/>
@@ -5812,7 +5846,7 @@
       </w:pPr>
     </w:lvl>
   </w:abstractNum>
-  <w:abstractNum w:abstractNumId="1">
+  <w:abstractNum w:abstractNumId="1" w15:restartNumberingAfterBreak="0">
     <w:nsid w:val="09AE12C5"/>
     <w:multiLevelType w:val="hybridMultilevel"/>
     <w:tmpl w:val="40766382"/>
@@ -5925,7 +5959,7 @@
       </w:rPr>
     </w:lvl>
   </w:abstractNum>
-  <w:abstractNum w:abstractNumId="2">
+  <w:abstractNum w:abstractNumId="2" w15:restartNumberingAfterBreak="0">
     <w:nsid w:val="1F692C43"/>
     <w:multiLevelType w:val="multilevel"/>
     <w:tmpl w:val="F2EAB9AA"/>
@@ -6038,7 +6072,7 @@
       </w:pPr>
     </w:lvl>
   </w:abstractNum>
-  <w:abstractNum w:abstractNumId="3">
+  <w:abstractNum w:abstractNumId="3" w15:restartNumberingAfterBreak="0">
     <w:nsid w:val="23E94824"/>
     <w:multiLevelType w:val="multilevel"/>
     <w:tmpl w:val="A002FB3C"/>
@@ -6151,7 +6185,7 @@
       </w:rPr>
     </w:lvl>
   </w:abstractNum>
-  <w:abstractNum w:abstractNumId="4">
+  <w:abstractNum w:abstractNumId="4" w15:restartNumberingAfterBreak="0">
     <w:nsid w:val="44C611BA"/>
     <w:multiLevelType w:val="hybridMultilevel"/>
     <w:tmpl w:val="691CDAE0"/>
@@ -6264,7 +6298,7 @@
       </w:rPr>
     </w:lvl>
   </w:abstractNum>
-  <w:abstractNum w:abstractNumId="5">
+  <w:abstractNum w:abstractNumId="5" w15:restartNumberingAfterBreak="0">
     <w:nsid w:val="6E0A3B87"/>
     <w:multiLevelType w:val="hybridMultilevel"/>
     <w:tmpl w:val="3552F7D2"/>
@@ -6377,7 +6411,7 @@
       </w:rPr>
     </w:lvl>
   </w:abstractNum>
-  <w:abstractNum w:abstractNumId="6">
+  <w:abstractNum w:abstractNumId="6" w15:restartNumberingAfterBreak="0">
     <w:nsid w:val="77BE0ED7"/>
     <w:multiLevelType w:val="hybridMultilevel"/>
     <w:tmpl w:val="676C097E"/>
@@ -6490,7 +6524,7 @@
       </w:rPr>
     </w:lvl>
   </w:abstractNum>
-  <w:abstractNum w:abstractNumId="7">
+  <w:abstractNum w:abstractNumId="7" w15:restartNumberingAfterBreak="0">
     <w:nsid w:val="7AC93FB9"/>
     <w:multiLevelType w:val="hybridMultilevel"/>
     <w:tmpl w:val="12C8E34E"/>
@@ -6576,7 +6610,7 @@
       </w:pPr>
     </w:lvl>
   </w:abstractNum>
-  <w:abstractNum w:abstractNumId="8">
+  <w:abstractNum w:abstractNumId="8" w15:restartNumberingAfterBreak="0">
     <w:nsid w:val="7BA94FF0"/>
     <w:multiLevelType w:val="multilevel"/>
     <w:tmpl w:val="04090025"/>
@@ -6702,7 +6736,7 @@
 </file>
 
 <file path=word/styles.xml><?xml version="1.0" encoding="utf-8"?>
-<w:styles xmlns:mc="http://schemas.openxmlformats.org/markup-compatibility/2006" xmlns:r="http://schemas.openxmlformats.org/officeDocument/2006/relationships" xmlns:w="http://schemas.openxmlformats.org/wordprocessingml/2006/main" xmlns:w14="http://schemas.microsoft.com/office/word/2010/wordml" mc:Ignorable="w14">
+<w:styles xmlns:mc="http://schemas.openxmlformats.org/markup-compatibility/2006" xmlns:r="http://schemas.openxmlformats.org/officeDocument/2006/relationships" xmlns:w="http://schemas.openxmlformats.org/wordprocessingml/2006/main" xmlns:w14="http://schemas.microsoft.com/office/word/2010/wordml" xmlns:w15="http://schemas.microsoft.com/office/word/2012/wordml" xmlns:w16se="http://schemas.microsoft.com/office/word/2015/wordml/symex" mc:Ignorable="w14 w15 w16se">
   <w:docDefaults>
     <w:rPrDefault>
       <w:rPr>
@@ -6718,145 +6752,378 @@
       </w:pPr>
     </w:pPrDefault>
   </w:docDefaults>
-  <w:latentStyles w:defLockedState="0" w:defUIPriority="99" w:defSemiHidden="1" w:defUnhideWhenUsed="1" w:defQFormat="0" w:count="267">
-    <w:lsdException w:name="Normal" w:semiHidden="0" w:uiPriority="0" w:unhideWhenUsed="0" w:qFormat="1"/>
-    <w:lsdException w:name="heading 1" w:semiHidden="0" w:uiPriority="9" w:unhideWhenUsed="0" w:qFormat="1"/>
-    <w:lsdException w:name="heading 2" w:uiPriority="9" w:qFormat="1"/>
-    <w:lsdException w:name="heading 3" w:uiPriority="9" w:qFormat="1"/>
-    <w:lsdException w:name="heading 4" w:uiPriority="9" w:qFormat="1"/>
-    <w:lsdException w:name="heading 5" w:uiPriority="9" w:qFormat="1"/>
-    <w:lsdException w:name="heading 6" w:uiPriority="9" w:qFormat="1"/>
-    <w:lsdException w:name="heading 7" w:uiPriority="9" w:qFormat="1"/>
-    <w:lsdException w:name="heading 8" w:uiPriority="9" w:qFormat="1"/>
-    <w:lsdException w:name="heading 9" w:uiPriority="9" w:qFormat="1"/>
-    <w:lsdException w:name="toc 1" w:uiPriority="39"/>
-    <w:lsdException w:name="toc 2" w:uiPriority="39"/>
-    <w:lsdException w:name="toc 3" w:uiPriority="39"/>
-    <w:lsdException w:name="toc 4" w:uiPriority="39"/>
-    <w:lsdException w:name="toc 5" w:uiPriority="39"/>
-    <w:lsdException w:name="toc 6" w:uiPriority="39"/>
-    <w:lsdException w:name="toc 7" w:uiPriority="39"/>
-    <w:lsdException w:name="toc 8" w:uiPriority="39"/>
-    <w:lsdException w:name="toc 9" w:uiPriority="39"/>
-    <w:lsdException w:name="caption" w:uiPriority="35" w:qFormat="1"/>
-    <w:lsdException w:name="Title" w:semiHidden="0" w:uiPriority="10" w:unhideWhenUsed="0" w:qFormat="1"/>
-    <w:lsdException w:name="Default Paragraph Font" w:uiPriority="1"/>
-    <w:lsdException w:name="Body Text" w:uiPriority="0"/>
-    <w:lsdException w:name="Subtitle" w:semiHidden="0" w:uiPriority="11" w:unhideWhenUsed="0" w:qFormat="1"/>
-    <w:lsdException w:name="Strong" w:semiHidden="0" w:uiPriority="22" w:unhideWhenUsed="0" w:qFormat="1"/>
-    <w:lsdException w:name="Emphasis" w:semiHidden="0" w:uiPriority="20" w:unhideWhenUsed="0" w:qFormat="1"/>
-    <w:lsdException w:name="Table Grid" w:semiHidden="0" w:uiPriority="39" w:unhideWhenUsed="0"/>
-    <w:lsdException w:name="Placeholder Text" w:unhideWhenUsed="0"/>
-    <w:lsdException w:name="No Spacing" w:semiHidden="0" w:uiPriority="1" w:unhideWhenUsed="0" w:qFormat="1"/>
-    <w:lsdException w:name="Light Shading" w:semiHidden="0" w:uiPriority="60" w:unhideWhenUsed="0"/>
-    <w:lsdException w:name="Light List" w:semiHidden="0" w:uiPriority="61" w:unhideWhenUsed="0"/>
-    <w:lsdException w:name="Light Grid" w:semiHidden="0" w:uiPriority="62" w:unhideWhenUsed="0"/>
-    <w:lsdException w:name="Medium Shading 1" w:semiHidden="0" w:uiPriority="63" w:unhideWhenUsed="0"/>
-    <w:lsdException w:name="Medium Shading 2" w:semiHidden="0" w:uiPriority="64" w:unhideWhenUsed="0"/>
-    <w:lsdException w:name="Medium List 1" w:semiHidden="0" w:uiPriority="65" w:unhideWhenUsed="0"/>
-    <w:lsdException w:name="Medium List 2" w:semiHidden="0" w:uiPriority="66" w:unhideWhenUsed="0"/>
-    <w:lsdException w:name="Medium Grid 1" w:semiHidden="0" w:uiPriority="67" w:unhideWhenUsed="0"/>
-    <w:lsdException w:name="Medium Grid 2" w:semiHidden="0" w:uiPriority="68" w:unhideWhenUsed="0"/>
-    <w:lsdException w:name="Medium Grid 3" w:semiHidden="0" w:uiPriority="69" w:unhideWhenUsed="0"/>
-    <w:lsdException w:name="Dark List" w:semiHidden="0" w:uiPriority="70" w:unhideWhenUsed="0"/>
-    <w:lsdException w:name="Colorful Shading" w:semiHidden="0" w:uiPriority="71" w:unhideWhenUsed="0"/>
-    <w:lsdException w:name="Colorful List" w:semiHidden="0" w:uiPriority="72" w:unhideWhenUsed="0"/>
-    <w:lsdException w:name="Colorful Grid" w:semiHidden="0" w:uiPriority="73" w:unhideWhenUsed="0"/>
-    <w:lsdException w:name="Light Shading Accent 1" w:semiHidden="0" w:uiPriority="60" w:unhideWhenUsed="0"/>
-    <w:lsdException w:name="Light List Accent 1" w:semiHidden="0" w:uiPriority="61" w:unhideWhenUsed="0"/>
-    <w:lsdException w:name="Light Grid Accent 1" w:semiHidden="0" w:uiPriority="62" w:unhideWhenUsed="0"/>
-    <w:lsdException w:name="Medium Shading 1 Accent 1" w:semiHidden="0" w:uiPriority="63" w:unhideWhenUsed="0"/>
-    <w:lsdException w:name="Medium Shading 2 Accent 1" w:semiHidden="0" w:uiPriority="64" w:unhideWhenUsed="0"/>
-    <w:lsdException w:name="Medium List 1 Accent 1" w:semiHidden="0" w:uiPriority="65" w:unhideWhenUsed="0"/>
-    <w:lsdException w:name="Revision" w:unhideWhenUsed="0"/>
-    <w:lsdException w:name="List Paragraph" w:semiHidden="0" w:uiPriority="34" w:unhideWhenUsed="0" w:qFormat="1"/>
-    <w:lsdException w:name="Quote" w:semiHidden="0" w:uiPriority="29" w:unhideWhenUsed="0" w:qFormat="1"/>
-    <w:lsdException w:name="Intense Quote" w:semiHidden="0" w:uiPriority="30" w:unhideWhenUsed="0" w:qFormat="1"/>
-    <w:lsdException w:name="Medium List 2 Accent 1" w:semiHidden="0" w:uiPriority="66" w:unhideWhenUsed="0"/>
-    <w:lsdException w:name="Medium Grid 1 Accent 1" w:semiHidden="0" w:uiPriority="67" w:unhideWhenUsed="0"/>
-    <w:lsdException w:name="Medium Grid 2 Accent 1" w:semiHidden="0" w:uiPriority="68" w:unhideWhenUsed="0"/>
-    <w:lsdException w:name="Medium Grid 3 Accent 1" w:semiHidden="0" w:uiPriority="69" w:unhideWhenUsed="0"/>
-    <w:lsdException w:name="Dark List Accent 1" w:semiHidden="0" w:uiPriority="70" w:unhideWhenUsed="0"/>
-    <w:lsdException w:name="Colorful Shading Accent 1" w:semiHidden="0" w:uiPriority="71" w:unhideWhenUsed="0"/>
-    <w:lsdException w:name="Colorful List Accent 1" w:semiHidden="0" w:uiPriority="72" w:unhideWhenUsed="0"/>
-    <w:lsdException w:name="Colorful Grid Accent 1" w:semiHidden="0" w:uiPriority="73" w:unhideWhenUsed="0"/>
-    <w:lsdException w:name="Light Shading Accent 2" w:semiHidden="0" w:uiPriority="60" w:unhideWhenUsed="0"/>
-    <w:lsdException w:name="Light List Accent 2" w:semiHidden="0" w:uiPriority="61" w:unhideWhenUsed="0"/>
-    <w:lsdException w:name="Light Grid Accent 2" w:semiHidden="0" w:uiPriority="62" w:unhideWhenUsed="0"/>
-    <w:lsdException w:name="Medium Shading 1 Accent 2" w:semiHidden="0" w:uiPriority="63" w:unhideWhenUsed="0"/>
-    <w:lsdException w:name="Medium Shading 2 Accent 2" w:semiHidden="0" w:uiPriority="64" w:unhideWhenUsed="0"/>
-    <w:lsdException w:name="Medium List 1 Accent 2" w:semiHidden="0" w:uiPriority="65" w:unhideWhenUsed="0"/>
-    <w:lsdException w:name="Medium List 2 Accent 2" w:semiHidden="0" w:uiPriority="66" w:unhideWhenUsed="0"/>
-    <w:lsdException w:name="Medium Grid 1 Accent 2" w:semiHidden="0" w:uiPriority="67" w:unhideWhenUsed="0"/>
-    <w:lsdException w:name="Medium Grid 2 Accent 2" w:semiHidden="0" w:uiPriority="68" w:unhideWhenUsed="0"/>
-    <w:lsdException w:name="Medium Grid 3 Accent 2" w:semiHidden="0" w:uiPriority="69" w:unhideWhenUsed="0"/>
-    <w:lsdException w:name="Dark List Accent 2" w:semiHidden="0" w:uiPriority="70" w:unhideWhenUsed="0"/>
-    <w:lsdException w:name="Colorful Shading Accent 2" w:semiHidden="0" w:uiPriority="71" w:unhideWhenUsed="0"/>
-    <w:lsdException w:name="Colorful List Accent 2" w:semiHidden="0" w:uiPriority="72" w:unhideWhenUsed="0"/>
-    <w:lsdException w:name="Colorful Grid Accent 2" w:semiHidden="0" w:uiPriority="73" w:unhideWhenUsed="0"/>
-    <w:lsdException w:name="Light Shading Accent 3" w:semiHidden="0" w:uiPriority="60" w:unhideWhenUsed="0"/>
-    <w:lsdException w:name="Light List Accent 3" w:semiHidden="0" w:uiPriority="61" w:unhideWhenUsed="0"/>
-    <w:lsdException w:name="Light Grid Accent 3" w:semiHidden="0" w:uiPriority="62" w:unhideWhenUsed="0"/>
-    <w:lsdException w:name="Medium Shading 1 Accent 3" w:semiHidden="0" w:uiPriority="63" w:unhideWhenUsed="0"/>
-    <w:lsdException w:name="Medium Shading 2 Accent 3" w:semiHidden="0" w:uiPriority="64" w:unhideWhenUsed="0"/>
-    <w:lsdException w:name="Medium List 1 Accent 3" w:semiHidden="0" w:uiPriority="65" w:unhideWhenUsed="0"/>
-    <w:lsdException w:name="Medium List 2 Accent 3" w:semiHidden="0" w:uiPriority="66" w:unhideWhenUsed="0"/>
-    <w:lsdException w:name="Medium Grid 1 Accent 3" w:semiHidden="0" w:uiPriority="67" w:unhideWhenUsed="0"/>
-    <w:lsdException w:name="Medium Grid 2 Accent 3" w:semiHidden="0" w:uiPriority="68" w:unhideWhenUsed="0"/>
-    <w:lsdException w:name="Medium Grid 3 Accent 3" w:semiHidden="0" w:uiPriority="69" w:unhideWhenUsed="0"/>
-    <w:lsdException w:name="Dark List Accent 3" w:semiHidden="0" w:uiPriority="70" w:unhideWhenUsed="0"/>
-    <w:lsdException w:name="Colorful Shading Accent 3" w:semiHidden="0" w:uiPriority="71" w:unhideWhenUsed="0"/>
-    <w:lsdException w:name="Colorful List Accent 3" w:semiHidden="0" w:uiPriority="72" w:unhideWhenUsed="0"/>
-    <w:lsdException w:name="Colorful Grid Accent 3" w:semiHidden="0" w:uiPriority="73" w:unhideWhenUsed="0"/>
-    <w:lsdException w:name="Light Shading Accent 4" w:semiHidden="0" w:uiPriority="60" w:unhideWhenUsed="0"/>
-    <w:lsdException w:name="Light List Accent 4" w:semiHidden="0" w:uiPriority="61" w:unhideWhenUsed="0"/>
-    <w:lsdException w:name="Light Grid Accent 4" w:semiHidden="0" w:uiPriority="62" w:unhideWhenUsed="0"/>
-    <w:lsdException w:name="Medium Shading 1 Accent 4" w:semiHidden="0" w:uiPriority="63" w:unhideWhenUsed="0"/>
-    <w:lsdException w:name="Medium Shading 2 Accent 4" w:semiHidden="0" w:uiPriority="64" w:unhideWhenUsed="0"/>
-    <w:lsdException w:name="Medium List 1 Accent 4" w:semiHidden="0" w:uiPriority="65" w:unhideWhenUsed="0"/>
-    <w:lsdException w:name="Medium List 2 Accent 4" w:semiHidden="0" w:uiPriority="66" w:unhideWhenUsed="0"/>
-    <w:lsdException w:name="Medium Grid 1 Accent 4" w:semiHidden="0" w:uiPriority="67" w:unhideWhenUsed="0"/>
-    <w:lsdException w:name="Medium Grid 2 Accent 4" w:semiHidden="0" w:uiPriority="68" w:unhideWhenUsed="0"/>
-    <w:lsdException w:name="Medium Grid 3 Accent 4" w:semiHidden="0" w:uiPriority="69" w:unhideWhenUsed="0"/>
-    <w:lsdException w:name="Dark List Accent 4" w:semiHidden="0" w:uiPriority="70" w:unhideWhenUsed="0"/>
-    <w:lsdException w:name="Colorful Shading Accent 4" w:semiHidden="0" w:uiPriority="71" w:unhideWhenUsed="0"/>
-    <w:lsdException w:name="Colorful List Accent 4" w:semiHidden="0" w:uiPriority="72" w:unhideWhenUsed="0"/>
-    <w:lsdException w:name="Colorful Grid Accent 4" w:semiHidden="0" w:uiPriority="73" w:unhideWhenUsed="0"/>
-    <w:lsdException w:name="Light Shading Accent 5" w:semiHidden="0" w:uiPriority="60" w:unhideWhenUsed="0"/>
-    <w:lsdException w:name="Light List Accent 5" w:semiHidden="0" w:uiPriority="61" w:unhideWhenUsed="0"/>
-    <w:lsdException w:name="Light Grid Accent 5" w:semiHidden="0" w:uiPriority="62" w:unhideWhenUsed="0"/>
-    <w:lsdException w:name="Medium Shading 1 Accent 5" w:semiHidden="0" w:uiPriority="63" w:unhideWhenUsed="0"/>
-    <w:lsdException w:name="Medium Shading 2 Accent 5" w:semiHidden="0" w:uiPriority="64" w:unhideWhenUsed="0"/>
-    <w:lsdException w:name="Medium List 1 Accent 5" w:semiHidden="0" w:uiPriority="65" w:unhideWhenUsed="0"/>
-    <w:lsdException w:name="Medium List 2 Accent 5" w:semiHidden="0" w:uiPriority="66" w:unhideWhenUsed="0"/>
-    <w:lsdException w:name="Medium Grid 1 Accent 5" w:semiHidden="0" w:uiPriority="67" w:unhideWhenUsed="0"/>
-    <w:lsdException w:name="Medium Grid 2 Accent 5" w:semiHidden="0" w:uiPriority="68" w:unhideWhenUsed="0"/>
-    <w:lsdException w:name="Medium Grid 3 Accent 5" w:semiHidden="0" w:uiPriority="69" w:unhideWhenUsed="0"/>
-    <w:lsdException w:name="Dark List Accent 5" w:semiHidden="0" w:uiPriority="70" w:unhideWhenUsed="0"/>
-    <w:lsdException w:name="Colorful Shading Accent 5" w:semiHidden="0" w:uiPriority="71" w:unhideWhenUsed="0"/>
-    <w:lsdException w:name="Colorful List Accent 5" w:semiHidden="0" w:uiPriority="72" w:unhideWhenUsed="0"/>
-    <w:lsdException w:name="Colorful Grid Accent 5" w:semiHidden="0" w:uiPriority="73" w:unhideWhenUsed="0"/>
-    <w:lsdException w:name="Light Shading Accent 6" w:semiHidden="0" w:uiPriority="60" w:unhideWhenUsed="0"/>
-    <w:lsdException w:name="Light List Accent 6" w:semiHidden="0" w:uiPriority="61" w:unhideWhenUsed="0"/>
-    <w:lsdException w:name="Light Grid Accent 6" w:semiHidden="0" w:uiPriority="62" w:unhideWhenUsed="0"/>
-    <w:lsdException w:name="Medium Shading 1 Accent 6" w:semiHidden="0" w:uiPriority="63" w:unhideWhenUsed="0"/>
-    <w:lsdException w:name="Medium Shading 2 Accent 6" w:semiHidden="0" w:uiPriority="64" w:unhideWhenUsed="0"/>
-    <w:lsdException w:name="Medium List 1 Accent 6" w:semiHidden="0" w:uiPriority="65" w:unhideWhenUsed="0"/>
-    <w:lsdException w:name="Medium List 2 Accent 6" w:semiHidden="0" w:uiPriority="66" w:unhideWhenUsed="0"/>
-    <w:lsdException w:name="Medium Grid 1 Accent 6" w:semiHidden="0" w:uiPriority="67" w:unhideWhenUsed="0"/>
-    <w:lsdException w:name="Medium Grid 2 Accent 6" w:semiHidden="0" w:uiPriority="68" w:unhideWhenUsed="0"/>
-    <w:lsdException w:name="Medium Grid 3 Accent 6" w:semiHidden="0" w:uiPriority="69" w:unhideWhenUsed="0"/>
-    <w:lsdException w:name="Dark List Accent 6" w:semiHidden="0" w:uiPriority="70" w:unhideWhenUsed="0"/>
-    <w:lsdException w:name="Colorful Shading Accent 6" w:semiHidden="0" w:uiPriority="71" w:unhideWhenUsed="0"/>
-    <w:lsdException w:name="Colorful List Accent 6" w:semiHidden="0" w:uiPriority="72" w:unhideWhenUsed="0"/>
-    <w:lsdException w:name="Colorful Grid Accent 6" w:semiHidden="0" w:uiPriority="73" w:unhideWhenUsed="0"/>
-    <w:lsdException w:name="Subtle Emphasis" w:semiHidden="0" w:uiPriority="19" w:unhideWhenUsed="0" w:qFormat="1"/>
-    <w:lsdException w:name="Intense Emphasis" w:semiHidden="0" w:uiPriority="21" w:unhideWhenUsed="0" w:qFormat="1"/>
-    <w:lsdException w:name="Subtle Reference" w:semiHidden="0" w:uiPriority="31" w:unhideWhenUsed="0" w:qFormat="1"/>
-    <w:lsdException w:name="Intense Reference" w:semiHidden="0" w:uiPriority="32" w:unhideWhenUsed="0" w:qFormat="1"/>
-    <w:lsdException w:name="Book Title" w:semiHidden="0" w:uiPriority="33" w:unhideWhenUsed="0" w:qFormat="1"/>
-    <w:lsdException w:name="Bibliography" w:uiPriority="37"/>
-    <w:lsdException w:name="TOC Heading" w:uiPriority="39" w:qFormat="1"/>
+  <w:latentStyles w:defLockedState="0" w:defUIPriority="99" w:defSemiHidden="0" w:defUnhideWhenUsed="0" w:defQFormat="0" w:count="371">
+    <w:lsdException w:name="Normal" w:uiPriority="0" w:qFormat="1"/>
+    <w:lsdException w:name="heading 1" w:uiPriority="9" w:qFormat="1"/>
+    <w:lsdException w:name="heading 2" w:semiHidden="1" w:uiPriority="9" w:unhideWhenUsed="1" w:qFormat="1"/>
+    <w:lsdException w:name="heading 3" w:semiHidden="1" w:uiPriority="9" w:unhideWhenUsed="1" w:qFormat="1"/>
+    <w:lsdException w:name="heading 4" w:semiHidden="1" w:uiPriority="9" w:unhideWhenUsed="1" w:qFormat="1"/>
+    <w:lsdException w:name="heading 5" w:semiHidden="1" w:uiPriority="9" w:unhideWhenUsed="1" w:qFormat="1"/>
+    <w:lsdException w:name="heading 6" w:semiHidden="1" w:uiPriority="9" w:unhideWhenUsed="1" w:qFormat="1"/>
+    <w:lsdException w:name="heading 7" w:semiHidden="1" w:uiPriority="9" w:unhideWhenUsed="1" w:qFormat="1"/>
+    <w:lsdException w:name="heading 8" w:semiHidden="1" w:uiPriority="9" w:unhideWhenUsed="1" w:qFormat="1"/>
+    <w:lsdException w:name="heading 9" w:semiHidden="1" w:uiPriority="9" w:unhideWhenUsed="1" w:qFormat="1"/>
+    <w:lsdException w:name="index 1" w:semiHidden="1" w:unhideWhenUsed="1"/>
+    <w:lsdException w:name="index 2" w:semiHidden="1" w:unhideWhenUsed="1"/>
+    <w:lsdException w:name="index 3" w:semiHidden="1" w:unhideWhenUsed="1"/>
+    <w:lsdException w:name="index 4" w:semiHidden="1" w:unhideWhenUsed="1"/>
+    <w:lsdException w:name="index 5" w:semiHidden="1" w:unhideWhenUsed="1"/>
+    <w:lsdException w:name="index 6" w:semiHidden="1" w:unhideWhenUsed="1"/>
+    <w:lsdException w:name="index 7" w:semiHidden="1" w:unhideWhenUsed="1"/>
+    <w:lsdException w:name="index 8" w:semiHidden="1" w:unhideWhenUsed="1"/>
+    <w:lsdException w:name="index 9" w:semiHidden="1" w:unhideWhenUsed="1"/>
+    <w:lsdException w:name="toc 1" w:semiHidden="1" w:uiPriority="39" w:unhideWhenUsed="1"/>
+    <w:lsdException w:name="toc 2" w:semiHidden="1" w:uiPriority="39" w:unhideWhenUsed="1"/>
+    <w:lsdException w:name="toc 3" w:semiHidden="1" w:uiPriority="39" w:unhideWhenUsed="1"/>
+    <w:lsdException w:name="toc 4" w:semiHidden="1" w:uiPriority="39" w:unhideWhenUsed="1"/>
+    <w:lsdException w:name="toc 5" w:semiHidden="1" w:uiPriority="39" w:unhideWhenUsed="1"/>
+    <w:lsdException w:name="toc 6" w:semiHidden="1" w:uiPriority="39" w:unhideWhenUsed="1"/>
+    <w:lsdException w:name="toc 7" w:semiHidden="1" w:uiPriority="39" w:unhideWhenUsed="1"/>
+    <w:lsdException w:name="toc 8" w:semiHidden="1" w:uiPriority="39" w:unhideWhenUsed="1"/>
+    <w:lsdException w:name="toc 9" w:semiHidden="1" w:uiPriority="39" w:unhideWhenUsed="1"/>
+    <w:lsdException w:name="Normal Indent" w:semiHidden="1" w:unhideWhenUsed="1"/>
+    <w:lsdException w:name="footnote text" w:semiHidden="1" w:unhideWhenUsed="1"/>
+    <w:lsdException w:name="annotation text" w:semiHidden="1" w:unhideWhenUsed="1"/>
+    <w:lsdException w:name="header" w:semiHidden="1" w:unhideWhenUsed="1"/>
+    <w:lsdException w:name="footer" w:semiHidden="1" w:unhideWhenUsed="1"/>
+    <w:lsdException w:name="index heading" w:semiHidden="1" w:unhideWhenUsed="1"/>
+    <w:lsdException w:name="caption" w:semiHidden="1" w:uiPriority="35" w:unhideWhenUsed="1" w:qFormat="1"/>
+    <w:lsdException w:name="table of figures" w:semiHidden="1" w:unhideWhenUsed="1"/>
+    <w:lsdException w:name="envelope address" w:semiHidden="1" w:unhideWhenUsed="1"/>
+    <w:lsdException w:name="envelope return" w:semiHidden="1" w:unhideWhenUsed="1"/>
+    <w:lsdException w:name="footnote reference" w:semiHidden="1" w:unhideWhenUsed="1"/>
+    <w:lsdException w:name="annotation reference" w:semiHidden="1" w:unhideWhenUsed="1"/>
+    <w:lsdException w:name="line number" w:semiHidden="1" w:unhideWhenUsed="1"/>
+    <w:lsdException w:name="page number" w:semiHidden="1" w:unhideWhenUsed="1"/>
+    <w:lsdException w:name="endnote reference" w:semiHidden="1" w:unhideWhenUsed="1"/>
+    <w:lsdException w:name="endnote text" w:semiHidden="1" w:unhideWhenUsed="1"/>
+    <w:lsdException w:name="table of authorities" w:semiHidden="1" w:unhideWhenUsed="1"/>
+    <w:lsdException w:name="macro" w:semiHidden="1" w:unhideWhenUsed="1"/>
+    <w:lsdException w:name="toa heading" w:semiHidden="1" w:unhideWhenUsed="1"/>
+    <w:lsdException w:name="List" w:semiHidden="1" w:unhideWhenUsed="1"/>
+    <w:lsdException w:name="List Bullet" w:semiHidden="1" w:unhideWhenUsed="1"/>
+    <w:lsdException w:name="List Number" w:semiHidden="1" w:unhideWhenUsed="1"/>
+    <w:lsdException w:name="List 2" w:semiHidden="1" w:unhideWhenUsed="1"/>
+    <w:lsdException w:name="List 3" w:semiHidden="1" w:unhideWhenUsed="1"/>
+    <w:lsdException w:name="List 4" w:semiHidden="1" w:unhideWhenUsed="1"/>
+    <w:lsdException w:name="List 5" w:semiHidden="1" w:unhideWhenUsed="1"/>
+    <w:lsdException w:name="List Bullet 2" w:semiHidden="1" w:unhideWhenUsed="1"/>
+    <w:lsdException w:name="List Bullet 3" w:semiHidden="1" w:unhideWhenUsed="1"/>
+    <w:lsdException w:name="List Bullet 4" w:semiHidden="1" w:unhideWhenUsed="1"/>
+    <w:lsdException w:name="List Bullet 5" w:semiHidden="1" w:unhideWhenUsed="1"/>
+    <w:lsdException w:name="List Number 2" w:semiHidden="1" w:unhideWhenUsed="1"/>
+    <w:lsdException w:name="List Number 3" w:semiHidden="1" w:unhideWhenUsed="1"/>
+    <w:lsdException w:name="List Number 4" w:semiHidden="1" w:unhideWhenUsed="1"/>
+    <w:lsdException w:name="List Number 5" w:semiHidden="1" w:unhideWhenUsed="1"/>
+    <w:lsdException w:name="Title" w:uiPriority="10" w:qFormat="1"/>
+    <w:lsdException w:name="Closing" w:semiHidden="1" w:unhideWhenUsed="1"/>
+    <w:lsdException w:name="Signature" w:semiHidden="1" w:unhideWhenUsed="1"/>
+    <w:lsdException w:name="Default Paragraph Font" w:semiHidden="1" w:uiPriority="1" w:unhideWhenUsed="1"/>
+    <w:lsdException w:name="Body Text" w:semiHidden="1" w:uiPriority="0" w:unhideWhenUsed="1"/>
+    <w:lsdException w:name="Body Text Indent" w:semiHidden="1" w:unhideWhenUsed="1"/>
+    <w:lsdException w:name="List Continue" w:semiHidden="1" w:unhideWhenUsed="1"/>
+    <w:lsdException w:name="List Continue 2" w:semiHidden="1" w:unhideWhenUsed="1"/>
+    <w:lsdException w:name="List Continue 3" w:semiHidden="1" w:unhideWhenUsed="1"/>
+    <w:lsdException w:name="List Continue 4" w:semiHidden="1" w:unhideWhenUsed="1"/>
+    <w:lsdException w:name="List Continue 5" w:semiHidden="1" w:unhideWhenUsed="1"/>
+    <w:lsdException w:name="Message Header" w:semiHidden="1" w:unhideWhenUsed="1"/>
+    <w:lsdException w:name="Subtitle" w:uiPriority="11" w:qFormat="1"/>
+    <w:lsdException w:name="Salutation" w:semiHidden="1" w:unhideWhenUsed="1"/>
+    <w:lsdException w:name="Date" w:semiHidden="1" w:unhideWhenUsed="1"/>
+    <w:lsdException w:name="Body Text First Indent" w:semiHidden="1" w:unhideWhenUsed="1"/>
+    <w:lsdException w:name="Body Text First Indent 2" w:semiHidden="1" w:unhideWhenUsed="1"/>
+    <w:lsdException w:name="Note Heading" w:semiHidden="1" w:unhideWhenUsed="1"/>
+    <w:lsdException w:name="Body Text 2" w:semiHidden="1" w:unhideWhenUsed="1"/>
+    <w:lsdException w:name="Body Text 3" w:semiHidden="1" w:unhideWhenUsed="1"/>
+    <w:lsdException w:name="Body Text Indent 2" w:semiHidden="1" w:unhideWhenUsed="1"/>
+    <w:lsdException w:name="Body Text Indent 3" w:semiHidden="1" w:unhideWhenUsed="1"/>
+    <w:lsdException w:name="Block Text" w:semiHidden="1" w:unhideWhenUsed="1"/>
+    <w:lsdException w:name="Hyperlink" w:semiHidden="1" w:unhideWhenUsed="1"/>
+    <w:lsdException w:name="FollowedHyperlink" w:semiHidden="1" w:unhideWhenUsed="1"/>
+    <w:lsdException w:name="Strong" w:uiPriority="22" w:qFormat="1"/>
+    <w:lsdException w:name="Emphasis" w:uiPriority="20" w:qFormat="1"/>
+    <w:lsdException w:name="Document Map" w:semiHidden="1" w:unhideWhenUsed="1"/>
+    <w:lsdException w:name="Plain Text" w:semiHidden="1" w:unhideWhenUsed="1"/>
+    <w:lsdException w:name="E-mail Signature" w:semiHidden="1" w:unhideWhenUsed="1"/>
+    <w:lsdException w:name="HTML Top of Form" w:semiHidden="1" w:unhideWhenUsed="1"/>
+    <w:lsdException w:name="HTML Bottom of Form" w:semiHidden="1" w:unhideWhenUsed="1"/>
+    <w:lsdException w:name="Normal (Web)" w:semiHidden="1" w:unhideWhenUsed="1"/>
+    <w:lsdException w:name="HTML Acronym" w:semiHidden="1" w:unhideWhenUsed="1"/>
+    <w:lsdException w:name="HTML Address" w:semiHidden="1" w:unhideWhenUsed="1"/>
+    <w:lsdException w:name="HTML Cite" w:semiHidden="1" w:unhideWhenUsed="1"/>
+    <w:lsdException w:name="HTML Code" w:semiHidden="1" w:unhideWhenUsed="1"/>
+    <w:lsdException w:name="HTML Definition" w:semiHidden="1" w:unhideWhenUsed="1"/>
+    <w:lsdException w:name="HTML Keyboard" w:semiHidden="1" w:unhideWhenUsed="1"/>
+    <w:lsdException w:name="HTML Preformatted" w:semiHidden="1" w:unhideWhenUsed="1"/>
+    <w:lsdException w:name="HTML Sample" w:semiHidden="1" w:unhideWhenUsed="1"/>
+    <w:lsdException w:name="HTML Typewriter" w:semiHidden="1" w:unhideWhenUsed="1"/>
+    <w:lsdException w:name="HTML Variable" w:semiHidden="1" w:unhideWhenUsed="1"/>
+    <w:lsdException w:name="Normal Table" w:semiHidden="1" w:unhideWhenUsed="1"/>
+    <w:lsdException w:name="annotation subject" w:semiHidden="1" w:unhideWhenUsed="1"/>
+    <w:lsdException w:name="No List" w:semiHidden="1" w:unhideWhenUsed="1"/>
+    <w:lsdException w:name="Outline List 1" w:semiHidden="1" w:unhideWhenUsed="1"/>
+    <w:lsdException w:name="Outline List 2" w:semiHidden="1" w:unhideWhenUsed="1"/>
+    <w:lsdException w:name="Outline List 3" w:semiHidden="1" w:unhideWhenUsed="1"/>
+    <w:lsdException w:name="Table Simple 1" w:semiHidden="1" w:unhideWhenUsed="1"/>
+    <w:lsdException w:name="Table Simple 2" w:semiHidden="1" w:unhideWhenUsed="1"/>
+    <w:lsdException w:name="Table Simple 3" w:semiHidden="1" w:unhideWhenUsed="1"/>
+    <w:lsdException w:name="Table Classic 1" w:semiHidden="1" w:unhideWhenUsed="1"/>
+    <w:lsdException w:name="Table Classic 2" w:semiHidden="1" w:unhideWhenUsed="1"/>
+    <w:lsdException w:name="Table Classic 3" w:semiHidden="1" w:unhideWhenUsed="1"/>
+    <w:lsdException w:name="Table Classic 4" w:semiHidden="1" w:unhideWhenUsed="1"/>
+    <w:lsdException w:name="Table Colorful 1" w:semiHidden="1" w:unhideWhenUsed="1"/>
+    <w:lsdException w:name="Table Colorful 2" w:semiHidden="1" w:unhideWhenUsed="1"/>
+    <w:lsdException w:name="Table Colorful 3" w:semiHidden="1" w:unhideWhenUsed="1"/>
+    <w:lsdException w:name="Table Columns 1" w:semiHidden="1" w:unhideWhenUsed="1"/>
+    <w:lsdException w:name="Table Columns 2" w:semiHidden="1" w:unhideWhenUsed="1"/>
+    <w:lsdException w:name="Table Columns 3" w:semiHidden="1" w:unhideWhenUsed="1"/>
+    <w:lsdException w:name="Table Columns 4" w:semiHidden="1" w:unhideWhenUsed="1"/>
+    <w:lsdException w:name="Table Columns 5" w:semiHidden="1" w:unhideWhenUsed="1"/>
+    <w:lsdException w:name="Table Grid 1" w:semiHidden="1" w:unhideWhenUsed="1"/>
+    <w:lsdException w:name="Table Grid 2" w:semiHidden="1" w:unhideWhenUsed="1"/>
+    <w:lsdException w:name="Table Grid 3" w:semiHidden="1" w:unhideWhenUsed="1"/>
+    <w:lsdException w:name="Table Grid 4" w:semiHidden="1" w:unhideWhenUsed="1"/>
+    <w:lsdException w:name="Table Grid 5" w:semiHidden="1" w:unhideWhenUsed="1"/>
+    <w:lsdException w:name="Table Grid 6" w:semiHidden="1" w:unhideWhenUsed="1"/>
+    <w:lsdException w:name="Table Grid 7" w:semiHidden="1" w:unhideWhenUsed="1"/>
+    <w:lsdException w:name="Table Grid 8" w:semiHidden="1" w:unhideWhenUsed="1"/>
+    <w:lsdException w:name="Table List 1" w:semiHidden="1" w:unhideWhenUsed="1"/>
+    <w:lsdException w:name="Table List 2" w:semiHidden="1" w:unhideWhenUsed="1"/>
+    <w:lsdException w:name="Table List 3" w:semiHidden="1" w:unhideWhenUsed="1"/>
+    <w:lsdException w:name="Table List 4" w:semiHidden="1" w:unhideWhenUsed="1"/>
+    <w:lsdException w:name="Table List 5" w:semiHidden="1" w:unhideWhenUsed="1"/>
+    <w:lsdException w:name="Table List 6" w:semiHidden="1" w:unhideWhenUsed="1"/>
+    <w:lsdException w:name="Table List 7" w:semiHidden="1" w:unhideWhenUsed="1"/>
+    <w:lsdException w:name="Table List 8" w:semiHidden="1" w:unhideWhenUsed="1"/>
+    <w:lsdException w:name="Table 3D effects 1" w:semiHidden="1" w:unhideWhenUsed="1"/>
+    <w:lsdException w:name="Table 3D effects 2" w:semiHidden="1" w:unhideWhenUsed="1"/>
+    <w:lsdException w:name="Table 3D effects 3" w:semiHidden="1" w:unhideWhenUsed="1"/>
+    <w:lsdException w:name="Table Contemporary" w:semiHidden="1" w:unhideWhenUsed="1"/>
+    <w:lsdException w:name="Table Elegant" w:semiHidden="1" w:unhideWhenUsed="1"/>
+    <w:lsdException w:name="Table Professional" w:semiHidden="1" w:unhideWhenUsed="1"/>
+    <w:lsdException w:name="Table Subtle 1" w:semiHidden="1" w:unhideWhenUsed="1"/>
+    <w:lsdException w:name="Table Subtle 2" w:semiHidden="1" w:unhideWhenUsed="1"/>
+    <w:lsdException w:name="Table Web 1" w:semiHidden="1" w:unhideWhenUsed="1"/>
+    <w:lsdException w:name="Table Web 2" w:semiHidden="1" w:unhideWhenUsed="1"/>
+    <w:lsdException w:name="Table Web 3" w:semiHidden="1" w:unhideWhenUsed="1"/>
+    <w:lsdException w:name="Balloon Text" w:semiHidden="1" w:unhideWhenUsed="1"/>
+    <w:lsdException w:name="Table Grid" w:uiPriority="39"/>
+    <w:lsdException w:name="Table Theme" w:semiHidden="1" w:unhideWhenUsed="1"/>
+    <w:lsdException w:name="Placeholder Text" w:semiHidden="1"/>
+    <w:lsdException w:name="No Spacing" w:uiPriority="1" w:qFormat="1"/>
+    <w:lsdException w:name="Light Shading" w:uiPriority="60"/>
+    <w:lsdException w:name="Light List" w:uiPriority="61"/>
+    <w:lsdException w:name="Light Grid" w:uiPriority="62"/>
+    <w:lsdException w:name="Medium Shading 1" w:uiPriority="63"/>
+    <w:lsdException w:name="Medium Shading 2" w:uiPriority="64"/>
+    <w:lsdException w:name="Medium List 1" w:uiPriority="65"/>
+    <w:lsdException w:name="Medium List 2" w:uiPriority="66"/>
+    <w:lsdException w:name="Medium Grid 1" w:uiPriority="67"/>
+    <w:lsdException w:name="Medium Grid 2" w:uiPriority="68"/>
+    <w:lsdException w:name="Medium Grid 3" w:uiPriority="69"/>
+    <w:lsdException w:name="Dark List" w:uiPriority="70"/>
+    <w:lsdException w:name="Colorful Shading" w:uiPriority="71"/>
+    <w:lsdException w:name="Colorful List" w:uiPriority="72"/>
+    <w:lsdException w:name="Colorful Grid" w:uiPriority="73"/>
+    <w:lsdException w:name="Light Shading Accent 1" w:uiPriority="60"/>
+    <w:lsdException w:name="Light List Accent 1" w:uiPriority="61"/>
+    <w:lsdException w:name="Light Grid Accent 1" w:uiPriority="62"/>
+    <w:lsdException w:name="Medium Shading 1 Accent 1" w:uiPriority="63"/>
+    <w:lsdException w:name="Medium Shading 2 Accent 1" w:uiPriority="64"/>
+    <w:lsdException w:name="Medium List 1 Accent 1" w:uiPriority="65"/>
+    <w:lsdException w:name="Revision" w:semiHidden="1"/>
+    <w:lsdException w:name="List Paragraph" w:uiPriority="34" w:qFormat="1"/>
+    <w:lsdException w:name="Quote" w:uiPriority="29" w:qFormat="1"/>
+    <w:lsdException w:name="Intense Quote" w:uiPriority="30" w:qFormat="1"/>
+    <w:lsdException w:name="Medium List 2 Accent 1" w:uiPriority="66"/>
+    <w:lsdException w:name="Medium Grid 1 Accent 1" w:uiPriority="67"/>
+    <w:lsdException w:name="Medium Grid 2 Accent 1" w:uiPriority="68"/>
+    <w:lsdException w:name="Medium Grid 3 Accent 1" w:uiPriority="69"/>
+    <w:lsdException w:name="Dark List Accent 1" w:uiPriority="70"/>
+    <w:lsdException w:name="Colorful Shading Accent 1" w:uiPriority="71"/>
+    <w:lsdException w:name="Colorful List Accent 1" w:uiPriority="72"/>
+    <w:lsdException w:name="Colorful Grid Accent 1" w:uiPriority="73"/>
+    <w:lsdException w:name="Light Shading Accent 2" w:uiPriority="60"/>
+    <w:lsdException w:name="Light List Accent 2" w:uiPriority="61"/>
+    <w:lsdException w:name="Light Grid Accent 2" w:uiPriority="62"/>
+    <w:lsdException w:name="Medium Shading 1 Accent 2" w:uiPriority="63"/>
+    <w:lsdException w:name="Medium Shading 2 Accent 2" w:uiPriority="64"/>
+    <w:lsdException w:name="Medium List 1 Accent 2" w:uiPriority="65"/>
+    <w:lsdException w:name="Medium List 2 Accent 2" w:uiPriority="66"/>
+    <w:lsdException w:name="Medium Grid 1 Accent 2" w:uiPriority="67"/>
+    <w:lsdException w:name="Medium Grid 2 Accent 2" w:uiPriority="68"/>
+    <w:lsdException w:name="Medium Grid 3 Accent 2" w:uiPriority="69"/>
+    <w:lsdException w:name="Dark List Accent 2" w:uiPriority="70"/>
+    <w:lsdException w:name="Colorful Shading Accent 2" w:uiPriority="71"/>
+    <w:lsdException w:name="Colorful List Accent 2" w:uiPriority="72"/>
+    <w:lsdException w:name="Colorful Grid Accent 2" w:uiPriority="73"/>
+    <w:lsdException w:name="Light Shading Accent 3" w:uiPriority="60"/>
+    <w:lsdException w:name="Light List Accent 3" w:uiPriority="61"/>
+    <w:lsdException w:name="Light Grid Accent 3" w:uiPriority="62"/>
+    <w:lsdException w:name="Medium Shading 1 Accent 3" w:uiPriority="63"/>
+    <w:lsdException w:name="Medium Shading 2 Accent 3" w:uiPriority="64"/>
+    <w:lsdException w:name="Medium List 1 Accent 3" w:uiPriority="65"/>
+    <w:lsdException w:name="Medium List 2 Accent 3" w:uiPriority="66"/>
+    <w:lsdException w:name="Medium Grid 1 Accent 3" w:uiPriority="67"/>
+    <w:lsdException w:name="Medium Grid 2 Accent 3" w:uiPriority="68"/>
+    <w:lsdException w:name="Medium Grid 3 Accent 3" w:uiPriority="69"/>
+    <w:lsdException w:name="Dark List Accent 3" w:uiPriority="70"/>
+    <w:lsdException w:name="Colorful Shading Accent 3" w:uiPriority="71"/>
+    <w:lsdException w:name="Colorful List Accent 3" w:uiPriority="72"/>
+    <w:lsdException w:name="Colorful Grid Accent 3" w:uiPriority="73"/>
+    <w:lsdException w:name="Light Shading Accent 4" w:uiPriority="60"/>
+    <w:lsdException w:name="Light List Accent 4" w:uiPriority="61"/>
+    <w:lsdException w:name="Light Grid Accent 4" w:uiPriority="62"/>
+    <w:lsdException w:name="Medium Shading 1 Accent 4" w:uiPriority="63"/>
+    <w:lsdException w:name="Medium Shading 2 Accent 4" w:uiPriority="64"/>
+    <w:lsdException w:name="Medium List 1 Accent 4" w:uiPriority="65"/>
+    <w:lsdException w:name="Medium List 2 Accent 4" w:uiPriority="66"/>
+    <w:lsdException w:name="Medium Grid 1 Accent 4" w:uiPriority="67"/>
+    <w:lsdException w:name="Medium Grid 2 Accent 4" w:uiPriority="68"/>
+    <w:lsdException w:name="Medium Grid 3 Accent 4" w:uiPriority="69"/>
+    <w:lsdException w:name="Dark List Accent 4" w:uiPriority="70"/>
+    <w:lsdException w:name="Colorful Shading Accent 4" w:uiPriority="71"/>
+    <w:lsdException w:name="Colorful List Accent 4" w:uiPriority="72"/>
+    <w:lsdException w:name="Colorful Grid Accent 4" w:uiPriority="73"/>
+    <w:lsdException w:name="Light Shading Accent 5" w:uiPriority="60"/>
+    <w:lsdException w:name="Light List Accent 5" w:uiPriority="61"/>
+    <w:lsdException w:name="Light Grid Accent 5" w:uiPriority="62"/>
+    <w:lsdException w:name="Medium Shading 1 Accent 5" w:uiPriority="63"/>
+    <w:lsdException w:name="Medium Shading 2 Accent 5" w:uiPriority="64"/>
+    <w:lsdException w:name="Medium List 1 Accent 5" w:uiPriority="65"/>
+    <w:lsdException w:name="Medium List 2 Accent 5" w:uiPriority="66"/>
+    <w:lsdException w:name="Medium Grid 1 Accent 5" w:uiPriority="67"/>
+    <w:lsdException w:name="Medium Grid 2 Accent 5" w:uiPriority="68"/>
+    <w:lsdException w:name="Medium Grid 3 Accent 5" w:uiPriority="69"/>
+    <w:lsdException w:name="Dark List Accent 5" w:uiPriority="70"/>
+    <w:lsdException w:name="Colorful Shading Accent 5" w:uiPriority="71"/>
+    <w:lsdException w:name="Colorful List Accent 5" w:uiPriority="72"/>
+    <w:lsdException w:name="Colorful Grid Accent 5" w:uiPriority="73"/>
+    <w:lsdException w:name="Light Shading Accent 6" w:uiPriority="60"/>
+    <w:lsdException w:name="Light List Accent 6" w:uiPriority="61"/>
+    <w:lsdException w:name="Light Grid Accent 6" w:uiPriority="62"/>
+    <w:lsdException w:name="Medium Shading 1 Accent 6" w:uiPriority="63"/>
+    <w:lsdException w:name="Medium Shading 2 Accent 6" w:uiPriority="64"/>
+    <w:lsdException w:name="Medium List 1 Accent 6" w:uiPriority="65"/>
+    <w:lsdException w:name="Medium List 2 Accent 6" w:uiPriority="66"/>
+    <w:lsdException w:name="Medium Grid 1 Accent 6" w:uiPriority="67"/>
+    <w:lsdException w:name="Medium Grid 2 Accent 6" w:uiPriority="68"/>
+    <w:lsdException w:name="Medium Grid 3 Accent 6" w:uiPriority="69"/>
+    <w:lsdException w:name="Dark List Accent 6" w:uiPriority="70"/>
+    <w:lsdException w:name="Colorful Shading Accent 6" w:uiPriority="71"/>
+    <w:lsdException w:name="Colorful List Accent 6" w:uiPriority="72"/>
+    <w:lsdException w:name="Colorful Grid Accent 6" w:uiPriority="73"/>
+    <w:lsdException w:name="Subtle Emphasis" w:uiPriority="19" w:qFormat="1"/>
+    <w:lsdException w:name="Intense Emphasis" w:uiPriority="21" w:qFormat="1"/>
+    <w:lsdException w:name="Subtle Reference" w:uiPriority="31" w:qFormat="1"/>
+    <w:lsdException w:name="Intense Reference" w:uiPriority="32" w:qFormat="1"/>
+    <w:lsdException w:name="Book Title" w:uiPriority="33" w:qFormat="1"/>
+    <w:lsdException w:name="Bibliography" w:semiHidden="1" w:uiPriority="37" w:unhideWhenUsed="1"/>
+    <w:lsdException w:name="TOC Heading" w:semiHidden="1" w:uiPriority="39" w:unhideWhenUsed="1" w:qFormat="1"/>
+    <w:lsdException w:name="Plain Table 1" w:uiPriority="41"/>
+    <w:lsdException w:name="Plain Table 2" w:uiPriority="42"/>
+    <w:lsdException w:name="Plain Table 3" w:uiPriority="43"/>
+    <w:lsdException w:name="Plain Table 4" w:uiPriority="44"/>
+    <w:lsdException w:name="Plain Table 5" w:uiPriority="45"/>
+    <w:lsdException w:name="Grid Table Light" w:uiPriority="40"/>
+    <w:lsdException w:name="Grid Table 1 Light" w:uiPriority="46"/>
+    <w:lsdException w:name="Grid Table 2" w:uiPriority="47"/>
+    <w:lsdException w:name="Grid Table 3" w:uiPriority="48"/>
+    <w:lsdException w:name="Grid Table 4" w:uiPriority="49"/>
+    <w:lsdException w:name="Grid Table 5 Dark" w:uiPriority="50"/>
+    <w:lsdException w:name="Grid Table 6 Colorful" w:uiPriority="51"/>
+    <w:lsdException w:name="Grid Table 7 Colorful" w:uiPriority="52"/>
+    <w:lsdException w:name="Grid Table 1 Light Accent 1" w:uiPriority="46"/>
+    <w:lsdException w:name="Grid Table 2 Accent 1" w:uiPriority="47"/>
+    <w:lsdException w:name="Grid Table 3 Accent 1" w:uiPriority="48"/>
+    <w:lsdException w:name="Grid Table 4 Accent 1" w:uiPriority="49"/>
+    <w:lsdException w:name="Grid Table 5 Dark Accent 1" w:uiPriority="50"/>
+    <w:lsdException w:name="Grid Table 6 Colorful Accent 1" w:uiPriority="51"/>
+    <w:lsdException w:name="Grid Table 7 Colorful Accent 1" w:uiPriority="52"/>
+    <w:lsdException w:name="Grid Table 1 Light Accent 2" w:uiPriority="46"/>
+    <w:lsdException w:name="Grid Table 2 Accent 2" w:uiPriority="47"/>
+    <w:lsdException w:name="Grid Table 3 Accent 2" w:uiPriority="48"/>
+    <w:lsdException w:name="Grid Table 4 Accent 2" w:uiPriority="49"/>
+    <w:lsdException w:name="Grid Table 5 Dark Accent 2" w:uiPriority="50"/>
+    <w:lsdException w:name="Grid Table 6 Colorful Accent 2" w:uiPriority="51"/>
+    <w:lsdException w:name="Grid Table 7 Colorful Accent 2" w:uiPriority="52"/>
+    <w:lsdException w:name="Grid Table 1 Light Accent 3" w:uiPriority="46"/>
+    <w:lsdException w:name="Grid Table 2 Accent 3" w:uiPriority="47"/>
+    <w:lsdException w:name="Grid Table 3 Accent 3" w:uiPriority="48"/>
+    <w:lsdException w:name="Grid Table 4 Accent 3" w:uiPriority="49"/>
+    <w:lsdException w:name="Grid Table 5 Dark Accent 3" w:uiPriority="50"/>
+    <w:lsdException w:name="Grid Table 6 Colorful Accent 3" w:uiPriority="51"/>
+    <w:lsdException w:name="Grid Table 7 Colorful Accent 3" w:uiPriority="52"/>
+    <w:lsdException w:name="Grid Table 1 Light Accent 4" w:uiPriority="46"/>
+    <w:lsdException w:name="Grid Table 2 Accent 4" w:uiPriority="47"/>
+    <w:lsdException w:name="Grid Table 3 Accent 4" w:uiPriority="48"/>
+    <w:lsdException w:name="Grid Table 4 Accent 4" w:uiPriority="49"/>
+    <w:lsdException w:name="Grid Table 5 Dark Accent 4" w:uiPriority="50"/>
+    <w:lsdException w:name="Grid Table 6 Colorful Accent 4" w:uiPriority="51"/>
+    <w:lsdException w:name="Grid Table 7 Colorful Accent 4" w:uiPriority="52"/>
+    <w:lsdException w:name="Grid Table 1 Light Accent 5" w:uiPriority="46"/>
+    <w:lsdException w:name="Grid Table 2 Accent 5" w:uiPriority="47"/>
+    <w:lsdException w:name="Grid Table 3 Accent 5" w:uiPriority="48"/>
+    <w:lsdException w:name="Grid Table 4 Accent 5" w:uiPriority="49"/>
+    <w:lsdException w:name="Grid Table 5 Dark Accent 5" w:uiPriority="50"/>
+    <w:lsdException w:name="Grid Table 6 Colorful Accent 5" w:uiPriority="51"/>
+    <w:lsdException w:name="Grid Table 7 Colorful Accent 5" w:uiPriority="52"/>
+    <w:lsdException w:name="Grid Table 1 Light Accent 6" w:uiPriority="46"/>
+    <w:lsdException w:name="Grid Table 2 Accent 6" w:uiPriority="47"/>
+    <w:lsdException w:name="Grid Table 3 Accent 6" w:uiPriority="48"/>
+    <w:lsdException w:name="Grid Table 4 Accent 6" w:uiPriority="49"/>
+    <w:lsdException w:name="Grid Table 5 Dark Accent 6" w:uiPriority="50"/>
+    <w:lsdException w:name="Grid Table 6 Colorful Accent 6" w:uiPriority="51"/>
+    <w:lsdException w:name="Grid Table 7 Colorful Accent 6" w:uiPriority="52"/>
+    <w:lsdException w:name="List Table 1 Light" w:uiPriority="46"/>
+    <w:lsdException w:name="List Table 2" w:uiPriority="47"/>
+    <w:lsdException w:name="List Table 3" w:uiPriority="48"/>
+    <w:lsdException w:name="List Table 4" w:uiPriority="49"/>
+    <w:lsdException w:name="List Table 5 Dark" w:uiPriority="50"/>
+    <w:lsdException w:name="List Table 6 Colorful" w:uiPriority="51"/>
+    <w:lsdException w:name="List Table 7 Colorful" w:uiPriority="52"/>
+    <w:lsdException w:name="List Table 1 Light Accent 1" w:uiPriority="46"/>
+    <w:lsdException w:name="List Table 2 Accent 1" w:uiPriority="47"/>
+    <w:lsdException w:name="List Table 3 Accent 1" w:uiPriority="48"/>
+    <w:lsdException w:name="List Table 4 Accent 1" w:uiPriority="49"/>
+    <w:lsdException w:name="List Table 5 Dark Accent 1" w:uiPriority="50"/>
+    <w:lsdException w:name="List Table 6 Colorful Accent 1" w:uiPriority="51"/>
+    <w:lsdException w:name="List Table 7 Colorful Accent 1" w:uiPriority="52"/>
+    <w:lsdException w:name="List Table 1 Light Accent 2" w:uiPriority="46"/>
+    <w:lsdException w:name="List Table 2 Accent 2" w:uiPriority="47"/>
+    <w:lsdException w:name="List Table 3 Accent 2" w:uiPriority="48"/>
+    <w:lsdException w:name="List Table 4 Accent 2" w:uiPriority="49"/>
+    <w:lsdException w:name="List Table 5 Dark Accent 2" w:uiPriority="50"/>
+    <w:lsdException w:name="List Table 6 Colorful Accent 2" w:uiPriority="51"/>
+    <w:lsdException w:name="List Table 7 Colorful Accent 2" w:uiPriority="52"/>
+    <w:lsdException w:name="List Table 1 Light Accent 3" w:uiPriority="46"/>
+    <w:lsdException w:name="List Table 2 Accent 3" w:uiPriority="47"/>
+    <w:lsdException w:name="List Table 3 Accent 3" w:uiPriority="48"/>
+    <w:lsdException w:name="List Table 4 Accent 3" w:uiPriority="49"/>
+    <w:lsdException w:name="List Table 5 Dark Accent 3" w:uiPriority="50"/>
+    <w:lsdException w:name="List Table 6 Colorful Accent 3" w:uiPriority="51"/>
+    <w:lsdException w:name="List Table 7 Colorful Accent 3" w:uiPriority="52"/>
+    <w:lsdException w:name="List Table 1 Light Accent 4" w:uiPriority="46"/>
+    <w:lsdException w:name="List Table 2 Accent 4" w:uiPriority="47"/>
+    <w:lsdException w:name="List Table 3 Accent 4" w:uiPriority="48"/>
+    <w:lsdException w:name="List Table 4 Accent 4" w:uiPriority="49"/>
+    <w:lsdException w:name="List Table 5 Dark Accent 4" w:uiPriority="50"/>
+    <w:lsdException w:name="List Table 6 Colorful Accent 4" w:uiPriority="51"/>
+    <w:lsdException w:name="List Table 7 Colorful Accent 4" w:uiPriority="52"/>
+    <w:lsdException w:name="List Table 1 Light Accent 5" w:uiPriority="46"/>
+    <w:lsdException w:name="List Table 2 Accent 5" w:uiPriority="47"/>
+    <w:lsdException w:name="List Table 3 Accent 5" w:uiPriority="48"/>
+    <w:lsdException w:name="List Table 4 Accent 5" w:uiPriority="49"/>
+    <w:lsdException w:name="List Table 5 Dark Accent 5" w:uiPriority="50"/>
+    <w:lsdException w:name="List Table 6 Colorful Accent 5" w:uiPriority="51"/>
+    <w:lsdException w:name="List Table 7 Colorful Accent 5" w:uiPriority="52"/>
+    <w:lsdException w:name="List Table 1 Light Accent 6" w:uiPriority="46"/>
+    <w:lsdException w:name="List Table 2 Accent 6" w:uiPriority="47"/>
+    <w:lsdException w:name="List Table 3 Accent 6" w:uiPriority="48"/>
+    <w:lsdException w:name="List Table 4 Accent 6" w:uiPriority="49"/>
+    <w:lsdException w:name="List Table 5 Dark Accent 6" w:uiPriority="50"/>
+    <w:lsdException w:name="List Table 6 Colorful Accent 6" w:uiPriority="51"/>
+    <w:lsdException w:name="List Table 7 Colorful Accent 6" w:uiPriority="52"/>
   </w:latentStyles>
   <w:style w:type="paragraph" w:default="1" w:styleId="Normal">
     <w:name w:val="Normal"/>
@@ -7458,7 +7725,6 @@
       <w:spacing w:after="0" w:line="240" w:lineRule="auto"/>
     </w:pPr>
     <w:tblPr>
-      <w:tblInd w:w="0" w:type="dxa"/>
       <w:tblBorders>
         <w:top w:val="single" w:sz="4" w:space="0" w:color="auto"/>
         <w:left w:val="single" w:sz="4" w:space="0" w:color="auto"/>
@@ -7467,16 +7733,10 @@
         <w:insideH w:val="single" w:sz="4" w:space="0" w:color="auto"/>
         <w:insideV w:val="single" w:sz="4" w:space="0" w:color="auto"/>
       </w:tblBorders>
-      <w:tblCellMar>
-        <w:top w:w="0" w:type="dxa"/>
-        <w:left w:w="108" w:type="dxa"/>
-        <w:bottom w:w="0" w:type="dxa"/>
-        <w:right w:w="108" w:type="dxa"/>
-      </w:tblCellMar>
     </w:tblPr>
   </w:style>
-  <w:style w:type="table" w:customStyle="1" w:styleId="PlainTable3">
-    <w:name w:val="Plain Table 3"/>
+  <w:style w:type="table" w:customStyle="1" w:styleId="PlainTable31">
+    <w:name w:val="Plain Table 31"/>
     <w:basedOn w:val="TableNormal"/>
     <w:uiPriority w:val="43"/>
     <w:rsid w:val="00771F91"/>
@@ -7486,13 +7746,6 @@
     <w:tblPr>
       <w:tblStyleRowBandSize w:val="1"/>
       <w:tblStyleColBandSize w:val="1"/>
-      <w:tblInd w:w="0" w:type="dxa"/>
-      <w:tblCellMar>
-        <w:top w:w="0" w:type="dxa"/>
-        <w:left w:w="108" w:type="dxa"/>
-        <w:bottom w:w="0" w:type="dxa"/>
-        <w:right w:w="108" w:type="dxa"/>
-      </w:tblCellMar>
     </w:tblPr>
     <w:tblStylePr w:type="firstRow">
       <w:rPr>
@@ -7575,8 +7828,8 @@
       </w:tcPr>
     </w:tblStylePr>
   </w:style>
-  <w:style w:type="table" w:customStyle="1" w:styleId="PlainTable1">
-    <w:name w:val="Plain Table 1"/>
+  <w:style w:type="table" w:customStyle="1" w:styleId="PlainTable11">
+    <w:name w:val="Plain Table 11"/>
     <w:basedOn w:val="TableNormal"/>
     <w:uiPriority w:val="41"/>
     <w:rsid w:val="00771F91"/>
@@ -7586,7 +7839,6 @@
     <w:tblPr>
       <w:tblStyleRowBandSize w:val="1"/>
       <w:tblStyleColBandSize w:val="1"/>
-      <w:tblInd w:w="0" w:type="dxa"/>
       <w:tblBorders>
         <w:top w:val="single" w:sz="4" w:space="0" w:color="BFBFBF" w:themeColor="background1" w:themeShade="BF"/>
         <w:left w:val="single" w:sz="4" w:space="0" w:color="BFBFBF" w:themeColor="background1" w:themeShade="BF"/>
@@ -7595,12 +7847,6 @@
         <w:insideH w:val="single" w:sz="4" w:space="0" w:color="BFBFBF" w:themeColor="background1" w:themeShade="BF"/>
         <w:insideV w:val="single" w:sz="4" w:space="0" w:color="BFBFBF" w:themeColor="background1" w:themeShade="BF"/>
       </w:tblBorders>
-      <w:tblCellMar>
-        <w:top w:w="0" w:type="dxa"/>
-        <w:left w:w="108" w:type="dxa"/>
-        <w:bottom w:w="0" w:type="dxa"/>
-        <w:right w:w="108" w:type="dxa"/>
-      </w:tblCellMar>
     </w:tblPr>
     <w:tblStylePr w:type="firstRow">
       <w:rPr>
@@ -7645,8 +7891,8 @@
       </w:tcPr>
     </w:tblStylePr>
   </w:style>
-  <w:style w:type="table" w:customStyle="1" w:styleId="GridTableLight">
-    <w:name w:val="Grid Table Light"/>
+  <w:style w:type="table" w:customStyle="1" w:styleId="TableGridLight1">
+    <w:name w:val="Table Grid Light1"/>
     <w:basedOn w:val="TableNormal"/>
     <w:uiPriority w:val="40"/>
     <w:rsid w:val="00771F91"/>
@@ -7654,7 +7900,6 @@
       <w:spacing w:after="0" w:line="240" w:lineRule="auto"/>
     </w:pPr>
     <w:tblPr>
-      <w:tblInd w:w="0" w:type="dxa"/>
       <w:tblBorders>
         <w:top w:val="single" w:sz="4" w:space="0" w:color="BFBFBF" w:themeColor="background1" w:themeShade="BF"/>
         <w:left w:val="single" w:sz="4" w:space="0" w:color="BFBFBF" w:themeColor="background1" w:themeShade="BF"/>
@@ -7663,985 +7908,6 @@
         <w:insideH w:val="single" w:sz="4" w:space="0" w:color="BFBFBF" w:themeColor="background1" w:themeShade="BF"/>
         <w:insideV w:val="single" w:sz="4" w:space="0" w:color="BFBFBF" w:themeColor="background1" w:themeShade="BF"/>
       </w:tblBorders>
-      <w:tblCellMar>
-        <w:top w:w="0" w:type="dxa"/>
-        <w:left w:w="108" w:type="dxa"/>
-        <w:bottom w:w="0" w:type="dxa"/>
-        <w:right w:w="108" w:type="dxa"/>
-      </w:tblCellMar>
-    </w:tblPr>
-  </w:style>
-</w:styles>
-</file>
-
-<file path=word/stylesWithEffects.xml><?xml version="1.0" encoding="utf-8"?>
-<w:styles xmlns:wpc="http://schemas.microsoft.com/office/word/2010/wordprocessingCanvas" xmlns:mc="http://schemas.openxmlformats.org/markup-compatibility/2006" xmlns:o="urn:schemas-microsoft-com:office:office" xmlns:r="http://schemas.openxmlformats.org/officeDocument/2006/relationships" xmlns:m="http://schemas.openxmlformats.org/officeDocument/2006/math" xmlns:v="urn:schemas-microsoft-com:vml" xmlns:wp14="http://schemas.microsoft.com/office/word/2010/wordprocessingDrawing" xmlns:wp="http://schemas.openxmlformats.org/drawingml/2006/wordprocessingDrawing" xmlns:w10="urn:schemas-microsoft-com:office:word" xmlns:w="http://schemas.openxmlformats.org/wordprocessingml/2006/main" xmlns:w14="http://schemas.microsoft.com/office/word/2010/wordml" xmlns:wpg="http://schemas.microsoft.com/office/word/2010/wordprocessingGroup" xmlns:wpi="http://schemas.microsoft.com/office/word/2010/wordprocessingInk" xmlns:wne="http://schemas.microsoft.com/office/word/2006/wordml" xmlns:wps="http://schemas.microsoft.com/office/word/2010/wordprocessingShape" mc:Ignorable="w14 wp14">
-  <w:docDefaults>
-    <w:rPrDefault>
-      <w:rPr>
-        <w:rFonts w:asciiTheme="minorHAnsi" w:eastAsiaTheme="minorHAnsi" w:hAnsiTheme="minorHAnsi" w:cstheme="minorBidi"/>
-        <w:sz w:val="22"/>
-        <w:szCs w:val="22"/>
-        <w:lang w:val="en-US" w:eastAsia="en-US" w:bidi="ar-SA"/>
-      </w:rPr>
-    </w:rPrDefault>
-    <w:pPrDefault>
-      <w:pPr>
-        <w:spacing w:after="160" w:line="259" w:lineRule="auto"/>
-      </w:pPr>
-    </w:pPrDefault>
-  </w:docDefaults>
-  <w:latentStyles w:defLockedState="0" w:defUIPriority="99" w:defSemiHidden="1" w:defUnhideWhenUsed="1" w:defQFormat="0" w:count="267">
-    <w:lsdException w:name="Normal" w:semiHidden="0" w:uiPriority="0" w:unhideWhenUsed="0" w:qFormat="1"/>
-    <w:lsdException w:name="heading 1" w:semiHidden="0" w:uiPriority="9" w:unhideWhenUsed="0" w:qFormat="1"/>
-    <w:lsdException w:name="heading 2" w:uiPriority="9" w:qFormat="1"/>
-    <w:lsdException w:name="heading 3" w:uiPriority="9" w:qFormat="1"/>
-    <w:lsdException w:name="heading 4" w:uiPriority="9" w:qFormat="1"/>
-    <w:lsdException w:name="heading 5" w:uiPriority="9" w:qFormat="1"/>
-    <w:lsdException w:name="heading 6" w:uiPriority="9" w:qFormat="1"/>
-    <w:lsdException w:name="heading 7" w:uiPriority="9" w:qFormat="1"/>
-    <w:lsdException w:name="heading 8" w:uiPriority="9" w:qFormat="1"/>
-    <w:lsdException w:name="heading 9" w:uiPriority="9" w:qFormat="1"/>
-    <w:lsdException w:name="toc 1" w:uiPriority="39"/>
-    <w:lsdException w:name="toc 2" w:uiPriority="39"/>
-    <w:lsdException w:name="toc 3" w:uiPriority="39"/>
-    <w:lsdException w:name="toc 4" w:uiPriority="39"/>
-    <w:lsdException w:name="toc 5" w:uiPriority="39"/>
-    <w:lsdException w:name="toc 6" w:uiPriority="39"/>
-    <w:lsdException w:name="toc 7" w:uiPriority="39"/>
-    <w:lsdException w:name="toc 8" w:uiPriority="39"/>
-    <w:lsdException w:name="toc 9" w:uiPriority="39"/>
-    <w:lsdException w:name="caption" w:uiPriority="35" w:qFormat="1"/>
-    <w:lsdException w:name="Title" w:semiHidden="0" w:uiPriority="10" w:unhideWhenUsed="0" w:qFormat="1"/>
-    <w:lsdException w:name="Default Paragraph Font" w:uiPriority="1"/>
-    <w:lsdException w:name="Body Text" w:uiPriority="0"/>
-    <w:lsdException w:name="Subtitle" w:semiHidden="0" w:uiPriority="11" w:unhideWhenUsed="0" w:qFormat="1"/>
-    <w:lsdException w:name="Strong" w:semiHidden="0" w:uiPriority="22" w:unhideWhenUsed="0" w:qFormat="1"/>
-    <w:lsdException w:name="Emphasis" w:semiHidden="0" w:uiPriority="20" w:unhideWhenUsed="0" w:qFormat="1"/>
-    <w:lsdException w:name="Table Grid" w:semiHidden="0" w:uiPriority="39" w:unhideWhenUsed="0"/>
-    <w:lsdException w:name="Placeholder Text" w:unhideWhenUsed="0"/>
-    <w:lsdException w:name="No Spacing" w:semiHidden="0" w:uiPriority="1" w:unhideWhenUsed="0" w:qFormat="1"/>
-    <w:lsdException w:name="Light Shading" w:semiHidden="0" w:uiPriority="60" w:unhideWhenUsed="0"/>
-    <w:lsdException w:name="Light List" w:semiHidden="0" w:uiPriority="61" w:unhideWhenUsed="0"/>
-    <w:lsdException w:name="Light Grid" w:semiHidden="0" w:uiPriority="62" w:unhideWhenUsed="0"/>
-    <w:lsdException w:name="Medium Shading 1" w:semiHidden="0" w:uiPriority="63" w:unhideWhenUsed="0"/>
-    <w:lsdException w:name="Medium Shading 2" w:semiHidden="0" w:uiPriority="64" w:unhideWhenUsed="0"/>
-    <w:lsdException w:name="Medium List 1" w:semiHidden="0" w:uiPriority="65" w:unhideWhenUsed="0"/>
-    <w:lsdException w:name="Medium List 2" w:semiHidden="0" w:uiPriority="66" w:unhideWhenUsed="0"/>
-    <w:lsdException w:name="Medium Grid 1" w:semiHidden="0" w:uiPriority="67" w:unhideWhenUsed="0"/>
-    <w:lsdException w:name="Medium Grid 2" w:semiHidden="0" w:uiPriority="68" w:unhideWhenUsed="0"/>
-    <w:lsdException w:name="Medium Grid 3" w:semiHidden="0" w:uiPriority="69" w:unhideWhenUsed="0"/>
-    <w:lsdException w:name="Dark List" w:semiHidden="0" w:uiPriority="70" w:unhideWhenUsed="0"/>
-    <w:lsdException w:name="Colorful Shading" w:semiHidden="0" w:uiPriority="71" w:unhideWhenUsed="0"/>
-    <w:lsdException w:name="Colorful List" w:semiHidden="0" w:uiPriority="72" w:unhideWhenUsed="0"/>
-    <w:lsdException w:name="Colorful Grid" w:semiHidden="0" w:uiPriority="73" w:unhideWhenUsed="0"/>
-    <w:lsdException w:name="Light Shading Accent 1" w:semiHidden="0" w:uiPriority="60" w:unhideWhenUsed="0"/>
-    <w:lsdException w:name="Light List Accent 1" w:semiHidden="0" w:uiPriority="61" w:unhideWhenUsed="0"/>
-    <w:lsdException w:name="Light Grid Accent 1" w:semiHidden="0" w:uiPriority="62" w:unhideWhenUsed="0"/>
-    <w:lsdException w:name="Medium Shading 1 Accent 1" w:semiHidden="0" w:uiPriority="63" w:unhideWhenUsed="0"/>
-    <w:lsdException w:name="Medium Shading 2 Accent 1" w:semiHidden="0" w:uiPriority="64" w:unhideWhenUsed="0"/>
-    <w:lsdException w:name="Medium List 1 Accent 1" w:semiHidden="0" w:uiPriority="65" w:unhideWhenUsed="0"/>
-    <w:lsdException w:name="Revision" w:unhideWhenUsed="0"/>
-    <w:lsdException w:name="List Paragraph" w:semiHidden="0" w:uiPriority="34" w:unhideWhenUsed="0" w:qFormat="1"/>
-    <w:lsdException w:name="Quote" w:semiHidden="0" w:uiPriority="29" w:unhideWhenUsed="0" w:qFormat="1"/>
-    <w:lsdException w:name="Intense Quote" w:semiHidden="0" w:uiPriority="30" w:unhideWhenUsed="0" w:qFormat="1"/>
-    <w:lsdException w:name="Medium List 2 Accent 1" w:semiHidden="0" w:uiPriority="66" w:unhideWhenUsed="0"/>
-    <w:lsdException w:name="Medium Grid 1 Accent 1" w:semiHidden="0" w:uiPriority="67" w:unhideWhenUsed="0"/>
-    <w:lsdException w:name="Medium Grid 2 Accent 1" w:semiHidden="0" w:uiPriority="68" w:unhideWhenUsed="0"/>
-    <w:lsdException w:name="Medium Grid 3 Accent 1" w:semiHidden="0" w:uiPriority="69" w:unhideWhenUsed="0"/>
-    <w:lsdException w:name="Dark List Accent 1" w:semiHidden="0" w:uiPriority="70" w:unhideWhenUsed="0"/>
-    <w:lsdException w:name="Colorful Shading Accent 1" w:semiHidden="0" w:uiPriority="71" w:unhideWhenUsed="0"/>
-    <w:lsdException w:name="Colorful List Accent 1" w:semiHidden="0" w:uiPriority="72" w:unhideWhenUsed="0"/>
-    <w:lsdException w:name="Colorful Grid Accent 1" w:semiHidden="0" w:uiPriority="73" w:unhideWhenUsed="0"/>
-    <w:lsdException w:name="Light Shading Accent 2" w:semiHidden="0" w:uiPriority="60" w:unhideWhenUsed="0"/>
-    <w:lsdException w:name="Light List Accent 2" w:semiHidden="0" w:uiPriority="61" w:unhideWhenUsed="0"/>
-    <w:lsdException w:name="Light Grid Accent 2" w:semiHidden="0" w:uiPriority="62" w:unhideWhenUsed="0"/>
-    <w:lsdException w:name="Medium Shading 1 Accent 2" w:semiHidden="0" w:uiPriority="63" w:unhideWhenUsed="0"/>
-    <w:lsdException w:name="Medium Shading 2 Accent 2" w:semiHidden="0" w:uiPriority="64" w:unhideWhenUsed="0"/>
-    <w:lsdException w:name="Medium List 1 Accent 2" w:semiHidden="0" w:uiPriority="65" w:unhideWhenUsed="0"/>
-    <w:lsdException w:name="Medium List 2 Accent 2" w:semiHidden="0" w:uiPriority="66" w:unhideWhenUsed="0"/>
-    <w:lsdException w:name="Medium Grid 1 Accent 2" w:semiHidden="0" w:uiPriority="67" w:unhideWhenUsed="0"/>
-    <w:lsdException w:name="Medium Grid 2 Accent 2" w:semiHidden="0" w:uiPriority="68" w:unhideWhenUsed="0"/>
-    <w:lsdException w:name="Medium Grid 3 Accent 2" w:semiHidden="0" w:uiPriority="69" w:unhideWhenUsed="0"/>
-    <w:lsdException w:name="Dark List Accent 2" w:semiHidden="0" w:uiPriority="70" w:unhideWhenUsed="0"/>
-    <w:lsdException w:name="Colorful Shading Accent 2" w:semiHidden="0" w:uiPriority="71" w:unhideWhenUsed="0"/>
-    <w:lsdException w:name="Colorful List Accent 2" w:semiHidden="0" w:uiPriority="72" w:unhideWhenUsed="0"/>
-    <w:lsdException w:name="Colorful Grid Accent 2" w:semiHidden="0" w:uiPriority="73" w:unhideWhenUsed="0"/>
-    <w:lsdException w:name="Light Shading Accent 3" w:semiHidden="0" w:uiPriority="60" w:unhideWhenUsed="0"/>
-    <w:lsdException w:name="Light List Accent 3" w:semiHidden="0" w:uiPriority="61" w:unhideWhenUsed="0"/>
-    <w:lsdException w:name="Light Grid Accent 3" w:semiHidden="0" w:uiPriority="62" w:unhideWhenUsed="0"/>
-    <w:lsdException w:name="Medium Shading 1 Accent 3" w:semiHidden="0" w:uiPriority="63" w:unhideWhenUsed="0"/>
-    <w:lsdException w:name="Medium Shading 2 Accent 3" w:semiHidden="0" w:uiPriority="64" w:unhideWhenUsed="0"/>
-    <w:lsdException w:name="Medium List 1 Accent 3" w:semiHidden="0" w:uiPriority="65" w:unhideWhenUsed="0"/>
-    <w:lsdException w:name="Medium List 2 Accent 3" w:semiHidden="0" w:uiPriority="66" w:unhideWhenUsed="0"/>
-    <w:lsdException w:name="Medium Grid 1 Accent 3" w:semiHidden="0" w:uiPriority="67" w:unhideWhenUsed="0"/>
-    <w:lsdException w:name="Medium Grid 2 Accent 3" w:semiHidden="0" w:uiPriority="68" w:unhideWhenUsed="0"/>
-    <w:lsdException w:name="Medium Grid 3 Accent 3" w:semiHidden="0" w:uiPriority="69" w:unhideWhenUsed="0"/>
-    <w:lsdException w:name="Dark List Accent 3" w:semiHidden="0" w:uiPriority="70" w:unhideWhenUsed="0"/>
-    <w:lsdException w:name="Colorful Shading Accent 3" w:semiHidden="0" w:uiPriority="71" w:unhideWhenUsed="0"/>
-    <w:lsdException w:name="Colorful List Accent 3" w:semiHidden="0" w:uiPriority="72" w:unhideWhenUsed="0"/>
-    <w:lsdException w:name="Colorful Grid Accent 3" w:semiHidden="0" w:uiPriority="73" w:unhideWhenUsed="0"/>
-    <w:lsdException w:name="Light Shading Accent 4" w:semiHidden="0" w:uiPriority="60" w:unhideWhenUsed="0"/>
-    <w:lsdException w:name="Light List Accent 4" w:semiHidden="0" w:uiPriority="61" w:unhideWhenUsed="0"/>
-    <w:lsdException w:name="Light Grid Accent 4" w:semiHidden="0" w:uiPriority="62" w:unhideWhenUsed="0"/>
-    <w:lsdException w:name="Medium Shading 1 Accent 4" w:semiHidden="0" w:uiPriority="63" w:unhideWhenUsed="0"/>
-    <w:lsdException w:name="Medium Shading 2 Accent 4" w:semiHidden="0" w:uiPriority="64" w:unhideWhenUsed="0"/>
-    <w:lsdException w:name="Medium List 1 Accent 4" w:semiHidden="0" w:uiPriority="65" w:unhideWhenUsed="0"/>
-    <w:lsdException w:name="Medium List 2 Accent 4" w:semiHidden="0" w:uiPriority="66" w:unhideWhenUsed="0"/>
-    <w:lsdException w:name="Medium Grid 1 Accent 4" w:semiHidden="0" w:uiPriority="67" w:unhideWhenUsed="0"/>
-    <w:lsdException w:name="Medium Grid 2 Accent 4" w:semiHidden="0" w:uiPriority="68" w:unhideWhenUsed="0"/>
-    <w:lsdException w:name="Medium Grid 3 Accent 4" w:semiHidden="0" w:uiPriority="69" w:unhideWhenUsed="0"/>
-    <w:lsdException w:name="Dark List Accent 4" w:semiHidden="0" w:uiPriority="70" w:unhideWhenUsed="0"/>
-    <w:lsdException w:name="Colorful Shading Accent 4" w:semiHidden="0" w:uiPriority="71" w:unhideWhenUsed="0"/>
-    <w:lsdException w:name="Colorful List Accent 4" w:semiHidden="0" w:uiPriority="72" w:unhideWhenUsed="0"/>
-    <w:lsdException w:name="Colorful Grid Accent 4" w:semiHidden="0" w:uiPriority="73" w:unhideWhenUsed="0"/>
-    <w:lsdException w:name="Light Shading Accent 5" w:semiHidden="0" w:uiPriority="60" w:unhideWhenUsed="0"/>
-    <w:lsdException w:name="Light List Accent 5" w:semiHidden="0" w:uiPriority="61" w:unhideWhenUsed="0"/>
-    <w:lsdException w:name="Light Grid Accent 5" w:semiHidden="0" w:uiPriority="62" w:unhideWhenUsed="0"/>
-    <w:lsdException w:name="Medium Shading 1 Accent 5" w:semiHidden="0" w:uiPriority="63" w:unhideWhenUsed="0"/>
-    <w:lsdException w:name="Medium Shading 2 Accent 5" w:semiHidden="0" w:uiPriority="64" w:unhideWhenUsed="0"/>
-    <w:lsdException w:name="Medium List 1 Accent 5" w:semiHidden="0" w:uiPriority="65" w:unhideWhenUsed="0"/>
-    <w:lsdException w:name="Medium List 2 Accent 5" w:semiHidden="0" w:uiPriority="66" w:unhideWhenUsed="0"/>
-    <w:lsdException w:name="Medium Grid 1 Accent 5" w:semiHidden="0" w:uiPriority="67" w:unhideWhenUsed="0"/>
-    <w:lsdException w:name="Medium Grid 2 Accent 5" w:semiHidden="0" w:uiPriority="68" w:unhideWhenUsed="0"/>
-    <w:lsdException w:name="Medium Grid 3 Accent 5" w:semiHidden="0" w:uiPriority="69" w:unhideWhenUsed="0"/>
-    <w:lsdException w:name="Dark List Accent 5" w:semiHidden="0" w:uiPriority="70" w:unhideWhenUsed="0"/>
-    <w:lsdException w:name="Colorful Shading Accent 5" w:semiHidden="0" w:uiPriority="71" w:unhideWhenUsed="0"/>
-    <w:lsdException w:name="Colorful List Accent 5" w:semiHidden="0" w:uiPriority="72" w:unhideWhenUsed="0"/>
-    <w:lsdException w:name="Colorful Grid Accent 5" w:semiHidden="0" w:uiPriority="73" w:unhideWhenUsed="0"/>
-    <w:lsdException w:name="Light Shading Accent 6" w:semiHidden="0" w:uiPriority="60" w:unhideWhenUsed="0"/>
-    <w:lsdException w:name="Light List Accent 6" w:semiHidden="0" w:uiPriority="61" w:unhideWhenUsed="0"/>
-    <w:lsdException w:name="Light Grid Accent 6" w:semiHidden="0" w:uiPriority="62" w:unhideWhenUsed="0"/>
-    <w:lsdException w:name="Medium Shading 1 Accent 6" w:semiHidden="0" w:uiPriority="63" w:unhideWhenUsed="0"/>
-    <w:lsdException w:name="Medium Shading 2 Accent 6" w:semiHidden="0" w:uiPriority="64" w:unhideWhenUsed="0"/>
-    <w:lsdException w:name="Medium List 1 Accent 6" w:semiHidden="0" w:uiPriority="65" w:unhideWhenUsed="0"/>
-    <w:lsdException w:name="Medium List 2 Accent 6" w:semiHidden="0" w:uiPriority="66" w:unhideWhenUsed="0"/>
-    <w:lsdException w:name="Medium Grid 1 Accent 6" w:semiHidden="0" w:uiPriority="67" w:unhideWhenUsed="0"/>
-    <w:lsdException w:name="Medium Grid 2 Accent 6" w:semiHidden="0" w:uiPriority="68" w:unhideWhenUsed="0"/>
-    <w:lsdException w:name="Medium Grid 3 Accent 6" w:semiHidden="0" w:uiPriority="69" w:unhideWhenUsed="0"/>
-    <w:lsdException w:name="Dark List Accent 6" w:semiHidden="0" w:uiPriority="70" w:unhideWhenUsed="0"/>
-    <w:lsdException w:name="Colorful Shading Accent 6" w:semiHidden="0" w:uiPriority="71" w:unhideWhenUsed="0"/>
-    <w:lsdException w:name="Colorful List Accent 6" w:semiHidden="0" w:uiPriority="72" w:unhideWhenUsed="0"/>
-    <w:lsdException w:name="Colorful Grid Accent 6" w:semiHidden="0" w:uiPriority="73" w:unhideWhenUsed="0"/>
-    <w:lsdException w:name="Subtle Emphasis" w:semiHidden="0" w:uiPriority="19" w:unhideWhenUsed="0" w:qFormat="1"/>
-    <w:lsdException w:name="Intense Emphasis" w:semiHidden="0" w:uiPriority="21" w:unhideWhenUsed="0" w:qFormat="1"/>
-    <w:lsdException w:name="Subtle Reference" w:semiHidden="0" w:uiPriority="31" w:unhideWhenUsed="0" w:qFormat="1"/>
-    <w:lsdException w:name="Intense Reference" w:semiHidden="0" w:uiPriority="32" w:unhideWhenUsed="0" w:qFormat="1"/>
-    <w:lsdException w:name="Book Title" w:semiHidden="0" w:uiPriority="33" w:unhideWhenUsed="0" w:qFormat="1"/>
-    <w:lsdException w:name="Bibliography" w:uiPriority="37"/>
-    <w:lsdException w:name="TOC Heading" w:uiPriority="39" w:qFormat="1"/>
-  </w:latentStyles>
-  <w:style w:type="paragraph" w:default="1" w:styleId="Normal">
-    <w:name w:val="Normal"/>
-    <w:qFormat/>
-    <w:rsid w:val="00AD0712"/>
-    <w:pPr>
-      <w:spacing w:after="0" w:line="240" w:lineRule="auto"/>
-    </w:pPr>
-    <w:rPr>
-      <w:rFonts w:ascii="Times New Roman" w:eastAsia="Times New Roman" w:hAnsi="Times New Roman" w:cs="Times New Roman"/>
-      <w:sz w:val="20"/>
-      <w:szCs w:val="20"/>
-    </w:rPr>
-  </w:style>
-  <w:style w:type="paragraph" w:styleId="Heading1">
-    <w:name w:val="heading 1"/>
-    <w:basedOn w:val="Normal"/>
-    <w:next w:val="Normal"/>
-    <w:link w:val="Heading1Char"/>
-    <w:uiPriority w:val="9"/>
-    <w:qFormat/>
-    <w:rsid w:val="00DA46A4"/>
-    <w:pPr>
-      <w:keepNext/>
-      <w:keepLines/>
-      <w:numPr>
-        <w:numId w:val="4"/>
-      </w:numPr>
-      <w:spacing w:before="240"/>
-      <w:outlineLvl w:val="0"/>
-    </w:pPr>
-    <w:rPr>
-      <w:rFonts w:asciiTheme="majorHAnsi" w:eastAsiaTheme="majorEastAsia" w:hAnsiTheme="majorHAnsi" w:cstheme="majorBidi"/>
-      <w:b/>
-      <w:color w:val="2E74B5" w:themeColor="accent1" w:themeShade="BF"/>
-      <w:sz w:val="32"/>
-      <w:szCs w:val="32"/>
-    </w:rPr>
-  </w:style>
-  <w:style w:type="paragraph" w:styleId="Heading2">
-    <w:name w:val="heading 2"/>
-    <w:basedOn w:val="Normal"/>
-    <w:next w:val="Normal"/>
-    <w:link w:val="Heading2Char"/>
-    <w:uiPriority w:val="9"/>
-    <w:unhideWhenUsed/>
-    <w:qFormat/>
-    <w:rsid w:val="00AB7796"/>
-    <w:pPr>
-      <w:keepNext/>
-      <w:keepLines/>
-      <w:numPr>
-        <w:ilvl w:val="1"/>
-        <w:numId w:val="4"/>
-      </w:numPr>
-      <w:spacing w:before="160" w:after="120"/>
-      <w:ind w:left="576"/>
-      <w:outlineLvl w:val="1"/>
-    </w:pPr>
-    <w:rPr>
-      <w:rFonts w:asciiTheme="majorHAnsi" w:eastAsiaTheme="majorEastAsia" w:hAnsiTheme="majorHAnsi" w:cstheme="majorBidi"/>
-      <w:b/>
-      <w:color w:val="000000" w:themeColor="text1"/>
-      <w:sz w:val="26"/>
-      <w:szCs w:val="26"/>
-    </w:rPr>
-  </w:style>
-  <w:style w:type="paragraph" w:styleId="Heading3">
-    <w:name w:val="heading 3"/>
-    <w:basedOn w:val="Normal"/>
-    <w:next w:val="Normal"/>
-    <w:link w:val="Heading3Char"/>
-    <w:uiPriority w:val="9"/>
-    <w:unhideWhenUsed/>
-    <w:qFormat/>
-    <w:rsid w:val="00AB7796"/>
-    <w:pPr>
-      <w:keepNext/>
-      <w:keepLines/>
-      <w:numPr>
-        <w:ilvl w:val="2"/>
-        <w:numId w:val="4"/>
-      </w:numPr>
-      <w:spacing w:before="160" w:after="120"/>
-      <w:outlineLvl w:val="2"/>
-    </w:pPr>
-    <w:rPr>
-      <w:rFonts w:asciiTheme="majorHAnsi" w:eastAsiaTheme="majorEastAsia" w:hAnsiTheme="majorHAnsi" w:cstheme="majorBidi"/>
-      <w:b/>
-      <w:sz w:val="24"/>
-      <w:szCs w:val="24"/>
-    </w:rPr>
-  </w:style>
-  <w:style w:type="paragraph" w:styleId="Heading4">
-    <w:name w:val="heading 4"/>
-    <w:basedOn w:val="Normal"/>
-    <w:next w:val="Normal"/>
-    <w:link w:val="Heading4Char"/>
-    <w:uiPriority w:val="9"/>
-    <w:semiHidden/>
-    <w:unhideWhenUsed/>
-    <w:qFormat/>
-    <w:rsid w:val="00917815"/>
-    <w:pPr>
-      <w:keepNext/>
-      <w:keepLines/>
-      <w:numPr>
-        <w:ilvl w:val="3"/>
-        <w:numId w:val="4"/>
-      </w:numPr>
-      <w:spacing w:before="40"/>
-      <w:outlineLvl w:val="3"/>
-    </w:pPr>
-    <w:rPr>
-      <w:rFonts w:asciiTheme="majorHAnsi" w:eastAsiaTheme="majorEastAsia" w:hAnsiTheme="majorHAnsi" w:cstheme="majorBidi"/>
-      <w:i/>
-      <w:iCs/>
-      <w:color w:val="2E74B5" w:themeColor="accent1" w:themeShade="BF"/>
-    </w:rPr>
-  </w:style>
-  <w:style w:type="paragraph" w:styleId="Heading5">
-    <w:name w:val="heading 5"/>
-    <w:basedOn w:val="Normal"/>
-    <w:next w:val="Normal"/>
-    <w:link w:val="Heading5Char"/>
-    <w:uiPriority w:val="9"/>
-    <w:semiHidden/>
-    <w:unhideWhenUsed/>
-    <w:qFormat/>
-    <w:rsid w:val="00917815"/>
-    <w:pPr>
-      <w:keepNext/>
-      <w:keepLines/>
-      <w:numPr>
-        <w:ilvl w:val="4"/>
-        <w:numId w:val="4"/>
-      </w:numPr>
-      <w:spacing w:before="40"/>
-      <w:outlineLvl w:val="4"/>
-    </w:pPr>
-    <w:rPr>
-      <w:rFonts w:asciiTheme="majorHAnsi" w:eastAsiaTheme="majorEastAsia" w:hAnsiTheme="majorHAnsi" w:cstheme="majorBidi"/>
-      <w:color w:val="2E74B5" w:themeColor="accent1" w:themeShade="BF"/>
-    </w:rPr>
-  </w:style>
-  <w:style w:type="paragraph" w:styleId="Heading6">
-    <w:name w:val="heading 6"/>
-    <w:basedOn w:val="Normal"/>
-    <w:next w:val="Normal"/>
-    <w:link w:val="Heading6Char"/>
-    <w:uiPriority w:val="9"/>
-    <w:semiHidden/>
-    <w:unhideWhenUsed/>
-    <w:qFormat/>
-    <w:rsid w:val="00917815"/>
-    <w:pPr>
-      <w:keepNext/>
-      <w:keepLines/>
-      <w:numPr>
-        <w:ilvl w:val="5"/>
-        <w:numId w:val="4"/>
-      </w:numPr>
-      <w:spacing w:before="40"/>
-      <w:outlineLvl w:val="5"/>
-    </w:pPr>
-    <w:rPr>
-      <w:rFonts w:asciiTheme="majorHAnsi" w:eastAsiaTheme="majorEastAsia" w:hAnsiTheme="majorHAnsi" w:cstheme="majorBidi"/>
-      <w:color w:val="1F4D78" w:themeColor="accent1" w:themeShade="7F"/>
-    </w:rPr>
-  </w:style>
-  <w:style w:type="paragraph" w:styleId="Heading7">
-    <w:name w:val="heading 7"/>
-    <w:basedOn w:val="Normal"/>
-    <w:next w:val="Normal"/>
-    <w:link w:val="Heading7Char"/>
-    <w:uiPriority w:val="9"/>
-    <w:semiHidden/>
-    <w:unhideWhenUsed/>
-    <w:qFormat/>
-    <w:rsid w:val="00917815"/>
-    <w:pPr>
-      <w:keepNext/>
-      <w:keepLines/>
-      <w:numPr>
-        <w:ilvl w:val="6"/>
-        <w:numId w:val="4"/>
-      </w:numPr>
-      <w:spacing w:before="40"/>
-      <w:outlineLvl w:val="6"/>
-    </w:pPr>
-    <w:rPr>
-      <w:rFonts w:asciiTheme="majorHAnsi" w:eastAsiaTheme="majorEastAsia" w:hAnsiTheme="majorHAnsi" w:cstheme="majorBidi"/>
-      <w:i/>
-      <w:iCs/>
-      <w:color w:val="1F4D78" w:themeColor="accent1" w:themeShade="7F"/>
-    </w:rPr>
-  </w:style>
-  <w:style w:type="paragraph" w:styleId="Heading8">
-    <w:name w:val="heading 8"/>
-    <w:basedOn w:val="Normal"/>
-    <w:next w:val="Normal"/>
-    <w:link w:val="Heading8Char"/>
-    <w:uiPriority w:val="9"/>
-    <w:semiHidden/>
-    <w:unhideWhenUsed/>
-    <w:qFormat/>
-    <w:rsid w:val="00917815"/>
-    <w:pPr>
-      <w:keepNext/>
-      <w:keepLines/>
-      <w:numPr>
-        <w:ilvl w:val="7"/>
-        <w:numId w:val="4"/>
-      </w:numPr>
-      <w:spacing w:before="40"/>
-      <w:outlineLvl w:val="7"/>
-    </w:pPr>
-    <w:rPr>
-      <w:rFonts w:asciiTheme="majorHAnsi" w:eastAsiaTheme="majorEastAsia" w:hAnsiTheme="majorHAnsi" w:cstheme="majorBidi"/>
-      <w:color w:val="272727" w:themeColor="text1" w:themeTint="D8"/>
-      <w:sz w:val="21"/>
-      <w:szCs w:val="21"/>
-    </w:rPr>
-  </w:style>
-  <w:style w:type="paragraph" w:styleId="Heading9">
-    <w:name w:val="heading 9"/>
-    <w:basedOn w:val="Normal"/>
-    <w:next w:val="Normal"/>
-    <w:link w:val="Heading9Char"/>
-    <w:uiPriority w:val="9"/>
-    <w:semiHidden/>
-    <w:unhideWhenUsed/>
-    <w:qFormat/>
-    <w:rsid w:val="00917815"/>
-    <w:pPr>
-      <w:keepNext/>
-      <w:keepLines/>
-      <w:numPr>
-        <w:ilvl w:val="8"/>
-        <w:numId w:val="4"/>
-      </w:numPr>
-      <w:spacing w:before="40"/>
-      <w:outlineLvl w:val="8"/>
-    </w:pPr>
-    <w:rPr>
-      <w:rFonts w:asciiTheme="majorHAnsi" w:eastAsiaTheme="majorEastAsia" w:hAnsiTheme="majorHAnsi" w:cstheme="majorBidi"/>
-      <w:i/>
-      <w:iCs/>
-      <w:color w:val="272727" w:themeColor="text1" w:themeTint="D8"/>
-      <w:sz w:val="21"/>
-      <w:szCs w:val="21"/>
-    </w:rPr>
-  </w:style>
-  <w:style w:type="character" w:default="1" w:styleId="DefaultParagraphFont">
-    <w:name w:val="Default Paragraph Font"/>
-    <w:uiPriority w:val="1"/>
-    <w:semiHidden/>
-    <w:unhideWhenUsed/>
-  </w:style>
-  <w:style w:type="table" w:default="1" w:styleId="TableNormal">
-    <w:name w:val="Normal Table"/>
-    <w:uiPriority w:val="99"/>
-    <w:semiHidden/>
-    <w:unhideWhenUsed/>
-    <w:tblPr>
-      <w:tblInd w:w="0" w:type="dxa"/>
-      <w:tblCellMar>
-        <w:top w:w="0" w:type="dxa"/>
-        <w:left w:w="108" w:type="dxa"/>
-        <w:bottom w:w="0" w:type="dxa"/>
-        <w:right w:w="108" w:type="dxa"/>
-      </w:tblCellMar>
-    </w:tblPr>
-  </w:style>
-  <w:style w:type="numbering" w:default="1" w:styleId="NoList">
-    <w:name w:val="No List"/>
-    <w:uiPriority w:val="99"/>
-    <w:semiHidden/>
-    <w:unhideWhenUsed/>
-  </w:style>
-  <w:style w:type="paragraph" w:styleId="NoSpacing">
-    <w:name w:val="No Spacing"/>
-    <w:link w:val="NoSpacingChar"/>
-    <w:uiPriority w:val="1"/>
-    <w:qFormat/>
-    <w:rsid w:val="00AD0712"/>
-    <w:pPr>
-      <w:spacing w:after="0" w:line="240" w:lineRule="auto"/>
-    </w:pPr>
-    <w:rPr>
-      <w:rFonts w:eastAsiaTheme="minorEastAsia"/>
-    </w:rPr>
-  </w:style>
-  <w:style w:type="character" w:customStyle="1" w:styleId="NoSpacingChar">
-    <w:name w:val="No Spacing Char"/>
-    <w:basedOn w:val="DefaultParagraphFont"/>
-    <w:link w:val="NoSpacing"/>
-    <w:uiPriority w:val="1"/>
-    <w:rsid w:val="00AD0712"/>
-    <w:rPr>
-      <w:rFonts w:eastAsiaTheme="minorEastAsia"/>
-    </w:rPr>
-  </w:style>
-  <w:style w:type="paragraph" w:styleId="BodyText">
-    <w:name w:val="Body Text"/>
-    <w:aliases w:val="bt"/>
-    <w:basedOn w:val="Normal"/>
-    <w:link w:val="BodyTextChar"/>
-    <w:rsid w:val="00AD0712"/>
-    <w:pPr>
-      <w:spacing w:before="120"/>
-      <w:jc w:val="both"/>
-    </w:pPr>
-    <w:rPr>
-      <w:noProof/>
-      <w:sz w:val="24"/>
-    </w:rPr>
-  </w:style>
-  <w:style w:type="character" w:customStyle="1" w:styleId="BodyTextChar">
-    <w:name w:val="Body Text Char"/>
-    <w:aliases w:val="bt Char"/>
-    <w:basedOn w:val="DefaultParagraphFont"/>
-    <w:link w:val="BodyText"/>
-    <w:rsid w:val="00AD0712"/>
-    <w:rPr>
-      <w:rFonts w:ascii="Times New Roman" w:eastAsia="Times New Roman" w:hAnsi="Times New Roman" w:cs="Times New Roman"/>
-      <w:noProof/>
-      <w:sz w:val="24"/>
-      <w:szCs w:val="20"/>
-    </w:rPr>
-  </w:style>
-  <w:style w:type="paragraph" w:customStyle="1" w:styleId="TableText">
-    <w:name w:val="Table Text"/>
-    <w:basedOn w:val="Normal"/>
-    <w:rsid w:val="00AD0712"/>
-    <w:pPr>
-      <w:spacing w:before="40" w:after="40"/>
-    </w:pPr>
-    <w:rPr>
-      <w:sz w:val="22"/>
-    </w:rPr>
-  </w:style>
-  <w:style w:type="character" w:customStyle="1" w:styleId="Heading1Char">
-    <w:name w:val="Heading 1 Char"/>
-    <w:basedOn w:val="DefaultParagraphFont"/>
-    <w:link w:val="Heading1"/>
-    <w:uiPriority w:val="9"/>
-    <w:rsid w:val="00DA46A4"/>
-    <w:rPr>
-      <w:rFonts w:asciiTheme="majorHAnsi" w:eastAsiaTheme="majorEastAsia" w:hAnsiTheme="majorHAnsi" w:cstheme="majorBidi"/>
-      <w:b/>
-      <w:color w:val="2E74B5" w:themeColor="accent1" w:themeShade="BF"/>
-      <w:sz w:val="32"/>
-      <w:szCs w:val="32"/>
-    </w:rPr>
-  </w:style>
-  <w:style w:type="paragraph" w:styleId="BalloonText">
-    <w:name w:val="Balloon Text"/>
-    <w:basedOn w:val="Normal"/>
-    <w:link w:val="BalloonTextChar"/>
-    <w:uiPriority w:val="99"/>
-    <w:semiHidden/>
-    <w:unhideWhenUsed/>
-    <w:rsid w:val="00AD0712"/>
-    <w:rPr>
-      <w:rFonts w:ascii="Segoe UI" w:hAnsi="Segoe UI" w:cs="Segoe UI"/>
-      <w:sz w:val="18"/>
-      <w:szCs w:val="18"/>
-    </w:rPr>
-  </w:style>
-  <w:style w:type="character" w:customStyle="1" w:styleId="BalloonTextChar">
-    <w:name w:val="Balloon Text Char"/>
-    <w:basedOn w:val="DefaultParagraphFont"/>
-    <w:link w:val="BalloonText"/>
-    <w:uiPriority w:val="99"/>
-    <w:semiHidden/>
-    <w:rsid w:val="00AD0712"/>
-    <w:rPr>
-      <w:rFonts w:ascii="Segoe UI" w:eastAsia="Times New Roman" w:hAnsi="Segoe UI" w:cs="Segoe UI"/>
-      <w:sz w:val="18"/>
-      <w:szCs w:val="18"/>
-    </w:rPr>
-  </w:style>
-  <w:style w:type="character" w:customStyle="1" w:styleId="Heading2Char">
-    <w:name w:val="Heading 2 Char"/>
-    <w:basedOn w:val="DefaultParagraphFont"/>
-    <w:link w:val="Heading2"/>
-    <w:uiPriority w:val="9"/>
-    <w:rsid w:val="00AB7796"/>
-    <w:rPr>
-      <w:rFonts w:asciiTheme="majorHAnsi" w:eastAsiaTheme="majorEastAsia" w:hAnsiTheme="majorHAnsi" w:cstheme="majorBidi"/>
-      <w:b/>
-      <w:color w:val="000000" w:themeColor="text1"/>
-      <w:sz w:val="26"/>
-      <w:szCs w:val="26"/>
-    </w:rPr>
-  </w:style>
-  <w:style w:type="character" w:customStyle="1" w:styleId="Heading3Char">
-    <w:name w:val="Heading 3 Char"/>
-    <w:basedOn w:val="DefaultParagraphFont"/>
-    <w:link w:val="Heading3"/>
-    <w:uiPriority w:val="9"/>
-    <w:rsid w:val="00AB7796"/>
-    <w:rPr>
-      <w:rFonts w:asciiTheme="majorHAnsi" w:eastAsiaTheme="majorEastAsia" w:hAnsiTheme="majorHAnsi" w:cstheme="majorBidi"/>
-      <w:b/>
-      <w:sz w:val="24"/>
-      <w:szCs w:val="24"/>
-    </w:rPr>
-  </w:style>
-  <w:style w:type="paragraph" w:styleId="TOCHeading">
-    <w:name w:val="TOC Heading"/>
-    <w:basedOn w:val="Heading1"/>
-    <w:next w:val="Normal"/>
-    <w:uiPriority w:val="39"/>
-    <w:unhideWhenUsed/>
-    <w:qFormat/>
-    <w:rsid w:val="00AB7796"/>
-    <w:pPr>
-      <w:spacing w:line="259" w:lineRule="auto"/>
-      <w:outlineLvl w:val="9"/>
-    </w:pPr>
-    <w:rPr>
-      <w:b w:val="0"/>
-    </w:rPr>
-  </w:style>
-  <w:style w:type="paragraph" w:styleId="TOC1">
-    <w:name w:val="toc 1"/>
-    <w:basedOn w:val="Normal"/>
-    <w:next w:val="Normal"/>
-    <w:autoRedefine/>
-    <w:uiPriority w:val="39"/>
-    <w:unhideWhenUsed/>
-    <w:rsid w:val="00AB7796"/>
-    <w:pPr>
-      <w:spacing w:after="100"/>
-    </w:pPr>
-  </w:style>
-  <w:style w:type="paragraph" w:styleId="TOC2">
-    <w:name w:val="toc 2"/>
-    <w:basedOn w:val="Normal"/>
-    <w:next w:val="Normal"/>
-    <w:autoRedefine/>
-    <w:uiPriority w:val="39"/>
-    <w:unhideWhenUsed/>
-    <w:rsid w:val="00AB7796"/>
-    <w:pPr>
-      <w:spacing w:after="100"/>
-      <w:ind w:left="200"/>
-    </w:pPr>
-  </w:style>
-  <w:style w:type="paragraph" w:styleId="TOC3">
-    <w:name w:val="toc 3"/>
-    <w:basedOn w:val="Normal"/>
-    <w:next w:val="Normal"/>
-    <w:autoRedefine/>
-    <w:uiPriority w:val="39"/>
-    <w:unhideWhenUsed/>
-    <w:rsid w:val="00AB7796"/>
-    <w:pPr>
-      <w:spacing w:after="100"/>
-      <w:ind w:left="400"/>
-    </w:pPr>
-  </w:style>
-  <w:style w:type="character" w:styleId="Hyperlink">
-    <w:name w:val="Hyperlink"/>
-    <w:basedOn w:val="DefaultParagraphFont"/>
-    <w:uiPriority w:val="99"/>
-    <w:unhideWhenUsed/>
-    <w:rsid w:val="00AB7796"/>
-    <w:rPr>
-      <w:color w:val="0563C1" w:themeColor="hyperlink"/>
-      <w:u w:val="single"/>
-    </w:rPr>
-  </w:style>
-  <w:style w:type="character" w:customStyle="1" w:styleId="Heading4Char">
-    <w:name w:val="Heading 4 Char"/>
-    <w:basedOn w:val="DefaultParagraphFont"/>
-    <w:link w:val="Heading4"/>
-    <w:uiPriority w:val="9"/>
-    <w:semiHidden/>
-    <w:rsid w:val="00917815"/>
-    <w:rPr>
-      <w:rFonts w:asciiTheme="majorHAnsi" w:eastAsiaTheme="majorEastAsia" w:hAnsiTheme="majorHAnsi" w:cstheme="majorBidi"/>
-      <w:i/>
-      <w:iCs/>
-      <w:color w:val="2E74B5" w:themeColor="accent1" w:themeShade="BF"/>
-      <w:sz w:val="20"/>
-      <w:szCs w:val="20"/>
-    </w:rPr>
-  </w:style>
-  <w:style w:type="character" w:customStyle="1" w:styleId="Heading5Char">
-    <w:name w:val="Heading 5 Char"/>
-    <w:basedOn w:val="DefaultParagraphFont"/>
-    <w:link w:val="Heading5"/>
-    <w:uiPriority w:val="9"/>
-    <w:semiHidden/>
-    <w:rsid w:val="00917815"/>
-    <w:rPr>
-      <w:rFonts w:asciiTheme="majorHAnsi" w:eastAsiaTheme="majorEastAsia" w:hAnsiTheme="majorHAnsi" w:cstheme="majorBidi"/>
-      <w:color w:val="2E74B5" w:themeColor="accent1" w:themeShade="BF"/>
-      <w:sz w:val="20"/>
-      <w:szCs w:val="20"/>
-    </w:rPr>
-  </w:style>
-  <w:style w:type="character" w:customStyle="1" w:styleId="Heading6Char">
-    <w:name w:val="Heading 6 Char"/>
-    <w:basedOn w:val="DefaultParagraphFont"/>
-    <w:link w:val="Heading6"/>
-    <w:uiPriority w:val="9"/>
-    <w:semiHidden/>
-    <w:rsid w:val="00917815"/>
-    <w:rPr>
-      <w:rFonts w:asciiTheme="majorHAnsi" w:eastAsiaTheme="majorEastAsia" w:hAnsiTheme="majorHAnsi" w:cstheme="majorBidi"/>
-      <w:color w:val="1F4D78" w:themeColor="accent1" w:themeShade="7F"/>
-      <w:sz w:val="20"/>
-      <w:szCs w:val="20"/>
-    </w:rPr>
-  </w:style>
-  <w:style w:type="character" w:customStyle="1" w:styleId="Heading7Char">
-    <w:name w:val="Heading 7 Char"/>
-    <w:basedOn w:val="DefaultParagraphFont"/>
-    <w:link w:val="Heading7"/>
-    <w:uiPriority w:val="9"/>
-    <w:semiHidden/>
-    <w:rsid w:val="00917815"/>
-    <w:rPr>
-      <w:rFonts w:asciiTheme="majorHAnsi" w:eastAsiaTheme="majorEastAsia" w:hAnsiTheme="majorHAnsi" w:cstheme="majorBidi"/>
-      <w:i/>
-      <w:iCs/>
-      <w:color w:val="1F4D78" w:themeColor="accent1" w:themeShade="7F"/>
-      <w:sz w:val="20"/>
-      <w:szCs w:val="20"/>
-    </w:rPr>
-  </w:style>
-  <w:style w:type="character" w:customStyle="1" w:styleId="Heading8Char">
-    <w:name w:val="Heading 8 Char"/>
-    <w:basedOn w:val="DefaultParagraphFont"/>
-    <w:link w:val="Heading8"/>
-    <w:uiPriority w:val="9"/>
-    <w:semiHidden/>
-    <w:rsid w:val="00917815"/>
-    <w:rPr>
-      <w:rFonts w:asciiTheme="majorHAnsi" w:eastAsiaTheme="majorEastAsia" w:hAnsiTheme="majorHAnsi" w:cstheme="majorBidi"/>
-      <w:color w:val="272727" w:themeColor="text1" w:themeTint="D8"/>
-      <w:sz w:val="21"/>
-      <w:szCs w:val="21"/>
-    </w:rPr>
-  </w:style>
-  <w:style w:type="character" w:customStyle="1" w:styleId="Heading9Char">
-    <w:name w:val="Heading 9 Char"/>
-    <w:basedOn w:val="DefaultParagraphFont"/>
-    <w:link w:val="Heading9"/>
-    <w:uiPriority w:val="9"/>
-    <w:semiHidden/>
-    <w:rsid w:val="00917815"/>
-    <w:rPr>
-      <w:rFonts w:asciiTheme="majorHAnsi" w:eastAsiaTheme="majorEastAsia" w:hAnsiTheme="majorHAnsi" w:cstheme="majorBidi"/>
-      <w:i/>
-      <w:iCs/>
-      <w:color w:val="272727" w:themeColor="text1" w:themeTint="D8"/>
-      <w:sz w:val="21"/>
-      <w:szCs w:val="21"/>
-    </w:rPr>
-  </w:style>
-  <w:style w:type="paragraph" w:styleId="Caption">
-    <w:name w:val="caption"/>
-    <w:basedOn w:val="Normal"/>
-    <w:next w:val="Normal"/>
-    <w:uiPriority w:val="35"/>
-    <w:unhideWhenUsed/>
-    <w:qFormat/>
-    <w:rsid w:val="00F726A2"/>
-    <w:pPr>
-      <w:spacing w:after="200"/>
-    </w:pPr>
-    <w:rPr>
-      <w:i/>
-      <w:iCs/>
-      <w:color w:val="44546A" w:themeColor="text2"/>
-      <w:sz w:val="18"/>
-      <w:szCs w:val="18"/>
-    </w:rPr>
-  </w:style>
-  <w:style w:type="paragraph" w:styleId="TableofFigures">
-    <w:name w:val="table of figures"/>
-    <w:basedOn w:val="Normal"/>
-    <w:next w:val="Normal"/>
-    <w:uiPriority w:val="99"/>
-    <w:unhideWhenUsed/>
-    <w:rsid w:val="00F726A2"/>
-  </w:style>
-  <w:style w:type="table" w:styleId="TableGrid">
-    <w:name w:val="Table Grid"/>
-    <w:basedOn w:val="TableNormal"/>
-    <w:uiPriority w:val="39"/>
-    <w:rsid w:val="000E4EBB"/>
-    <w:pPr>
-      <w:spacing w:after="0" w:line="240" w:lineRule="auto"/>
-    </w:pPr>
-    <w:tblPr>
-      <w:tblInd w:w="0" w:type="dxa"/>
-      <w:tblBorders>
-        <w:top w:val="single" w:sz="4" w:space="0" w:color="auto"/>
-        <w:left w:val="single" w:sz="4" w:space="0" w:color="auto"/>
-        <w:bottom w:val="single" w:sz="4" w:space="0" w:color="auto"/>
-        <w:right w:val="single" w:sz="4" w:space="0" w:color="auto"/>
-        <w:insideH w:val="single" w:sz="4" w:space="0" w:color="auto"/>
-        <w:insideV w:val="single" w:sz="4" w:space="0" w:color="auto"/>
-      </w:tblBorders>
-      <w:tblCellMar>
-        <w:top w:w="0" w:type="dxa"/>
-        <w:left w:w="108" w:type="dxa"/>
-        <w:bottom w:w="0" w:type="dxa"/>
-        <w:right w:w="108" w:type="dxa"/>
-      </w:tblCellMar>
-    </w:tblPr>
-  </w:style>
-  <w:style w:type="table" w:customStyle="1" w:styleId="PlainTable3">
-    <w:name w:val="Plain Table 3"/>
-    <w:basedOn w:val="TableNormal"/>
-    <w:uiPriority w:val="43"/>
-    <w:rsid w:val="00771F91"/>
-    <w:pPr>
-      <w:spacing w:after="0" w:line="240" w:lineRule="auto"/>
-    </w:pPr>
-    <w:tblPr>
-      <w:tblStyleRowBandSize w:val="1"/>
-      <w:tblStyleColBandSize w:val="1"/>
-      <w:tblInd w:w="0" w:type="dxa"/>
-      <w:tblCellMar>
-        <w:top w:w="0" w:type="dxa"/>
-        <w:left w:w="108" w:type="dxa"/>
-        <w:bottom w:w="0" w:type="dxa"/>
-        <w:right w:w="108" w:type="dxa"/>
-      </w:tblCellMar>
-    </w:tblPr>
-    <w:tblStylePr w:type="firstRow">
-      <w:rPr>
-        <w:b/>
-        <w:bCs/>
-        <w:caps/>
-      </w:rPr>
-      <w:tblPr/>
-      <w:tcPr>
-        <w:tcBorders>
-          <w:bottom w:val="single" w:sz="4" w:space="0" w:color="7F7F7F" w:themeColor="text1" w:themeTint="80"/>
-        </w:tcBorders>
-      </w:tcPr>
-    </w:tblStylePr>
-    <w:tblStylePr w:type="lastRow">
-      <w:rPr>
-        <w:b/>
-        <w:bCs/>
-        <w:caps/>
-      </w:rPr>
-      <w:tblPr/>
-      <w:tcPr>
-        <w:tcBorders>
-          <w:top w:val="nil"/>
-        </w:tcBorders>
-      </w:tcPr>
-    </w:tblStylePr>
-    <w:tblStylePr w:type="firstCol">
-      <w:rPr>
-        <w:b/>
-        <w:bCs/>
-        <w:caps/>
-      </w:rPr>
-      <w:tblPr/>
-      <w:tcPr>
-        <w:tcBorders>
-          <w:right w:val="single" w:sz="4" w:space="0" w:color="7F7F7F" w:themeColor="text1" w:themeTint="80"/>
-        </w:tcBorders>
-      </w:tcPr>
-    </w:tblStylePr>
-    <w:tblStylePr w:type="lastCol">
-      <w:rPr>
-        <w:b/>
-        <w:bCs/>
-        <w:caps/>
-      </w:rPr>
-      <w:tblPr/>
-      <w:tcPr>
-        <w:tcBorders>
-          <w:left w:val="nil"/>
-        </w:tcBorders>
-      </w:tcPr>
-    </w:tblStylePr>
-    <w:tblStylePr w:type="band1Vert">
-      <w:tblPr/>
-      <w:tcPr>
-        <w:shd w:val="clear" w:color="auto" w:fill="F2F2F2" w:themeFill="background1" w:themeFillShade="F2"/>
-      </w:tcPr>
-    </w:tblStylePr>
-    <w:tblStylePr w:type="band1Horz">
-      <w:tblPr/>
-      <w:tcPr>
-        <w:shd w:val="clear" w:color="auto" w:fill="F2F2F2" w:themeFill="background1" w:themeFillShade="F2"/>
-      </w:tcPr>
-    </w:tblStylePr>
-    <w:tblStylePr w:type="neCell">
-      <w:tblPr/>
-      <w:tcPr>
-        <w:tcBorders>
-          <w:left w:val="nil"/>
-        </w:tcBorders>
-      </w:tcPr>
-    </w:tblStylePr>
-    <w:tblStylePr w:type="nwCell">
-      <w:tblPr/>
-      <w:tcPr>
-        <w:tcBorders>
-          <w:right w:val="nil"/>
-        </w:tcBorders>
-      </w:tcPr>
-    </w:tblStylePr>
-  </w:style>
-  <w:style w:type="table" w:customStyle="1" w:styleId="PlainTable1">
-    <w:name w:val="Plain Table 1"/>
-    <w:basedOn w:val="TableNormal"/>
-    <w:uiPriority w:val="41"/>
-    <w:rsid w:val="00771F91"/>
-    <w:pPr>
-      <w:spacing w:after="0" w:line="240" w:lineRule="auto"/>
-    </w:pPr>
-    <w:tblPr>
-      <w:tblStyleRowBandSize w:val="1"/>
-      <w:tblStyleColBandSize w:val="1"/>
-      <w:tblInd w:w="0" w:type="dxa"/>
-      <w:tblBorders>
-        <w:top w:val="single" w:sz="4" w:space="0" w:color="BFBFBF" w:themeColor="background1" w:themeShade="BF"/>
-        <w:left w:val="single" w:sz="4" w:space="0" w:color="BFBFBF" w:themeColor="background1" w:themeShade="BF"/>
-        <w:bottom w:val="single" w:sz="4" w:space="0" w:color="BFBFBF" w:themeColor="background1" w:themeShade="BF"/>
-        <w:right w:val="single" w:sz="4" w:space="0" w:color="BFBFBF" w:themeColor="background1" w:themeShade="BF"/>
-        <w:insideH w:val="single" w:sz="4" w:space="0" w:color="BFBFBF" w:themeColor="background1" w:themeShade="BF"/>
-        <w:insideV w:val="single" w:sz="4" w:space="0" w:color="BFBFBF" w:themeColor="background1" w:themeShade="BF"/>
-      </w:tblBorders>
-      <w:tblCellMar>
-        <w:top w:w="0" w:type="dxa"/>
-        <w:left w:w="108" w:type="dxa"/>
-        <w:bottom w:w="0" w:type="dxa"/>
-        <w:right w:w="108" w:type="dxa"/>
-      </w:tblCellMar>
-    </w:tblPr>
-    <w:tblStylePr w:type="firstRow">
-      <w:rPr>
-        <w:b/>
-        <w:bCs/>
-      </w:rPr>
-    </w:tblStylePr>
-    <w:tblStylePr w:type="lastRow">
-      <w:rPr>
-        <w:b/>
-        <w:bCs/>
-      </w:rPr>
-      <w:tblPr/>
-      <w:tcPr>
-        <w:tcBorders>
-          <w:top w:val="double" w:sz="4" w:space="0" w:color="BFBFBF" w:themeColor="background1" w:themeShade="BF"/>
-        </w:tcBorders>
-      </w:tcPr>
-    </w:tblStylePr>
-    <w:tblStylePr w:type="firstCol">
-      <w:rPr>
-        <w:b/>
-        <w:bCs/>
-      </w:rPr>
-    </w:tblStylePr>
-    <w:tblStylePr w:type="lastCol">
-      <w:rPr>
-        <w:b/>
-        <w:bCs/>
-      </w:rPr>
-    </w:tblStylePr>
-    <w:tblStylePr w:type="band1Vert">
-      <w:tblPr/>
-      <w:tcPr>
-        <w:shd w:val="clear" w:color="auto" w:fill="F2F2F2" w:themeFill="background1" w:themeFillShade="F2"/>
-      </w:tcPr>
-    </w:tblStylePr>
-    <w:tblStylePr w:type="band1Horz">
-      <w:tblPr/>
-      <w:tcPr>
-        <w:shd w:val="clear" w:color="auto" w:fill="F2F2F2" w:themeFill="background1" w:themeFillShade="F2"/>
-      </w:tcPr>
-    </w:tblStylePr>
-  </w:style>
-  <w:style w:type="table" w:customStyle="1" w:styleId="GridTableLight">
-    <w:name w:val="Grid Table Light"/>
-    <w:basedOn w:val="TableNormal"/>
-    <w:uiPriority w:val="40"/>
-    <w:rsid w:val="00771F91"/>
-    <w:pPr>
-      <w:spacing w:after="0" w:line="240" w:lineRule="auto"/>
-    </w:pPr>
-    <w:tblPr>
-      <w:tblInd w:w="0" w:type="dxa"/>
-      <w:tblBorders>
-        <w:top w:val="single" w:sz="4" w:space="0" w:color="BFBFBF" w:themeColor="background1" w:themeShade="BF"/>
-        <w:left w:val="single" w:sz="4" w:space="0" w:color="BFBFBF" w:themeColor="background1" w:themeShade="BF"/>
-        <w:bottom w:val="single" w:sz="4" w:space="0" w:color="BFBFBF" w:themeColor="background1" w:themeShade="BF"/>
-        <w:right w:val="single" w:sz="4" w:space="0" w:color="BFBFBF" w:themeColor="background1" w:themeShade="BF"/>
-        <w:insideH w:val="single" w:sz="4" w:space="0" w:color="BFBFBF" w:themeColor="background1" w:themeShade="BF"/>
-        <w:insideV w:val="single" w:sz="4" w:space="0" w:color="BFBFBF" w:themeColor="background1" w:themeShade="BF"/>
-      </w:tblBorders>
-      <w:tblCellMar>
-        <w:top w:w="0" w:type="dxa"/>
-        <w:left w:w="108" w:type="dxa"/>
-        <w:bottom w:w="0" w:type="dxa"/>
-        <w:right w:w="108" w:type="dxa"/>
-      </w:tblCellMar>
     </w:tblPr>
   </w:style>
 </w:styles>
@@ -8902,7 +8168,7 @@
   <a:extraClrSchemeLst/>
   <a:extLst>
     <a:ext uri="{05A4C25C-085E-4340-85A3-A5531E510DB2}">
-      <thm15:themeFamily xmlns:thm15="http://schemas.microsoft.com/office/thememl/2012/main" xmlns="" name="Office Theme" id="{62F939B6-93AF-4DB8-9C6B-D6C7DFDC589F}" vid="{4A3C46E8-61CC-4603-A589-7422A47A8E4A}"/>
+      <thm15:themeFamily xmlns:thm15="http://schemas.microsoft.com/office/thememl/2012/main" name="Office Theme" id="{62F939B6-93AF-4DB8-9C6B-D6C7DFDC589F}" vid="{4A3C46E8-61CC-4603-A589-7422A47A8E4A}"/>
     </a:ext>
   </a:extLst>
 </a:theme>
@@ -8913,7 +8179,7 @@
 </file>
 
 <file path=customXml/itemProps1.xml><?xml version="1.0" encoding="utf-8"?>
-<ds:datastoreItem xmlns:ds="http://schemas.openxmlformats.org/officeDocument/2006/customXml" ds:itemID="{B9322163-8996-4230-AA7A-2DA04CF6D1BF}">
+<ds:datastoreItem xmlns:ds="http://schemas.openxmlformats.org/officeDocument/2006/customXml" ds:itemID="{7C1852A7-48EF-4733-A707-CF2479D30B62}">
   <ds:schemaRefs>
     <ds:schemaRef ds:uri="http://schemas.openxmlformats.org/officeDocument/2006/bibliography"/>
   </ds:schemaRefs>

</xml_diff>

<commit_message>
Added version 1.6 of the CYRS including 4 new requirements and modified the CYRS_Review sheet Signed-off-by: MostafaNader96 <mnader96@gmail.com>
</commit_message>
<xml_diff>
--- a/Input documents/CYRS.docx
+++ b/Input documents/CYRS.docx
@@ -1,6 +1,6 @@
 
 <file path=word/document.xml><?xml version="1.0" encoding="utf-8"?>
-<w:document xmlns:wpc="http://schemas.microsoft.com/office/word/2010/wordprocessingCanvas" xmlns:cx="http://schemas.microsoft.com/office/drawing/2014/chartex" xmlns:cx1="http://schemas.microsoft.com/office/drawing/2015/9/8/chartex" xmlns:mc="http://schemas.openxmlformats.org/markup-compatibility/2006" xmlns:o="urn:schemas-microsoft-com:office:office" xmlns:r="http://schemas.openxmlformats.org/officeDocument/2006/relationships" xmlns:m="http://schemas.openxmlformats.org/officeDocument/2006/math" xmlns:v="urn:schemas-microsoft-com:vml" xmlns:wp14="http://schemas.microsoft.com/office/word/2010/wordprocessingDrawing" xmlns:wp="http://schemas.openxmlformats.org/drawingml/2006/wordprocessingDrawing" xmlns:w10="urn:schemas-microsoft-com:office:word" xmlns:w="http://schemas.openxmlformats.org/wordprocessingml/2006/main" xmlns:w14="http://schemas.microsoft.com/office/word/2010/wordml" xmlns:w15="http://schemas.microsoft.com/office/word/2012/wordml" xmlns:w16se="http://schemas.microsoft.com/office/word/2015/wordml/symex" xmlns:wpg="http://schemas.microsoft.com/office/word/2010/wordprocessingGroup" xmlns:wpi="http://schemas.microsoft.com/office/word/2010/wordprocessingInk" xmlns:wne="http://schemas.microsoft.com/office/word/2006/wordml" xmlns:wps="http://schemas.microsoft.com/office/word/2010/wordprocessingShape" mc:Ignorable="w14 w15 w16se wp14">
+<w:document xmlns:wpc="http://schemas.microsoft.com/office/word/2010/wordprocessingCanvas" xmlns:mc="http://schemas.openxmlformats.org/markup-compatibility/2006" xmlns:o="urn:schemas-microsoft-com:office:office" xmlns:r="http://schemas.openxmlformats.org/officeDocument/2006/relationships" xmlns:m="http://schemas.openxmlformats.org/officeDocument/2006/math" xmlns:v="urn:schemas-microsoft-com:vml" xmlns:wp14="http://schemas.microsoft.com/office/word/2010/wordprocessingDrawing" xmlns:wp="http://schemas.openxmlformats.org/drawingml/2006/wordprocessingDrawing" xmlns:w10="urn:schemas-microsoft-com:office:word" xmlns:w="http://schemas.openxmlformats.org/wordprocessingml/2006/main" xmlns:w14="http://schemas.microsoft.com/office/word/2010/wordml" xmlns:w15="http://schemas.microsoft.com/office/word/2012/wordml" xmlns:wpg="http://schemas.microsoft.com/office/word/2010/wordprocessingGroup" xmlns:wpi="http://schemas.microsoft.com/office/word/2010/wordprocessingInk" xmlns:wne="http://schemas.microsoft.com/office/word/2006/wordml" xmlns:wps="http://schemas.microsoft.com/office/word/2010/wordprocessingShape" mc:Ignorable="w14 w15 wp14">
   <w:body>
     <w:sdt>
       <w:sdtPr>
@@ -81,7 +81,7 @@
               <w:szCs w:val="24"/>
             </w:rPr>
             <w:drawing>
-              <wp:anchor distT="0" distB="0" distL="114300" distR="114300" simplePos="0" relativeHeight="251678720" behindDoc="0" locked="0" layoutInCell="1" allowOverlap="1" wp14:anchorId="5214AE30" wp14:editId="7E6B4C70">
+              <wp:anchor distT="0" distB="0" distL="114300" distR="114300" simplePos="0" relativeHeight="251667456" behindDoc="0" locked="0" layoutInCell="1" allowOverlap="1" wp14:anchorId="2011B300" wp14:editId="620CDBE4">
                 <wp:simplePos x="0" y="0"/>
                 <wp:positionH relativeFrom="margin">
                   <wp:posOffset>2126002</wp:posOffset>
@@ -743,7 +743,7 @@
                     <w:szCs w:val="28"/>
                   </w:rPr>
                 </w:pPr>
-                <w:bookmarkStart w:id="13" w:name="_Toc31844020"/>
+                <w:proofErr w:type="spellStart"/>
                 <w:r>
                   <w:rPr>
                     <w:rFonts w:ascii="Century Gothic" w:eastAsia="Calibri" w:hAnsi="Century Gothic" w:cs="Arial"/>
@@ -752,9 +752,19 @@
                     <w:sz w:val="28"/>
                     <w:szCs w:val="28"/>
                   </w:rPr>
-                  <w:t>Hammam Mazen</w:t>
+                  <w:t>Mostafa</w:t>
                 </w:r>
-                <w:bookmarkEnd w:id="13"/>
+                <w:proofErr w:type="spellEnd"/>
+                <w:r>
+                  <w:rPr>
+                    <w:rFonts w:ascii="Century Gothic" w:eastAsia="Calibri" w:hAnsi="Century Gothic" w:cs="Arial"/>
+                    <w:bCs/>
+                    <w:color w:val="000000" w:themeColor="text1"/>
+                    <w:sz w:val="28"/>
+                    <w:szCs w:val="28"/>
+                  </w:rPr>
+                  <w:t xml:space="preserve"> Nader</w:t>
+                </w:r>
               </w:p>
               <w:p>
                 <w:pPr>
@@ -799,8 +809,6 @@
                     <w:szCs w:val="28"/>
                   </w:rPr>
                 </w:pPr>
-                <w:bookmarkStart w:id="14" w:name="_Toc31740491"/>
-                <w:bookmarkStart w:id="15" w:name="_Toc31844021"/>
                 <w:r>
                   <w:rPr>
                     <w:rFonts w:ascii="Century Gothic" w:eastAsia="Calibri" w:hAnsi="Century Gothic" w:cs="Arial"/>
@@ -809,30 +817,8 @@
                     <w:sz w:val="28"/>
                     <w:szCs w:val="28"/>
                   </w:rPr>
-                  <w:t>V</w:t>
+                  <w:t>1.6</w:t>
                 </w:r>
-                <w:r>
-                  <w:rPr>
-                    <w:rFonts w:ascii="Century Gothic" w:eastAsia="Calibri" w:hAnsi="Century Gothic" w:cs="Arial"/>
-                    <w:bCs/>
-                    <w:color w:val="000000" w:themeColor="text1"/>
-                    <w:sz w:val="28"/>
-                    <w:szCs w:val="28"/>
-                  </w:rPr>
-                  <w:t>1.</w:t>
-                </w:r>
-                <w:bookmarkEnd w:id="14"/>
-                <w:r>
-                  <w:rPr>
-                    <w:rFonts w:ascii="Century Gothic" w:eastAsia="Calibri" w:hAnsi="Century Gothic" w:cs="Arial"/>
-                    <w:bCs/>
-                    <w:color w:val="000000" w:themeColor="text1"/>
-                    <w:sz w:val="28"/>
-                    <w:szCs w:val="28"/>
-                  </w:rPr>
-                  <w:t>5</w:t>
-                </w:r>
-                <w:bookmarkEnd w:id="15"/>
               </w:p>
             </w:tc>
             <w:tc>
@@ -864,8 +850,8 @@
                     <w:szCs w:val="28"/>
                   </w:rPr>
                 </w:pPr>
-                <w:bookmarkStart w:id="16" w:name="_Toc31740492"/>
-                <w:bookmarkStart w:id="17" w:name="_Toc31844022"/>
+                <w:bookmarkStart w:id="13" w:name="_Toc31740492"/>
+                <w:bookmarkStart w:id="14" w:name="_Toc31844022"/>
                 <w:r>
                   <w:rPr>
                     <w:rFonts w:ascii="Century Gothic" w:eastAsia="Calibri" w:hAnsi="Century Gothic" w:cs="Arial"/>
@@ -874,7 +860,7 @@
                     <w:sz w:val="28"/>
                     <w:szCs w:val="28"/>
                   </w:rPr>
-                  <w:t>06</w:t>
+                  <w:t>11</w:t>
                 </w:r>
                 <w:r>
                   <w:rPr>
@@ -886,8 +872,8 @@
                   </w:rPr>
                   <w:t>/02/2020</w:t>
                 </w:r>
-                <w:bookmarkEnd w:id="16"/>
-                <w:bookmarkEnd w:id="17"/>
+                <w:bookmarkEnd w:id="13"/>
+                <w:bookmarkEnd w:id="14"/>
               </w:p>
             </w:tc>
             <w:tc>
@@ -919,8 +905,8 @@
                     <w:szCs w:val="28"/>
                   </w:rPr>
                 </w:pPr>
-                <w:bookmarkStart w:id="18" w:name="_Toc31740493"/>
-                <w:bookmarkStart w:id="19" w:name="_Toc31844023"/>
+                <w:bookmarkStart w:id="15" w:name="_Toc31740493"/>
+                <w:bookmarkStart w:id="16" w:name="_Toc31844023"/>
                 <w:r>
                   <w:rPr>
                     <w:rFonts w:ascii="Century Gothic" w:eastAsia="Calibri" w:hAnsi="Century Gothic" w:cs="Arial"/>
@@ -931,8 +917,8 @@
                   </w:rPr>
                   <w:t>Proposed</w:t>
                 </w:r>
-                <w:bookmarkEnd w:id="18"/>
-                <w:bookmarkEnd w:id="19"/>
+                <w:bookmarkEnd w:id="15"/>
+                <w:bookmarkEnd w:id="16"/>
               </w:p>
             </w:tc>
           </w:tr>
@@ -990,8 +976,8 @@
               <w:szCs w:val="24"/>
             </w:rPr>
           </w:pPr>
-          <w:bookmarkStart w:id="20" w:name="_Toc30694754"/>
-          <w:bookmarkStart w:id="21" w:name="_Toc31740718"/>
+          <w:bookmarkStart w:id="17" w:name="_Toc30694754"/>
+          <w:bookmarkStart w:id="18" w:name="_Toc31740718"/>
           <w:r>
             <w:rPr>
               <w:sz w:val="24"/>
@@ -1043,8 +1029,8 @@
             </w:rPr>
             <w:t xml:space="preserve"> Document History including Version, Description, Author, Date and Status</w:t>
           </w:r>
-          <w:bookmarkEnd w:id="20"/>
-          <w:bookmarkEnd w:id="21"/>
+          <w:bookmarkEnd w:id="17"/>
+          <w:bookmarkEnd w:id="18"/>
         </w:p>
         <w:tbl>
           <w:tblPr>
@@ -1179,7 +1165,7 @@
           </w:tr>
           <w:tr>
             <w:trPr>
-              <w:trHeight w:val="1151"/>
+              <w:trHeight w:val="755"/>
             </w:trPr>
             <w:tc>
               <w:tcPr>
@@ -1527,7 +1513,7 @@
           </w:tr>
           <w:tr>
             <w:trPr>
-              <w:trHeight w:val="1160"/>
+              <w:trHeight w:val="755"/>
             </w:trPr>
             <w:tc>
               <w:tcPr>
@@ -1798,7 +1784,7 @@
           </w:tr>
           <w:tr>
             <w:trPr>
-              <w:trHeight w:val="1160"/>
+              <w:trHeight w:val="647"/>
             </w:trPr>
             <w:tc>
               <w:tcPr>
@@ -1906,12 +1892,145 @@
               </w:p>
             </w:tc>
           </w:tr>
+          <w:tr>
+            <w:trPr>
+              <w:trHeight w:val="1160"/>
+            </w:trPr>
+            <w:tc>
+              <w:tcPr>
+                <w:tcW w:w="1170" w:type="dxa"/>
+              </w:tcPr>
+              <w:p>
+                <w:pPr>
+                  <w:pStyle w:val="TableText"/>
+                  <w:jc w:val="center"/>
+                </w:pPr>
+                <w:r>
+                  <w:t>1.6</w:t>
+                </w:r>
+              </w:p>
+            </w:tc>
+            <w:tc>
+              <w:tcPr>
+                <w:tcW w:w="3510" w:type="dxa"/>
+              </w:tcPr>
+              <w:p>
+                <w:pPr>
+                  <w:pStyle w:val="TableText"/>
+                </w:pPr>
+                <w:r>
+                  <w:t xml:space="preserve">-Added requirements </w:t>
+                </w:r>
+              </w:p>
+              <w:p>
+                <w:pPr>
+                  <w:pStyle w:val="TableText"/>
+                </w:pPr>
+                <w:proofErr w:type="spellStart"/>
+                <w:r>
+                  <w:rPr>
+                    <w:sz w:val="20"/>
+                  </w:rPr>
+                  <w:t>Req</w:t>
+                </w:r>
+                <w:proofErr w:type="spellEnd"/>
+                <w:r>
+                  <w:rPr>
+                    <w:sz w:val="20"/>
+                  </w:rPr>
+                  <w:t>_ PO3_DGW_CYRS_10_V01</w:t>
+                </w:r>
+                <w:r>
+                  <w:rPr>
+                    <w:sz w:val="20"/>
+                  </w:rPr>
+                  <w:t xml:space="preserve">, </w:t>
+                </w:r>
+                <w:proofErr w:type="spellStart"/>
+                <w:r>
+                  <w:rPr>
+                    <w:sz w:val="20"/>
+                  </w:rPr>
+                  <w:t>Req</w:t>
+                </w:r>
+                <w:proofErr w:type="spellEnd"/>
+                <w:r>
+                  <w:rPr>
+                    <w:sz w:val="20"/>
+                  </w:rPr>
+                  <w:t>_ PO3_DGW_CYRS_10_V01</w:t>
+                </w:r>
+                <w:r>
+                  <w:rPr>
+                    <w:sz w:val="20"/>
+                  </w:rPr>
+                  <w:t xml:space="preserve">, </w:t>
+                </w:r>
+                <w:proofErr w:type="spellStart"/>
+                <w:r>
+                  <w:rPr>
+                    <w:sz w:val="20"/>
+                  </w:rPr>
+                  <w:t>Req</w:t>
+                </w:r>
+                <w:proofErr w:type="spellEnd"/>
+                <w:r>
+                  <w:rPr>
+                    <w:sz w:val="20"/>
+                  </w:rPr>
+                  <w:t>_ PO3_DGW_CYRS_10_V01</w:t>
+                </w:r>
+              </w:p>
+            </w:tc>
+            <w:tc>
+              <w:tcPr>
+                <w:tcW w:w="1890" w:type="dxa"/>
+              </w:tcPr>
+              <w:p>
+                <w:pPr>
+                  <w:pStyle w:val="TableText"/>
+                  <w:jc w:val="center"/>
+                </w:pPr>
+                <w:proofErr w:type="spellStart"/>
+                <w:r>
+                  <w:t>Mostafa</w:t>
+                </w:r>
+                <w:proofErr w:type="spellEnd"/>
+                <w:r>
+                  <w:t xml:space="preserve"> Nader</w:t>
+                </w:r>
+              </w:p>
+            </w:tc>
+            <w:tc>
+              <w:tcPr>
+                <w:tcW w:w="1890" w:type="dxa"/>
+              </w:tcPr>
+              <w:p>
+                <w:pPr>
+                  <w:pStyle w:val="TableText"/>
+                  <w:jc w:val="center"/>
+                </w:pPr>
+                <w:r>
+                  <w:t>11/2/2020</w:t>
+                </w:r>
+              </w:p>
+            </w:tc>
+            <w:tc>
+              <w:tcPr>
+                <w:tcW w:w="1350" w:type="dxa"/>
+              </w:tcPr>
+              <w:p>
+                <w:pPr>
+                  <w:pStyle w:val="TableText"/>
+                  <w:jc w:val="center"/>
+                </w:pPr>
+                <w:r>
+                  <w:t>Proposed</w:t>
+                </w:r>
+              </w:p>
+            </w:tc>
+          </w:tr>
         </w:tbl>
-        <w:p>
-          <w:pPr>
-            <w:spacing w:after="160" w:line="259" w:lineRule="auto"/>
-          </w:pPr>
-        </w:p>
         <w:p>
           <w:pPr>
             <w:spacing w:after="160" w:line="259" w:lineRule="auto"/>
@@ -3718,12 +3837,12 @@
       <w:pPr>
         <w:pStyle w:val="Heading1"/>
       </w:pPr>
-      <w:bookmarkStart w:id="22" w:name="_Toc31844024"/>
+      <w:bookmarkStart w:id="19" w:name="_Toc31844024"/>
       <w:r>
         <w:lastRenderedPageBreak/>
         <w:t>INTRODUCTION</w:t>
       </w:r>
-      <w:bookmarkEnd w:id="22"/>
+      <w:bookmarkEnd w:id="19"/>
     </w:p>
     <w:p>
       <w:pPr>
@@ -3736,21 +3855,7 @@
         <w:rPr>
           <w:noProof w:val="0"/>
         </w:rPr>
-        <w:t xml:space="preserve">Digital watches are common now </w:t>
-      </w:r>
-      <w:proofErr w:type="gramStart"/>
-      <w:r>
-        <w:rPr>
-          <w:noProof w:val="0"/>
-        </w:rPr>
-        <w:t>a days</w:t>
-      </w:r>
-      <w:proofErr w:type="gramEnd"/>
-      <w:r>
-        <w:rPr>
-          <w:noProof w:val="0"/>
-        </w:rPr>
-        <w:t>, digital watches show the time as</w:t>
+        <w:t>Digital watches are common now a days, digital watches show the time as</w:t>
       </w:r>
       <w:r>
         <w:rPr>
@@ -3825,16 +3930,16 @@
       <w:pPr>
         <w:pStyle w:val="Heading2"/>
       </w:pPr>
-      <w:bookmarkStart w:id="23" w:name="_Toc143150772"/>
-      <w:bookmarkStart w:id="24" w:name="_Toc31844025"/>
+      <w:bookmarkStart w:id="20" w:name="_Toc143150772"/>
+      <w:bookmarkStart w:id="21" w:name="_Toc31844025"/>
       <w:r>
         <w:t>P</w:t>
       </w:r>
-      <w:bookmarkEnd w:id="23"/>
+      <w:bookmarkEnd w:id="20"/>
       <w:r>
         <w:t>roject Description</w:t>
       </w:r>
-      <w:bookmarkEnd w:id="24"/>
+      <w:bookmarkEnd w:id="21"/>
     </w:p>
     <w:p>
       <w:pPr>
@@ -3920,14 +4025,14 @@
       <w:pPr>
         <w:pStyle w:val="Heading1"/>
       </w:pPr>
-      <w:bookmarkStart w:id="25" w:name="_Toc31844026"/>
+      <w:bookmarkStart w:id="22" w:name="_Toc31844026"/>
       <w:r>
         <w:t>M</w:t>
       </w:r>
       <w:r>
         <w:t>ETHODOLOGY</w:t>
       </w:r>
-      <w:bookmarkEnd w:id="25"/>
+      <w:bookmarkEnd w:id="22"/>
     </w:p>
     <w:p>
       <w:r>
@@ -4046,7 +4151,7 @@
                                 <w:szCs w:val="20"/>
                               </w:rPr>
                             </w:pPr>
-                            <w:bookmarkStart w:id="26" w:name="_Toc30615733"/>
+                            <w:bookmarkStart w:id="23" w:name="_Toc30615733"/>
                             <w:r>
                               <w:rPr>
                                 <w:color w:val="2E74B5" w:themeColor="accent1" w:themeShade="BF"/>
@@ -4094,7 +4199,7 @@
                             <w:r>
                               <w:t>-Watch High Level Block Diagram</w:t>
                             </w:r>
-                            <w:bookmarkEnd w:id="26"/>
+                            <w:bookmarkEnd w:id="23"/>
                           </w:p>
                         </w:txbxContent>
                       </wps:txbx>
@@ -4129,7 +4234,7 @@
                           <w:szCs w:val="20"/>
                         </w:rPr>
                       </w:pPr>
-                      <w:bookmarkStart w:id="27" w:name="_Toc30615733"/>
+                      <w:bookmarkStart w:id="24" w:name="_Toc30615733"/>
                       <w:r>
                         <w:rPr>
                           <w:color w:val="2E74B5" w:themeColor="accent1" w:themeShade="BF"/>
@@ -4177,7 +4282,7 @@
                       <w:r>
                         <w:t>-Watch High Level Block Diagram</w:t>
                       </w:r>
-                      <w:bookmarkEnd w:id="27"/>
+                      <w:bookmarkEnd w:id="24"/>
                     </w:p>
                   </w:txbxContent>
                 </v:textbox>
@@ -4192,12 +4297,12 @@
       <w:pPr>
         <w:pStyle w:val="Heading1"/>
       </w:pPr>
-      <w:bookmarkStart w:id="28" w:name="_Toc31844027"/>
+      <w:bookmarkStart w:id="25" w:name="_Toc31844027"/>
       <w:r>
         <w:lastRenderedPageBreak/>
         <w:t>REQUIREMENTS</w:t>
       </w:r>
-      <w:bookmarkEnd w:id="28"/>
+      <w:bookmarkEnd w:id="25"/>
     </w:p>
     <w:p>
       <w:pPr>
@@ -4214,14 +4319,14 @@
           <w:u w:val="single"/>
         </w:rPr>
       </w:pPr>
-      <w:bookmarkStart w:id="29" w:name="_Toc31844028"/>
+      <w:bookmarkStart w:id="26" w:name="_Toc31844028"/>
       <w:r>
         <w:rPr>
           <w:u w:val="single"/>
         </w:rPr>
         <w:t>Time display mode</w:t>
       </w:r>
-      <w:bookmarkEnd w:id="29"/>
+      <w:bookmarkEnd w:id="26"/>
     </w:p>
     <w:p>
       <w:pPr>
@@ -4402,7 +4507,7 @@
           <w:u w:val="single"/>
         </w:rPr>
       </w:pPr>
-      <w:bookmarkStart w:id="30" w:name="_Toc31844029"/>
+      <w:bookmarkStart w:id="27" w:name="_Toc31844029"/>
       <w:r>
         <w:rPr>
           <w:u w:val="single"/>
@@ -4415,7 +4520,7 @@
         </w:rPr>
         <w:t xml:space="preserve"> mode</w:t>
       </w:r>
-      <w:bookmarkEnd w:id="30"/>
+      <w:bookmarkEnd w:id="27"/>
     </w:p>
     <w:p>
       <w:pPr>
@@ -4449,13 +4554,13 @@
       </w:r>
     </w:p>
     <w:p>
-      <w:bookmarkStart w:id="31" w:name="_Toc31844030"/>
+      <w:bookmarkStart w:id="28" w:name="_Toc31844030"/>
     </w:p>
     <w:p>
       <w:r>
         <w:t>{</w:t>
       </w:r>
-      <w:bookmarkEnd w:id="31"/>
+      <w:bookmarkEnd w:id="28"/>
     </w:p>
     <w:p>
       <w:pPr>
@@ -4582,14 +4687,14 @@
           <w:u w:val="single"/>
         </w:rPr>
       </w:pPr>
-      <w:bookmarkStart w:id="32" w:name="_Toc31844031"/>
+      <w:bookmarkStart w:id="29" w:name="_Toc31844031"/>
       <w:r>
         <w:rPr>
           <w:u w:val="single"/>
         </w:rPr>
         <w:t>Stopwatch mode start</w:t>
       </w:r>
-      <w:bookmarkEnd w:id="32"/>
+      <w:bookmarkEnd w:id="29"/>
     </w:p>
     <w:p>
       <w:pPr>
@@ -4623,13 +4728,13 @@
       </w:r>
     </w:p>
     <w:p>
-      <w:bookmarkStart w:id="33" w:name="_Toc31844032"/>
+      <w:bookmarkStart w:id="30" w:name="_Toc31844032"/>
     </w:p>
     <w:p>
       <w:r>
         <w:t>{</w:t>
       </w:r>
-      <w:bookmarkEnd w:id="33"/>
+      <w:bookmarkEnd w:id="30"/>
     </w:p>
     <w:p>
       <w:pPr>
@@ -4735,7 +4840,7 @@
           <w:u w:val="single"/>
         </w:rPr>
       </w:pPr>
-      <w:bookmarkStart w:id="34" w:name="_Toc31844033"/>
+      <w:bookmarkStart w:id="31" w:name="_Toc31844033"/>
       <w:r>
         <w:rPr>
           <w:u w:val="single"/>
@@ -4748,7 +4853,7 @@
         </w:rPr>
         <w:t>mode stop</w:t>
       </w:r>
-      <w:bookmarkEnd w:id="34"/>
+      <w:bookmarkEnd w:id="31"/>
     </w:p>
     <w:p>
       <w:pPr>
@@ -4782,13 +4887,13 @@
       </w:r>
     </w:p>
     <w:p>
-      <w:bookmarkStart w:id="35" w:name="_Toc31844034"/>
+      <w:bookmarkStart w:id="32" w:name="_Toc31844034"/>
     </w:p>
     <w:p>
       <w:r>
         <w:t>{</w:t>
       </w:r>
-      <w:bookmarkEnd w:id="35"/>
+      <w:bookmarkEnd w:id="32"/>
     </w:p>
     <w:p>
       <w:pPr>
@@ -4899,7 +5004,7 @@
         </w:rPr>
         <w:t>}</w:t>
       </w:r>
-      <w:bookmarkStart w:id="36" w:name="_Toc31844035"/>
+      <w:bookmarkStart w:id="33" w:name="_Toc31844035"/>
     </w:p>
     <w:p>
       <w:pPr>
@@ -4924,7 +5029,7 @@
         <w:lastRenderedPageBreak/>
         <w:t>Stopwatch mode reset</w:t>
       </w:r>
-      <w:bookmarkEnd w:id="36"/>
+      <w:bookmarkEnd w:id="33"/>
     </w:p>
     <w:p>
       <w:pPr>
@@ -5067,14 +5172,14 @@
           <w:u w:val="single"/>
         </w:rPr>
       </w:pPr>
-      <w:bookmarkStart w:id="37" w:name="_Toc31844036"/>
+      <w:bookmarkStart w:id="34" w:name="_Toc31844036"/>
       <w:r>
         <w:rPr>
           <w:u w:val="single"/>
         </w:rPr>
         <w:t>System components</w:t>
       </w:r>
-      <w:bookmarkEnd w:id="37"/>
+      <w:bookmarkEnd w:id="34"/>
     </w:p>
     <w:p>
       <w:pPr>
@@ -5190,12 +5295,64 @@
     </w:p>
     <w:p>
       <w:pPr>
+        <w:rPr>
+          <w:sz w:val="28"/>
+          <w:szCs w:val="28"/>
+        </w:rPr>
+      </w:pPr>
+      <w:proofErr w:type="spellStart"/>
+      <w:r>
+        <w:rPr>
+          <w:sz w:val="28"/>
+          <w:szCs w:val="28"/>
+        </w:rPr>
+        <w:t>Req</w:t>
+      </w:r>
+      <w:proofErr w:type="spellEnd"/>
+      <w:r>
+        <w:rPr>
+          <w:sz w:val="28"/>
+          <w:szCs w:val="28"/>
+        </w:rPr>
+        <w:t>_ PO3_DGW_CYRS_07_V01</w:t>
+      </w:r>
+      <w:r>
+        <w:rPr>
+          <w:sz w:val="28"/>
+          <w:szCs w:val="28"/>
+        </w:rPr>
+        <w:tab/>
+        <w:t>#SW</w:t>
+      </w:r>
+    </w:p>
+    <w:p/>
+    <w:p>
+      <w:r>
+        <w:t>{</w:t>
+      </w:r>
+    </w:p>
+    <w:p>
+      <w:pPr>
         <w:jc w:val="both"/>
         <w:rPr>
           <w:sz w:val="24"/>
           <w:szCs w:val="24"/>
         </w:rPr>
       </w:pPr>
+      <w:r>
+        <w:rPr>
+          <w:sz w:val="24"/>
+          <w:szCs w:val="24"/>
+        </w:rPr>
+        <w:t xml:space="preserve">The </w:t>
+      </w:r>
+      <w:r>
+        <w:rPr>
+          <w:sz w:val="24"/>
+          <w:szCs w:val="24"/>
+        </w:rPr>
+        <w:t>first button in the system shall navigate between the three modes of the Digital-Watch (Time-display, Alarm and Stopwatch) respectively.</w:t>
+      </w:r>
     </w:p>
     <w:p>
       <w:pPr>
@@ -5205,6 +5362,384 @@
           <w:szCs w:val="24"/>
         </w:rPr>
       </w:pPr>
+      <w:r>
+        <w:rPr>
+          <w:sz w:val="24"/>
+          <w:szCs w:val="24"/>
+        </w:rPr>
+        <w:t xml:space="preserve">} </w:t>
+      </w:r>
+    </w:p>
+    <w:p>
+      <w:pPr>
+        <w:jc w:val="both"/>
+        <w:rPr>
+          <w:sz w:val="24"/>
+          <w:szCs w:val="24"/>
+        </w:rPr>
+      </w:pPr>
+    </w:p>
+    <w:p>
+      <w:pPr>
+        <w:rPr>
+          <w:sz w:val="28"/>
+          <w:szCs w:val="28"/>
+        </w:rPr>
+      </w:pPr>
+      <w:proofErr w:type="spellStart"/>
+      <w:r>
+        <w:rPr>
+          <w:sz w:val="28"/>
+          <w:szCs w:val="28"/>
+        </w:rPr>
+        <w:t>Req</w:t>
+      </w:r>
+      <w:proofErr w:type="spellEnd"/>
+      <w:r>
+        <w:rPr>
+          <w:sz w:val="28"/>
+          <w:szCs w:val="28"/>
+        </w:rPr>
+        <w:t>_ PO3_DGW_CYRS_08_V01</w:t>
+      </w:r>
+      <w:r>
+        <w:rPr>
+          <w:sz w:val="28"/>
+          <w:szCs w:val="28"/>
+        </w:rPr>
+        <w:tab/>
+        <w:t>#SW</w:t>
+      </w:r>
+    </w:p>
+    <w:p/>
+    <w:p>
+      <w:r>
+        <w:t>{</w:t>
+      </w:r>
+    </w:p>
+    <w:p>
+      <w:pPr>
+        <w:jc w:val="both"/>
+        <w:rPr>
+          <w:sz w:val="24"/>
+          <w:szCs w:val="24"/>
+        </w:rPr>
+      </w:pPr>
+      <w:r>
+        <w:rPr>
+          <w:sz w:val="24"/>
+          <w:szCs w:val="24"/>
+        </w:rPr>
+        <w:t xml:space="preserve">The </w:t>
+      </w:r>
+      <w:r>
+        <w:rPr>
+          <w:sz w:val="24"/>
+          <w:szCs w:val="24"/>
+        </w:rPr>
+        <w:t>second button in the Time-display mode is used to adjust between the hours and minutes while the third button is used to increment them.</w:t>
+      </w:r>
+    </w:p>
+    <w:p>
+      <w:pPr>
+        <w:jc w:val="both"/>
+        <w:rPr>
+          <w:sz w:val="24"/>
+          <w:szCs w:val="24"/>
+        </w:rPr>
+      </w:pPr>
+      <w:r>
+        <w:rPr>
+          <w:sz w:val="24"/>
+          <w:szCs w:val="24"/>
+        </w:rPr>
+        <w:t xml:space="preserve">} </w:t>
+      </w:r>
+    </w:p>
+    <w:p>
+      <w:pPr>
+        <w:jc w:val="both"/>
+        <w:rPr>
+          <w:sz w:val="24"/>
+          <w:szCs w:val="24"/>
+        </w:rPr>
+      </w:pPr>
+    </w:p>
+    <w:p>
+      <w:pPr>
+        <w:rPr>
+          <w:sz w:val="28"/>
+          <w:szCs w:val="28"/>
+        </w:rPr>
+      </w:pPr>
+      <w:proofErr w:type="spellStart"/>
+      <w:r>
+        <w:rPr>
+          <w:sz w:val="28"/>
+          <w:szCs w:val="28"/>
+        </w:rPr>
+        <w:t>Req</w:t>
+      </w:r>
+      <w:proofErr w:type="spellEnd"/>
+      <w:r>
+        <w:rPr>
+          <w:sz w:val="28"/>
+          <w:szCs w:val="28"/>
+        </w:rPr>
+        <w:t>_ PO3_DGW_CYRS_09</w:t>
+      </w:r>
+      <w:r>
+        <w:rPr>
+          <w:sz w:val="28"/>
+          <w:szCs w:val="28"/>
+        </w:rPr>
+        <w:t>_V01</w:t>
+      </w:r>
+      <w:r>
+        <w:rPr>
+          <w:sz w:val="28"/>
+          <w:szCs w:val="28"/>
+        </w:rPr>
+        <w:tab/>
+        <w:t>#SW</w:t>
+      </w:r>
+    </w:p>
+    <w:p/>
+    <w:p>
+      <w:r>
+        <w:t>{</w:t>
+      </w:r>
+    </w:p>
+    <w:p>
+      <w:pPr>
+        <w:jc w:val="both"/>
+        <w:rPr>
+          <w:sz w:val="24"/>
+          <w:szCs w:val="24"/>
+        </w:rPr>
+      </w:pPr>
+      <w:r>
+        <w:rPr>
+          <w:sz w:val="24"/>
+          <w:szCs w:val="24"/>
+        </w:rPr>
+        <w:t xml:space="preserve">The </w:t>
+      </w:r>
+      <w:r>
+        <w:rPr>
+          <w:sz w:val="24"/>
+          <w:szCs w:val="24"/>
+        </w:rPr>
+        <w:t xml:space="preserve">second button in </w:t>
+      </w:r>
+      <w:r>
+        <w:rPr>
+          <w:sz w:val="24"/>
+          <w:szCs w:val="24"/>
+        </w:rPr>
+        <w:t>Alarm</w:t>
+      </w:r>
+      <w:r>
+        <w:rPr>
+          <w:sz w:val="24"/>
+          <w:szCs w:val="24"/>
+        </w:rPr>
+        <w:t xml:space="preserve"> </w:t>
+      </w:r>
+      <w:r>
+        <w:rPr>
+          <w:sz w:val="24"/>
+          <w:szCs w:val="24"/>
+        </w:rPr>
+        <w:t>mode</w:t>
+      </w:r>
+      <w:r>
+        <w:rPr>
+          <w:sz w:val="24"/>
+          <w:szCs w:val="24"/>
+        </w:rPr>
+        <w:t xml:space="preserve"> is used to adjust between the hours and minutes while the third button is used to increment them.</w:t>
+      </w:r>
+    </w:p>
+    <w:p>
+      <w:pPr>
+        <w:jc w:val="both"/>
+        <w:rPr>
+          <w:sz w:val="24"/>
+          <w:szCs w:val="24"/>
+        </w:rPr>
+      </w:pPr>
+      <w:r>
+        <w:rPr>
+          <w:sz w:val="24"/>
+          <w:szCs w:val="24"/>
+        </w:rPr>
+        <w:t xml:space="preserve">} </w:t>
+      </w:r>
+    </w:p>
+    <w:p>
+      <w:pPr>
+        <w:jc w:val="both"/>
+        <w:rPr>
+          <w:sz w:val="24"/>
+          <w:szCs w:val="24"/>
+        </w:rPr>
+      </w:pPr>
+    </w:p>
+    <w:p>
+      <w:pPr>
+        <w:rPr>
+          <w:sz w:val="28"/>
+          <w:szCs w:val="28"/>
+        </w:rPr>
+      </w:pPr>
+      <w:proofErr w:type="spellStart"/>
+      <w:r>
+        <w:rPr>
+          <w:sz w:val="28"/>
+          <w:szCs w:val="28"/>
+        </w:rPr>
+        <w:t>Req</w:t>
+      </w:r>
+      <w:proofErr w:type="spellEnd"/>
+      <w:r>
+        <w:rPr>
+          <w:sz w:val="28"/>
+          <w:szCs w:val="28"/>
+        </w:rPr>
+        <w:t>_ PO3_DGW_CYRS_10</w:t>
+      </w:r>
+      <w:r>
+        <w:rPr>
+          <w:sz w:val="28"/>
+          <w:szCs w:val="28"/>
+        </w:rPr>
+        <w:t>_V01</w:t>
+      </w:r>
+      <w:r>
+        <w:rPr>
+          <w:sz w:val="28"/>
+          <w:szCs w:val="28"/>
+        </w:rPr>
+        <w:tab/>
+        <w:t>#SW</w:t>
+      </w:r>
+    </w:p>
+    <w:p/>
+    <w:p>
+      <w:r>
+        <w:t>{</w:t>
+      </w:r>
+    </w:p>
+    <w:p>
+      <w:pPr>
+        <w:jc w:val="both"/>
+        <w:rPr>
+          <w:sz w:val="24"/>
+          <w:szCs w:val="24"/>
+        </w:rPr>
+      </w:pPr>
+      <w:r>
+        <w:rPr>
+          <w:sz w:val="24"/>
+          <w:szCs w:val="24"/>
+        </w:rPr>
+        <w:t xml:space="preserve">The </w:t>
+      </w:r>
+      <w:r>
+        <w:rPr>
+          <w:sz w:val="24"/>
+          <w:szCs w:val="24"/>
+        </w:rPr>
+        <w:t xml:space="preserve">second button in the </w:t>
+      </w:r>
+      <w:r>
+        <w:rPr>
+          <w:sz w:val="24"/>
+          <w:szCs w:val="24"/>
+        </w:rPr>
+        <w:t>Stopwatch</w:t>
+      </w:r>
+      <w:r>
+        <w:rPr>
+          <w:sz w:val="24"/>
+          <w:szCs w:val="24"/>
+        </w:rPr>
+        <w:t xml:space="preserve"> </w:t>
+      </w:r>
+      <w:r>
+        <w:rPr>
+          <w:sz w:val="24"/>
+          <w:szCs w:val="24"/>
+        </w:rPr>
+        <w:t>mode</w:t>
+      </w:r>
+      <w:r>
+        <w:rPr>
+          <w:sz w:val="24"/>
+          <w:szCs w:val="24"/>
+        </w:rPr>
+        <w:t xml:space="preserve"> is used to </w:t>
+      </w:r>
+      <w:r>
+        <w:rPr>
+          <w:sz w:val="24"/>
+          <w:szCs w:val="24"/>
+        </w:rPr>
+        <w:t>start/stop counting while the third button is used the reset the timer</w:t>
+      </w:r>
+      <w:r>
+        <w:rPr>
+          <w:sz w:val="24"/>
+          <w:szCs w:val="24"/>
+        </w:rPr>
+        <w:t>.</w:t>
+      </w:r>
+    </w:p>
+    <w:p>
+      <w:pPr>
+        <w:jc w:val="both"/>
+        <w:rPr>
+          <w:sz w:val="24"/>
+          <w:szCs w:val="24"/>
+        </w:rPr>
+      </w:pPr>
+      <w:r>
+        <w:rPr>
+          <w:sz w:val="24"/>
+          <w:szCs w:val="24"/>
+        </w:rPr>
+        <w:t xml:space="preserve">} </w:t>
+      </w:r>
+    </w:p>
+    <w:p>
+      <w:pPr>
+        <w:jc w:val="both"/>
+        <w:rPr>
+          <w:sz w:val="24"/>
+          <w:szCs w:val="24"/>
+        </w:rPr>
+      </w:pPr>
+    </w:p>
+    <w:p>
+      <w:pPr>
+        <w:jc w:val="both"/>
+        <w:rPr>
+          <w:sz w:val="24"/>
+          <w:szCs w:val="24"/>
+        </w:rPr>
+      </w:pPr>
+    </w:p>
+    <w:p>
+      <w:pPr>
+        <w:jc w:val="both"/>
+        <w:rPr>
+          <w:sz w:val="24"/>
+          <w:szCs w:val="24"/>
+        </w:rPr>
+      </w:pPr>
+      <w:bookmarkStart w:id="35" w:name="_GoBack"/>
+      <w:bookmarkEnd w:id="35"/>
     </w:p>
     <w:p>
       <w:pPr>
@@ -5220,6 +5755,7 @@
           <w:sz w:val="24"/>
           <w:szCs w:val="24"/>
         </w:rPr>
+        <w:lastRenderedPageBreak/>
         <w:t xml:space="preserve">Table </w:t>
       </w:r>
       <w:r>
@@ -5578,8 +6114,6 @@
               </w:rPr>
               <w:t>___</w:t>
             </w:r>
-            <w:bookmarkStart w:id="38" w:name="_GoBack"/>
-            <w:bookmarkEnd w:id="38"/>
           </w:p>
         </w:tc>
         <w:tc>
@@ -5732,8 +6266,8 @@
 </file>
 
 <file path=word/numbering.xml><?xml version="1.0" encoding="utf-8"?>
-<w:numbering xmlns:wpc="http://schemas.microsoft.com/office/word/2010/wordprocessingCanvas" xmlns:cx="http://schemas.microsoft.com/office/drawing/2014/chartex" xmlns:cx1="http://schemas.microsoft.com/office/drawing/2015/9/8/chartex" xmlns:mc="http://schemas.openxmlformats.org/markup-compatibility/2006" xmlns:o="urn:schemas-microsoft-com:office:office" xmlns:r="http://schemas.openxmlformats.org/officeDocument/2006/relationships" xmlns:m="http://schemas.openxmlformats.org/officeDocument/2006/math" xmlns:v="urn:schemas-microsoft-com:vml" xmlns:wp14="http://schemas.microsoft.com/office/word/2010/wordprocessingDrawing" xmlns:wp="http://schemas.openxmlformats.org/drawingml/2006/wordprocessingDrawing" xmlns:w10="urn:schemas-microsoft-com:office:word" xmlns:w="http://schemas.openxmlformats.org/wordprocessingml/2006/main" xmlns:w14="http://schemas.microsoft.com/office/word/2010/wordml" xmlns:w15="http://schemas.microsoft.com/office/word/2012/wordml" xmlns:w16se="http://schemas.microsoft.com/office/word/2015/wordml/symex" xmlns:wpg="http://schemas.microsoft.com/office/word/2010/wordprocessingGroup" xmlns:wpi="http://schemas.microsoft.com/office/word/2010/wordprocessingInk" xmlns:wne="http://schemas.microsoft.com/office/word/2006/wordml" xmlns:wps="http://schemas.microsoft.com/office/word/2010/wordprocessingShape" mc:Ignorable="w14 w15 w16se wp14">
-  <w:abstractNum w:abstractNumId="0" w15:restartNumberingAfterBreak="0">
+<w:numbering xmlns:wpc="http://schemas.microsoft.com/office/word/2010/wordprocessingCanvas" xmlns:mc="http://schemas.openxmlformats.org/markup-compatibility/2006" xmlns:o="urn:schemas-microsoft-com:office:office" xmlns:r="http://schemas.openxmlformats.org/officeDocument/2006/relationships" xmlns:m="http://schemas.openxmlformats.org/officeDocument/2006/math" xmlns:v="urn:schemas-microsoft-com:vml" xmlns:wp14="http://schemas.microsoft.com/office/word/2010/wordprocessingDrawing" xmlns:wp="http://schemas.openxmlformats.org/drawingml/2006/wordprocessingDrawing" xmlns:w10="urn:schemas-microsoft-com:office:word" xmlns:w="http://schemas.openxmlformats.org/wordprocessingml/2006/main" xmlns:w14="http://schemas.microsoft.com/office/word/2010/wordml" xmlns:w15="http://schemas.microsoft.com/office/word/2012/wordml" xmlns:wpg="http://schemas.microsoft.com/office/word/2010/wordprocessingGroup" xmlns:wpi="http://schemas.microsoft.com/office/word/2010/wordprocessingInk" xmlns:wne="http://schemas.microsoft.com/office/word/2006/wordml" xmlns:wps="http://schemas.microsoft.com/office/word/2010/wordprocessingShape" mc:Ignorable="w14 w15 wp14">
+  <w:abstractNum w:abstractNumId="0">
     <w:nsid w:val="04920A7F"/>
     <w:multiLevelType w:val="multilevel"/>
     <w:tmpl w:val="164A94E8"/>
@@ -5846,7 +6380,7 @@
       </w:pPr>
     </w:lvl>
   </w:abstractNum>
-  <w:abstractNum w:abstractNumId="1" w15:restartNumberingAfterBreak="0">
+  <w:abstractNum w:abstractNumId="1">
     <w:nsid w:val="09AE12C5"/>
     <w:multiLevelType w:val="hybridMultilevel"/>
     <w:tmpl w:val="40766382"/>
@@ -5959,7 +6493,7 @@
       </w:rPr>
     </w:lvl>
   </w:abstractNum>
-  <w:abstractNum w:abstractNumId="2" w15:restartNumberingAfterBreak="0">
+  <w:abstractNum w:abstractNumId="2">
     <w:nsid w:val="1F692C43"/>
     <w:multiLevelType w:val="multilevel"/>
     <w:tmpl w:val="F2EAB9AA"/>
@@ -6072,7 +6606,7 @@
       </w:pPr>
     </w:lvl>
   </w:abstractNum>
-  <w:abstractNum w:abstractNumId="3" w15:restartNumberingAfterBreak="0">
+  <w:abstractNum w:abstractNumId="3">
     <w:nsid w:val="23E94824"/>
     <w:multiLevelType w:val="multilevel"/>
     <w:tmpl w:val="A002FB3C"/>
@@ -6185,7 +6719,7 @@
       </w:rPr>
     </w:lvl>
   </w:abstractNum>
-  <w:abstractNum w:abstractNumId="4" w15:restartNumberingAfterBreak="0">
+  <w:abstractNum w:abstractNumId="4">
     <w:nsid w:val="44C611BA"/>
     <w:multiLevelType w:val="hybridMultilevel"/>
     <w:tmpl w:val="691CDAE0"/>
@@ -6298,7 +6832,7 @@
       </w:rPr>
     </w:lvl>
   </w:abstractNum>
-  <w:abstractNum w:abstractNumId="5" w15:restartNumberingAfterBreak="0">
+  <w:abstractNum w:abstractNumId="5">
     <w:nsid w:val="6E0A3B87"/>
     <w:multiLevelType w:val="hybridMultilevel"/>
     <w:tmpl w:val="3552F7D2"/>
@@ -6411,7 +6945,7 @@
       </w:rPr>
     </w:lvl>
   </w:abstractNum>
-  <w:abstractNum w:abstractNumId="6" w15:restartNumberingAfterBreak="0">
+  <w:abstractNum w:abstractNumId="6">
     <w:nsid w:val="77BE0ED7"/>
     <w:multiLevelType w:val="hybridMultilevel"/>
     <w:tmpl w:val="676C097E"/>
@@ -6524,7 +7058,7 @@
       </w:rPr>
     </w:lvl>
   </w:abstractNum>
-  <w:abstractNum w:abstractNumId="7" w15:restartNumberingAfterBreak="0">
+  <w:abstractNum w:abstractNumId="7">
     <w:nsid w:val="7AC93FB9"/>
     <w:multiLevelType w:val="hybridMultilevel"/>
     <w:tmpl w:val="12C8E34E"/>
@@ -6610,7 +7144,7 @@
       </w:pPr>
     </w:lvl>
   </w:abstractNum>
-  <w:abstractNum w:abstractNumId="8" w15:restartNumberingAfterBreak="0">
+  <w:abstractNum w:abstractNumId="8">
     <w:nsid w:val="7BA94FF0"/>
     <w:multiLevelType w:val="multilevel"/>
     <w:tmpl w:val="04090025"/>
@@ -6736,7 +7270,7 @@
 </file>
 
 <file path=word/styles.xml><?xml version="1.0" encoding="utf-8"?>
-<w:styles xmlns:mc="http://schemas.openxmlformats.org/markup-compatibility/2006" xmlns:r="http://schemas.openxmlformats.org/officeDocument/2006/relationships" xmlns:w="http://schemas.openxmlformats.org/wordprocessingml/2006/main" xmlns:w14="http://schemas.microsoft.com/office/word/2010/wordml" xmlns:w15="http://schemas.microsoft.com/office/word/2012/wordml" xmlns:w16se="http://schemas.microsoft.com/office/word/2015/wordml/symex" mc:Ignorable="w14 w15 w16se">
+<w:styles xmlns:mc="http://schemas.openxmlformats.org/markup-compatibility/2006" xmlns:r="http://schemas.openxmlformats.org/officeDocument/2006/relationships" xmlns:w="http://schemas.openxmlformats.org/wordprocessingml/2006/main" xmlns:w14="http://schemas.microsoft.com/office/word/2010/wordml" xmlns:w15="http://schemas.microsoft.com/office/word/2012/wordml" mc:Ignorable="w14 w15">
   <w:docDefaults>
     <w:rPrDefault>
       <w:rPr>
@@ -7725,6 +8259,7 @@
       <w:spacing w:after="0" w:line="240" w:lineRule="auto"/>
     </w:pPr>
     <w:tblPr>
+      <w:tblInd w:w="0" w:type="dxa"/>
       <w:tblBorders>
         <w:top w:val="single" w:sz="4" w:space="0" w:color="auto"/>
         <w:left w:val="single" w:sz="4" w:space="0" w:color="auto"/>
@@ -7733,6 +8268,12 @@
         <w:insideH w:val="single" w:sz="4" w:space="0" w:color="auto"/>
         <w:insideV w:val="single" w:sz="4" w:space="0" w:color="auto"/>
       </w:tblBorders>
+      <w:tblCellMar>
+        <w:top w:w="0" w:type="dxa"/>
+        <w:left w:w="108" w:type="dxa"/>
+        <w:bottom w:w="0" w:type="dxa"/>
+        <w:right w:w="108" w:type="dxa"/>
+      </w:tblCellMar>
     </w:tblPr>
   </w:style>
   <w:style w:type="table" w:customStyle="1" w:styleId="PlainTable31">
@@ -7746,6 +8287,13 @@
     <w:tblPr>
       <w:tblStyleRowBandSize w:val="1"/>
       <w:tblStyleColBandSize w:val="1"/>
+      <w:tblInd w:w="0" w:type="dxa"/>
+      <w:tblCellMar>
+        <w:top w:w="0" w:type="dxa"/>
+        <w:left w:w="108" w:type="dxa"/>
+        <w:bottom w:w="0" w:type="dxa"/>
+        <w:right w:w="108" w:type="dxa"/>
+      </w:tblCellMar>
     </w:tblPr>
     <w:tblStylePr w:type="firstRow">
       <w:rPr>
@@ -7839,6 +8387,7 @@
     <w:tblPr>
       <w:tblStyleRowBandSize w:val="1"/>
       <w:tblStyleColBandSize w:val="1"/>
+      <w:tblInd w:w="0" w:type="dxa"/>
       <w:tblBorders>
         <w:top w:val="single" w:sz="4" w:space="0" w:color="BFBFBF" w:themeColor="background1" w:themeShade="BF"/>
         <w:left w:val="single" w:sz="4" w:space="0" w:color="BFBFBF" w:themeColor="background1" w:themeShade="BF"/>
@@ -7847,6 +8396,12 @@
         <w:insideH w:val="single" w:sz="4" w:space="0" w:color="BFBFBF" w:themeColor="background1" w:themeShade="BF"/>
         <w:insideV w:val="single" w:sz="4" w:space="0" w:color="BFBFBF" w:themeColor="background1" w:themeShade="BF"/>
       </w:tblBorders>
+      <w:tblCellMar>
+        <w:top w:w="0" w:type="dxa"/>
+        <w:left w:w="108" w:type="dxa"/>
+        <w:bottom w:w="0" w:type="dxa"/>
+        <w:right w:w="108" w:type="dxa"/>
+      </w:tblCellMar>
     </w:tblPr>
     <w:tblStylePr w:type="firstRow">
       <w:rPr>
@@ -7900,6 +8455,7 @@
       <w:spacing w:after="0" w:line="240" w:lineRule="auto"/>
     </w:pPr>
     <w:tblPr>
+      <w:tblInd w:w="0" w:type="dxa"/>
       <w:tblBorders>
         <w:top w:val="single" w:sz="4" w:space="0" w:color="BFBFBF" w:themeColor="background1" w:themeShade="BF"/>
         <w:left w:val="single" w:sz="4" w:space="0" w:color="BFBFBF" w:themeColor="background1" w:themeShade="BF"/>
@@ -7908,6 +8464,12 @@
         <w:insideH w:val="single" w:sz="4" w:space="0" w:color="BFBFBF" w:themeColor="background1" w:themeShade="BF"/>
         <w:insideV w:val="single" w:sz="4" w:space="0" w:color="BFBFBF" w:themeColor="background1" w:themeShade="BF"/>
       </w:tblBorders>
+      <w:tblCellMar>
+        <w:top w:w="0" w:type="dxa"/>
+        <w:left w:w="108" w:type="dxa"/>
+        <w:bottom w:w="0" w:type="dxa"/>
+        <w:right w:w="108" w:type="dxa"/>
+      </w:tblCellMar>
     </w:tblPr>
   </w:style>
 </w:styles>
@@ -8179,7 +8741,7 @@
 </file>
 
 <file path=customXml/itemProps1.xml><?xml version="1.0" encoding="utf-8"?>
-<ds:datastoreItem xmlns:ds="http://schemas.openxmlformats.org/officeDocument/2006/customXml" ds:itemID="{7C1852A7-48EF-4733-A707-CF2479D30B62}">
+<ds:datastoreItem xmlns:ds="http://schemas.openxmlformats.org/officeDocument/2006/customXml" ds:itemID="{BFD88BD0-F7F1-4E7A-8A64-A3F5C0CD38BA}">
   <ds:schemaRefs>
     <ds:schemaRef ds:uri="http://schemas.openxmlformats.org/officeDocument/2006/bibliography"/>
   </ds:schemaRefs>

</xml_diff>

<commit_message>
Added version 1.4 in SRS including Context Diagram and updated all the requiements according to the diagram Signed-off-by: MostafaNader96 <mnader96@gmail.com>
</commit_message>
<xml_diff>
--- a/Input documents/CYRS.docx
+++ b/Input documents/CYRS.docx
@@ -81,7 +81,7 @@
               <w:szCs w:val="24"/>
             </w:rPr>
             <w:drawing>
-              <wp:anchor distT="0" distB="0" distL="114300" distR="114300" simplePos="0" relativeHeight="251667456" behindDoc="0" locked="0" layoutInCell="1" allowOverlap="1" wp14:anchorId="2011B300" wp14:editId="620CDBE4">
+              <wp:anchor distT="0" distB="0" distL="114300" distR="114300" simplePos="0" relativeHeight="251658240" behindDoc="0" locked="0" layoutInCell="1" allowOverlap="1" wp14:anchorId="2011B300" wp14:editId="620CDBE4">
                 <wp:simplePos x="0" y="0"/>
                 <wp:positionH relativeFrom="margin">
                   <wp:posOffset>2126002</wp:posOffset>
@@ -743,7 +743,6 @@
                     <w:szCs w:val="28"/>
                   </w:rPr>
                 </w:pPr>
-                <w:proofErr w:type="spellStart"/>
                 <w:r>
                   <w:rPr>
                     <w:rFonts w:ascii="Century Gothic" w:eastAsia="Calibri" w:hAnsi="Century Gothic" w:cs="Arial"/>
@@ -752,18 +751,7 @@
                     <w:sz w:val="28"/>
                     <w:szCs w:val="28"/>
                   </w:rPr>
-                  <w:t>Mostafa</w:t>
-                </w:r>
-                <w:proofErr w:type="spellEnd"/>
-                <w:r>
-                  <w:rPr>
-                    <w:rFonts w:ascii="Century Gothic" w:eastAsia="Calibri" w:hAnsi="Century Gothic" w:cs="Arial"/>
-                    <w:bCs/>
-                    <w:color w:val="000000" w:themeColor="text1"/>
-                    <w:sz w:val="28"/>
-                    <w:szCs w:val="28"/>
-                  </w:rPr>
-                  <w:t xml:space="preserve"> Nader</w:t>
+                  <w:t>Mostafa Nader</w:t>
                 </w:r>
               </w:p>
               <w:p>
@@ -905,8 +893,6 @@
                     <w:szCs w:val="28"/>
                   </w:rPr>
                 </w:pPr>
-                <w:bookmarkStart w:id="15" w:name="_Toc31740493"/>
-                <w:bookmarkStart w:id="16" w:name="_Toc31844023"/>
                 <w:r>
                   <w:rPr>
                     <w:rFonts w:ascii="Century Gothic" w:eastAsia="Calibri" w:hAnsi="Century Gothic" w:cs="Arial"/>
@@ -915,10 +901,8 @@
                     <w:sz w:val="28"/>
                     <w:szCs w:val="28"/>
                   </w:rPr>
-                  <w:t>Proposed</w:t>
+                  <w:t>Released</w:t>
                 </w:r>
-                <w:bookmarkEnd w:id="15"/>
-                <w:bookmarkEnd w:id="16"/>
               </w:p>
             </w:tc>
           </w:tr>
@@ -976,8 +960,8 @@
               <w:szCs w:val="24"/>
             </w:rPr>
           </w:pPr>
-          <w:bookmarkStart w:id="17" w:name="_Toc30694754"/>
-          <w:bookmarkStart w:id="18" w:name="_Toc31740718"/>
+          <w:bookmarkStart w:id="15" w:name="_Toc30694754"/>
+          <w:bookmarkStart w:id="16" w:name="_Toc31740718"/>
           <w:r>
             <w:rPr>
               <w:sz w:val="24"/>
@@ -1029,8 +1013,8 @@
             </w:rPr>
             <w:t xml:space="preserve"> Document History including Version, Description, Author, Date and Status</w:t>
           </w:r>
-          <w:bookmarkEnd w:id="17"/>
-          <w:bookmarkEnd w:id="18"/>
+          <w:bookmarkEnd w:id="15"/>
+          <w:bookmarkEnd w:id="16"/>
         </w:p>
         <w:tbl>
           <w:tblPr>
@@ -1926,59 +1910,17 @@
                 <w:pPr>
                   <w:pStyle w:val="TableText"/>
                 </w:pPr>
-                <w:proofErr w:type="spellStart"/>
                 <w:r>
                   <w:rPr>
                     <w:sz w:val="20"/>
                   </w:rPr>
-                  <w:t>Req</w:t>
-                </w:r>
-                <w:proofErr w:type="spellEnd"/>
-                <w:r>
-                  <w:rPr>
-                    <w:sz w:val="20"/>
-                  </w:rPr>
-                  <w:t>_ PO3_DGW_CYRS_10_V01</w:t>
+                  <w:t>Req_ PO3_DGW_CYRS_10_V01</w:t>
                 </w:r>
                 <w:r>
                   <w:rPr>
                     <w:sz w:val="20"/>
                   </w:rPr>
-                  <w:t xml:space="preserve">, </w:t>
-                </w:r>
-                <w:proofErr w:type="spellStart"/>
-                <w:r>
-                  <w:rPr>
-                    <w:sz w:val="20"/>
-                  </w:rPr>
-                  <w:t>Req</w:t>
-                </w:r>
-                <w:proofErr w:type="spellEnd"/>
-                <w:r>
-                  <w:rPr>
-                    <w:sz w:val="20"/>
-                  </w:rPr>
-                  <w:t>_ PO3_DGW_CYRS_10_V01</w:t>
-                </w:r>
-                <w:r>
-                  <w:rPr>
-                    <w:sz w:val="20"/>
-                  </w:rPr>
-                  <w:t xml:space="preserve">, </w:t>
-                </w:r>
-                <w:proofErr w:type="spellStart"/>
-                <w:r>
-                  <w:rPr>
-                    <w:sz w:val="20"/>
-                  </w:rPr>
-                  <w:t>Req</w:t>
-                </w:r>
-                <w:proofErr w:type="spellEnd"/>
-                <w:r>
-                  <w:rPr>
-                    <w:sz w:val="20"/>
-                  </w:rPr>
-                  <w:t>_ PO3_DGW_CYRS_10_V01</w:t>
+                  <w:t>, Req_ PO3_DGW_CYRS_10_V01, Req_ PO3_DGW_CYRS_10_V01</w:t>
                 </w:r>
               </w:p>
             </w:tc>
@@ -1991,13 +1933,8 @@
                   <w:pStyle w:val="TableText"/>
                   <w:jc w:val="center"/>
                 </w:pPr>
-                <w:proofErr w:type="spellStart"/>
                 <w:r>
-                  <w:t>Mostafa</w:t>
-                </w:r>
-                <w:proofErr w:type="spellEnd"/>
-                <w:r>
-                  <w:t xml:space="preserve"> Nader</w:t>
+                  <w:t>Mostafa Nader</w:t>
                 </w:r>
               </w:p>
             </w:tc>
@@ -2025,8 +1962,10 @@
                   <w:jc w:val="center"/>
                 </w:pPr>
                 <w:r>
-                  <w:t>Proposed</w:t>
+                  <w:t>Released</w:t>
                 </w:r>
+                <w:bookmarkStart w:id="17" w:name="_GoBack"/>
+                <w:bookmarkEnd w:id="17"/>
               </w:p>
             </w:tc>
           </w:tr>
@@ -3837,12 +3776,12 @@
       <w:pPr>
         <w:pStyle w:val="Heading1"/>
       </w:pPr>
-      <w:bookmarkStart w:id="19" w:name="_Toc31844024"/>
+      <w:bookmarkStart w:id="18" w:name="_Toc31844024"/>
       <w:r>
         <w:lastRenderedPageBreak/>
         <w:t>INTRODUCTION</w:t>
       </w:r>
-      <w:bookmarkEnd w:id="19"/>
+      <w:bookmarkEnd w:id="18"/>
     </w:p>
     <w:p>
       <w:pPr>
@@ -3930,109 +3869,109 @@
       <w:pPr>
         <w:pStyle w:val="Heading2"/>
       </w:pPr>
-      <w:bookmarkStart w:id="20" w:name="_Toc143150772"/>
-      <w:bookmarkStart w:id="21" w:name="_Toc31844025"/>
+      <w:bookmarkStart w:id="19" w:name="_Toc143150772"/>
+      <w:bookmarkStart w:id="20" w:name="_Toc31844025"/>
       <w:r>
         <w:t>P</w:t>
       </w:r>
+      <w:bookmarkEnd w:id="19"/>
+      <w:r>
+        <w:t>roject Description</w:t>
+      </w:r>
       <w:bookmarkEnd w:id="20"/>
-      <w:r>
-        <w:t>roject Description</w:t>
+    </w:p>
+    <w:p>
+      <w:pPr>
+        <w:rPr>
+          <w:sz w:val="24"/>
+          <w:szCs w:val="24"/>
+        </w:rPr>
+      </w:pPr>
+      <w:r>
+        <w:rPr>
+          <w:sz w:val="24"/>
+          <w:szCs w:val="24"/>
+        </w:rPr>
+        <w:t>This project</w:t>
+      </w:r>
+      <w:r>
+        <w:rPr>
+          <w:sz w:val="24"/>
+          <w:szCs w:val="24"/>
+        </w:rPr>
+        <w:t xml:space="preserve"> will reference a Digital-Watch including several implemented features e.g. </w:t>
+      </w:r>
+      <w:r>
+        <w:rPr>
+          <w:sz w:val="24"/>
+          <w:szCs w:val="24"/>
+        </w:rPr>
+        <w:t xml:space="preserve">displaying a digital format of the current time to the user, </w:t>
+      </w:r>
+      <w:r>
+        <w:rPr>
+          <w:sz w:val="24"/>
+          <w:szCs w:val="24"/>
+        </w:rPr>
+        <w:t>setting alarm times that triggers a buzzer when the time hits the set time, stop watch that helps</w:t>
+      </w:r>
+      <w:r>
+        <w:rPr>
+          <w:sz w:val="24"/>
+          <w:szCs w:val="24"/>
+        </w:rPr>
+        <w:t xml:space="preserve"> the user to count time</w:t>
+      </w:r>
+      <w:r>
+        <w:rPr>
+          <w:sz w:val="24"/>
+          <w:szCs w:val="24"/>
+        </w:rPr>
+        <w:t xml:space="preserve"> according to his requirements</w:t>
+      </w:r>
+      <w:r>
+        <w:rPr>
+          <w:sz w:val="24"/>
+          <w:szCs w:val="24"/>
+        </w:rPr>
+        <w:t xml:space="preserve"> and in this document “Customer Requirement Specifications (CYRS) document” the basic CRS requirements will be specified into software and hardware more detailed requirements</w:t>
+      </w:r>
+      <w:r>
+        <w:rPr>
+          <w:sz w:val="24"/>
+          <w:szCs w:val="24"/>
+        </w:rPr>
+        <w:t>.</w:t>
+      </w:r>
+    </w:p>
+    <w:p>
+      <w:pPr>
+        <w:rPr>
+          <w:sz w:val="24"/>
+          <w:szCs w:val="24"/>
+        </w:rPr>
+      </w:pPr>
+    </w:p>
+    <w:p>
+      <w:pPr>
+        <w:rPr>
+          <w:sz w:val="24"/>
+          <w:szCs w:val="24"/>
+        </w:rPr>
+      </w:pPr>
+    </w:p>
+    <w:p>
+      <w:pPr>
+        <w:pStyle w:val="Heading1"/>
+      </w:pPr>
+      <w:bookmarkStart w:id="21" w:name="_Toc31844026"/>
+      <w:r>
+        <w:t>M</w:t>
+      </w:r>
+      <w:r>
+        <w:t>ETHODOLOGY</w:t>
       </w:r>
       <w:bookmarkEnd w:id="21"/>
-    </w:p>
-    <w:p>
-      <w:pPr>
-        <w:rPr>
-          <w:sz w:val="24"/>
-          <w:szCs w:val="24"/>
-        </w:rPr>
-      </w:pPr>
-      <w:r>
-        <w:rPr>
-          <w:sz w:val="24"/>
-          <w:szCs w:val="24"/>
-        </w:rPr>
-        <w:t>This project</w:t>
-      </w:r>
-      <w:r>
-        <w:rPr>
-          <w:sz w:val="24"/>
-          <w:szCs w:val="24"/>
-        </w:rPr>
-        <w:t xml:space="preserve"> will reference a Digital-Watch including several implemented features e.g. </w:t>
-      </w:r>
-      <w:r>
-        <w:rPr>
-          <w:sz w:val="24"/>
-          <w:szCs w:val="24"/>
-        </w:rPr>
-        <w:t xml:space="preserve">displaying a digital format of the current time to the user, </w:t>
-      </w:r>
-      <w:r>
-        <w:rPr>
-          <w:sz w:val="24"/>
-          <w:szCs w:val="24"/>
-        </w:rPr>
-        <w:t>setting alarm times that triggers a buzzer when the time hits the set time, stop watch that helps</w:t>
-      </w:r>
-      <w:r>
-        <w:rPr>
-          <w:sz w:val="24"/>
-          <w:szCs w:val="24"/>
-        </w:rPr>
-        <w:t xml:space="preserve"> the user to count time</w:t>
-      </w:r>
-      <w:r>
-        <w:rPr>
-          <w:sz w:val="24"/>
-          <w:szCs w:val="24"/>
-        </w:rPr>
-        <w:t xml:space="preserve"> according to his requirements</w:t>
-      </w:r>
-      <w:r>
-        <w:rPr>
-          <w:sz w:val="24"/>
-          <w:szCs w:val="24"/>
-        </w:rPr>
-        <w:t xml:space="preserve"> and in this document “Customer Requirement Specifications (CYRS) document” the basic CRS requirements will be specified into software and hardware more detailed requirements</w:t>
-      </w:r>
-      <w:r>
-        <w:rPr>
-          <w:sz w:val="24"/>
-          <w:szCs w:val="24"/>
-        </w:rPr>
-        <w:t>.</w:t>
-      </w:r>
-    </w:p>
-    <w:p>
-      <w:pPr>
-        <w:rPr>
-          <w:sz w:val="24"/>
-          <w:szCs w:val="24"/>
-        </w:rPr>
-      </w:pPr>
-    </w:p>
-    <w:p>
-      <w:pPr>
-        <w:rPr>
-          <w:sz w:val="24"/>
-          <w:szCs w:val="24"/>
-        </w:rPr>
-      </w:pPr>
-    </w:p>
-    <w:p>
-      <w:pPr>
-        <w:pStyle w:val="Heading1"/>
-      </w:pPr>
-      <w:bookmarkStart w:id="22" w:name="_Toc31844026"/>
-      <w:r>
-        <w:t>M</w:t>
-      </w:r>
-      <w:r>
-        <w:t>ETHODOLOGY</w:t>
-      </w:r>
-      <w:bookmarkEnd w:id="22"/>
     </w:p>
     <w:p>
       <w:r>
@@ -4151,7 +4090,7 @@
                                 <w:szCs w:val="20"/>
                               </w:rPr>
                             </w:pPr>
-                            <w:bookmarkStart w:id="23" w:name="_Toc30615733"/>
+                            <w:bookmarkStart w:id="22" w:name="_Toc30615733"/>
                             <w:r>
                               <w:rPr>
                                 <w:color w:val="2E74B5" w:themeColor="accent1" w:themeShade="BF"/>
@@ -4199,7 +4138,7 @@
                             <w:r>
                               <w:t>-Watch High Level Block Diagram</w:t>
                             </w:r>
-                            <w:bookmarkEnd w:id="23"/>
+                            <w:bookmarkEnd w:id="22"/>
                           </w:p>
                         </w:txbxContent>
                       </wps:txbx>
@@ -4234,7 +4173,7 @@
                           <w:szCs w:val="20"/>
                         </w:rPr>
                       </w:pPr>
-                      <w:bookmarkStart w:id="24" w:name="_Toc30615733"/>
+                      <w:bookmarkStart w:id="23" w:name="_Toc30615733"/>
                       <w:r>
                         <w:rPr>
                           <w:color w:val="2E74B5" w:themeColor="accent1" w:themeShade="BF"/>
@@ -4282,7 +4221,7 @@
                       <w:r>
                         <w:t>-Watch High Level Block Diagram</w:t>
                       </w:r>
-                      <w:bookmarkEnd w:id="24"/>
+                      <w:bookmarkEnd w:id="23"/>
                     </w:p>
                   </w:txbxContent>
                 </v:textbox>
@@ -4297,12 +4236,12 @@
       <w:pPr>
         <w:pStyle w:val="Heading1"/>
       </w:pPr>
-      <w:bookmarkStart w:id="25" w:name="_Toc31844027"/>
+      <w:bookmarkStart w:id="24" w:name="_Toc31844027"/>
       <w:r>
         <w:lastRenderedPageBreak/>
         <w:t>REQUIREMENTS</w:t>
       </w:r>
-      <w:bookmarkEnd w:id="25"/>
+      <w:bookmarkEnd w:id="24"/>
     </w:p>
     <w:p>
       <w:pPr>
@@ -4319,14 +4258,14 @@
           <w:u w:val="single"/>
         </w:rPr>
       </w:pPr>
-      <w:bookmarkStart w:id="26" w:name="_Toc31844028"/>
+      <w:bookmarkStart w:id="25" w:name="_Toc31844028"/>
       <w:r>
         <w:rPr>
           <w:u w:val="single"/>
         </w:rPr>
         <w:t>Time display mode</w:t>
       </w:r>
-      <w:bookmarkEnd w:id="26"/>
+      <w:bookmarkEnd w:id="25"/>
     </w:p>
     <w:p>
       <w:pPr>
@@ -4507,7 +4446,7 @@
           <w:u w:val="single"/>
         </w:rPr>
       </w:pPr>
-      <w:bookmarkStart w:id="27" w:name="_Toc31844029"/>
+      <w:bookmarkStart w:id="26" w:name="_Toc31844029"/>
       <w:r>
         <w:rPr>
           <w:u w:val="single"/>
@@ -4520,7 +4459,7 @@
         </w:rPr>
         <w:t xml:space="preserve"> mode</w:t>
       </w:r>
-      <w:bookmarkEnd w:id="27"/>
+      <w:bookmarkEnd w:id="26"/>
     </w:p>
     <w:p>
       <w:pPr>
@@ -4554,147 +4493,147 @@
       </w:r>
     </w:p>
     <w:p>
-      <w:bookmarkStart w:id="28" w:name="_Toc31844030"/>
+      <w:bookmarkStart w:id="27" w:name="_Toc31844030"/>
     </w:p>
     <w:p>
       <w:r>
         <w:t>{</w:t>
       </w:r>
+      <w:bookmarkEnd w:id="27"/>
+    </w:p>
+    <w:p>
+      <w:pPr>
+        <w:jc w:val="both"/>
+        <w:rPr>
+          <w:sz w:val="24"/>
+          <w:szCs w:val="24"/>
+        </w:rPr>
+      </w:pPr>
+      <w:r>
+        <w:rPr>
+          <w:sz w:val="24"/>
+          <w:szCs w:val="24"/>
+        </w:rPr>
+        <w:t xml:space="preserve">The </w:t>
+      </w:r>
+      <w:r>
+        <w:rPr>
+          <w:sz w:val="24"/>
+          <w:szCs w:val="24"/>
+        </w:rPr>
+        <w:t>System</w:t>
+      </w:r>
+      <w:r>
+        <w:rPr>
+          <w:sz w:val="24"/>
+          <w:szCs w:val="24"/>
+        </w:rPr>
+        <w:t xml:space="preserve"> shall </w:t>
+      </w:r>
+      <w:r>
+        <w:rPr>
+          <w:sz w:val="24"/>
+          <w:szCs w:val="24"/>
+        </w:rPr>
+        <w:t>notify</w:t>
+      </w:r>
+      <w:r>
+        <w:rPr>
+          <w:sz w:val="24"/>
+          <w:szCs w:val="24"/>
+        </w:rPr>
+        <w:t xml:space="preserve"> the user with a buzzer</w:t>
+      </w:r>
+      <w:r>
+        <w:rPr>
+          <w:sz w:val="24"/>
+          <w:szCs w:val="24"/>
+        </w:rPr>
+        <w:t xml:space="preserve"> </w:t>
+      </w:r>
+      <w:r>
+        <w:rPr>
+          <w:sz w:val="24"/>
+          <w:szCs w:val="24"/>
+        </w:rPr>
+        <w:t xml:space="preserve">when the </w:t>
+      </w:r>
+      <w:r>
+        <w:rPr>
+          <w:sz w:val="24"/>
+          <w:szCs w:val="24"/>
+        </w:rPr>
+        <w:t>set</w:t>
+      </w:r>
+      <w:r>
+        <w:rPr>
+          <w:sz w:val="24"/>
+          <w:szCs w:val="24"/>
+        </w:rPr>
+        <w:t>tled</w:t>
+      </w:r>
+      <w:r>
+        <w:rPr>
+          <w:sz w:val="24"/>
+          <w:szCs w:val="24"/>
+        </w:rPr>
+        <w:t xml:space="preserve"> alarm time arrives</w:t>
+      </w:r>
+      <w:r>
+        <w:rPr>
+          <w:sz w:val="24"/>
+          <w:szCs w:val="24"/>
+        </w:rPr>
+        <w:t xml:space="preserve"> if the alarm mode is chosen</w:t>
+      </w:r>
+      <w:r>
+        <w:rPr>
+          <w:sz w:val="24"/>
+          <w:szCs w:val="24"/>
+        </w:rPr>
+        <w:tab/>
+      </w:r>
+    </w:p>
+    <w:p>
+      <w:pPr>
+        <w:jc w:val="both"/>
+        <w:rPr>
+          <w:sz w:val="24"/>
+          <w:szCs w:val="24"/>
+        </w:rPr>
+      </w:pPr>
+      <w:r>
+        <w:rPr>
+          <w:sz w:val="24"/>
+          <w:szCs w:val="24"/>
+        </w:rPr>
+        <w:t>}</w:t>
+      </w:r>
+    </w:p>
+    <w:p>
+      <w:pPr>
+        <w:jc w:val="both"/>
+        <w:rPr>
+          <w:sz w:val="24"/>
+          <w:szCs w:val="24"/>
+        </w:rPr>
+      </w:pPr>
+    </w:p>
+    <w:p>
+      <w:pPr>
+        <w:pStyle w:val="Heading2"/>
+        <w:rPr>
+          <w:u w:val="single"/>
+        </w:rPr>
+      </w:pPr>
+      <w:bookmarkStart w:id="28" w:name="_Toc31844031"/>
+      <w:r>
+        <w:rPr>
+          <w:u w:val="single"/>
+        </w:rPr>
+        <w:t>Stopwatch mode start</w:t>
+      </w:r>
       <w:bookmarkEnd w:id="28"/>
-    </w:p>
-    <w:p>
-      <w:pPr>
-        <w:jc w:val="both"/>
-        <w:rPr>
-          <w:sz w:val="24"/>
-          <w:szCs w:val="24"/>
-        </w:rPr>
-      </w:pPr>
-      <w:r>
-        <w:rPr>
-          <w:sz w:val="24"/>
-          <w:szCs w:val="24"/>
-        </w:rPr>
-        <w:t xml:space="preserve">The </w:t>
-      </w:r>
-      <w:r>
-        <w:rPr>
-          <w:sz w:val="24"/>
-          <w:szCs w:val="24"/>
-        </w:rPr>
-        <w:t>System</w:t>
-      </w:r>
-      <w:r>
-        <w:rPr>
-          <w:sz w:val="24"/>
-          <w:szCs w:val="24"/>
-        </w:rPr>
-        <w:t xml:space="preserve"> shall </w:t>
-      </w:r>
-      <w:r>
-        <w:rPr>
-          <w:sz w:val="24"/>
-          <w:szCs w:val="24"/>
-        </w:rPr>
-        <w:t>notify</w:t>
-      </w:r>
-      <w:r>
-        <w:rPr>
-          <w:sz w:val="24"/>
-          <w:szCs w:val="24"/>
-        </w:rPr>
-        <w:t xml:space="preserve"> the user with a buzzer</w:t>
-      </w:r>
-      <w:r>
-        <w:rPr>
-          <w:sz w:val="24"/>
-          <w:szCs w:val="24"/>
-        </w:rPr>
-        <w:t xml:space="preserve"> </w:t>
-      </w:r>
-      <w:r>
-        <w:rPr>
-          <w:sz w:val="24"/>
-          <w:szCs w:val="24"/>
-        </w:rPr>
-        <w:t xml:space="preserve">when the </w:t>
-      </w:r>
-      <w:r>
-        <w:rPr>
-          <w:sz w:val="24"/>
-          <w:szCs w:val="24"/>
-        </w:rPr>
-        <w:t>set</w:t>
-      </w:r>
-      <w:r>
-        <w:rPr>
-          <w:sz w:val="24"/>
-          <w:szCs w:val="24"/>
-        </w:rPr>
-        <w:t>tled</w:t>
-      </w:r>
-      <w:r>
-        <w:rPr>
-          <w:sz w:val="24"/>
-          <w:szCs w:val="24"/>
-        </w:rPr>
-        <w:t xml:space="preserve"> alarm time arrives</w:t>
-      </w:r>
-      <w:r>
-        <w:rPr>
-          <w:sz w:val="24"/>
-          <w:szCs w:val="24"/>
-        </w:rPr>
-        <w:t xml:space="preserve"> if the alarm mode is chosen</w:t>
-      </w:r>
-      <w:r>
-        <w:rPr>
-          <w:sz w:val="24"/>
-          <w:szCs w:val="24"/>
-        </w:rPr>
-        <w:tab/>
-      </w:r>
-    </w:p>
-    <w:p>
-      <w:pPr>
-        <w:jc w:val="both"/>
-        <w:rPr>
-          <w:sz w:val="24"/>
-          <w:szCs w:val="24"/>
-        </w:rPr>
-      </w:pPr>
-      <w:r>
-        <w:rPr>
-          <w:sz w:val="24"/>
-          <w:szCs w:val="24"/>
-        </w:rPr>
-        <w:t>}</w:t>
-      </w:r>
-    </w:p>
-    <w:p>
-      <w:pPr>
-        <w:jc w:val="both"/>
-        <w:rPr>
-          <w:sz w:val="24"/>
-          <w:szCs w:val="24"/>
-        </w:rPr>
-      </w:pPr>
-    </w:p>
-    <w:p>
-      <w:pPr>
-        <w:pStyle w:val="Heading2"/>
-        <w:rPr>
-          <w:u w:val="single"/>
-        </w:rPr>
-      </w:pPr>
-      <w:bookmarkStart w:id="29" w:name="_Toc31844031"/>
-      <w:r>
-        <w:rPr>
-          <w:u w:val="single"/>
-        </w:rPr>
-        <w:t>Stopwatch mode start</w:t>
-      </w:r>
-      <w:bookmarkEnd w:id="29"/>
     </w:p>
     <w:p>
       <w:pPr>
@@ -4728,132 +4667,132 @@
       </w:r>
     </w:p>
     <w:p>
-      <w:bookmarkStart w:id="30" w:name="_Toc31844032"/>
+      <w:bookmarkStart w:id="29" w:name="_Toc31844032"/>
     </w:p>
     <w:p>
       <w:r>
         <w:t>{</w:t>
       </w:r>
+      <w:bookmarkEnd w:id="29"/>
+    </w:p>
+    <w:p>
+      <w:pPr>
+        <w:jc w:val="both"/>
+        <w:rPr>
+          <w:sz w:val="24"/>
+          <w:szCs w:val="24"/>
+        </w:rPr>
+      </w:pPr>
+      <w:r>
+        <w:rPr>
+          <w:sz w:val="24"/>
+          <w:szCs w:val="24"/>
+        </w:rPr>
+        <w:t xml:space="preserve">The </w:t>
+      </w:r>
+      <w:r>
+        <w:rPr>
+          <w:sz w:val="24"/>
+          <w:szCs w:val="24"/>
+        </w:rPr>
+        <w:t>System</w:t>
+      </w:r>
+      <w:r>
+        <w:rPr>
+          <w:sz w:val="24"/>
+          <w:szCs w:val="24"/>
+        </w:rPr>
+        <w:t xml:space="preserve"> shall start </w:t>
+      </w:r>
+      <w:r>
+        <w:rPr>
+          <w:sz w:val="24"/>
+          <w:szCs w:val="24"/>
+        </w:rPr>
+        <w:t xml:space="preserve">counting time </w:t>
+      </w:r>
+      <w:r>
+        <w:rPr>
+          <w:sz w:val="24"/>
+          <w:szCs w:val="24"/>
+        </w:rPr>
+        <w:t>referring to real time seconds, minutes and hours</w:t>
+      </w:r>
+      <w:r>
+        <w:rPr>
+          <w:sz w:val="24"/>
+          <w:szCs w:val="24"/>
+        </w:rPr>
+        <w:t xml:space="preserve"> if the</w:t>
+      </w:r>
+      <w:r>
+        <w:rPr>
+          <w:sz w:val="24"/>
+          <w:szCs w:val="24"/>
+        </w:rPr>
+        <w:t xml:space="preserve"> start in the</w:t>
+      </w:r>
+      <w:r>
+        <w:rPr>
+          <w:sz w:val="24"/>
+          <w:szCs w:val="24"/>
+        </w:rPr>
+        <w:t xml:space="preserve"> Stopwatch mode is chosen</w:t>
+      </w:r>
+      <w:r>
+        <w:rPr>
+          <w:sz w:val="24"/>
+          <w:szCs w:val="24"/>
+        </w:rPr>
+        <w:tab/>
+      </w:r>
+    </w:p>
+    <w:p>
+      <w:pPr>
+        <w:jc w:val="both"/>
+        <w:rPr>
+          <w:sz w:val="24"/>
+          <w:szCs w:val="24"/>
+        </w:rPr>
+      </w:pPr>
+      <w:r>
+        <w:rPr>
+          <w:sz w:val="24"/>
+          <w:szCs w:val="24"/>
+        </w:rPr>
+        <w:t>}</w:t>
+      </w:r>
+    </w:p>
+    <w:p>
+      <w:pPr>
+        <w:jc w:val="both"/>
+        <w:rPr>
+          <w:sz w:val="24"/>
+          <w:szCs w:val="24"/>
+        </w:rPr>
+      </w:pPr>
+    </w:p>
+    <w:p>
+      <w:pPr>
+        <w:pStyle w:val="Heading2"/>
+        <w:rPr>
+          <w:u w:val="single"/>
+        </w:rPr>
+      </w:pPr>
+      <w:bookmarkStart w:id="30" w:name="_Toc31844033"/>
+      <w:r>
+        <w:rPr>
+          <w:u w:val="single"/>
+        </w:rPr>
+        <w:t xml:space="preserve">Stopwatch </w:t>
+      </w:r>
+      <w:r>
+        <w:rPr>
+          <w:u w:val="single"/>
+        </w:rPr>
+        <w:t>mode stop</w:t>
+      </w:r>
       <w:bookmarkEnd w:id="30"/>
-    </w:p>
-    <w:p>
-      <w:pPr>
-        <w:jc w:val="both"/>
-        <w:rPr>
-          <w:sz w:val="24"/>
-          <w:szCs w:val="24"/>
-        </w:rPr>
-      </w:pPr>
-      <w:r>
-        <w:rPr>
-          <w:sz w:val="24"/>
-          <w:szCs w:val="24"/>
-        </w:rPr>
-        <w:t xml:space="preserve">The </w:t>
-      </w:r>
-      <w:r>
-        <w:rPr>
-          <w:sz w:val="24"/>
-          <w:szCs w:val="24"/>
-        </w:rPr>
-        <w:t>System</w:t>
-      </w:r>
-      <w:r>
-        <w:rPr>
-          <w:sz w:val="24"/>
-          <w:szCs w:val="24"/>
-        </w:rPr>
-        <w:t xml:space="preserve"> shall start </w:t>
-      </w:r>
-      <w:r>
-        <w:rPr>
-          <w:sz w:val="24"/>
-          <w:szCs w:val="24"/>
-        </w:rPr>
-        <w:t xml:space="preserve">counting time </w:t>
-      </w:r>
-      <w:r>
-        <w:rPr>
-          <w:sz w:val="24"/>
-          <w:szCs w:val="24"/>
-        </w:rPr>
-        <w:t>referring to real time seconds, minutes and hours</w:t>
-      </w:r>
-      <w:r>
-        <w:rPr>
-          <w:sz w:val="24"/>
-          <w:szCs w:val="24"/>
-        </w:rPr>
-        <w:t xml:space="preserve"> if the</w:t>
-      </w:r>
-      <w:r>
-        <w:rPr>
-          <w:sz w:val="24"/>
-          <w:szCs w:val="24"/>
-        </w:rPr>
-        <w:t xml:space="preserve"> start in the</w:t>
-      </w:r>
-      <w:r>
-        <w:rPr>
-          <w:sz w:val="24"/>
-          <w:szCs w:val="24"/>
-        </w:rPr>
-        <w:t xml:space="preserve"> Stopwatch mode is chosen</w:t>
-      </w:r>
-      <w:r>
-        <w:rPr>
-          <w:sz w:val="24"/>
-          <w:szCs w:val="24"/>
-        </w:rPr>
-        <w:tab/>
-      </w:r>
-    </w:p>
-    <w:p>
-      <w:pPr>
-        <w:jc w:val="both"/>
-        <w:rPr>
-          <w:sz w:val="24"/>
-          <w:szCs w:val="24"/>
-        </w:rPr>
-      </w:pPr>
-      <w:r>
-        <w:rPr>
-          <w:sz w:val="24"/>
-          <w:szCs w:val="24"/>
-        </w:rPr>
-        <w:t>}</w:t>
-      </w:r>
-    </w:p>
-    <w:p>
-      <w:pPr>
-        <w:jc w:val="both"/>
-        <w:rPr>
-          <w:sz w:val="24"/>
-          <w:szCs w:val="24"/>
-        </w:rPr>
-      </w:pPr>
-    </w:p>
-    <w:p>
-      <w:pPr>
-        <w:pStyle w:val="Heading2"/>
-        <w:rPr>
-          <w:u w:val="single"/>
-        </w:rPr>
-      </w:pPr>
-      <w:bookmarkStart w:id="31" w:name="_Toc31844033"/>
-      <w:r>
-        <w:rPr>
-          <w:u w:val="single"/>
-        </w:rPr>
-        <w:t xml:space="preserve">Stopwatch </w:t>
-      </w:r>
-      <w:r>
-        <w:rPr>
-          <w:u w:val="single"/>
-        </w:rPr>
-        <w:t>mode stop</w:t>
-      </w:r>
-      <w:bookmarkEnd w:id="31"/>
     </w:p>
     <w:p>
       <w:pPr>
@@ -4887,13 +4826,13 @@
       </w:r>
     </w:p>
     <w:p>
-      <w:bookmarkStart w:id="32" w:name="_Toc31844034"/>
+      <w:bookmarkStart w:id="31" w:name="_Toc31844034"/>
     </w:p>
     <w:p>
       <w:r>
         <w:t>{</w:t>
       </w:r>
-      <w:bookmarkEnd w:id="32"/>
+      <w:bookmarkEnd w:id="31"/>
     </w:p>
     <w:p>
       <w:pPr>
@@ -5004,7 +4943,7 @@
         </w:rPr>
         <w:t>}</w:t>
       </w:r>
-      <w:bookmarkStart w:id="33" w:name="_Toc31844035"/>
+      <w:bookmarkStart w:id="32" w:name="_Toc31844035"/>
     </w:p>
     <w:p>
       <w:pPr>
@@ -5029,7 +4968,7 @@
         <w:lastRenderedPageBreak/>
         <w:t>Stopwatch mode reset</w:t>
       </w:r>
-      <w:bookmarkEnd w:id="33"/>
+      <w:bookmarkEnd w:id="32"/>
     </w:p>
     <w:p>
       <w:pPr>
@@ -5172,14 +5111,14 @@
           <w:u w:val="single"/>
         </w:rPr>
       </w:pPr>
-      <w:bookmarkStart w:id="34" w:name="_Toc31844036"/>
+      <w:bookmarkStart w:id="33" w:name="_Toc31844036"/>
       <w:r>
         <w:rPr>
           <w:u w:val="single"/>
         </w:rPr>
         <w:t>System components</w:t>
       </w:r>
-      <w:bookmarkEnd w:id="34"/>
+      <w:bookmarkEnd w:id="33"/>
     </w:p>
     <w:p>
       <w:pPr>
@@ -5300,27 +5239,95 @@
           <w:szCs w:val="28"/>
         </w:rPr>
       </w:pPr>
-      <w:proofErr w:type="spellStart"/>
       <w:r>
         <w:rPr>
           <w:sz w:val="28"/>
           <w:szCs w:val="28"/>
         </w:rPr>
-        <w:t>Req</w:t>
-      </w:r>
-      <w:proofErr w:type="spellEnd"/>
+        <w:t>Req_ PO3_DGW_CYRS_07_V01</w:t>
+      </w:r>
       <w:r>
         <w:rPr>
           <w:sz w:val="28"/>
           <w:szCs w:val="28"/>
         </w:rPr>
-        <w:t>_ PO3_DGW_CYRS_07_V01</w:t>
-      </w:r>
-      <w:r>
+        <w:tab/>
+        <w:t>#SW</w:t>
+      </w:r>
+    </w:p>
+    <w:p/>
+    <w:p>
+      <w:r>
+        <w:t>{</w:t>
+      </w:r>
+    </w:p>
+    <w:p>
+      <w:pPr>
+        <w:jc w:val="both"/>
+        <w:rPr>
+          <w:sz w:val="24"/>
+          <w:szCs w:val="24"/>
+        </w:rPr>
+      </w:pPr>
+      <w:r>
+        <w:rPr>
+          <w:sz w:val="24"/>
+          <w:szCs w:val="24"/>
+        </w:rPr>
+        <w:t xml:space="preserve">The </w:t>
+      </w:r>
+      <w:r>
+        <w:rPr>
+          <w:sz w:val="24"/>
+          <w:szCs w:val="24"/>
+        </w:rPr>
+        <w:t>first button in the system shall navigate between the three modes of the Digital-Watch (Time-display, Alarm and Stopwatch) respectively.</w:t>
+      </w:r>
+    </w:p>
+    <w:p>
+      <w:pPr>
+        <w:jc w:val="both"/>
+        <w:rPr>
+          <w:sz w:val="24"/>
+          <w:szCs w:val="24"/>
+        </w:rPr>
+      </w:pPr>
+      <w:r>
+        <w:rPr>
+          <w:sz w:val="24"/>
+          <w:szCs w:val="24"/>
+        </w:rPr>
+        <w:t xml:space="preserve">} </w:t>
+      </w:r>
+    </w:p>
+    <w:p>
+      <w:pPr>
+        <w:jc w:val="both"/>
+        <w:rPr>
+          <w:sz w:val="24"/>
+          <w:szCs w:val="24"/>
+        </w:rPr>
+      </w:pPr>
+    </w:p>
+    <w:p>
+      <w:pPr>
         <w:rPr>
           <w:sz w:val="28"/>
           <w:szCs w:val="28"/>
         </w:rPr>
+      </w:pPr>
+      <w:r>
+        <w:rPr>
+          <w:sz w:val="28"/>
+          <w:szCs w:val="28"/>
+        </w:rPr>
+        <w:t>Req_ PO3_DGW_CYRS_08_V01</w:t>
+      </w:r>
+      <w:r>
+        <w:rPr>
+          <w:sz w:val="28"/>
+          <w:szCs w:val="28"/>
+        </w:rPr>
         <w:tab/>
         <w:t>#SW</w:t>
       </w:r>
@@ -5351,7 +5358,7 @@
           <w:sz w:val="24"/>
           <w:szCs w:val="24"/>
         </w:rPr>
-        <w:t>first button in the system shall navigate between the three modes of the Digital-Watch (Time-display, Alarm and Stopwatch) respectively.</w:t>
+        <w:t>second button in the Time-display mode is used to adjust between the hours and minutes while the third button is used to increment them.</w:t>
       </w:r>
     </w:p>
     <w:p>
@@ -5386,27 +5393,95 @@
           <w:szCs w:val="28"/>
         </w:rPr>
       </w:pPr>
-      <w:proofErr w:type="spellStart"/>
       <w:r>
         <w:rPr>
           <w:sz w:val="28"/>
           <w:szCs w:val="28"/>
         </w:rPr>
-        <w:t>Req</w:t>
-      </w:r>
-      <w:proofErr w:type="spellEnd"/>
+        <w:t>Req_ PO3_DGW_CYRS_09_V01</w:t>
+      </w:r>
       <w:r>
         <w:rPr>
           <w:sz w:val="28"/>
           <w:szCs w:val="28"/>
         </w:rPr>
-        <w:t>_ PO3_DGW_CYRS_08_V01</w:t>
-      </w:r>
-      <w:r>
+        <w:tab/>
+        <w:t>#SW</w:t>
+      </w:r>
+    </w:p>
+    <w:p/>
+    <w:p>
+      <w:r>
+        <w:t>{</w:t>
+      </w:r>
+    </w:p>
+    <w:p>
+      <w:pPr>
+        <w:jc w:val="both"/>
+        <w:rPr>
+          <w:sz w:val="24"/>
+          <w:szCs w:val="24"/>
+        </w:rPr>
+      </w:pPr>
+      <w:r>
+        <w:rPr>
+          <w:sz w:val="24"/>
+          <w:szCs w:val="24"/>
+        </w:rPr>
+        <w:t xml:space="preserve">The </w:t>
+      </w:r>
+      <w:r>
+        <w:rPr>
+          <w:sz w:val="24"/>
+          <w:szCs w:val="24"/>
+        </w:rPr>
+        <w:t>second button in Alarm mode is used to adjust between the hours and minutes while the third button is used to increment them.</w:t>
+      </w:r>
+    </w:p>
+    <w:p>
+      <w:pPr>
+        <w:jc w:val="both"/>
+        <w:rPr>
+          <w:sz w:val="24"/>
+          <w:szCs w:val="24"/>
+        </w:rPr>
+      </w:pPr>
+      <w:r>
+        <w:rPr>
+          <w:sz w:val="24"/>
+          <w:szCs w:val="24"/>
+        </w:rPr>
+        <w:t xml:space="preserve">} </w:t>
+      </w:r>
+    </w:p>
+    <w:p>
+      <w:pPr>
+        <w:jc w:val="both"/>
+        <w:rPr>
+          <w:sz w:val="24"/>
+          <w:szCs w:val="24"/>
+        </w:rPr>
+      </w:pPr>
+    </w:p>
+    <w:p>
+      <w:pPr>
         <w:rPr>
           <w:sz w:val="28"/>
           <w:szCs w:val="28"/>
         </w:rPr>
+      </w:pPr>
+      <w:r>
+        <w:rPr>
+          <w:sz w:val="28"/>
+          <w:szCs w:val="28"/>
+        </w:rPr>
+        <w:t>Req_ PO3_DGW_CYRS_10_V01</w:t>
+      </w:r>
+      <w:r>
+        <w:rPr>
+          <w:sz w:val="28"/>
+          <w:szCs w:val="28"/>
+        </w:rPr>
         <w:tab/>
         <w:t>#SW</w:t>
       </w:r>
@@ -5437,7 +5512,14 @@
           <w:sz w:val="24"/>
           <w:szCs w:val="24"/>
         </w:rPr>
-        <w:t>second button in the Time-display mode is used to adjust between the hours and minutes while the third button is used to increment them.</w:t>
+        <w:t>second button in the Stopwatch mode is used to start/stop counting while the third button is used the reset the timer</w:t>
+      </w:r>
+      <w:r>
+        <w:rPr>
+          <w:sz w:val="24"/>
+          <w:szCs w:val="24"/>
+        </w:rPr>
+        <w:t>.</w:t>
       </w:r>
     </w:p>
     <w:p>
@@ -5467,99 +5549,12 @@
     </w:p>
     <w:p>
       <w:pPr>
-        <w:rPr>
-          <w:sz w:val="28"/>
-          <w:szCs w:val="28"/>
-        </w:rPr>
-      </w:pPr>
-      <w:proofErr w:type="spellStart"/>
-      <w:r>
-        <w:rPr>
-          <w:sz w:val="28"/>
-          <w:szCs w:val="28"/>
-        </w:rPr>
-        <w:t>Req</w:t>
-      </w:r>
-      <w:proofErr w:type="spellEnd"/>
-      <w:r>
-        <w:rPr>
-          <w:sz w:val="28"/>
-          <w:szCs w:val="28"/>
-        </w:rPr>
-        <w:t>_ PO3_DGW_CYRS_09</w:t>
-      </w:r>
-      <w:r>
-        <w:rPr>
-          <w:sz w:val="28"/>
-          <w:szCs w:val="28"/>
-        </w:rPr>
-        <w:t>_V01</w:t>
-      </w:r>
-      <w:r>
-        <w:rPr>
-          <w:sz w:val="28"/>
-          <w:szCs w:val="28"/>
-        </w:rPr>
-        <w:tab/>
-        <w:t>#SW</w:t>
-      </w:r>
-    </w:p>
-    <w:p/>
-    <w:p>
-      <w:r>
-        <w:t>{</w:t>
-      </w:r>
-    </w:p>
-    <w:p>
-      <w:pPr>
         <w:jc w:val="both"/>
         <w:rPr>
           <w:sz w:val="24"/>
           <w:szCs w:val="24"/>
         </w:rPr>
       </w:pPr>
-      <w:r>
-        <w:rPr>
-          <w:sz w:val="24"/>
-          <w:szCs w:val="24"/>
-        </w:rPr>
-        <w:t xml:space="preserve">The </w:t>
-      </w:r>
-      <w:r>
-        <w:rPr>
-          <w:sz w:val="24"/>
-          <w:szCs w:val="24"/>
-        </w:rPr>
-        <w:t xml:space="preserve">second button in </w:t>
-      </w:r>
-      <w:r>
-        <w:rPr>
-          <w:sz w:val="24"/>
-          <w:szCs w:val="24"/>
-        </w:rPr>
-        <w:t>Alarm</w:t>
-      </w:r>
-      <w:r>
-        <w:rPr>
-          <w:sz w:val="24"/>
-          <w:szCs w:val="24"/>
-        </w:rPr>
-        <w:t xml:space="preserve"> </w:t>
-      </w:r>
-      <w:r>
-        <w:rPr>
-          <w:sz w:val="24"/>
-          <w:szCs w:val="24"/>
-        </w:rPr>
-        <w:t>mode</w:t>
-      </w:r>
-      <w:r>
-        <w:rPr>
-          <w:sz w:val="24"/>
-          <w:szCs w:val="24"/>
-        </w:rPr>
-        <w:t xml:space="preserve"> is used to adjust between the hours and minutes while the third button is used to increment them.</w:t>
-      </w:r>
     </w:p>
     <w:p>
       <w:pPr>
@@ -5569,177 +5564,6 @@
           <w:szCs w:val="24"/>
         </w:rPr>
       </w:pPr>
-      <w:r>
-        <w:rPr>
-          <w:sz w:val="24"/>
-          <w:szCs w:val="24"/>
-        </w:rPr>
-        <w:t xml:space="preserve">} </w:t>
-      </w:r>
-    </w:p>
-    <w:p>
-      <w:pPr>
-        <w:jc w:val="both"/>
-        <w:rPr>
-          <w:sz w:val="24"/>
-          <w:szCs w:val="24"/>
-        </w:rPr>
-      </w:pPr>
-    </w:p>
-    <w:p>
-      <w:pPr>
-        <w:rPr>
-          <w:sz w:val="28"/>
-          <w:szCs w:val="28"/>
-        </w:rPr>
-      </w:pPr>
-      <w:proofErr w:type="spellStart"/>
-      <w:r>
-        <w:rPr>
-          <w:sz w:val="28"/>
-          <w:szCs w:val="28"/>
-        </w:rPr>
-        <w:t>Req</w:t>
-      </w:r>
-      <w:proofErr w:type="spellEnd"/>
-      <w:r>
-        <w:rPr>
-          <w:sz w:val="28"/>
-          <w:szCs w:val="28"/>
-        </w:rPr>
-        <w:t>_ PO3_DGW_CYRS_10</w:t>
-      </w:r>
-      <w:r>
-        <w:rPr>
-          <w:sz w:val="28"/>
-          <w:szCs w:val="28"/>
-        </w:rPr>
-        <w:t>_V01</w:t>
-      </w:r>
-      <w:r>
-        <w:rPr>
-          <w:sz w:val="28"/>
-          <w:szCs w:val="28"/>
-        </w:rPr>
-        <w:tab/>
-        <w:t>#SW</w:t>
-      </w:r>
-    </w:p>
-    <w:p/>
-    <w:p>
-      <w:r>
-        <w:t>{</w:t>
-      </w:r>
-    </w:p>
-    <w:p>
-      <w:pPr>
-        <w:jc w:val="both"/>
-        <w:rPr>
-          <w:sz w:val="24"/>
-          <w:szCs w:val="24"/>
-        </w:rPr>
-      </w:pPr>
-      <w:r>
-        <w:rPr>
-          <w:sz w:val="24"/>
-          <w:szCs w:val="24"/>
-        </w:rPr>
-        <w:t xml:space="preserve">The </w:t>
-      </w:r>
-      <w:r>
-        <w:rPr>
-          <w:sz w:val="24"/>
-          <w:szCs w:val="24"/>
-        </w:rPr>
-        <w:t xml:space="preserve">second button in the </w:t>
-      </w:r>
-      <w:r>
-        <w:rPr>
-          <w:sz w:val="24"/>
-          <w:szCs w:val="24"/>
-        </w:rPr>
-        <w:t>Stopwatch</w:t>
-      </w:r>
-      <w:r>
-        <w:rPr>
-          <w:sz w:val="24"/>
-          <w:szCs w:val="24"/>
-        </w:rPr>
-        <w:t xml:space="preserve"> </w:t>
-      </w:r>
-      <w:r>
-        <w:rPr>
-          <w:sz w:val="24"/>
-          <w:szCs w:val="24"/>
-        </w:rPr>
-        <w:t>mode</w:t>
-      </w:r>
-      <w:r>
-        <w:rPr>
-          <w:sz w:val="24"/>
-          <w:szCs w:val="24"/>
-        </w:rPr>
-        <w:t xml:space="preserve"> is used to </w:t>
-      </w:r>
-      <w:r>
-        <w:rPr>
-          <w:sz w:val="24"/>
-          <w:szCs w:val="24"/>
-        </w:rPr>
-        <w:t>start/stop counting while the third button is used the reset the timer</w:t>
-      </w:r>
-      <w:r>
-        <w:rPr>
-          <w:sz w:val="24"/>
-          <w:szCs w:val="24"/>
-        </w:rPr>
-        <w:t>.</w:t>
-      </w:r>
-    </w:p>
-    <w:p>
-      <w:pPr>
-        <w:jc w:val="both"/>
-        <w:rPr>
-          <w:sz w:val="24"/>
-          <w:szCs w:val="24"/>
-        </w:rPr>
-      </w:pPr>
-      <w:r>
-        <w:rPr>
-          <w:sz w:val="24"/>
-          <w:szCs w:val="24"/>
-        </w:rPr>
-        <w:t xml:space="preserve">} </w:t>
-      </w:r>
-    </w:p>
-    <w:p>
-      <w:pPr>
-        <w:jc w:val="both"/>
-        <w:rPr>
-          <w:sz w:val="24"/>
-          <w:szCs w:val="24"/>
-        </w:rPr>
-      </w:pPr>
-    </w:p>
-    <w:p>
-      <w:pPr>
-        <w:jc w:val="both"/>
-        <w:rPr>
-          <w:sz w:val="24"/>
-          <w:szCs w:val="24"/>
-        </w:rPr>
-      </w:pPr>
-    </w:p>
-    <w:p>
-      <w:pPr>
-        <w:jc w:val="both"/>
-        <w:rPr>
-          <w:sz w:val="24"/>
-          <w:szCs w:val="24"/>
-        </w:rPr>
-      </w:pPr>
-      <w:bookmarkStart w:id="35" w:name="_GoBack"/>
-      <w:bookmarkEnd w:id="35"/>
     </w:p>
     <w:p>
       <w:pPr>
@@ -8741,7 +8565,7 @@
 </file>
 
 <file path=customXml/itemProps1.xml><?xml version="1.0" encoding="utf-8"?>
-<ds:datastoreItem xmlns:ds="http://schemas.openxmlformats.org/officeDocument/2006/customXml" ds:itemID="{BFD88BD0-F7F1-4E7A-8A64-A3F5C0CD38BA}">
+<ds:datastoreItem xmlns:ds="http://schemas.openxmlformats.org/officeDocument/2006/customXml" ds:itemID="{A9BD5B12-45D7-43DE-B2EA-B0032A3CC4BD}">
   <ds:schemaRefs>
     <ds:schemaRef ds:uri="http://schemas.openxmlformats.org/officeDocument/2006/bibliography"/>
   </ds:schemaRefs>

</xml_diff>